<commit_message>
supplemental to show BM flaw
</commit_message>
<xml_diff>
--- a/MainText_updated.docx
+++ b/MainText_updated.docx
@@ -749,6 +749,7 @@
         <w:rPr>
           <w:rFonts w:ascii="Times New Roman" w:hAnsi="Times New Roman" w:cs="Times New Roman"/>
         </w:rPr>
+        <w:lastRenderedPageBreak/>
         <w:t>Various comparative methods have been proposed to deal with the fact of non-independence of species due to shared history on a phylogenetic tree (Felsenstein 1985, 2008; Cheverud et al. 1985; Grafen 1989;</w:t>
       </w:r>
       <w:r>
@@ -995,7 +996,14 @@
         <w:rPr>
           <w:rFonts w:ascii="Times New Roman" w:hAnsi="Times New Roman" w:cs="Times New Roman"/>
         </w:rPr>
-        <w:t>A species formed as a hybrid of two parental species can differ from its parents in important ways. Due to transgressive segregation (Rieseberg et al. 1999), hybrids may have trait values outside those of their parental species. If we consider species’ trait values evolving through time in a Brownian motion random walk, this transgressive segregation can be modeled in a few different ways. For example, if hybrids are on average 10% larger than their parent species, this could be modeled by a shift in mean trait value associated with hybridization. If processes like transgressive segregation lead to difference from parents but with no consistent trend in direction across many hybrid events, this could be modeled as a burst of variation at the time of the hybrid event. Hybrids may also evolve at different rates than parental species, especially if they are formed from polyploidization</w:t>
+        <w:t xml:space="preserve">A species formed as a hybrid of two parental species can differ from its parents in important ways. Due to transgressive segregation (Rieseberg et al. 1999), hybrids may have trait values outside those of their parental species. If we consider species’ trait values evolving through time </w:t>
+      </w:r>
+      <w:r>
+        <w:rPr>
+          <w:rFonts w:ascii="Times New Roman" w:hAnsi="Times New Roman" w:cs="Times New Roman"/>
+        </w:rPr>
+        <w:lastRenderedPageBreak/>
+        <w:t>in a Brownian motion random walk, this transgressive segregation can be modeled in a few different ways. For example, if hybrids are on average 10% larger than their parent species, this could be modeled by a shift in mean trait value associated with hybridization. If processes like transgressive segregation lead to difference from parents but with no consistent trend in direction across many hybrid events, this could be modeled as a burst of variation at the time of the hybrid event. Hybrids may also evolve at different rates than parental species, especially if they are formed from polyploidization</w:t>
       </w:r>
       <w:r>
         <w:rPr>
@@ -1260,6 +1268,7 @@
           <w:rFonts w:ascii="Times New Roman" w:eastAsia="標楷體" w:hAnsi="Times New Roman" w:cs="Times New Roman"/>
           <w:lang w:eastAsia="zh-TW"/>
         </w:rPr>
+        <w:lastRenderedPageBreak/>
         <w:t>Brownian m</w:t>
       </w:r>
       <w:r>
@@ -1391,7 +1400,7 @@
           <w:noProof/>
           <w:sz w:val="18"/>
           <w:szCs w:val="18"/>
-          <w:lang w:eastAsia="zh-TW"/>
+          <w:lang w:eastAsia="en-US"/>
         </w:rPr>
         <w:drawing>
           <wp:inline distT="0" distB="0" distL="0" distR="0" wp14:anchorId="790289D5" wp14:editId="716EA171">
@@ -1437,7 +1446,7 @@
       </w:r>
       <w:r>
         <w:rPr>
-          <w:rStyle w:val="a6"/>
+          <w:rStyle w:val="CommentReference"/>
         </w:rPr>
         <w:commentReference w:id="0"/>
       </w:r>
@@ -1576,7 +1585,15 @@
           <w:rFonts w:ascii="Times New Roman" w:eastAsia="標楷體" w:hAnsi="Times New Roman" w:cs="Times New Roman"/>
           <w:lang w:eastAsia="zh-TW"/>
         </w:rPr>
-        <w:t xml:space="preserve"> above the root to form the lineage that leads to species X and the lineage that leads to species D and its descendant species E. The hybridization to form B occurs at height </w:t>
+        <w:t xml:space="preserve"> above the root to form the lineage that leads to species X and the lineage that leads to species </w:t>
+      </w:r>
+      <w:r>
+        <w:rPr>
+          <w:rFonts w:ascii="Times New Roman" w:eastAsia="標楷體" w:hAnsi="Times New Roman" w:cs="Times New Roman"/>
+          <w:lang w:eastAsia="zh-TW"/>
+        </w:rPr>
+        <w:lastRenderedPageBreak/>
+        <w:t xml:space="preserve">D and its descendant species E. The hybridization to form B occurs at height </w:t>
       </w:r>
       <w:r>
         <w:rPr>
@@ -1821,7 +1838,7 @@
       <w:commentRangeEnd w:id="1"/>
       <w:r>
         <w:rPr>
-          <w:rStyle w:val="a6"/>
+          <w:rStyle w:val="CommentReference"/>
         </w:rPr>
         <w:commentReference w:id="1"/>
       </w:r>
@@ -2895,6 +2912,7 @@
           <w:rFonts w:ascii="Times New Roman" w:eastAsia="標楷體" w:hAnsi="Times New Roman" w:cs="Times New Roman"/>
           <w:lang w:eastAsia="zh-TW"/>
         </w:rPr>
+        <w:lastRenderedPageBreak/>
         <w:t>Now consider the trait evolution includes the gene flow (</w:t>
       </w:r>
       <w:r>
@@ -3682,7 +3700,7 @@
               <m:sty m:val="p"/>
             </m:rPr>
             <w:rPr>
-              <w:rStyle w:val="a6"/>
+              <w:rStyle w:val="CommentReference"/>
               <w:rFonts w:ascii="Cambria Math" w:hAnsi="Cambria Math"/>
             </w:rPr>
             <w:commentReference w:id="3"/>
@@ -4195,7 +4213,15 @@
           <w:rFonts w:ascii="Times New Roman" w:hAnsi="Times New Roman" w:cs="Times New Roman"/>
           <w:lang w:eastAsia="zh-TW"/>
         </w:rPr>
-        <w:t>hybrid means may be thought of in the same way, in that they may be</w:t>
+        <w:t xml:space="preserve">hybrid means may be thought of in the same </w:t>
+      </w:r>
+      <w:r>
+        <w:rPr>
+          <w:rFonts w:ascii="Times New Roman" w:hAnsi="Times New Roman" w:cs="Times New Roman"/>
+          <w:lang w:eastAsia="zh-TW"/>
+        </w:rPr>
+        <w:lastRenderedPageBreak/>
+        <w:t>way, in that they may be</w:t>
       </w:r>
       <w:r>
         <w:rPr>
@@ -4315,7 +4341,7 @@
       <w:commentRangeEnd w:id="4"/>
       <w:r>
         <w:rPr>
-          <w:rStyle w:val="a6"/>
+          <w:rStyle w:val="CommentReference"/>
         </w:rPr>
         <w:commentReference w:id="4"/>
       </w:r>
@@ -4662,7 +4688,7 @@
                 <m:sty m:val="p"/>
               </m:rPr>
               <w:rPr>
-                <w:rStyle w:val="a6"/>
+                <w:rStyle w:val="CommentReference"/>
                 <w:rFonts w:ascii="Cambria Math" w:hAnsi="Cambria Math"/>
               </w:rPr>
               <w:commentReference w:id="2"/>
@@ -5616,7 +5642,7 @@
       <w:commentRangeEnd w:id="5"/>
       <w:r>
         <w:rPr>
-          <w:rStyle w:val="a6"/>
+          <w:rStyle w:val="CommentReference"/>
         </w:rPr>
         <w:commentReference w:id="5"/>
       </w:r>
@@ -6614,7 +6640,14 @@
         <w:rPr>
           <w:rFonts w:ascii="Times New Roman" w:hAnsi="Times New Roman" w:cs="Times New Roman"/>
         </w:rPr>
-        <w:t xml:space="preserve">The corresponding variance-covariance matrix for the species </w:t>
+        <w:t xml:space="preserve">The corresponding variance-covariance matrix </w:t>
+      </w:r>
+      <w:r>
+        <w:rPr>
+          <w:rFonts w:ascii="Times New Roman" w:hAnsi="Times New Roman" w:cs="Times New Roman"/>
+        </w:rPr>
+        <w:lastRenderedPageBreak/>
+        <w:t xml:space="preserve">for the species </w:t>
       </w:r>
       <m:oMath>
         <m:r>
@@ -10363,6 +10396,7 @@
           <w:rFonts w:ascii="Times New Roman" w:eastAsia="標楷體" w:hAnsi="Times New Roman" w:cs="Times New Roman"/>
           <w:lang w:eastAsia="zh-TW"/>
         </w:rPr>
+        <w:lastRenderedPageBreak/>
         <w:t> </w:t>
       </w:r>
       <w:r>
@@ -12322,14 +12356,14 @@
       <w:commentRangeEnd w:id="6"/>
       <w:r>
         <w:rPr>
-          <w:rStyle w:val="a6"/>
+          <w:rStyle w:val="CommentReference"/>
         </w:rPr>
         <w:commentReference w:id="6"/>
       </w:r>
       <w:commentRangeEnd w:id="7"/>
       <w:r>
         <w:rPr>
-          <w:rStyle w:val="a6"/>
+          <w:rStyle w:val="CommentReference"/>
         </w:rPr>
         <w:commentReference w:id="7"/>
       </w:r>
@@ -12445,7 +12479,7 @@
       <w:commentRangeEnd w:id="8"/>
       <w:r>
         <w:rPr>
-          <w:rStyle w:val="a6"/>
+          <w:rStyle w:val="CommentReference"/>
         </w:rPr>
         <w:commentReference w:id="8"/>
       </w:r>
@@ -12481,7 +12515,75 @@
         <w:rPr>
           <w:rFonts w:ascii="Times New Roman" w:hAnsi="Times New Roman" w:cs="Times New Roman"/>
         </w:rPr>
-        <w:t xml:space="preserve"> We have explored using those, with various tests for matrices that perform adequately and trying transformations (lengthening terminal branch lengths, extrapolating likelihood from better conditioned matrices that we slowly transform to resemble the estimated matrix, even dropping taxa not involved in hybridization to try to make a more workable variance covariance matrix). These are options within our software, but we do not recommend their use: they helped minimally or not at all, and parameter estimates under them were not generally reliable. We found a somewhat more workable approach in starting analyses from a set of Latin hypercube samples (Carnell 2016) (by default, 5000 points with a range based on quick estimates of parameter values from Geiger (Harmon et al. 2008) and information in the data. In many cases, all these points will have finite likelihoods calculated, and the best one serves as a starting point for an optimization step. However, for some networks, many of these points result in a likelihood that cannot be calculated. In such cases, it is possible that the true optimal parameter values are in the region of space that cannot be feasibly explored. We have visualizations of the points explored with finite likelihoods so users can examine this. Future work could include implementing the model here into an approximate Bayesian computation framework where points are simulated to get estimates. </w:t>
+        <w:t xml:space="preserve"> We have explored using those, with various tests for matrices that </w:t>
+      </w:r>
+      <w:r>
+        <w:rPr>
+          <w:rFonts w:ascii="Times New Roman" w:hAnsi="Times New Roman" w:cs="Times New Roman"/>
+        </w:rPr>
+        <w:lastRenderedPageBreak/>
+        <w:t xml:space="preserve">perform adequately and trying transformations (lengthening terminal branch lengths, extrapolating likelihood from better conditioned matrices that we slowly transform to resemble the estimated matrix, even dropping taxa not involved in hybridization to try to make a more workable variance covariance matrix). These </w:t>
+      </w:r>
+      <w:r>
+        <w:rPr>
+          <w:rFonts w:ascii="Times New Roman" w:hAnsi="Times New Roman" w:cs="Times New Roman"/>
+        </w:rPr>
+        <w:t>remain as</w:t>
+      </w:r>
+      <w:r>
+        <w:rPr>
+          <w:rFonts w:ascii="Times New Roman" w:hAnsi="Times New Roman" w:cs="Times New Roman"/>
+        </w:rPr>
+        <w:t xml:space="preserve"> options within our so</w:t>
+      </w:r>
+      <w:r>
+        <w:rPr>
+          <w:rFonts w:ascii="Times New Roman" w:hAnsi="Times New Roman" w:cs="Times New Roman"/>
+        </w:rPr>
+        <w:t>ftware, but we do not recommend modifying the defaults</w:t>
+      </w:r>
+      <w:r>
+        <w:rPr>
+          <w:rFonts w:ascii="Times New Roman" w:hAnsi="Times New Roman" w:cs="Times New Roman"/>
+        </w:rPr>
+        <w:t xml:space="preserve">. </w:t>
+      </w:r>
+      <w:r>
+        <w:rPr>
+          <w:rFonts w:ascii="Times New Roman" w:hAnsi="Times New Roman" w:cs="Times New Roman"/>
+        </w:rPr>
+        <w:t>The approach we seemed most useful overall was to use the function nearPD (from the package Matrix ______), which implements the correction of Higham (2002) to find the nearest positive definite matrix to the given matrix given the parameter values. Simply usin</w:t>
+      </w:r>
+      <w:r>
+        <w:rPr>
+          <w:rFonts w:ascii="Times New Roman" w:hAnsi="Times New Roman" w:cs="Times New Roman"/>
+        </w:rPr>
+        <w:t>g a numerically convenient value near but not at the actual value to examine is a problem (see the “streetlight effect” (Freedman, 2010)), and so taking the likelihood near an examined point but not at it should come at a cost. We implemented a penalty in such cases: if a nearPD correction resulted in an adjusted matrix not equal to the initial matrix, we penalized the likelihood under the adjusted matrix by 10 log likelihood units plus the distance between the original and adjusted matrices. This biases the search to look in regions where the parameters lead to tractable results while still incurring a penalty for using an approximation.</w:t>
+      </w:r>
+      <w:r>
+        <w:rPr>
+          <w:rFonts w:ascii="Times New Roman" w:hAnsi="Times New Roman" w:cs="Times New Roman"/>
+        </w:rPr>
+        <w:t xml:space="preserve"> </w:t>
+      </w:r>
+      <w:r>
+        <w:rPr>
+          <w:rFonts w:ascii="Times New Roman" w:hAnsi="Times New Roman" w:cs="Times New Roman"/>
+        </w:rPr>
+        <w:t>Another approach to deal with problematic regions of parameter space is to start</w:t>
+      </w:r>
+      <w:r>
+        <w:rPr>
+          <w:rFonts w:ascii="Times New Roman" w:hAnsi="Times New Roman" w:cs="Times New Roman"/>
+        </w:rPr>
+        <w:t xml:space="preserve"> analyses from a set of Latin hypercube samples (Carnell 2016) (by default, 5000 points with a range based on quick estimates of parameter values from Geiger (Harmon et al. 2008) and information in the data. In many cases, all these points will have finite likelihoods calculated, and the best one serves as a starting point for an optimization step. However, for some networks, many of these points result in a likelihood that cannot be calculated. In such cases, it is possible that the true optimal parameter values are in the region of space that cannot be feasibly explored. We have visualizations of the points explored with finite likelihoods so users can examine this. </w:t>
+      </w:r>
+      <w:r>
+        <w:rPr>
+          <w:rFonts w:ascii="Times New Roman" w:hAnsi="Times New Roman" w:cs="Times New Roman"/>
+        </w:rPr>
+        <w:lastRenderedPageBreak/>
+        <w:t xml:space="preserve">Future work could include implementing the model here into an approximate Bayesian computation framework where points are simulated to get estimates. </w:t>
       </w:r>
     </w:p>
     <w:p>
@@ -12490,28 +12592,33 @@
         <w:ind w:right="397"/>
         <w:rPr>
           <w:rFonts w:ascii="Times New Roman" w:hAnsi="Times New Roman" w:cs="Times New Roman"/>
-          <w:lang w:eastAsia="zh-TW"/>
-        </w:rPr>
-      </w:pPr>
+        </w:rPr>
+      </w:pPr>
+      <w:r>
+        <w:rPr>
+          <w:rFonts w:ascii="Times New Roman" w:hAnsi="Times New Roman" w:cs="Times New Roman"/>
+        </w:rPr>
+        <w:tab/>
+        <w:t>It is worth noting that this problem, while common in our simulated networks and one empirical case (see below), is not limited to phylogenetic networks only. This can occur even in the Brownian motion on a tree case where tips are not coeval and there are some small branch lengths, even though the analysis is performed under the same model as used to generate the data. It is unclear how often these issues are seen in practice on phylogenetic trees. We note that programs implementing the Ho and Ané (2014) approach, which does not involve matrix inversion, are free from this problem, but many programs that use the multivariate normal to calculate likelihoods directly will have issues.</w:t>
+      </w:r>
+      <w:r>
+        <w:rPr>
+          <w:rFonts w:ascii="Times New Roman" w:hAnsi="Times New Roman" w:cs="Times New Roman"/>
+        </w:rPr>
+        <w:t xml:space="preserve"> See supplemental R script illustrating this problem.</w:t>
+      </w:r>
+      <w:bookmarkStart w:id="9" w:name="_GoBack"/>
+      <w:bookmarkEnd w:id="9"/>
     </w:p>
     <w:p>
       <w:pPr>
         <w:spacing w:line="480" w:lineRule="auto"/>
         <w:ind w:right="397"/>
         <w:rPr>
-          <w:rFonts w:ascii="Times New Roman" w:eastAsia="標楷體" w:hAnsi="Times New Roman" w:cs="Times New Roman"/>
-          <w:i/>
-          <w:lang w:eastAsia="zh-TW"/>
-        </w:rPr>
-      </w:pPr>
-      <w:r>
-        <w:rPr>
-          <w:rFonts w:ascii="Times New Roman" w:hAnsi="Times New Roman" w:cs="Times New Roman"/>
-          <w:i/>
-          <w:lang w:eastAsia="zh-TW"/>
-        </w:rPr>
-        <w:t>Assessing the general performance of the model</w:t>
-      </w:r>
+          <w:rFonts w:ascii="Times New Roman" w:hAnsi="Times New Roman" w:cs="Times New Roman"/>
+          <w:lang w:eastAsia="zh-TW"/>
+        </w:rPr>
+      </w:pPr>
     </w:p>
     <w:p>
       <w:pPr>
@@ -12519,6 +12626,25 @@
         <w:ind w:right="397"/>
         <w:rPr>
           <w:rFonts w:ascii="Times New Roman" w:eastAsia="標楷體" w:hAnsi="Times New Roman" w:cs="Times New Roman"/>
+          <w:i/>
+          <w:lang w:eastAsia="zh-TW"/>
+        </w:rPr>
+      </w:pPr>
+      <w:r>
+        <w:rPr>
+          <w:rFonts w:ascii="Times New Roman" w:hAnsi="Times New Roman" w:cs="Times New Roman"/>
+          <w:i/>
+          <w:lang w:eastAsia="zh-TW"/>
+        </w:rPr>
+        <w:t>Assessing the general performance of the model</w:t>
+      </w:r>
+    </w:p>
+    <w:p>
+      <w:pPr>
+        <w:spacing w:line="480" w:lineRule="auto"/>
+        <w:ind w:right="397"/>
+        <w:rPr>
+          <w:rFonts w:ascii="Times New Roman" w:eastAsia="標楷體" w:hAnsi="Times New Roman" w:cs="Times New Roman"/>
           <w:lang w:eastAsia="zh-TW"/>
         </w:rPr>
       </w:pPr>
@@ -12536,7 +12662,7 @@
         </w:rPr>
         <w:t xml:space="preserve">, varying </w:t>
       </w:r>
-      <w:commentRangeStart w:id="9"/>
+      <w:commentRangeStart w:id="10"/>
       <w:r>
         <w:rPr>
           <w:rFonts w:ascii="Times New Roman" w:eastAsia="標楷體" w:hAnsi="Times New Roman" w:cs="Times New Roman"/>
@@ -12711,19 +12837,27 @@
         </w:rPr>
         <w:t>, with a birth rate of 1, death rate of 1, sampling frequency of 0.5, and tree height of 50. We then added 1, 5, or 10 species of hybrid ancestry to the tree in one of two ways.</w:t>
       </w:r>
-      <w:commentRangeEnd w:id="9"/>
-      <w:r>
-        <w:rPr>
-          <w:rStyle w:val="a6"/>
-        </w:rPr>
-        <w:commentReference w:id="9"/>
-      </w:r>
-      <w:r>
-        <w:rPr>
-          <w:rFonts w:ascii="Times New Roman" w:eastAsia="標楷體" w:hAnsi="Times New Roman" w:cs="Times New Roman"/>
-          <w:lang w:eastAsia="zh-TW"/>
-        </w:rPr>
-        <w:t xml:space="preserve"> The first was to attach those taxa randomly around the tree, but forcing each to arise from its own hybridization event: that is, no hybrid species subsequently speciated. The second was to have just one hybridization event on the tree, and have this lead to the observed number of species of hybrid origin through speciation of the original hybrid. Other parameter values fixed in the model were </w:t>
+      <w:commentRangeEnd w:id="10"/>
+      <w:r>
+        <w:rPr>
+          <w:rStyle w:val="CommentReference"/>
+        </w:rPr>
+        <w:commentReference w:id="10"/>
+      </w:r>
+      <w:r>
+        <w:rPr>
+          <w:rFonts w:ascii="Times New Roman" w:eastAsia="標楷體" w:hAnsi="Times New Roman" w:cs="Times New Roman"/>
+          <w:lang w:eastAsia="zh-TW"/>
+        </w:rPr>
+        <w:t xml:space="preserve"> The first was to attach those taxa randomly around the tree, but forcing each to arise from its own hybridization event: that is, no hybrid species subsequently speciated. The second was to have just one hybridization event on the tree, and have this lead to the observed number of </w:t>
+      </w:r>
+      <w:r>
+        <w:rPr>
+          <w:rFonts w:ascii="Times New Roman" w:eastAsia="標楷體" w:hAnsi="Times New Roman" w:cs="Times New Roman"/>
+          <w:lang w:eastAsia="zh-TW"/>
+        </w:rPr>
+        <w:lastRenderedPageBreak/>
+        <w:t xml:space="preserve">species of hybrid origin through speciation of the original hybrid. Other parameter values fixed in the model were </w:t>
       </w:r>
       <m:oMath>
         <m:r>
@@ -12871,6 +13005,7 @@
           <w:i/>
           <w:lang w:eastAsia="zh-TW"/>
         </w:rPr>
+        <w:lastRenderedPageBreak/>
         <w:t>Cichlids</w:t>
       </w:r>
     </w:p>
@@ -13212,7 +13347,7 @@
         </w:rPr>
         <w:t xml:space="preserve">While our method can, in theory, estimate measurement error, in practice most good empiricists will have estimated this in the course of their study. Fishbase does not typically have a way to get estimates of uncertainty in maximum length. Instead, we approximated this by using observed ranges from the </w:t>
       </w:r>
-      <w:commentRangeStart w:id="10"/>
+      <w:commentRangeStart w:id="11"/>
       <w:r>
         <w:rPr>
           <w:rFonts w:ascii="Times New Roman" w:hAnsi="Times New Roman" w:cs="Times New Roman"/>
@@ -13220,12 +13355,12 @@
         </w:rPr>
         <w:t>U. of Michigan Museum of Zoology fish collection</w:t>
       </w:r>
-      <w:commentRangeEnd w:id="10"/>
-      <w:r>
-        <w:rPr>
-          <w:rStyle w:val="a6"/>
-        </w:rPr>
-        <w:commentReference w:id="10"/>
+      <w:commentRangeEnd w:id="11"/>
+      <w:r>
+        <w:rPr>
+          <w:rStyle w:val="CommentReference"/>
+        </w:rPr>
+        <w:commentReference w:id="11"/>
       </w:r>
       <w:r>
         <w:rPr>
@@ -13254,7 +13389,7 @@
           <w:lang w:eastAsia="zh-TW"/>
         </w:rPr>
       </w:pPr>
-      <w:commentRangeStart w:id="11"/>
+      <w:commentRangeStart w:id="12"/>
       <w:r>
         <w:rPr>
           <w:rFonts w:ascii="Times New Roman" w:hAnsi="Times New Roman" w:cs="Times New Roman"/>
@@ -13402,12 +13537,12 @@
         </w:rPr>
         <w:t xml:space="preserve">between unsampled (perhaps extinct, though not necessarily) lineages. </w:t>
       </w:r>
-      <w:commentRangeEnd w:id="11"/>
-      <w:r>
-        <w:rPr>
-          <w:rStyle w:val="a6"/>
-        </w:rPr>
-        <w:commentReference w:id="11"/>
+      <w:commentRangeEnd w:id="12"/>
+      <w:r>
+        <w:rPr>
+          <w:rStyle w:val="CommentReference"/>
+        </w:rPr>
+        <w:commentReference w:id="12"/>
       </w:r>
       <w:r>
         <w:rPr>
@@ -13478,7 +13613,7 @@
         </w:rPr>
         <w:t xml:space="preserve">This group contains tobacco and relatives. Their relationships were long suspected to be reticulate (Godspeed 1954), and this was supported by Chase et al. (2003) in a work based on internal transcribed spacer region (ITS) and in situ hybridization. We followed the same procedure as for the cichlid dataset in returning a chronogram, again with the goal of replicating the original study tree, except that we did not use Chase et al.’s parsimony trees as constraints. The crown age was set to 15.3 MY, following Clarkson et al. (2005). Taxa of hybrid origin and the placement of hybridization events were pulled from Chase et al.’s results; timing of events came from branch lengths on the chronogram, where the donor and recipient times were set to be equal (thus, no postulate of unsampled intermediate hybrid parents) and to occur at the origin of the hybrid taxon. The </w:t>
       </w:r>
-      <w:commentRangeStart w:id="12"/>
+      <w:commentRangeStart w:id="13"/>
       <w:r>
         <w:rPr>
           <w:rFonts w:ascii="Times New Roman" w:eastAsia="標楷體" w:hAnsi="Times New Roman" w:cs="Times New Roman"/>
@@ -13486,12 +13621,12 @@
         </w:rPr>
         <w:t>relative seedling growth</w:t>
       </w:r>
-      <w:commentRangeEnd w:id="12"/>
-      <w:r>
-        <w:rPr>
-          <w:rStyle w:val="a6"/>
-        </w:rPr>
-        <w:commentReference w:id="12"/>
+      <w:commentRangeEnd w:id="13"/>
+      <w:r>
+        <w:rPr>
+          <w:rStyle w:val="CommentReference"/>
+        </w:rPr>
+        <w:commentReference w:id="13"/>
       </w:r>
       <w:r>
         <w:rPr>
@@ -13500,7 +13635,7 @@
         </w:rPr>
         <w:t xml:space="preserve"> under mannitol treatment dataset from Komori et al. (2000) was extracted from their Table 2. We note that this number is a proportion, thus not quite meeting the expectations of Brownian motion (unbounded traits); we log transformed it, but this is still an imperfect fix. We used iPlant TNRS (Boyle et al. 2013) to convert the taxon names from both datasets to the same taxonomy, and Geiger (Harmon et al. 2008) to prune the tree and data to the same taxon set.  </w:t>
       </w:r>
-      <w:commentRangeStart w:id="13"/>
+      <w:commentRangeStart w:id="14"/>
       <w:r>
         <w:rPr>
           <w:rFonts w:ascii="Times New Roman" w:eastAsia="標楷體" w:hAnsi="Times New Roman" w:cs="Times New Roman"/>
@@ -13508,12 +13643,12 @@
         </w:rPr>
         <w:t xml:space="preserve"> The evolutionary relationships for cichlid (Fig. 2 left panel) and tobacco (Fig. 2 right panel), respectively, are shown by the evolutionary tree with the relevant gene flow.</w:t>
       </w:r>
-      <w:commentRangeEnd w:id="13"/>
-      <w:r>
-        <w:rPr>
-          <w:rStyle w:val="a6"/>
-        </w:rPr>
-        <w:commentReference w:id="13"/>
+      <w:commentRangeEnd w:id="14"/>
+      <w:r>
+        <w:rPr>
+          <w:rStyle w:val="CommentReference"/>
+        </w:rPr>
+        <w:commentReference w:id="14"/>
       </w:r>
       <w:r>
         <w:rPr>
@@ -13589,8 +13724,9 @@
         <w:rPr>
           <w:rFonts w:ascii="Times New Roman" w:eastAsia="標楷體" w:hAnsi="Times New Roman" w:cs="Times New Roman"/>
           <w:noProof/>
-          <w:lang w:eastAsia="zh-TW"/>
-        </w:rPr>
+          <w:lang w:eastAsia="en-US"/>
+        </w:rPr>
+        <w:lastRenderedPageBreak/>
         <w:drawing>
           <wp:inline distT="0" distB="0" distL="0" distR="0" wp14:anchorId="3C347000" wp14:editId="42B984E5">
             <wp:extent cx="5943600" cy="2971800"/>
@@ -14093,7 +14229,14 @@
         <w:rPr>
           <w:rFonts w:ascii="Times New Roman" w:hAnsi="Times New Roman" w:cs="Times New Roman"/>
         </w:rPr>
-        <w:t>For the cichlid dataset, we tried each of these models with three settings for SE: fixed at zero, estimated as a free parameter, and predicted from museum samples. For tobacco, there are no good ways to get non-phylogenetic predictions of SE (the original paper just reports means) so we used SE fixed at zero and estimated as free only. For the cichlid dataset, 5000 points were sampled in a Latin hypercube design centered on estimates from the empirical dataset and the best of these used to start optimization. For the tobacco dataset, numerical issues prevented effective optimization. Instead, we sampled 100,000 points to get parameter estimates, then an additional 100,000 points centered around the best of these to get better estimates of the uncertainty in the parameter values. However, given parts of parameter space were inaccessible numerically, one must be cautious in interpreting results.</w:t>
+        <w:t xml:space="preserve">For the cichlid dataset, we tried each of these models with three </w:t>
+      </w:r>
+      <w:r>
+        <w:rPr>
+          <w:rFonts w:ascii="Times New Roman" w:hAnsi="Times New Roman" w:cs="Times New Roman"/>
+        </w:rPr>
+        <w:lastRenderedPageBreak/>
+        <w:t>settings for SE: fixed at zero, estimated as a free parameter, and predicted from museum samples. For tobacco, there are no good ways to get non-phylogenetic predictions of SE (the original paper just reports means) so we used SE fixed at zero and estimated as free only. For the cichlid dataset, 5000 points were sampled in a Latin hypercube design centered on estimates from the empirical dataset and the best of these used to start optimization. For the tobacco dataset, numerical issues prevented effective optimization. Instead, we sampled 100,000 points to get parameter estimates, then an additional 100,000 points centered around the best of these to get better estimates of the uncertainty in the parameter values. However, given parts of parameter space were inaccessible numerically, one must be cautious in interpreting results.</w:t>
       </w:r>
     </w:p>
     <w:p>
@@ -14246,7 +14389,15 @@
           <w:rFonts w:ascii="Times New Roman" w:eastAsia="標楷體" w:hAnsi="Times New Roman" w:cs="Times New Roman"/>
           <w:lang w:eastAsia="zh-TW"/>
         </w:rPr>
-        <w:t xml:space="preserve">values that would not affect the likelihood. Thus, we chose to examine varying all parameters at once, so that if there is a ridge or other structure for the likelihood surface we do not overestimate our certainty. While there are many algorithms to find the peak of a surface, there are fewer to find the entirety of a region two log likelihood units below the peak. We thus developed a Monte Carlo method to estimate this. We start by simulating points using a multivariate uniform centered on the maximum likelihood estimates. The likelihood at each of these points is calculated. The algorithm periodically checks to make sure half the points are within the region and half are outside. If too many are within the cutoff of the peak likelihood, there is not good enough sampling of the boundaries of the confidence region and the sampling width is increased; if there are too many that have values too far from the optimal likelihood, the sampling width decreases. For a given parameter value, we thus calculate the likelihood over a range of values for the other parameters, giving a more realistic, less conservative confidence interval. Note, however, that this merely examines uncertainty due to flatness of the likelihood surface: there can be substantial additional sources of uncertainty from tree topology or branch length uncertainty, problems with measurements beyond what a fixed measurement error can address, or other issues. </w:t>
+        <w:t xml:space="preserve">values that would not affect the likelihood. Thus, we </w:t>
+      </w:r>
+      <w:r>
+        <w:rPr>
+          <w:rFonts w:ascii="Times New Roman" w:eastAsia="標楷體" w:hAnsi="Times New Roman" w:cs="Times New Roman"/>
+          <w:lang w:eastAsia="zh-TW"/>
+        </w:rPr>
+        <w:lastRenderedPageBreak/>
+        <w:t xml:space="preserve">chose to examine varying all parameters at once, so that if there is a ridge or other structure for the likelihood surface we do not overestimate our certainty. While there are many algorithms to find the peak of a surface, there are fewer to find the entirety of a region two log likelihood units below the peak. We thus developed a Monte Carlo method to estimate this. We start by simulating points using a multivariate uniform centered on the maximum likelihood estimates. The likelihood at each of these points is calculated. The algorithm periodically checks to make sure half the points are within the region and half are outside. If too many are within the cutoff of the peak likelihood, there is not good enough sampling of the boundaries of the confidence region and the sampling width is increased; if there are too many that have values too far from the optimal likelihood, the sampling width decreases. For a given parameter value, we thus calculate the likelihood over a range of values for the other parameters, giving a more realistic, less conservative confidence interval. Note, however, that this merely examines uncertainty due to flatness of the likelihood surface: there can be substantial additional sources of uncertainty from tree topology or branch length uncertainty, problems with measurements beyond what a fixed measurement error can address, or other issues. </w:t>
       </w:r>
     </w:p>
     <w:p>
@@ -14401,7 +14552,15 @@
           <w:rFonts w:ascii="Times New Roman" w:hAnsi="Times New Roman" w:cs="Times New Roman"/>
           <w:lang w:eastAsia="zh-TW"/>
         </w:rPr>
-        <w:t>All relevant R code and data files in this work can be found at Dryad Digital Repository doi:</w:t>
+        <w:t xml:space="preserve">All relevant R </w:t>
+      </w:r>
+      <w:r>
+        <w:rPr>
+          <w:rFonts w:ascii="Times New Roman" w:hAnsi="Times New Roman" w:cs="Times New Roman"/>
+          <w:lang w:eastAsia="zh-TW"/>
+        </w:rPr>
+        <w:lastRenderedPageBreak/>
+        <w:t>code and data files in this work can be found at Dryad Digital Repository doi:</w:t>
       </w:r>
       <w:r>
         <w:rPr>
@@ -14575,7 +14734,7 @@
           <w:lang w:eastAsia="zh-TW"/>
         </w:rPr>
       </w:pPr>
-      <w:commentRangeStart w:id="14"/>
+      <w:commentRangeStart w:id="15"/>
       <w:r>
         <w:rPr>
           <w:rFonts w:ascii="Times New Roman" w:hAnsi="Times New Roman" w:cs="Times New Roman"/>
@@ -14583,12 +14742,12 @@
         </w:rPr>
         <w:t>Overall we were not pleased with performance</w:t>
       </w:r>
-      <w:commentRangeEnd w:id="14"/>
-      <w:r>
-        <w:rPr>
-          <w:rStyle w:val="a6"/>
-        </w:rPr>
-        <w:commentReference w:id="14"/>
+      <w:commentRangeEnd w:id="15"/>
+      <w:r>
+        <w:rPr>
+          <w:rStyle w:val="CommentReference"/>
+        </w:rPr>
+        <w:commentReference w:id="15"/>
       </w:r>
       <w:r>
         <w:rPr>
@@ -15017,7 +15176,16 @@
           <w:strike/>
           <w:lang w:eastAsia="zh-TW"/>
         </w:rPr>
-        <w:t>Tree type was not important. This surprised us: for ten hybrid taxa, having them as the result of ten independent hybridization events should give much more information about the hybridization process than ten hybrids descended from one event in the past</w:t>
+        <w:t xml:space="preserve">Tree type was not important. This surprised us: for ten hybrid taxa, having them as the result of ten independent </w:t>
+      </w:r>
+      <w:r>
+        <w:rPr>
+          <w:rFonts w:ascii="Times New Roman" w:hAnsi="Times New Roman" w:cs="Times New Roman"/>
+          <w:strike/>
+          <w:lang w:eastAsia="zh-TW"/>
+        </w:rPr>
+        <w:lastRenderedPageBreak/>
+        <w:t>hybridization events should give much more information about the hybridization process than ten hybrids descended from one event in the past</w:t>
       </w:r>
       <w:r>
         <w:rPr>
@@ -15079,7 +15247,7 @@
           <w:lang w:eastAsia="zh-TW"/>
         </w:rPr>
       </w:pPr>
-      <w:commentRangeStart w:id="15"/>
+      <w:commentRangeStart w:id="16"/>
       <w:r>
         <w:rPr>
           <w:rFonts w:ascii="Times New Roman" w:hAnsi="Times New Roman" w:cs="Times New Roman"/>
@@ -15142,12 +15310,12 @@
         </w:rPr>
         <w:t xml:space="preserve"> in simulations are shown in Fig.3; </w:t>
       </w:r>
-      <w:commentRangeEnd w:id="15"/>
-      <w:r>
-        <w:rPr>
-          <w:rStyle w:val="a6"/>
-        </w:rPr>
-        <w:commentReference w:id="15"/>
+      <w:commentRangeEnd w:id="16"/>
+      <w:r>
+        <w:rPr>
+          <w:rStyle w:val="CommentReference"/>
+        </w:rPr>
+        <w:commentReference w:id="16"/>
       </w:r>
       <w:r>
         <w:rPr>
@@ -15222,8 +15390,9 @@
         <w:rPr>
           <w:rFonts w:ascii="Times New Roman" w:hAnsi="Times New Roman" w:cs="Times New Roman"/>
           <w:noProof/>
-          <w:lang w:eastAsia="zh-TW"/>
-        </w:rPr>
+          <w:lang w:eastAsia="en-US"/>
+        </w:rPr>
+        <w:lastRenderedPageBreak/>
         <w:drawing>
           <wp:inline distT="0" distB="0" distL="0" distR="0" wp14:anchorId="622C1750" wp14:editId="508734E6">
             <wp:extent cx="5943600" cy="2971800"/>
@@ -15445,7 +15614,15 @@
           <w:rFonts w:ascii="Times New Roman" w:hAnsi="Times New Roman" w:cs="Times New Roman"/>
           <w:lang w:eastAsia="zh-TW"/>
         </w:rPr>
-        <w:t xml:space="preserve">. Across the range of the 675 simulations that completed (some with 30 nonhybrid taxa and only one hybrid taxon), </w:t>
+        <w:t xml:space="preserve">. Across the range of the 675 simulations that </w:t>
+      </w:r>
+      <w:r>
+        <w:rPr>
+          <w:rFonts w:ascii="Times New Roman" w:hAnsi="Times New Roman" w:cs="Times New Roman"/>
+          <w:lang w:eastAsia="zh-TW"/>
+        </w:rPr>
+        <w:lastRenderedPageBreak/>
+        <w:t xml:space="preserve">completed (some with 30 nonhybrid taxa and only one hybrid taxon), </w:t>
       </w:r>
       <w:r>
         <w:rPr>
@@ -15669,8 +15846,9 @@
         <w:rPr>
           <w:rFonts w:ascii="Times New Roman" w:hAnsi="Times New Roman" w:cs="Times New Roman"/>
           <w:noProof/>
-          <w:lang w:eastAsia="zh-TW"/>
-        </w:rPr>
+          <w:lang w:eastAsia="en-US"/>
+        </w:rPr>
+        <w:lastRenderedPageBreak/>
         <w:drawing>
           <wp:inline distT="0" distB="0" distL="0" distR="0" wp14:anchorId="6E05376A" wp14:editId="592BD1DF">
             <wp:extent cx="5943600" cy="5943600"/>
@@ -15721,7 +15899,7 @@
           <w:rFonts w:ascii="Times New Roman" w:hAnsi="Times New Roman" w:cs="Times New Roman"/>
         </w:rPr>
       </w:pPr>
-      <w:commentRangeStart w:id="16"/>
+      <w:commentRangeStart w:id="17"/>
       <w:r>
         <w:rPr>
           <w:rFonts w:ascii="Times New Roman" w:hAnsi="Times New Roman" w:cs="Times New Roman"/>
@@ -15741,12 +15919,12 @@
         </w:rPr>
         <w:t xml:space="preserve"> below. The red dot represents the maximum likelihood estimate; the inner black contour shows the ∆2 log likelihood unit region, and the outer gray contour shows the ∆5 log likelihood unit region. Note the lack of ridges but presence of wide intervals.</w:t>
       </w:r>
-      <w:commentRangeEnd w:id="16"/>
-      <w:r>
-        <w:rPr>
-          <w:rStyle w:val="a6"/>
-        </w:rPr>
-        <w:commentReference w:id="16"/>
+      <w:commentRangeEnd w:id="17"/>
+      <w:r>
+        <w:rPr>
+          <w:rStyle w:val="CommentReference"/>
+        </w:rPr>
+        <w:commentReference w:id="17"/>
       </w:r>
     </w:p>
     <w:p>
@@ -16118,7 +16296,14 @@
         <w:rPr>
           <w:rFonts w:ascii="Times New Roman" w:hAnsi="Times New Roman" w:cs="Times New Roman"/>
         </w:rPr>
-        <w:t xml:space="preserve"> constrained to be zero. There is strong evidence from this model that beta is greater than one (point estimate from best model is 2.358, CI is 1.522 to 2.748; model averaged estimate is 2.206), suggesting that hybrid species have higher success rates as seedlings under drought conditions than do their parents. There is again little evidence for increased variance at hybridization events. Given the tree height and its </w:t>
+        <w:t xml:space="preserve"> constrained to be zero. There is strong evidence from this model that beta is greater than one (point estimate from best model is 2.358, CI is 1.522 to 2.748; model averaged estimate is 2.206), suggesting that hybrid species have higher success rates as seedlings under drought conditions than </w:t>
+      </w:r>
+      <w:r>
+        <w:rPr>
+          <w:rFonts w:ascii="Times New Roman" w:hAnsi="Times New Roman" w:cs="Times New Roman"/>
+        </w:rPr>
+        <w:lastRenderedPageBreak/>
+        <w:t xml:space="preserve">do their parents. There is again little evidence for increased variance at hybridization events. Given the tree height and its </w:t>
       </w:r>
       <m:oMath>
         <m:sSup>
@@ -16209,7 +16394,7 @@
         <w:rPr>
           <w:rFonts w:ascii="Times New Roman" w:hAnsi="Times New Roman" w:cs="Times New Roman"/>
           <w:noProof/>
-          <w:lang w:eastAsia="zh-TW"/>
+          <w:lang w:eastAsia="en-US"/>
         </w:rPr>
         <w:drawing>
           <wp:inline distT="0" distB="0" distL="0" distR="0" wp14:anchorId="011F354D" wp14:editId="254C83EC">
@@ -16891,7 +17076,7 @@
           <w:lang w:eastAsia="zh-TW"/>
         </w:rPr>
       </w:pPr>
-      <w:commentRangeStart w:id="17"/>
+      <w:commentRangeStart w:id="18"/>
     </w:p>
     <w:p>
       <w:pPr>
@@ -16906,7 +17091,7 @@
         <w:rPr>
           <w:rFonts w:ascii="Times New Roman" w:eastAsia="標楷體" w:hAnsi="Times New Roman" w:cs="Times New Roman"/>
           <w:noProof/>
-          <w:lang w:eastAsia="zh-TW"/>
+          <w:lang w:eastAsia="en-US"/>
         </w:rPr>
         <w:drawing>
           <wp:inline distT="0" distB="0" distL="0" distR="0" wp14:anchorId="036DAA03" wp14:editId="211FF9B0">
@@ -16988,12 +17173,12 @@
         </w:rPr>
         <w:t>ive confidence inter</w:t>
       </w:r>
-      <w:commentRangeEnd w:id="17"/>
-      <w:r>
-        <w:rPr>
-          <w:rStyle w:val="a6"/>
-        </w:rPr>
-        <w:commentReference w:id="17"/>
+      <w:commentRangeEnd w:id="18"/>
+      <w:r>
+        <w:rPr>
+          <w:rStyle w:val="CommentReference"/>
+        </w:rPr>
+        <w:commentReference w:id="18"/>
       </w:r>
       <w:r>
         <w:rPr>
@@ -17163,6 +17348,7 @@
         <w:rPr>
           <w:rFonts w:ascii="Times New Roman" w:hAnsi="Times New Roman" w:cs="Times New Roman"/>
         </w:rPr>
+        <w:lastRenderedPageBreak/>
         <w:t xml:space="preserve">Our new approach allows analysis of trait data on a phylogenetic network. </w:t>
       </w:r>
       <w:r>
@@ -17463,7 +17649,14 @@
         <w:rPr>
           <w:rFonts w:ascii="Times New Roman" w:hAnsi="Times New Roman" w:cs="Times New Roman"/>
         </w:rPr>
-        <w:t xml:space="preserve"> Another possible extension is to use a more parameter-rich</w:t>
+        <w:t xml:space="preserve"> Another possible </w:t>
+      </w:r>
+      <w:r>
+        <w:rPr>
+          <w:rFonts w:ascii="Times New Roman" w:hAnsi="Times New Roman" w:cs="Times New Roman"/>
+        </w:rPr>
+        <w:lastRenderedPageBreak/>
+        <w:t>extension is to use a more parameter-rich</w:t>
       </w:r>
       <w:r>
         <w:rPr>
@@ -17660,9 +17853,10 @@
           <w:rFonts w:ascii="Times New Roman" w:hAnsi="Times New Roman" w:cs="Times New Roman"/>
           <w:lang w:eastAsia="zh-TW"/>
         </w:rPr>
+        <w:lastRenderedPageBreak/>
         <w:t>approaches to inferring these (</w:t>
       </w:r>
-      <w:commentRangeStart w:id="18"/>
+      <w:commentRangeStart w:id="19"/>
       <w:r>
         <w:rPr>
           <w:rFonts w:ascii="Times New Roman" w:hAnsi="Times New Roman" w:cs="Times New Roman"/>
@@ -17684,12 +17878,12 @@
         </w:rPr>
         <w:t>s</w:t>
       </w:r>
-      <w:commentRangeEnd w:id="18"/>
-      <w:r>
-        <w:rPr>
-          <w:rStyle w:val="a6"/>
-        </w:rPr>
-        <w:commentReference w:id="18"/>
+      <w:commentRangeEnd w:id="19"/>
+      <w:r>
+        <w:rPr>
+          <w:rStyle w:val="CommentReference"/>
+        </w:rPr>
+        <w:commentReference w:id="19"/>
       </w:r>
       <w:r>
         <w:rPr>
@@ -17753,9 +17947,9 @@
       </w:r>
       <w:r>
         <w:rPr>
-          <w:rStyle w:val="a6"/>
-        </w:rPr>
-        <w:commentReference w:id="19"/>
+          <w:rStyle w:val="CommentReference"/>
+        </w:rPr>
+        <w:commentReference w:id="20"/>
       </w:r>
       <w:r>
         <w:rPr>
@@ -17890,7 +18084,15 @@
           <w:rFonts w:ascii="Times New Roman" w:hAnsi="Times New Roman" w:cs="Times New Roman"/>
           <w:lang w:eastAsia="zh-TW"/>
         </w:rPr>
-        <w:t>also thank the National Institute for Biological and Mathematical Synthesis (NIMBioS)</w:t>
+        <w:t xml:space="preserve">also thank the National Institute for Biological and Mathematical </w:t>
+      </w:r>
+      <w:r>
+        <w:rPr>
+          <w:rFonts w:ascii="Times New Roman" w:hAnsi="Times New Roman" w:cs="Times New Roman"/>
+          <w:lang w:eastAsia="zh-TW"/>
+        </w:rPr>
+        <w:lastRenderedPageBreak/>
+        <w:t>Synthesis (NIMBioS)</w:t>
       </w:r>
       <w:r>
         <w:rPr>
@@ -18042,6 +18244,7 @@
           <w:b/>
           <w:lang w:eastAsia="zh-TW"/>
         </w:rPr>
+        <w:lastRenderedPageBreak/>
         <w:t>R</w:t>
       </w:r>
       <w:r>
@@ -18470,6 +18673,7 @@
         <w:rPr>
           <w:rFonts w:ascii="Times New Roman" w:hAnsi="Times New Roman" w:cs="Times New Roman"/>
         </w:rPr>
+        <w:lastRenderedPageBreak/>
         <w:t>Brissette F.P., Khalili M. and Leconte R. 2007. Efficient stochastic generation of multi-site synthetic precipitation data. Journal of Hydrology 345:121-133.</w:t>
       </w:r>
     </w:p>
@@ -18513,8 +18717,6 @@
         </w:rPr>
         <w:t>. Model selection and multimodel inference. Springer-Verlag New York.</w:t>
       </w:r>
-      <w:bookmarkStart w:id="20" w:name="_GoBack"/>
-      <w:bookmarkEnd w:id="20"/>
     </w:p>
     <w:p>
       <w:pPr>
@@ -18771,6 +18973,7 @@
         <w:rPr>
           <w:rFonts w:ascii="Times New Roman" w:hAnsi="Times New Roman" w:cs="Times New Roman"/>
         </w:rPr>
+        <w:lastRenderedPageBreak/>
         <w:t>Felsenstein J. 1985. Phylogenies and the comparative method. The American Naturalist 125:1-15.</w:t>
       </w:r>
     </w:p>
@@ -18787,6 +18990,21 @@
           <w:rFonts w:ascii="Times New Roman" w:hAnsi="Times New Roman" w:cs="Times New Roman"/>
         </w:rPr>
         <w:t>Felsenstein J. 2008. Comparative methods with sampling error and within-species variation: contrast revisited and revised. The American Naturalist 171: 713-725.</w:t>
+      </w:r>
+    </w:p>
+    <w:p>
+      <w:pPr>
+        <w:spacing w:line="480" w:lineRule="auto"/>
+        <w:ind w:left="360" w:hanging="360"/>
+        <w:rPr>
+          <w:rFonts w:ascii="Times New Roman" w:hAnsi="Times New Roman" w:cs="Times New Roman"/>
+        </w:rPr>
+      </w:pPr>
+      <w:r>
+        <w:rPr>
+          <w:rFonts w:ascii="Times New Roman" w:hAnsi="Times New Roman" w:cs="Times New Roman"/>
+        </w:rPr>
+        <w:t>Freedman, D.H. 2010. Why scientific studies are so often wrong: The streetlight effect. Discover Magazine 26.</w:t>
       </w:r>
     </w:p>
     <w:p>
@@ -18820,7 +19038,7 @@
       <w:hyperlink r:id="rId15" w:history="1">
         <w:r>
           <w:rPr>
-            <w:rStyle w:val="af3"/>
+            <w:rStyle w:val="Hyperlink"/>
             <w:rFonts w:ascii="Times New Roman" w:hAnsi="Times New Roman" w:cs="Times New Roman"/>
           </w:rPr>
           <w:t>www.fishbase.org</w:t>
@@ -19135,6 +19353,7 @@
         <w:rPr>
           <w:rFonts w:ascii="Times New Roman" w:hAnsi="Times New Roman" w:cs="Times New Roman"/>
         </w:rPr>
+        <w:lastRenderedPageBreak/>
         <w:t>Huson D.H.</w:t>
       </w:r>
       <w:r>
@@ -19557,7 +19776,7 @@
       <w:hyperlink r:id="rId16" w:history="1">
         <w:r>
           <w:rPr>
-            <w:rStyle w:val="af3"/>
+            <w:rStyle w:val="Hyperlink"/>
             <w:rFonts w:ascii="Times New Roman" w:hAnsi="Times New Roman" w:cs="Times New Roman"/>
             <w:lang w:eastAsia="zh-TW"/>
           </w:rPr>
@@ -19579,6 +19798,7 @@
           <w:rFonts w:ascii="Times New Roman" w:hAnsi="Times New Roman" w:cs="Times New Roman"/>
           <w:lang w:eastAsia="zh-TW"/>
         </w:rPr>
+        <w:lastRenderedPageBreak/>
         <w:t>Maddison, W.P., Midford, P.E., and Otto, S.P. 2007. Estimating a binary character’s effect on speciation and extinction. Systematic Biology 56(5) 701-710.</w:t>
       </w:r>
     </w:p>
@@ -19853,6 +20073,7 @@
         <w:rPr>
           <w:rFonts w:ascii="Times New Roman" w:hAnsi="Times New Roman" w:cs="Times New Roman"/>
         </w:rPr>
+        <w:lastRenderedPageBreak/>
         <w:t>Paradis E, Claude J. &amp; Strimmer K. 2004. APE: analyses of phylogenetics and evolution in R language. Bioinfromatics 20:289-290.</w:t>
       </w:r>
     </w:p>
@@ -20106,6 +20327,7 @@
         <w:rPr>
           <w:rFonts w:ascii="Times New Roman" w:hAnsi="Times New Roman" w:cs="Times New Roman"/>
         </w:rPr>
+        <w:lastRenderedPageBreak/>
         <w:t xml:space="preserve">Schafer J and Strimmer K (2005) A shrinkage approach to large-scale covariance matrix estimation and implication for functional genomics. Statistical Application in Genetics and Molecular Biology 4(1):32 </w:t>
       </w:r>
     </w:p>
@@ -20185,7 +20407,7 @@
       <w:commentRangeEnd w:id="21"/>
       <w:r>
         <w:rPr>
-          <w:rStyle w:val="a6"/>
+          <w:rStyle w:val="CommentReference"/>
         </w:rPr>
         <w:commentReference w:id="21"/>
       </w:r>
@@ -20369,6 +20591,7 @@
         <w:rPr>
           <w:rFonts w:ascii="Times New Roman" w:hAnsi="Times New Roman" w:cs="Times New Roman"/>
         </w:rPr>
+        <w:lastRenderedPageBreak/>
         <w:t>Willson SJ, 2013. Reconstruction of Certain Phylogenetic Networks from Their Tree-Average Distances. Bulletin of Mathematical Biology 75:1840-1878.</w:t>
       </w:r>
     </w:p>
@@ -20411,11 +20634,11 @@
   <w:comment w:id="0" w:author="Tony Jhwueng" w:date="2016-07-12T12:04:00Z" w:initials="TJ">
     <w:p>
       <w:pPr>
-        <w:pStyle w:val="a4"/>
-      </w:pPr>
-      <w:r>
-        <w:rPr>
-          <w:rStyle w:val="a6"/>
+        <w:pStyle w:val="CommentText"/>
+      </w:pPr>
+      <w:r>
+        <w:rPr>
+          <w:rStyle w:val="CommentReference"/>
         </w:rPr>
         <w:annotationRef/>
       </w:r>
@@ -20427,11 +20650,11 @@
   <w:comment w:id="1" w:author="Brian O'Meara" w:date="2016-08-04T16:12:00Z" w:initials="BCO">
     <w:p>
       <w:pPr>
-        <w:pStyle w:val="a4"/>
-      </w:pPr>
-      <w:r>
-        <w:rPr>
-          <w:rStyle w:val="a6"/>
+        <w:pStyle w:val="CommentText"/>
+      </w:pPr>
+      <w:r>
+        <w:rPr>
+          <w:rStyle w:val="CommentReference"/>
         </w:rPr>
         <w:annotationRef/>
       </w:r>
@@ -20443,11 +20666,11 @@
   <w:comment w:id="3" w:author="Tony Jhwueng" w:date="2016-04-12T10:37:00Z" w:initials="TJ">
     <w:p>
       <w:pPr>
-        <w:pStyle w:val="a4"/>
-      </w:pPr>
-      <w:r>
-        <w:rPr>
-          <w:rStyle w:val="a6"/>
+        <w:pStyle w:val="CommentText"/>
+      </w:pPr>
+      <w:r>
+        <w:rPr>
+          <w:rStyle w:val="CommentReference"/>
         </w:rPr>
         <w:annotationRef/>
       </w:r>
@@ -20456,11 +20679,11 @@
   <w:comment w:id="4" w:author="Tony Jhwueng" w:date="2016-04-12T10:26:00Z" w:initials="TJ">
     <w:p>
       <w:pPr>
-        <w:pStyle w:val="a4"/>
-      </w:pPr>
-      <w:r>
-        <w:rPr>
-          <w:rStyle w:val="a6"/>
+        <w:pStyle w:val="CommentText"/>
+      </w:pPr>
+      <w:r>
+        <w:rPr>
+          <w:rStyle w:val="CommentReference"/>
         </w:rPr>
         <w:annotationRef/>
       </w:r>
@@ -20479,12 +20702,12 @@
     </w:p>
     <w:p>
       <w:pPr>
-        <w:pStyle w:val="a4"/>
-      </w:pPr>
-    </w:p>
-    <w:p>
-      <w:pPr>
-        <w:pStyle w:val="a4"/>
+        <w:pStyle w:val="CommentText"/>
+      </w:pPr>
+    </w:p>
+    <w:p>
+      <w:pPr>
+        <w:pStyle w:val="CommentText"/>
       </w:pPr>
       <w:r>
         <w:t xml:space="preserve">Log transform is to make the data to meet the normal assumption (BM, OU). </w:t>
@@ -20494,11 +20717,11 @@
   <w:comment w:id="2" w:author="Tony Jhwueng" w:date="2016-04-12T10:37:00Z" w:initials="TJ">
     <w:p>
       <w:pPr>
-        <w:pStyle w:val="a4"/>
-      </w:pPr>
-      <w:r>
-        <w:rPr>
-          <w:rStyle w:val="a6"/>
+        <w:pStyle w:val="CommentText"/>
+      </w:pPr>
+      <w:r>
+        <w:rPr>
+          <w:rStyle w:val="CommentReference"/>
         </w:rPr>
         <w:annotationRef/>
       </w:r>
@@ -20507,11 +20730,11 @@
   <w:comment w:id="5" w:author="Tony Jhwueng" w:date="2016-04-11T11:56:00Z" w:initials="TJ">
     <w:p>
       <w:pPr>
-        <w:pStyle w:val="a4"/>
-      </w:pPr>
-      <w:r>
-        <w:rPr>
-          <w:rStyle w:val="a6"/>
+        <w:pStyle w:val="CommentText"/>
+      </w:pPr>
+      <w:r>
+        <w:rPr>
+          <w:rStyle w:val="CommentReference"/>
         </w:rPr>
         <w:annotationRef/>
       </w:r>
@@ -20523,11 +20746,11 @@
   <w:comment w:id="6" w:author="Microsoft Office 使用者" w:date="2016-08-22T09:59:00Z" w:initials="Office">
     <w:p>
       <w:pPr>
-        <w:pStyle w:val="a4"/>
-      </w:pPr>
-      <w:r>
-        <w:rPr>
-          <w:rStyle w:val="a6"/>
+        <w:pStyle w:val="CommentText"/>
+      </w:pPr>
+      <w:r>
+        <w:rPr>
+          <w:rStyle w:val="CommentReference"/>
         </w:rPr>
         <w:annotationRef/>
       </w:r>
@@ -20536,11 +20759,11 @@
   <w:comment w:id="7" w:author="Microsoft Office 使用者" w:date="2016-08-22T09:59:00Z" w:initials="Office">
     <w:p>
       <w:pPr>
-        <w:pStyle w:val="a4"/>
-      </w:pPr>
-      <w:r>
-        <w:rPr>
-          <w:rStyle w:val="a6"/>
+        <w:pStyle w:val="CommentText"/>
+      </w:pPr>
+      <w:r>
+        <w:rPr>
+          <w:rStyle w:val="CommentReference"/>
         </w:rPr>
         <w:annotationRef/>
       </w:r>
@@ -20574,11 +20797,11 @@
   <w:comment w:id="8" w:author="Microsoft Office 使用者" w:date="2017-08-22T14:24:00Z" w:initials="Office">
     <w:p>
       <w:pPr>
-        <w:pStyle w:val="a4"/>
-      </w:pPr>
-      <w:r>
-        <w:rPr>
-          <w:rStyle w:val="a6"/>
+        <w:pStyle w:val="CommentText"/>
+      </w:pPr>
+      <w:r>
+        <w:rPr>
+          <w:rStyle w:val="CommentReference"/>
         </w:rPr>
         <w:annotationRef/>
       </w:r>
@@ -20588,12 +20811,12 @@
     </w:p>
     <w:p>
       <w:pPr>
-        <w:pStyle w:val="a4"/>
+        <w:pStyle w:val="CommentText"/>
       </w:pPr>
       <w:hyperlink r:id="rId1" w:history="1">
         <w:r>
           <w:rPr>
-            <w:rStyle w:val="af3"/>
+            <w:rStyle w:val="Hyperlink"/>
           </w:rPr>
           <w:t>http://www2.gsu.edu/~mkteer/npdmatri.html</w:t>
         </w:r>
@@ -20601,12 +20824,12 @@
     </w:p>
     <w:p>
       <w:pPr>
-        <w:pStyle w:val="a4"/>
-      </w:pPr>
-    </w:p>
-    <w:p>
-      <w:pPr>
-        <w:pStyle w:val="a4"/>
+        <w:pStyle w:val="CommentText"/>
+      </w:pPr>
+    </w:p>
+    <w:p>
+      <w:pPr>
+        <w:pStyle w:val="CommentText"/>
         <w:numPr>
           <w:ilvl w:val="0"/>
           <w:numId w:val="47"/>
@@ -20618,7 +20841,7 @@
       <w:hyperlink r:id="rId2" w:anchor="bib20" w:history="1">
         <w:r>
           <w:rPr>
-            <w:rStyle w:val="af3"/>
+            <w:rStyle w:val="Hyperlink"/>
           </w:rPr>
           <w:t>http://www.sciencedirect.com/science/article/pii/S002216940700385X#bib20</w:t>
         </w:r>
@@ -20626,12 +20849,12 @@
     </w:p>
     <w:p>
       <w:pPr>
-        <w:pStyle w:val="a4"/>
-      </w:pPr>
-    </w:p>
-    <w:p>
-      <w:pPr>
-        <w:pStyle w:val="a4"/>
+        <w:pStyle w:val="CommentText"/>
+      </w:pPr>
+    </w:p>
+    <w:p>
+      <w:pPr>
+        <w:pStyle w:val="CommentText"/>
         <w:numPr>
           <w:ilvl w:val="0"/>
           <w:numId w:val="47"/>
@@ -20643,12 +20866,12 @@
     </w:p>
     <w:p>
       <w:pPr>
-        <w:pStyle w:val="a4"/>
-      </w:pPr>
-    </w:p>
-    <w:p>
-      <w:pPr>
-        <w:pStyle w:val="a4"/>
+        <w:pStyle w:val="CommentText"/>
+      </w:pPr>
+    </w:p>
+    <w:p>
+      <w:pPr>
+        <w:pStyle w:val="CommentText"/>
         <w:numPr>
           <w:ilvl w:val="0"/>
           <w:numId w:val="47"/>
@@ -20660,26 +20883,26 @@
     </w:p>
     <w:p>
       <w:pPr>
-        <w:pStyle w:val="a4"/>
-      </w:pPr>
-    </w:p>
-    <w:p>
-      <w:pPr>
-        <w:pStyle w:val="a4"/>
+        <w:pStyle w:val="CommentText"/>
+      </w:pPr>
+    </w:p>
+    <w:p>
+      <w:pPr>
+        <w:pStyle w:val="CommentText"/>
       </w:pPr>
       <w:r>
         <w:t xml:space="preserve"> for during optimization.</w:t>
       </w:r>
     </w:p>
   </w:comment>
-  <w:comment w:id="9" w:author="Microsoft Office 使用者" w:date="2016-08-22T10:10:00Z" w:initials="Office">
-    <w:p>
-      <w:pPr>
-        <w:pStyle w:val="a4"/>
-      </w:pPr>
-      <w:r>
-        <w:rPr>
-          <w:rStyle w:val="a6"/>
+  <w:comment w:id="10" w:author="Microsoft Office 使用者" w:date="2016-08-22T10:10:00Z" w:initials="Office">
+    <w:p>
+      <w:pPr>
+        <w:pStyle w:val="CommentText"/>
+      </w:pPr>
+      <w:r>
+        <w:rPr>
+          <w:rStyle w:val="CommentReference"/>
         </w:rPr>
         <w:annotationRef/>
       </w:r>
@@ -20688,7 +20911,7 @@
       </w:r>
     </w:p>
   </w:comment>
-  <w:comment w:id="10" w:author="Tony Jhwueng" w:date="2017-08-10T11:50:00Z" w:initials="TJ">
+  <w:comment w:id="11" w:author="Tony Jhwueng" w:date="2017-08-10T11:50:00Z" w:initials="TJ">
     <w:p>
       <w:pPr>
         <w:rPr>
@@ -20700,7 +20923,7 @@
       </w:pPr>
       <w:r>
         <w:rPr>
-          <w:rStyle w:val="a6"/>
+          <w:rStyle w:val="CommentReference"/>
         </w:rPr>
         <w:annotationRef/>
       </w:r>
@@ -20854,18 +21077,18 @@
     </w:p>
     <w:p>
       <w:pPr>
-        <w:pStyle w:val="a4"/>
+        <w:pStyle w:val="CommentText"/>
       </w:pPr>
     </w:p>
   </w:comment>
-  <w:comment w:id="11" w:author="Tony Jhwueng" w:date="2015-11-02T10:02:00Z" w:initials="TJ">
-    <w:p>
-      <w:pPr>
-        <w:pStyle w:val="a4"/>
-      </w:pPr>
-      <w:r>
-        <w:rPr>
-          <w:rStyle w:val="a6"/>
+  <w:comment w:id="12" w:author="Tony Jhwueng" w:date="2015-11-02T10:02:00Z" w:initials="TJ">
+    <w:p>
+      <w:pPr>
+        <w:pStyle w:val="CommentText"/>
+      </w:pPr>
+      <w:r>
+        <w:rPr>
+          <w:rStyle w:val="CommentReference"/>
         </w:rPr>
         <w:annotationRef/>
       </w:r>
@@ -20874,14 +21097,14 @@
       </w:r>
     </w:p>
   </w:comment>
-  <w:comment w:id="12" w:author="Tony Jhwueng" w:date="2015-11-02T10:06:00Z" w:initials="TJ">
-    <w:p>
-      <w:pPr>
-        <w:pStyle w:val="a4"/>
-      </w:pPr>
-      <w:r>
-        <w:rPr>
-          <w:rStyle w:val="a6"/>
+  <w:comment w:id="13" w:author="Tony Jhwueng" w:date="2015-11-02T10:06:00Z" w:initials="TJ">
+    <w:p>
+      <w:pPr>
+        <w:pStyle w:val="CommentText"/>
+      </w:pPr>
+      <w:r>
+        <w:rPr>
+          <w:rStyle w:val="CommentReference"/>
         </w:rPr>
         <w:annotationRef/>
       </w:r>
@@ -20890,14 +21113,14 @@
       </w:r>
     </w:p>
   </w:comment>
-  <w:comment w:id="13" w:author="Tony Jhwueng" w:date="2015-11-02T10:26:00Z" w:initials="TJ">
-    <w:p>
-      <w:pPr>
-        <w:pStyle w:val="a4"/>
-      </w:pPr>
-      <w:r>
-        <w:rPr>
-          <w:rStyle w:val="a6"/>
+  <w:comment w:id="14" w:author="Tony Jhwueng" w:date="2015-11-02T10:26:00Z" w:initials="TJ">
+    <w:p>
+      <w:pPr>
+        <w:pStyle w:val="CommentText"/>
+      </w:pPr>
+      <w:r>
+        <w:rPr>
+          <w:rStyle w:val="CommentReference"/>
         </w:rPr>
         <w:annotationRef/>
       </w:r>
@@ -20906,14 +21129,14 @@
       </w:r>
     </w:p>
   </w:comment>
-  <w:comment w:id="14" w:author="Microsoft Office 使用者" w:date="2016-08-22T10:38:00Z" w:initials="Office">
-    <w:p>
-      <w:pPr>
-        <w:pStyle w:val="a4"/>
-      </w:pPr>
-      <w:r>
-        <w:rPr>
-          <w:rStyle w:val="a6"/>
+  <w:comment w:id="15" w:author="Microsoft Office 使用者" w:date="2016-08-22T10:38:00Z" w:initials="Office">
+    <w:p>
+      <w:pPr>
+        <w:pStyle w:val="CommentText"/>
+      </w:pPr>
+      <w:r>
+        <w:rPr>
+          <w:rStyle w:val="CommentReference"/>
         </w:rPr>
         <w:annotationRef/>
       </w:r>
@@ -20922,14 +21145,14 @@
       </w:r>
     </w:p>
   </w:comment>
-  <w:comment w:id="15" w:author="Tony Jhwueng" w:date="2015-11-02T10:22:00Z" w:initials="TJ">
-    <w:p>
-      <w:pPr>
-        <w:pStyle w:val="a4"/>
-      </w:pPr>
-      <w:r>
-        <w:rPr>
-          <w:rStyle w:val="a6"/>
+  <w:comment w:id="16" w:author="Tony Jhwueng" w:date="2015-11-02T10:22:00Z" w:initials="TJ">
+    <w:p>
+      <w:pPr>
+        <w:pStyle w:val="CommentText"/>
+      </w:pPr>
+      <w:r>
+        <w:rPr>
+          <w:rStyle w:val="CommentReference"/>
         </w:rPr>
         <w:annotationRef/>
       </w:r>
@@ -20938,14 +21161,14 @@
       </w:r>
     </w:p>
   </w:comment>
-  <w:comment w:id="16" w:author="Microsoft Office User" w:date="2017-08-10T13:16:00Z" w:initials="Office">
-    <w:p>
-      <w:pPr>
-        <w:pStyle w:val="a4"/>
-      </w:pPr>
-      <w:r>
-        <w:rPr>
-          <w:rStyle w:val="a6"/>
+  <w:comment w:id="17" w:author="Microsoft Office User" w:date="2017-08-10T13:16:00Z" w:initials="Office">
+    <w:p>
+      <w:pPr>
+        <w:pStyle w:val="CommentText"/>
+      </w:pPr>
+      <w:r>
+        <w:rPr>
+          <w:rStyle w:val="CommentReference"/>
         </w:rPr>
         <w:annotationRef/>
       </w:r>
@@ -20954,14 +21177,14 @@
       </w:r>
     </w:p>
   </w:comment>
-  <w:comment w:id="17" w:author="Microsoft Office User" w:date="2017-08-22T11:44:00Z" w:initials="Office">
-    <w:p>
-      <w:pPr>
-        <w:pStyle w:val="a4"/>
-      </w:pPr>
-      <w:r>
-        <w:rPr>
-          <w:rStyle w:val="a6"/>
+  <w:comment w:id="18" w:author="Microsoft Office User" w:date="2017-08-22T11:44:00Z" w:initials="Office">
+    <w:p>
+      <w:pPr>
+        <w:pStyle w:val="CommentText"/>
+      </w:pPr>
+      <w:r>
+        <w:rPr>
+          <w:rStyle w:val="CommentReference"/>
         </w:rPr>
         <w:annotationRef/>
       </w:r>
@@ -20970,14 +21193,14 @@
       </w:r>
     </w:p>
   </w:comment>
-  <w:comment w:id="18" w:author="Tony Jhwueng" w:date="2017-08-10T11:55:00Z" w:initials="TJ">
-    <w:p>
-      <w:pPr>
-        <w:pStyle w:val="a4"/>
-      </w:pPr>
-      <w:r>
-        <w:rPr>
-          <w:rStyle w:val="a6"/>
+  <w:comment w:id="19" w:author="Tony Jhwueng" w:date="2017-08-10T11:55:00Z" w:initials="TJ">
+    <w:p>
+      <w:pPr>
+        <w:pStyle w:val="CommentText"/>
+      </w:pPr>
+      <w:r>
+        <w:rPr>
+          <w:rStyle w:val="CommentReference"/>
         </w:rPr>
         <w:annotationRef/>
       </w:r>
@@ -20986,14 +21209,14 @@
       </w:r>
     </w:p>
   </w:comment>
-  <w:comment w:id="19" w:author="Microsoft Office User" w:date="2017-08-07T15:46:00Z" w:initials="Office">
-    <w:p>
-      <w:pPr>
-        <w:pStyle w:val="a4"/>
-      </w:pPr>
-      <w:r>
-        <w:rPr>
-          <w:rStyle w:val="a6"/>
+  <w:comment w:id="20" w:author="Microsoft Office User" w:date="2017-08-07T15:46:00Z" w:initials="Office">
+    <w:p>
+      <w:pPr>
+        <w:pStyle w:val="CommentText"/>
+      </w:pPr>
+      <w:r>
+        <w:rPr>
+          <w:rStyle w:val="CommentReference"/>
         </w:rPr>
         <w:annotationRef/>
       </w:r>
@@ -21005,11 +21228,11 @@
   <w:comment w:id="21" w:author="Tony Jhwueng" w:date="2017-08-10T11:59:00Z" w:initials="TJ">
     <w:p>
       <w:pPr>
-        <w:pStyle w:val="a4"/>
-      </w:pPr>
-      <w:r>
-        <w:rPr>
-          <w:rStyle w:val="a6"/>
+        <w:pStyle w:val="CommentText"/>
+      </w:pPr>
+      <w:r>
+        <w:rPr>
+          <w:rStyle w:val="CommentReference"/>
         </w:rPr>
         <w:annotationRef/>
       </w:r>
@@ -21099,7 +21322,7 @@
           <w:rPr>
             <w:noProof/>
           </w:rPr>
-          <w:t>1</w:t>
+          <w:t>12</w:t>
         </w:r>
         <w:r>
           <w:rPr>
@@ -21142,7 +21365,7 @@
     <w:lvl w:ilvl="0">
       <w:start w:val="1"/>
       <w:numFmt w:val="none"/>
-      <w:pStyle w:val="1"/>
+      <w:pStyle w:val="Heading1"/>
       <w:suff w:val="nothing"/>
       <w:lvlText w:val=""/>
       <w:lvlJc w:val="left"/>
@@ -21266,7 +21489,7 @@
     <w:lvl w:ilvl="0">
       <w:start w:val="1"/>
       <w:numFmt w:val="bullet"/>
-      <w:pStyle w:val="a"/>
+      <w:pStyle w:val="ListBullet"/>
       <w:lvlText w:val=""/>
       <w:lvlJc w:val="left"/>
       <w:pPr>
@@ -24867,7 +25090,7 @@
     </w:rPrDefault>
     <w:pPrDefault/>
   </w:docDefaults>
-  <w:latentStyles w:defLockedState="0" w:defUIPriority="99" w:defSemiHidden="0" w:defUnhideWhenUsed="0" w:defQFormat="0" w:count="380">
+  <w:latentStyles w:defLockedState="0" w:defUIPriority="99" w:defSemiHidden="0" w:defUnhideWhenUsed="0" w:defQFormat="0" w:count="382">
     <w:lsdException w:name="Normal" w:uiPriority="0" w:qFormat="1"/>
     <w:lsdException w:name="heading 1" w:uiPriority="0" w:qFormat="1"/>
     <w:lsdException w:name="heading 2" w:semiHidden="1" w:uiPriority="9" w:unhideWhenUsed="1" w:qFormat="1"/>
@@ -25248,8 +25471,10 @@
     <w:lsdException w:name="List Table 5 Dark Accent 6" w:uiPriority="50"/>
     <w:lsdException w:name="List Table 6 Colorful Accent 6" w:uiPriority="51"/>
     <w:lsdException w:name="List Table 7 Colorful Accent 6" w:uiPriority="52"/>
+    <w:lsdException w:name="Mention" w:semiHidden="1" w:unhideWhenUsed="1"/>
+    <w:lsdException w:name="Smart Hyperlink" w:semiHidden="1" w:unhideWhenUsed="1"/>
   </w:latentStyles>
-  <w:style w:type="paragraph" w:default="1" w:styleId="a0">
+  <w:style w:type="paragraph" w:default="1" w:styleId="Normal">
     <w:name w:val="Normal"/>
     <w:qFormat/>
     <w:rsid w:val="001116C0"/>
@@ -25258,11 +25483,11 @@
       <w:lang w:eastAsia="ja-JP"/>
     </w:rPr>
   </w:style>
-  <w:style w:type="paragraph" w:styleId="1">
+  <w:style w:type="paragraph" w:styleId="Heading1">
     <w:name w:val="heading 1"/>
-    <w:basedOn w:val="a0"/>
-    <w:next w:val="a0"/>
-    <w:link w:val="10"/>
+    <w:basedOn w:val="Normal"/>
+    <w:next w:val="Normal"/>
+    <w:link w:val="Heading1Char"/>
     <w:qFormat/>
     <w:rsid w:val="001116C0"/>
     <w:pPr>
@@ -25285,11 +25510,11 @@
       <w:lang w:eastAsia="ar-SA"/>
     </w:rPr>
   </w:style>
-  <w:style w:type="paragraph" w:styleId="2">
+  <w:style w:type="paragraph" w:styleId="Heading2">
     <w:name w:val="heading 2"/>
-    <w:basedOn w:val="a0"/>
-    <w:next w:val="a0"/>
-    <w:link w:val="20"/>
+    <w:basedOn w:val="Normal"/>
+    <w:next w:val="Normal"/>
+    <w:link w:val="Heading2Char"/>
     <w:uiPriority w:val="9"/>
     <w:semiHidden/>
     <w:unhideWhenUsed/>
@@ -25314,13 +25539,13 @@
       <w:lang w:eastAsia="ar-SA"/>
     </w:rPr>
   </w:style>
-  <w:style w:type="character" w:default="1" w:styleId="a1">
+  <w:style w:type="character" w:default="1" w:styleId="DefaultParagraphFont">
     <w:name w:val="Default Paragraph Font"/>
     <w:uiPriority w:val="1"/>
     <w:semiHidden/>
     <w:unhideWhenUsed/>
   </w:style>
-  <w:style w:type="table" w:default="1" w:styleId="a2">
+  <w:style w:type="table" w:default="1" w:styleId="TableNormal">
     <w:name w:val="Normal Table"/>
     <w:uiPriority w:val="99"/>
     <w:semiHidden/>
@@ -25335,16 +25560,16 @@
       </w:tblCellMar>
     </w:tblPr>
   </w:style>
-  <w:style w:type="numbering" w:default="1" w:styleId="a3">
+  <w:style w:type="numbering" w:default="1" w:styleId="NoList">
     <w:name w:val="No List"/>
     <w:uiPriority w:val="99"/>
     <w:semiHidden/>
     <w:unhideWhenUsed/>
   </w:style>
-  <w:style w:type="character" w:customStyle="1" w:styleId="10">
-    <w:name w:val="標題 1 字元"/>
-    <w:basedOn w:val="a1"/>
-    <w:link w:val="1"/>
+  <w:style w:type="character" w:customStyle="1" w:styleId="Heading1Char">
+    <w:name w:val="Heading 1 Char"/>
+    <w:basedOn w:val="DefaultParagraphFont"/>
+    <w:link w:val="Heading1"/>
     <w:rsid w:val="001116C0"/>
     <w:rPr>
       <w:rFonts w:ascii="Times New Roman" w:eastAsia="標楷體" w:hAnsi="Times New Roman" w:cs="Times New Roman"/>
@@ -25353,10 +25578,10 @@
       <w:lang w:eastAsia="ar-SA"/>
     </w:rPr>
   </w:style>
-  <w:style w:type="character" w:customStyle="1" w:styleId="20">
-    <w:name w:val="標題 2 字元"/>
-    <w:basedOn w:val="a1"/>
-    <w:link w:val="2"/>
+  <w:style w:type="character" w:customStyle="1" w:styleId="Heading2Char">
+    <w:name w:val="Heading 2 Char"/>
+    <w:basedOn w:val="DefaultParagraphFont"/>
+    <w:link w:val="Heading2"/>
     <w:uiPriority w:val="9"/>
     <w:semiHidden/>
     <w:rsid w:val="001116C0"/>
@@ -25372,16 +25597,16 @@
       <w:lang w:eastAsia="ar-SA"/>
     </w:rPr>
   </w:style>
-  <w:style w:type="paragraph" w:styleId="a4">
+  <w:style w:type="paragraph" w:styleId="CommentText">
     <w:name w:val="annotation text"/>
-    <w:basedOn w:val="a0"/>
-    <w:link w:val="11"/>
+    <w:basedOn w:val="Normal"/>
+    <w:link w:val="CommentTextChar"/>
     <w:unhideWhenUsed/>
     <w:rsid w:val="001116C0"/>
   </w:style>
-  <w:style w:type="character" w:customStyle="1" w:styleId="a5">
+  <w:style w:type="character" w:customStyle="1" w:styleId="a">
     <w:name w:val="註解文字 字元"/>
-    <w:basedOn w:val="a1"/>
+    <w:basedOn w:val="DefaultParagraphFont"/>
     <w:uiPriority w:val="99"/>
     <w:semiHidden/>
     <w:rsid w:val="001116C0"/>
@@ -25390,19 +25615,19 @@
       <w:lang w:eastAsia="ja-JP"/>
     </w:rPr>
   </w:style>
-  <w:style w:type="character" w:customStyle="1" w:styleId="11">
-    <w:name w:val="註解文字 字元1"/>
-    <w:basedOn w:val="a1"/>
-    <w:link w:val="a4"/>
+  <w:style w:type="character" w:customStyle="1" w:styleId="CommentTextChar">
+    <w:name w:val="Comment Text Char"/>
+    <w:basedOn w:val="DefaultParagraphFont"/>
+    <w:link w:val="CommentText"/>
     <w:rsid w:val="001116C0"/>
     <w:rPr>
       <w:kern w:val="0"/>
       <w:lang w:eastAsia="ja-JP"/>
     </w:rPr>
   </w:style>
-  <w:style w:type="character" w:styleId="a6">
+  <w:style w:type="character" w:styleId="CommentReference">
     <w:name w:val="annotation reference"/>
-    <w:basedOn w:val="a1"/>
+    <w:basedOn w:val="DefaultParagraphFont"/>
     <w:uiPriority w:val="99"/>
     <w:semiHidden/>
     <w:unhideWhenUsed/>
@@ -25412,10 +25637,10 @@
       <w:szCs w:val="18"/>
     </w:rPr>
   </w:style>
-  <w:style w:type="paragraph" w:styleId="a7">
+  <w:style w:type="paragraph" w:styleId="BalloonText">
     <w:name w:val="Balloon Text"/>
-    <w:basedOn w:val="a0"/>
-    <w:link w:val="12"/>
+    <w:basedOn w:val="Normal"/>
+    <w:link w:val="BalloonTextChar"/>
     <w:unhideWhenUsed/>
     <w:rsid w:val="001116C0"/>
     <w:rPr>
@@ -25424,9 +25649,9 @@
       <w:szCs w:val="18"/>
     </w:rPr>
   </w:style>
-  <w:style w:type="character" w:customStyle="1" w:styleId="a8">
+  <w:style w:type="character" w:customStyle="1" w:styleId="a0">
     <w:name w:val="註解方塊文字 字元"/>
-    <w:basedOn w:val="a1"/>
+    <w:basedOn w:val="DefaultParagraphFont"/>
     <w:uiPriority w:val="99"/>
     <w:semiHidden/>
     <w:rsid w:val="001116C0"/>
@@ -25438,10 +25663,10 @@
       <w:lang w:eastAsia="ja-JP"/>
     </w:rPr>
   </w:style>
-  <w:style w:type="character" w:customStyle="1" w:styleId="12">
-    <w:name w:val="註解方塊文字 字元1"/>
-    <w:basedOn w:val="a1"/>
-    <w:link w:val="a7"/>
+  <w:style w:type="character" w:customStyle="1" w:styleId="BalloonTextChar">
+    <w:name w:val="Balloon Text Char"/>
+    <w:basedOn w:val="DefaultParagraphFont"/>
+    <w:link w:val="BalloonText"/>
     <w:rsid w:val="001116C0"/>
     <w:rPr>
       <w:rFonts w:ascii="Lucida Grande" w:hAnsi="Lucida Grande" w:cs="Lucida Grande"/>
@@ -25451,19 +25676,19 @@
       <w:lang w:eastAsia="ja-JP"/>
     </w:rPr>
   </w:style>
-  <w:style w:type="character" w:styleId="a9">
+  <w:style w:type="character" w:styleId="LineNumber">
     <w:name w:val="line number"/>
-    <w:basedOn w:val="a1"/>
+    <w:basedOn w:val="DefaultParagraphFont"/>
     <w:uiPriority w:val="99"/>
     <w:semiHidden/>
     <w:unhideWhenUsed/>
     <w:rsid w:val="001116C0"/>
   </w:style>
-  <w:style w:type="paragraph" w:styleId="aa">
+  <w:style w:type="paragraph" w:styleId="CommentSubject">
     <w:name w:val="annotation subject"/>
-    <w:basedOn w:val="a4"/>
-    <w:next w:val="a4"/>
-    <w:link w:val="13"/>
+    <w:basedOn w:val="CommentText"/>
+    <w:next w:val="CommentText"/>
+    <w:link w:val="CommentSubjectChar"/>
     <w:uiPriority w:val="99"/>
     <w:semiHidden/>
     <w:unhideWhenUsed/>
@@ -25475,9 +25700,9 @@
       <w:szCs w:val="20"/>
     </w:rPr>
   </w:style>
-  <w:style w:type="character" w:customStyle="1" w:styleId="ab">
+  <w:style w:type="character" w:customStyle="1" w:styleId="a1">
     <w:name w:val="註解主旨 字元"/>
-    <w:basedOn w:val="a5"/>
+    <w:basedOn w:val="a"/>
     <w:uiPriority w:val="99"/>
     <w:semiHidden/>
     <w:rsid w:val="001116C0"/>
@@ -25488,10 +25713,10 @@
       <w:lang w:eastAsia="ja-JP"/>
     </w:rPr>
   </w:style>
-  <w:style w:type="character" w:customStyle="1" w:styleId="13">
-    <w:name w:val="註解主旨 字元1"/>
-    <w:basedOn w:val="11"/>
-    <w:link w:val="aa"/>
+  <w:style w:type="character" w:customStyle="1" w:styleId="CommentSubjectChar">
+    <w:name w:val="Comment Subject Char"/>
+    <w:basedOn w:val="CommentTextChar"/>
+    <w:link w:val="CommentSubject"/>
     <w:uiPriority w:val="99"/>
     <w:semiHidden/>
     <w:rsid w:val="001116C0"/>
@@ -25504,9 +25729,9 @@
       <w:lang w:eastAsia="ja-JP"/>
     </w:rPr>
   </w:style>
-  <w:style w:type="character" w:styleId="ac">
+  <w:style w:type="character" w:styleId="PlaceholderText">
     <w:name w:val="Placeholder Text"/>
-    <w:basedOn w:val="a1"/>
+    <w:basedOn w:val="DefaultParagraphFont"/>
     <w:uiPriority w:val="99"/>
     <w:semiHidden/>
     <w:rsid w:val="001116C0"/>
@@ -25514,9 +25739,9 @@
       <w:color w:val="808080"/>
     </w:rPr>
   </w:style>
-  <w:style w:type="paragraph" w:styleId="Web">
+  <w:style w:type="paragraph" w:styleId="NormalWeb">
     <w:name w:val="Normal (Web)"/>
-    <w:basedOn w:val="a0"/>
+    <w:basedOn w:val="Normal"/>
     <w:uiPriority w:val="99"/>
     <w:unhideWhenUsed/>
     <w:rsid w:val="001116C0"/>
@@ -25528,10 +25753,10 @@
       <w:lang w:eastAsia="zh-TW"/>
     </w:rPr>
   </w:style>
-  <w:style w:type="paragraph" w:styleId="ad">
+  <w:style w:type="paragraph" w:styleId="Header">
     <w:name w:val="header"/>
-    <w:basedOn w:val="a0"/>
-    <w:link w:val="14"/>
+    <w:basedOn w:val="Normal"/>
+    <w:link w:val="HeaderChar"/>
     <w:unhideWhenUsed/>
     <w:rsid w:val="001116C0"/>
     <w:pPr>
@@ -25546,9 +25771,9 @@
       <w:szCs w:val="20"/>
     </w:rPr>
   </w:style>
-  <w:style w:type="character" w:customStyle="1" w:styleId="ae">
+  <w:style w:type="character" w:customStyle="1" w:styleId="a2">
     <w:name w:val="頁首 字元"/>
-    <w:basedOn w:val="a1"/>
+    <w:basedOn w:val="DefaultParagraphFont"/>
     <w:uiPriority w:val="99"/>
     <w:semiHidden/>
     <w:rsid w:val="001116C0"/>
@@ -25559,10 +25784,10 @@
       <w:lang w:eastAsia="ja-JP"/>
     </w:rPr>
   </w:style>
-  <w:style w:type="character" w:customStyle="1" w:styleId="14">
-    <w:name w:val="頁首 字元1"/>
-    <w:basedOn w:val="a1"/>
-    <w:link w:val="ad"/>
+  <w:style w:type="character" w:customStyle="1" w:styleId="HeaderChar">
+    <w:name w:val="Header Char"/>
+    <w:basedOn w:val="DefaultParagraphFont"/>
+    <w:link w:val="Header"/>
     <w:rsid w:val="001116C0"/>
     <w:rPr>
       <w:kern w:val="0"/>
@@ -25571,10 +25796,10 @@
       <w:lang w:eastAsia="ja-JP"/>
     </w:rPr>
   </w:style>
-  <w:style w:type="paragraph" w:styleId="af">
+  <w:style w:type="paragraph" w:styleId="Footer">
     <w:name w:val="footer"/>
-    <w:basedOn w:val="a0"/>
-    <w:link w:val="15"/>
+    <w:basedOn w:val="Normal"/>
+    <w:link w:val="FooterChar"/>
     <w:unhideWhenUsed/>
     <w:rsid w:val="001116C0"/>
     <w:pPr>
@@ -25589,9 +25814,9 @@
       <w:szCs w:val="20"/>
     </w:rPr>
   </w:style>
-  <w:style w:type="character" w:customStyle="1" w:styleId="af0">
+  <w:style w:type="character" w:customStyle="1" w:styleId="a3">
     <w:name w:val="頁尾 字元"/>
-    <w:basedOn w:val="a1"/>
+    <w:basedOn w:val="DefaultParagraphFont"/>
     <w:uiPriority w:val="99"/>
     <w:semiHidden/>
     <w:rsid w:val="001116C0"/>
@@ -25602,10 +25827,10 @@
       <w:lang w:eastAsia="ja-JP"/>
     </w:rPr>
   </w:style>
-  <w:style w:type="character" w:customStyle="1" w:styleId="15">
-    <w:name w:val="頁尾 字元1"/>
-    <w:basedOn w:val="a1"/>
-    <w:link w:val="af"/>
+  <w:style w:type="character" w:customStyle="1" w:styleId="FooterChar">
+    <w:name w:val="Footer Char"/>
+    <w:basedOn w:val="DefaultParagraphFont"/>
+    <w:link w:val="Footer"/>
     <w:rsid w:val="001116C0"/>
     <w:rPr>
       <w:kern w:val="0"/>
@@ -25614,9 +25839,9 @@
       <w:lang w:eastAsia="ja-JP"/>
     </w:rPr>
   </w:style>
-  <w:style w:type="paragraph" w:styleId="af1">
+  <w:style w:type="paragraph" w:styleId="ListParagraph">
     <w:name w:val="List Paragraph"/>
-    <w:basedOn w:val="a0"/>
+    <w:basedOn w:val="Normal"/>
     <w:uiPriority w:val="34"/>
     <w:qFormat/>
     <w:rsid w:val="001116C0"/>
@@ -25625,10 +25850,10 @@
       <w:contextualSpacing/>
     </w:pPr>
   </w:style>
-  <w:style w:type="paragraph" w:styleId="HTML">
+  <w:style w:type="paragraph" w:styleId="HTMLPreformatted">
     <w:name w:val="HTML Preformatted"/>
-    <w:basedOn w:val="a0"/>
-    <w:link w:val="HTML1"/>
+    <w:basedOn w:val="Normal"/>
+    <w:link w:val="HTMLPreformattedChar"/>
     <w:uiPriority w:val="99"/>
     <w:unhideWhenUsed/>
     <w:rsid w:val="001116C0"/>
@@ -25657,9 +25882,9 @@
       <w:lang w:eastAsia="zh-TW"/>
     </w:rPr>
   </w:style>
-  <w:style w:type="character" w:customStyle="1" w:styleId="HTML0">
+  <w:style w:type="character" w:customStyle="1" w:styleId="HTML">
     <w:name w:val="HTML 預設格式 字元"/>
-    <w:basedOn w:val="a1"/>
+    <w:basedOn w:val="DefaultParagraphFont"/>
     <w:uiPriority w:val="99"/>
     <w:semiHidden/>
     <w:rsid w:val="001116C0"/>
@@ -25671,10 +25896,10 @@
       <w:lang w:eastAsia="ja-JP"/>
     </w:rPr>
   </w:style>
-  <w:style w:type="character" w:customStyle="1" w:styleId="HTML1">
-    <w:name w:val="HTML 預設格式 字元1"/>
-    <w:basedOn w:val="a1"/>
-    <w:link w:val="HTML"/>
+  <w:style w:type="character" w:customStyle="1" w:styleId="HTMLPreformattedChar">
+    <w:name w:val="HTML Preformatted Char"/>
+    <w:basedOn w:val="DefaultParagraphFont"/>
+    <w:link w:val="HTMLPreformatted"/>
     <w:uiPriority w:val="99"/>
     <w:rsid w:val="001116C0"/>
     <w:rPr>
@@ -25684,15 +25909,15 @@
   </w:style>
   <w:style w:type="character" w:customStyle="1" w:styleId="gjwpqfqdn4">
     <w:name w:val="gjwpqfqdn4"/>
-    <w:basedOn w:val="a1"/>
+    <w:basedOn w:val="DefaultParagraphFont"/>
     <w:rsid w:val="001116C0"/>
   </w:style>
   <w:style w:type="character" w:customStyle="1" w:styleId="gjwpqfqdb4">
     <w:name w:val="gjwpqfqdb4"/>
-    <w:basedOn w:val="a1"/>
+    <w:basedOn w:val="DefaultParagraphFont"/>
     <w:rsid w:val="001116C0"/>
   </w:style>
-  <w:style w:type="paragraph" w:styleId="af2">
+  <w:style w:type="paragraph" w:styleId="Revision">
     <w:name w:val="Revision"/>
     <w:hidden/>
     <w:uiPriority w:val="99"/>
@@ -25703,9 +25928,9 @@
       <w:lang w:eastAsia="ja-JP"/>
     </w:rPr>
   </w:style>
-  <w:style w:type="character" w:styleId="af3">
+  <w:style w:type="character" w:styleId="Hyperlink">
     <w:name w:val="Hyperlink"/>
-    <w:basedOn w:val="a1"/>
+    <w:basedOn w:val="DefaultParagraphFont"/>
     <w:uiPriority w:val="99"/>
     <w:unhideWhenUsed/>
     <w:rsid w:val="001116C0"/>
@@ -25714,9 +25939,9 @@
       <w:u w:val="single"/>
     </w:rPr>
   </w:style>
-  <w:style w:type="character" w:styleId="af4">
+  <w:style w:type="character" w:styleId="FollowedHyperlink">
     <w:name w:val="FollowedHyperlink"/>
-    <w:basedOn w:val="a1"/>
+    <w:basedOn w:val="DefaultParagraphFont"/>
     <w:unhideWhenUsed/>
     <w:rsid w:val="001116C0"/>
     <w:rPr>
@@ -25748,7 +25973,7 @@
   </w:style>
   <w:style w:type="character" w:customStyle="1" w:styleId="sub20">
     <w:name w:val="sub20"/>
-    <w:basedOn w:val="a1"/>
+    <w:basedOn w:val="DefaultParagraphFont"/>
     <w:rsid w:val="001116C0"/>
   </w:style>
   <w:style w:type="character" w:customStyle="1" w:styleId="sub15h1">
@@ -25766,7 +25991,7 @@
       <w:u w:val="none"/>
     </w:rPr>
   </w:style>
-  <w:style w:type="character" w:styleId="af5">
+  <w:style w:type="character" w:styleId="Strong">
     <w:name w:val="Strong"/>
     <w:uiPriority w:val="22"/>
     <w:qFormat/>
@@ -25778,8 +26003,8 @@
   </w:style>
   <w:style w:type="paragraph" w:customStyle="1" w:styleId="Heading">
     <w:name w:val="Heading"/>
-    <w:basedOn w:val="a0"/>
-    <w:next w:val="af6"/>
+    <w:basedOn w:val="Normal"/>
+    <w:next w:val="BodyText"/>
     <w:rsid w:val="001116C0"/>
     <w:pPr>
       <w:keepNext/>
@@ -25795,10 +26020,10 @@
       <w:lang w:eastAsia="ar-SA"/>
     </w:rPr>
   </w:style>
-  <w:style w:type="paragraph" w:styleId="af6">
+  <w:style w:type="paragraph" w:styleId="BodyText">
     <w:name w:val="Body Text"/>
-    <w:basedOn w:val="a0"/>
-    <w:link w:val="af7"/>
+    <w:basedOn w:val="Normal"/>
+    <w:link w:val="BodyTextChar"/>
     <w:rsid w:val="001116C0"/>
     <w:pPr>
       <w:widowControl w:val="0"/>
@@ -25813,10 +26038,10 @@
       <w:lang w:eastAsia="ar-SA"/>
     </w:rPr>
   </w:style>
-  <w:style w:type="character" w:customStyle="1" w:styleId="af7">
-    <w:name w:val="本文 字元"/>
-    <w:basedOn w:val="a1"/>
-    <w:link w:val="af6"/>
+  <w:style w:type="character" w:customStyle="1" w:styleId="BodyTextChar">
+    <w:name w:val="Body Text Char"/>
+    <w:basedOn w:val="DefaultParagraphFont"/>
+    <w:link w:val="BodyText"/>
     <w:rsid w:val="001116C0"/>
     <w:rPr>
       <w:rFonts w:ascii="標楷體" w:eastAsia="標楷體" w:hAnsi="標楷體" w:cs="標楷體"/>
@@ -25826,18 +26051,18 @@
       <w:lang w:eastAsia="ar-SA"/>
     </w:rPr>
   </w:style>
-  <w:style w:type="paragraph" w:styleId="af8">
+  <w:style w:type="paragraph" w:styleId="List">
     <w:name w:val="List"/>
-    <w:basedOn w:val="af6"/>
+    <w:basedOn w:val="BodyText"/>
     <w:rsid w:val="001116C0"/>
     <w:rPr>
       <w:rFonts w:cs="Lohit Hindi"/>
     </w:rPr>
   </w:style>
-  <w:style w:type="paragraph" w:styleId="af9">
+  <w:style w:type="paragraph" w:styleId="Caption">
     <w:name w:val="caption"/>
-    <w:basedOn w:val="a0"/>
-    <w:next w:val="a0"/>
+    <w:basedOn w:val="Normal"/>
+    <w:next w:val="Normal"/>
     <w:qFormat/>
     <w:rsid w:val="001116C0"/>
     <w:pPr>
@@ -25855,7 +26080,7 @@
   </w:style>
   <w:style w:type="paragraph" w:customStyle="1" w:styleId="Index">
     <w:name w:val="Index"/>
-    <w:basedOn w:val="a0"/>
+    <w:basedOn w:val="Normal"/>
     <w:rsid w:val="001116C0"/>
     <w:pPr>
       <w:widowControl w:val="0"/>
@@ -25868,9 +26093,9 @@
       <w:lang w:eastAsia="ar-SA"/>
     </w:rPr>
   </w:style>
-  <w:style w:type="paragraph" w:styleId="a">
+  <w:style w:type="paragraph" w:styleId="ListBullet">
     <w:name w:val="List Bullet"/>
-    <w:basedOn w:val="a0"/>
+    <w:basedOn w:val="Normal"/>
     <w:rsid w:val="001116C0"/>
     <w:pPr>
       <w:widowControl w:val="0"/>
@@ -25885,10 +26110,10 @@
       <w:lang w:eastAsia="ar-SA"/>
     </w:rPr>
   </w:style>
-  <w:style w:type="paragraph" w:styleId="afa">
+  <w:style w:type="paragraph" w:styleId="BodyTextIndent">
     <w:name w:val="Body Text Indent"/>
-    <w:basedOn w:val="a0"/>
-    <w:link w:val="afb"/>
+    <w:basedOn w:val="Normal"/>
+    <w:link w:val="BodyTextIndentChar"/>
     <w:rsid w:val="001116C0"/>
     <w:pPr>
       <w:widowControl w:val="0"/>
@@ -25905,10 +26130,10 @@
       <w:lang w:eastAsia="ar-SA"/>
     </w:rPr>
   </w:style>
-  <w:style w:type="character" w:customStyle="1" w:styleId="afb">
-    <w:name w:val="本文縮排 字元"/>
-    <w:basedOn w:val="a1"/>
-    <w:link w:val="afa"/>
+  <w:style w:type="character" w:customStyle="1" w:styleId="BodyTextIndentChar">
+    <w:name w:val="Body Text Indent Char"/>
+    <w:basedOn w:val="DefaultParagraphFont"/>
+    <w:link w:val="BodyTextIndent"/>
     <w:rsid w:val="001116C0"/>
     <w:rPr>
       <w:rFonts w:ascii="標楷體" w:eastAsia="標楷體" w:hAnsi="標楷體" w:cs="Times New Roman"/>
@@ -25918,10 +26143,10 @@
       <w:lang w:eastAsia="ar-SA"/>
     </w:rPr>
   </w:style>
-  <w:style w:type="paragraph" w:styleId="21">
+  <w:style w:type="paragraph" w:styleId="BodyTextIndent2">
     <w:name w:val="Body Text Indent 2"/>
-    <w:basedOn w:val="a0"/>
-    <w:link w:val="22"/>
+    <w:basedOn w:val="Normal"/>
+    <w:link w:val="BodyTextIndent2Char"/>
     <w:rsid w:val="001116C0"/>
     <w:pPr>
       <w:widowControl w:val="0"/>
@@ -25935,10 +26160,10 @@
       <w:lang w:eastAsia="ar-SA"/>
     </w:rPr>
   </w:style>
-  <w:style w:type="character" w:customStyle="1" w:styleId="22">
-    <w:name w:val="本文縮排 2 字元"/>
-    <w:basedOn w:val="a1"/>
-    <w:link w:val="21"/>
+  <w:style w:type="character" w:customStyle="1" w:styleId="BodyTextIndent2Char">
+    <w:name w:val="Body Text Indent 2 Char"/>
+    <w:basedOn w:val="DefaultParagraphFont"/>
+    <w:link w:val="BodyTextIndent2"/>
     <w:rsid w:val="001116C0"/>
     <w:rPr>
       <w:rFonts w:ascii="Times New Roman" w:eastAsia="新細明體" w:hAnsi="Times New Roman" w:cs="Times New Roman"/>
@@ -25946,10 +26171,10 @@
       <w:lang w:eastAsia="ar-SA"/>
     </w:rPr>
   </w:style>
-  <w:style w:type="paragraph" w:styleId="3">
+  <w:style w:type="paragraph" w:styleId="BodyTextIndent3">
     <w:name w:val="Body Text Indent 3"/>
-    <w:basedOn w:val="a0"/>
-    <w:link w:val="30"/>
+    <w:basedOn w:val="Normal"/>
+    <w:link w:val="BodyTextIndent3Char"/>
     <w:rsid w:val="001116C0"/>
     <w:pPr>
       <w:widowControl w:val="0"/>
@@ -25964,10 +26189,10 @@
       <w:lang w:eastAsia="ar-SA"/>
     </w:rPr>
   </w:style>
-  <w:style w:type="character" w:customStyle="1" w:styleId="30">
-    <w:name w:val="本文縮排 3 字元"/>
-    <w:basedOn w:val="a1"/>
-    <w:link w:val="3"/>
+  <w:style w:type="character" w:customStyle="1" w:styleId="BodyTextIndent3Char">
+    <w:name w:val="Body Text Indent 3 Char"/>
+    <w:basedOn w:val="DefaultParagraphFont"/>
+    <w:link w:val="BodyTextIndent3"/>
     <w:rsid w:val="001116C0"/>
     <w:rPr>
       <w:rFonts w:ascii="Times New Roman" w:eastAsia="標楷體" w:hAnsi="Times New Roman" w:cs="Times New Roman"/>
@@ -25977,7 +26202,7 @@
   </w:style>
   <w:style w:type="paragraph" w:customStyle="1" w:styleId="TableContents">
     <w:name w:val="Table Contents"/>
-    <w:basedOn w:val="a0"/>
+    <w:basedOn w:val="Normal"/>
     <w:rsid w:val="001116C0"/>
     <w:pPr>
       <w:widowControl w:val="0"/>
@@ -26012,7 +26237,7 @@
   </w:style>
   <w:style w:type="character" w:customStyle="1" w:styleId="apple-style-span">
     <w:name w:val="apple-style-span"/>
-    <w:basedOn w:val="a1"/>
+    <w:basedOn w:val="DefaultParagraphFont"/>
     <w:rsid w:val="001116C0"/>
   </w:style>
 </w:styles>

</xml_diff>

<commit_message>
add latest CRAN package
</commit_message>
<xml_diff>
--- a/MainText_updated.docx
+++ b/MainText_updated.docx
@@ -408,6 +408,7 @@
         </w:tabs>
         <w:spacing w:line="480" w:lineRule="auto"/>
         <w:rPr>
+          <w:del w:id="0" w:author="Microsoft Office 使用者" w:date="2017-09-11T16:12:00Z"/>
           <w:rFonts w:ascii="Times New Roman" w:hAnsi="Times New Roman" w:cs="Times New Roman"/>
         </w:rPr>
       </w:pPr>
@@ -589,15 +590,7 @@
         <w:rPr>
           <w:rFonts w:ascii="Times New Roman" w:hAnsi="Times New Roman" w:cs="Times New Roman"/>
         </w:rPr>
-        <w:t xml:space="preserve"> ancestra</w:t>
-      </w:r>
-      <w:bookmarkStart w:id="0" w:name="_GoBack"/>
-      <w:bookmarkEnd w:id="0"/>
-      <w:r>
-        <w:rPr>
-          <w:rFonts w:ascii="Times New Roman" w:hAnsi="Times New Roman" w:cs="Times New Roman"/>
-        </w:rPr>
-        <w:t xml:space="preserve">l state </w:t>
+        <w:t xml:space="preserve"> ancestral state </w:t>
       </w:r>
       <m:oMath>
         <m:r>
@@ -757,20 +750,22 @@
           <w:delText>are</w:delText>
         </w:r>
       </w:del>
-      <w:r>
-        <w:rPr>
-          <w:rFonts w:ascii="Times New Roman" w:hAnsi="Times New Roman" w:cs="Times New Roman"/>
-          <w:lang w:eastAsia="zh-TW"/>
-        </w:rPr>
-        <w:t xml:space="preserve"> </w:t>
-      </w:r>
-      <w:ins w:id="9" w:author="Microsoft Office 使用者" w:date="2017-09-07T13:08:00Z">
+      <w:del w:id="9" w:author="Microsoft Office 使用者" w:date="2017-09-11T16:13:00Z">
         <w:r>
           <w:rPr>
             <w:rFonts w:ascii="Times New Roman" w:hAnsi="Times New Roman" w:cs="Times New Roman"/>
             <w:lang w:eastAsia="zh-TW"/>
           </w:rPr>
-          <w:t xml:space="preserve">currently </w:t>
+          <w:delText xml:space="preserve"> </w:delText>
+        </w:r>
+      </w:del>
+      <w:ins w:id="10" w:author="Microsoft Office 使用者" w:date="2017-09-07T13:08:00Z">
+        <w:r>
+          <w:rPr>
+            <w:rFonts w:ascii="Times New Roman" w:hAnsi="Times New Roman" w:cs="Times New Roman"/>
+            <w:lang w:eastAsia="zh-TW"/>
+          </w:rPr>
+          <w:t xml:space="preserve"> </w:t>
         </w:r>
       </w:ins>
       <w:r>
@@ -778,38 +773,52 @@
           <w:rFonts w:ascii="Times New Roman" w:hAnsi="Times New Roman" w:cs="Times New Roman"/>
           <w:lang w:eastAsia="zh-TW"/>
         </w:rPr>
-        <w:t xml:space="preserve">available in </w:t>
-      </w:r>
-      <w:proofErr w:type="spellStart"/>
-      <w:ins w:id="10" w:author="Microsoft Office 使用者" w:date="2017-09-07T13:07:00Z">
+        <w:t xml:space="preserve">available </w:t>
+      </w:r>
+      <w:ins w:id="11" w:author="Microsoft Office 使用者" w:date="2017-09-11T16:13:00Z">
         <w:r>
           <w:rPr>
             <w:rFonts w:ascii="Times New Roman" w:hAnsi="Times New Roman" w:cs="Times New Roman"/>
             <w:lang w:eastAsia="zh-TW"/>
           </w:rPr>
-          <w:t>Git</w:t>
+          <w:t>o</w:t>
         </w:r>
       </w:ins>
-      <w:ins w:id="11" w:author="Microsoft Office 使用者" w:date="2017-09-07T13:08:00Z">
+      <w:del w:id="12" w:author="Microsoft Office 使用者" w:date="2017-09-11T16:13:00Z">
         <w:r>
           <w:rPr>
             <w:rFonts w:ascii="Times New Roman" w:hAnsi="Times New Roman" w:cs="Times New Roman"/>
             <w:lang w:eastAsia="zh-TW"/>
           </w:rPr>
-          <w:t>H</w:t>
+          <w:delText>i</w:delText>
+        </w:r>
+      </w:del>
+      <w:r>
+        <w:rPr>
+          <w:rFonts w:ascii="Times New Roman" w:hAnsi="Times New Roman" w:cs="Times New Roman"/>
+          <w:lang w:eastAsia="zh-TW"/>
+        </w:rPr>
+        <w:t xml:space="preserve">n </w:t>
+      </w:r>
+      <w:ins w:id="13" w:author="Microsoft Office 使用者" w:date="2017-09-07T13:07:00Z">
+        <w:r>
+          <w:rPr>
+            <w:rFonts w:ascii="Times New Roman" w:hAnsi="Times New Roman" w:cs="Times New Roman"/>
+            <w:lang w:eastAsia="zh-TW"/>
+          </w:rPr>
+          <w:t>CRAN</w:t>
         </w:r>
       </w:ins>
-      <w:ins w:id="12" w:author="Microsoft Office 使用者" w:date="2017-09-07T13:07:00Z">
+      <w:ins w:id="14" w:author="Microsoft Office 使用者" w:date="2017-09-11T16:15:00Z">
         <w:r>
           <w:rPr>
             <w:rFonts w:ascii="Times New Roman" w:hAnsi="Times New Roman" w:cs="Times New Roman"/>
             <w:lang w:eastAsia="zh-TW"/>
           </w:rPr>
-          <w:t>ub</w:t>
+          <w:t xml:space="preserve"> </w:t>
         </w:r>
       </w:ins>
-      <w:proofErr w:type="spellEnd"/>
-      <w:del w:id="13" w:author="Microsoft Office 使用者" w:date="2017-09-07T13:06:00Z">
+      <w:del w:id="15" w:author="Microsoft Office 使用者" w:date="2017-09-07T13:06:00Z">
         <w:r>
           <w:rPr>
             <w:rFonts w:ascii="Times New Roman" w:hAnsi="Times New Roman" w:cs="Times New Roman"/>
@@ -824,7 +833,31 @@
           <w:delText xml:space="preserve"> R</w:delText>
         </w:r>
       </w:del>
-      <w:ins w:id="14" w:author="Microsoft Office 使用者" w:date="2017-09-07T13:08:00Z">
+      <w:ins w:id="16" w:author="Microsoft Office 使用者" w:date="2017-09-11T16:14:00Z">
+        <w:r>
+          <w:rPr>
+            <w:rFonts w:ascii="Times New Roman" w:hAnsi="Times New Roman" w:cs="Times New Roman"/>
+          </w:rPr>
+          <w:t>-</w:t>
+        </w:r>
+      </w:ins>
+      <w:ins w:id="17" w:author="Microsoft Office 使用者" w:date="2017-09-11T16:15:00Z">
+        <w:r>
+          <w:rPr>
+            <w:rFonts w:ascii="Times New Roman" w:hAnsi="Times New Roman" w:cs="Times New Roman"/>
+          </w:rPr>
+          <w:t xml:space="preserve"> </w:t>
+        </w:r>
+      </w:ins>
+      <w:ins w:id="18" w:author="Microsoft Office 使用者" w:date="2017-09-11T16:14:00Z">
+        <w:r>
+          <w:rPr>
+            <w:rFonts w:ascii="Times New Roman" w:hAnsi="Times New Roman" w:cs="Times New Roman"/>
+          </w:rPr>
+          <w:t>Package</w:t>
+        </w:r>
+      </w:ins>
+      <w:ins w:id="19" w:author="Microsoft Office 使用者" w:date="2017-09-11T16:15:00Z">
         <w:r>
           <w:rPr>
             <w:rFonts w:ascii="Times New Roman" w:hAnsi="Times New Roman" w:cs="Times New Roman"/>
@@ -832,7 +865,7 @@
           <w:t>:</w:t>
         </w:r>
       </w:ins>
-      <w:del w:id="15" w:author="Microsoft Office 使用者" w:date="2017-09-07T13:08:00Z">
+      <w:del w:id="20" w:author="Microsoft Office 使用者" w:date="2017-09-07T13:08:00Z">
         <w:r>
           <w:rPr>
             <w:rFonts w:ascii="Times New Roman" w:hAnsi="Times New Roman" w:cs="Times New Roman"/>
@@ -855,19 +888,37 @@
         <w:t>BMhyb</w:t>
       </w:r>
       <w:proofErr w:type="spellEnd"/>
-      <w:r>
-        <w:rPr>
-          <w:rFonts w:ascii="Times New Roman" w:hAnsi="Times New Roman" w:cs="Times New Roman"/>
-        </w:rPr>
-        <w:t>.</w:t>
-      </w:r>
+      <w:ins w:id="21" w:author="Microsoft Office 使用者" w:date="2017-09-11T16:13:00Z">
+        <w:r>
+          <w:rPr>
+            <w:rFonts w:ascii="Times New Roman" w:hAnsi="Times New Roman" w:cs="Times New Roman"/>
+          </w:rPr>
+          <w:t>.</w:t>
+        </w:r>
+      </w:ins>
+      <w:del w:id="22" w:author="Microsoft Office 使用者" w:date="2017-09-11T16:12:00Z">
+        <w:r>
+          <w:rPr>
+            <w:rFonts w:ascii="Times New Roman" w:hAnsi="Times New Roman" w:cs="Times New Roman"/>
+          </w:rPr>
+          <w:delText>.</w:delText>
+        </w:r>
+      </w:del>
     </w:p>
     <w:p>
       <w:pPr>
+        <w:tabs>
+          <w:tab w:val="left" w:pos="4770"/>
+        </w:tabs>
         <w:spacing w:line="480" w:lineRule="auto"/>
         <w:rPr>
           <w:rFonts w:ascii="Times New Roman" w:hAnsi="Times New Roman" w:cs="Times New Roman"/>
         </w:rPr>
+        <w:pPrChange w:id="23" w:author="Microsoft Office 使用者" w:date="2017-09-11T16:12:00Z">
+          <w:pPr>
+            <w:spacing w:line="480" w:lineRule="auto"/>
+          </w:pPr>
+        </w:pPrChange>
       </w:pPr>
     </w:p>
     <w:p>
@@ -906,7 +957,15 @@
         <w:rPr>
           <w:rFonts w:ascii="Times New Roman" w:hAnsi="Times New Roman" w:cs="Times New Roman"/>
         </w:rPr>
-        <w:t>, phylogenetic comparative methods, Brownian motion</w:t>
+        <w:t>, phylo</w:t>
+      </w:r>
+      <w:bookmarkStart w:id="24" w:name="_GoBack"/>
+      <w:bookmarkEnd w:id="24"/>
+      <w:r>
+        <w:rPr>
+          <w:rFonts w:ascii="Times New Roman" w:hAnsi="Times New Roman" w:cs="Times New Roman"/>
+        </w:rPr>
+        <w:t>genetic comparative methods, Brownian motion</w:t>
       </w:r>
       <w:r>
         <w:rPr>
@@ -915,7 +974,7 @@
         </w:rPr>
         <w:t xml:space="preserve">, </w:t>
       </w:r>
-      <w:ins w:id="16" w:author="冬川 鍾" w:date="2017-09-03T02:11:00Z">
+      <w:ins w:id="25" w:author="冬川 鍾" w:date="2017-09-03T02:11:00Z">
         <w:r>
           <w:rPr>
             <w:rFonts w:ascii="Times New Roman" w:hAnsi="Times New Roman" w:cs="Times New Roman"/>
@@ -1147,7 +1206,7 @@
         </w:rPr>
         <w:t xml:space="preserve"> rather than a tree </w:t>
       </w:r>
-      <w:ins w:id="17" w:author="冬川 鍾" w:date="2017-09-03T02:13:00Z">
+      <w:ins w:id="26" w:author="冬川 鍾" w:date="2017-09-03T02:13:00Z">
         <w:r>
           <w:rPr>
             <w:rFonts w:ascii="Times New Roman" w:hAnsi="Times New Roman" w:cs="Times New Roman"/>
@@ -1283,7 +1342,7 @@
         </w:rPr>
         <w:t>is</w:t>
       </w:r>
-      <w:ins w:id="18" w:author="冬川 鍾" w:date="2017-09-03T02:13:00Z">
+      <w:ins w:id="27" w:author="冬川 鍾" w:date="2017-09-03T02:13:00Z">
         <w:r>
           <w:rPr>
             <w:rFonts w:ascii="Times New Roman" w:hAnsi="Times New Roman" w:cs="Times New Roman"/>
@@ -1488,7 +1547,7 @@
         </w:rPr>
         <w:t>, 2013; Wu, 2013</w:t>
       </w:r>
-      <w:ins w:id="19" w:author="冬川 鍾" w:date="2017-09-03T03:24:00Z">
+      <w:ins w:id="28" w:author="冬川 鍾" w:date="2017-09-03T03:24:00Z">
         <w:r>
           <w:rPr>
             <w:rFonts w:ascii="Times New Roman" w:hAnsi="Times New Roman" w:cs="Times New Roman"/>
@@ -1496,7 +1555,7 @@
           </w:rPr>
           <w:t xml:space="preserve">; </w:t>
         </w:r>
-        <w:commentRangeStart w:id="20"/>
+        <w:commentRangeStart w:id="29"/>
         <w:proofErr w:type="spellStart"/>
         <w:r>
           <w:rPr>
@@ -1519,13 +1578,13 @@
           </w:rPr>
           <w:t>s</w:t>
         </w:r>
-        <w:commentRangeEnd w:id="20"/>
+        <w:commentRangeEnd w:id="29"/>
         <w:proofErr w:type="spellEnd"/>
         <w:r>
           <w:rPr>
             <w:rStyle w:val="a6"/>
           </w:rPr>
-          <w:commentReference w:id="20"/>
+          <w:commentReference w:id="29"/>
         </w:r>
         <w:r>
           <w:rPr>
@@ -1730,7 +1789,7 @@
         </w:rPr>
         <w:t>e propose a new</w:t>
       </w:r>
-      <w:ins w:id="21" w:author="冬川 鍾" w:date="2017-09-03T02:16:00Z">
+      <w:ins w:id="30" w:author="冬川 鍾" w:date="2017-09-03T02:16:00Z">
         <w:r>
           <w:rPr>
             <w:rFonts w:ascii="Times New Roman" w:hAnsi="Times New Roman" w:cs="Times New Roman"/>
@@ -1746,7 +1805,7 @@
         </w:rPr>
         <w:t xml:space="preserve"> comparative method to study trait evolution under phylogenetic networks. This method allows for estimation of traditional evolutionary parameters such as rate</w:t>
       </w:r>
-      <w:ins w:id="22" w:author="冬川 鍾" w:date="2017-09-06T03:06:00Z">
+      <w:ins w:id="31" w:author="冬川 鍾" w:date="2017-09-06T03:06:00Z">
         <w:r>
           <w:rPr>
             <w:rFonts w:ascii="Times New Roman" w:hAnsi="Times New Roman" w:cs="Times New Roman"/>
@@ -1778,7 +1837,7 @@
         </w:rPr>
         <w:t xml:space="preserve"> and overall mean</w:t>
       </w:r>
-      <w:ins w:id="23" w:author="冬川 鍾" w:date="2017-09-06T03:06:00Z">
+      <w:ins w:id="32" w:author="冬川 鍾" w:date="2017-09-06T03:06:00Z">
         <w:r>
           <w:rPr>
             <w:rFonts w:ascii="Times New Roman" w:hAnsi="Times New Roman" w:cs="Times New Roman"/>
@@ -1888,7 +1947,7 @@
       <w:pPr>
         <w:spacing w:line="480" w:lineRule="auto"/>
         <w:rPr>
-          <w:ins w:id="24" w:author="冬川 鍾" w:date="2017-09-03T02:17:00Z"/>
+          <w:ins w:id="33" w:author="冬川 鍾" w:date="2017-09-03T02:17:00Z"/>
           <w:rFonts w:ascii="Times New Roman" w:hAnsi="Times New Roman" w:cs="Times New Roman"/>
         </w:rPr>
       </w:pPr>
@@ -2074,7 +2133,7 @@
         </w:rPr>
         <w:t xml:space="preserve"> (Hansen &amp; Martins 1996). Under Brownian motion, the variance of a trait is proportional to evolutionary </w:t>
       </w:r>
-      <w:ins w:id="25" w:author="冬川 鍾" w:date="2017-09-03T02:18:00Z">
+      <w:ins w:id="34" w:author="冬川 鍾" w:date="2017-09-03T02:18:00Z">
         <w:r>
           <w:rPr>
             <w:rFonts w:ascii="Times New Roman" w:eastAsia="標楷體" w:hAnsi="Times New Roman" w:cs="Times New Roman"/>
@@ -2083,7 +2142,7 @@
           <w:t>time</w:t>
         </w:r>
       </w:ins>
-      <w:del w:id="26" w:author="冬川 鍾" w:date="2017-09-03T02:18:00Z">
+      <w:del w:id="35" w:author="冬川 鍾" w:date="2017-09-03T02:18:00Z">
         <w:r>
           <w:rPr>
             <w:rFonts w:ascii="Times New Roman" w:eastAsia="標楷體" w:hAnsi="Times New Roman" w:cs="Times New Roman"/>
@@ -2099,7 +2158,7 @@
         </w:rPr>
         <w:t xml:space="preserve"> multiplied by the</w:t>
       </w:r>
-      <w:ins w:id="27" w:author="冬川 鍾" w:date="2017-09-06T03:07:00Z">
+      <w:ins w:id="36" w:author="冬川 鍾" w:date="2017-09-06T03:07:00Z">
         <w:r>
           <w:rPr>
             <w:rFonts w:ascii="Times New Roman" w:eastAsia="標楷體" w:hAnsi="Times New Roman" w:cs="Times New Roman"/>
@@ -2156,7 +2215,7 @@
         </w:rPr>
         <w:t xml:space="preserve"> Therefore, given a phylogenetic tree the covariance among species can be represented by the shared branched length on the phylogenetic tree. </w:t>
       </w:r>
-      <w:del w:id="28" w:author="冬川 鍾" w:date="2017-09-03T02:18:00Z">
+      <w:del w:id="37" w:author="冬川 鍾" w:date="2017-09-03T02:18:00Z">
         <w:r>
           <w:rPr>
             <w:rFonts w:ascii="Times New Roman" w:eastAsia="標楷體" w:hAnsi="Times New Roman" w:cs="Times New Roman"/>
@@ -2285,7 +2344,7 @@
         </w:rPr>
         <w:t>Figure 1: Three taxon network</w:t>
       </w:r>
-      <w:ins w:id="29" w:author="冬川 鍾" w:date="2017-09-06T03:08:00Z">
+      <w:ins w:id="38" w:author="冬川 鍾" w:date="2017-09-06T03:08:00Z">
         <w:r>
           <w:rPr>
             <w:rFonts w:ascii="Times New Roman" w:eastAsia="標楷體" w:hAnsi="Times New Roman" w:cs="Times New Roman"/>
@@ -2322,7 +2381,7 @@
         </w:rPr>
         <w:t xml:space="preserve">The left </w:t>
       </w:r>
-      <w:ins w:id="30" w:author="冬川 鍾" w:date="2017-09-06T03:10:00Z">
+      <w:ins w:id="39" w:author="冬川 鍾" w:date="2017-09-06T03:10:00Z">
         <w:r>
           <w:rPr>
             <w:rFonts w:ascii="Times New Roman" w:eastAsia="標楷體" w:hAnsi="Times New Roman" w:cs="Times New Roman"/>
@@ -2331,7 +2390,7 @@
           <w:t>plot</w:t>
         </w:r>
       </w:ins>
-      <w:del w:id="31" w:author="冬川 鍾" w:date="2017-09-06T03:10:00Z">
+      <w:del w:id="40" w:author="冬川 鍾" w:date="2017-09-06T03:10:00Z">
         <w:r>
           <w:rPr>
             <w:rFonts w:ascii="Times New Roman" w:eastAsia="標楷體" w:hAnsi="Times New Roman" w:cs="Times New Roman"/>
@@ -2509,7 +2568,7 @@
         </w:rPr>
         <w:t xml:space="preserve"> above the root. However, E is not sampled (perhaps due to extinction or difficulty acquiring it). Thus, the immediate parents of B are not A and C but D and C: the evolutionary changes from A to D are reflected in B but not in X. The right hand </w:t>
       </w:r>
-      <w:ins w:id="32" w:author="冬川 鍾" w:date="2017-09-06T03:10:00Z">
+      <w:ins w:id="41" w:author="冬川 鍾" w:date="2017-09-06T03:10:00Z">
         <w:r>
           <w:rPr>
             <w:rFonts w:ascii="Times New Roman" w:eastAsia="標楷體" w:hAnsi="Times New Roman" w:cs="Times New Roman"/>
@@ -2518,7 +2577,7 @@
           <w:t>plot</w:t>
         </w:r>
       </w:ins>
-      <w:del w:id="33" w:author="冬川 鍾" w:date="2017-09-06T03:10:00Z">
+      <w:del w:id="42" w:author="冬川 鍾" w:date="2017-09-06T03:10:00Z">
         <w:r>
           <w:rPr>
             <w:rFonts w:ascii="Times New Roman" w:eastAsia="標楷體" w:hAnsi="Times New Roman" w:cs="Times New Roman"/>
@@ -2566,7 +2625,7 @@
         <w:spacing w:line="480" w:lineRule="auto"/>
         <w:ind w:right="397"/>
         <w:rPr>
-          <w:ins w:id="34" w:author="冬川 鍾" w:date="2017-09-03T02:23:00Z"/>
+          <w:ins w:id="43" w:author="冬川 鍾" w:date="2017-09-03T02:23:00Z"/>
           <w:rFonts w:ascii="Times New Roman" w:eastAsia="標楷體" w:hAnsi="Times New Roman" w:cs="Times New Roman"/>
           <w:lang w:eastAsia="zh-TW"/>
         </w:rPr>
@@ -2639,23 +2698,7 @@
           <w:rFonts w:ascii="Times New Roman" w:eastAsia="標楷體" w:hAnsi="Times New Roman" w:cs="Times New Roman"/>
           <w:lang w:eastAsia="zh-TW"/>
         </w:rPr>
-        <w:t>, there was a spe</w:t>
-      </w:r>
-      <w:proofErr w:type="spellStart"/>
-      <w:r>
-        <w:rPr>
-          <w:rFonts w:ascii="Times New Roman" w:eastAsia="標楷體" w:hAnsi="Times New Roman" w:cs="Times New Roman"/>
-          <w:lang w:eastAsia="zh-TW"/>
-        </w:rPr>
-        <w:t>ciation</w:t>
-      </w:r>
-      <w:proofErr w:type="spellEnd"/>
-      <w:r>
-        <w:rPr>
-          <w:rFonts w:ascii="Times New Roman" w:eastAsia="標楷體" w:hAnsi="Times New Roman" w:cs="Times New Roman"/>
-          <w:lang w:eastAsia="zh-TW"/>
-        </w:rPr>
-        <w:t xml:space="preserve"> event: one branch led to X, and the other led to a species D that eventually went extinct (E) or was otherwise </w:t>
+        <w:t xml:space="preserve">, there was a speciation event: one branch led to X, and the other led to a species D that eventually went extinct (E) or was otherwise </w:t>
       </w:r>
       <w:proofErr w:type="spellStart"/>
       <w:r>
@@ -2896,25 +2939,9 @@
           <w:rFonts w:ascii="Times New Roman" w:eastAsia="標楷體" w:hAnsi="Times New Roman" w:cs="Times New Roman"/>
           <w:lang w:eastAsia="zh-TW"/>
         </w:rPr>
-        <w:t>: changes on the A to D branch are not shared between X and R. Thus, the dashed line shows the effective path leading to the covariance of the observed tips, rather than the path from A to D to B a</w:t>
-      </w:r>
-      <w:proofErr w:type="spellStart"/>
-      <w:r>
-        <w:rPr>
-          <w:rFonts w:ascii="Times New Roman" w:eastAsia="標楷體" w:hAnsi="Times New Roman" w:cs="Times New Roman"/>
-          <w:lang w:eastAsia="zh-TW"/>
-        </w:rPr>
-        <w:t>nd</w:t>
-      </w:r>
-      <w:proofErr w:type="spellEnd"/>
-      <w:r>
-        <w:rPr>
-          <w:rFonts w:ascii="Times New Roman" w:eastAsia="標楷體" w:hAnsi="Times New Roman" w:cs="Times New Roman"/>
-          <w:lang w:eastAsia="zh-TW"/>
-        </w:rPr>
-        <w:t xml:space="preserve"> thus to R. </w:t>
-      </w:r>
-      <w:ins w:id="35" w:author="冬川 鍾" w:date="2017-09-03T02:23:00Z">
+        <w:t xml:space="preserve">: changes on the A to D branch are not shared between X and R. Thus, the dashed line shows the effective path leading to the covariance of the observed tips, rather than the path from A to D to B and thus to R. </w:t>
+      </w:r>
+      <w:ins w:id="44" w:author="冬川 鍾" w:date="2017-09-03T02:23:00Z">
         <w:r>
           <w:rPr>
             <w:rFonts w:ascii="Times New Roman" w:eastAsia="標楷體" w:hAnsi="Times New Roman" w:cs="Times New Roman"/>
@@ -2923,7 +2950,7 @@
           <w:t>Under Brownian motion model, t</w:t>
         </w:r>
       </w:ins>
-      <w:del w:id="36" w:author="冬川 鍾" w:date="2017-09-03T02:23:00Z">
+      <w:del w:id="45" w:author="冬川 鍾" w:date="2017-09-03T02:23:00Z">
         <w:r>
           <w:rPr>
             <w:rFonts w:ascii="Times New Roman" w:eastAsia="標楷體" w:hAnsi="Times New Roman" w:cs="Times New Roman"/>
@@ -3009,7 +3036,7 @@
         <w:spacing w:line="480" w:lineRule="auto"/>
         <w:ind w:right="397"/>
         <w:rPr>
-          <w:ins w:id="37" w:author="冬川 鍾" w:date="2017-09-03T02:23:00Z"/>
+          <w:ins w:id="46" w:author="冬川 鍾" w:date="2017-09-03T02:23:00Z"/>
           <w:rFonts w:ascii="Times New Roman" w:eastAsia="標楷體" w:hAnsi="Times New Roman" w:cs="Times New Roman"/>
           <w:lang w:eastAsia="zh-TW"/>
         </w:rPr>
@@ -3068,7 +3095,7 @@
                   </w:rPr>
                   <m:t xml:space="preserve"> </m:t>
                 </m:r>
-                <w:ins w:id="38" w:author="冬川 鍾" w:date="2017-09-03T02:23:00Z">
+                <w:ins w:id="47" w:author="冬川 鍾" w:date="2017-09-03T02:23:00Z">
                   <m:r>
                     <w:rPr>
                       <w:rFonts w:ascii="Cambria Math" w:hAnsi="Cambria Math" w:cs="Times New Roman"/>
@@ -3899,7 +3926,7 @@
         <w:spacing w:line="480" w:lineRule="auto"/>
         <w:ind w:right="396"/>
         <w:rPr>
-          <w:del w:id="39" w:author="冬川 鍾" w:date="2017-09-03T02:24:00Z"/>
+          <w:del w:id="48" w:author="冬川 鍾" w:date="2017-09-03T02:24:00Z"/>
           <w:rFonts w:ascii="Times New Roman" w:eastAsia="標楷體" w:hAnsi="Times New Roman" w:cs="Times New Roman"/>
           <w:lang w:eastAsia="zh-TW"/>
         </w:rPr>
@@ -3926,7 +3953,7 @@
         </w:rPr>
         <w:t xml:space="preserve"> arrow</w:t>
       </w:r>
-      <w:ins w:id="40" w:author="冬川 鍾" w:date="2017-09-03T02:24:00Z">
+      <w:ins w:id="49" w:author="冬川 鍾" w:date="2017-09-03T02:24:00Z">
         <w:r>
           <w:rPr>
             <w:rFonts w:ascii="Times New Roman" w:eastAsia="標楷體" w:hAnsi="Times New Roman" w:cs="Times New Roman"/>
@@ -3955,7 +3982,7 @@
         <w:spacing w:line="480" w:lineRule="auto"/>
         <w:ind w:right="396"/>
         <w:rPr>
-          <w:del w:id="41" w:author="冬川 鍾" w:date="2017-09-03T02:24:00Z"/>
+          <w:del w:id="50" w:author="冬川 鍾" w:date="2017-09-03T02:24:00Z"/>
           <w:rFonts w:ascii="Times New Roman" w:hAnsi="Times New Roman" w:cs="Times New Roman"/>
           <w:lang w:eastAsia="zh-TW"/>
         </w:rPr>
@@ -3980,7 +4007,7 @@
         </w:rPr>
         <w:t xml:space="preserve"> be </w:t>
       </w:r>
-      <w:ins w:id="42" w:author="冬川 鍾" w:date="2017-09-06T03:11:00Z">
+      <w:ins w:id="51" w:author="冬川 鍾" w:date="2017-09-06T03:11:00Z">
         <m:oMath>
           <m:r>
             <w:rPr>
@@ -3997,7 +4024,7 @@
           <w:t xml:space="preserve">. </w:t>
         </w:r>
       </w:ins>
-      <w:del w:id="43" w:author="冬川 鍾" w:date="2017-09-06T03:11:00Z">
+      <w:del w:id="52" w:author="冬川 鍾" w:date="2017-09-06T03:11:00Z">
         <w:r>
           <w:rPr>
             <w:rFonts w:ascii="Times New Roman" w:hAnsi="Times New Roman" w:cs="Times New Roman"/>
@@ -4032,7 +4059,7 @@
         <w:spacing w:line="480" w:lineRule="auto"/>
         <w:ind w:right="396"/>
         <w:rPr>
-          <w:del w:id="44" w:author="冬川 鍾" w:date="2017-09-03T02:24:00Z"/>
+          <w:del w:id="53" w:author="冬川 鍾" w:date="2017-09-03T02:24:00Z"/>
           <w:rFonts w:ascii="Times New Roman" w:hAnsi="Times New Roman" w:cs="Times New Roman"/>
           <w:lang w:eastAsia="zh-TW"/>
         </w:rPr>
@@ -4044,7 +4071,7 @@
         </w:rPr>
         <w:t xml:space="preserve">are </w:t>
       </w:r>
-      <w:ins w:id="45" w:author="冬川 鍾" w:date="2017-09-03T02:24:00Z">
+      <w:ins w:id="54" w:author="冬川 鍾" w:date="2017-09-03T02:24:00Z">
         <w:r>
           <w:rPr>
             <w:rFonts w:ascii="Times New Roman" w:hAnsi="Times New Roman" w:cs="Times New Roman"/>
@@ -4080,7 +4107,7 @@
         <w:spacing w:line="480" w:lineRule="auto"/>
         <w:ind w:right="396"/>
         <w:rPr>
-          <w:del w:id="46" w:author="冬川 鍾" w:date="2017-09-03T02:25:00Z"/>
+          <w:del w:id="55" w:author="冬川 鍾" w:date="2017-09-03T02:25:00Z"/>
           <w:rFonts w:ascii="Times New Roman" w:eastAsia="標楷體" w:hAnsi="Times New Roman" w:cs="Times New Roman"/>
           <w:lang w:eastAsia="zh-TW"/>
         </w:rPr>
@@ -4511,7 +4538,7 @@
         </w:rPr>
         <w:t>B</w:t>
       </w:r>
-      <w:del w:id="47" w:author="冬川 鍾" w:date="2017-09-03T02:26:00Z">
+      <w:del w:id="56" w:author="冬川 鍾" w:date="2017-09-03T02:26:00Z">
         <w:r>
           <w:rPr>
             <w:rFonts w:ascii="Times New Roman" w:hAnsi="Times New Roman" w:cs="Times New Roman"/>
@@ -4526,7 +4553,7 @@
           <w:delText xml:space="preserve"> </w:delText>
         </w:r>
       </w:del>
-      <w:ins w:id="48" w:author="冬川 鍾" w:date="2017-09-03T02:26:00Z">
+      <w:ins w:id="57" w:author="冬川 鍾" w:date="2017-09-03T02:26:00Z">
         <w:r>
           <w:rPr>
             <w:rFonts w:ascii="Times New Roman" w:hAnsi="Times New Roman" w:cs="Times New Roman"/>
@@ -4542,7 +4569,7 @@
         </w:rPr>
         <w:t>at the moment of hybridization</w:t>
       </w:r>
-      <w:del w:id="49" w:author="冬川 鍾" w:date="2017-09-03T02:26:00Z">
+      <w:del w:id="58" w:author="冬川 鍾" w:date="2017-09-03T02:26:00Z">
         <w:r>
           <w:rPr>
             <w:rFonts w:ascii="Times New Roman" w:hAnsi="Times New Roman" w:cs="Times New Roman"/>
@@ -4551,7 +4578,7 @@
           <w:delText>,</w:delText>
         </w:r>
       </w:del>
-      <w:ins w:id="50" w:author="冬川 鍾" w:date="2017-09-03T02:26:00Z">
+      <w:ins w:id="59" w:author="冬川 鍾" w:date="2017-09-03T02:26:00Z">
         <w:r>
           <w:rPr>
             <w:rFonts w:ascii="Times New Roman" w:hAnsi="Times New Roman" w:cs="Times New Roman"/>
@@ -4560,7 +4587,7 @@
           <w:t xml:space="preserve"> </w:t>
         </w:r>
       </w:ins>
-      <w:del w:id="51" w:author="冬川 鍾" w:date="2017-09-03T02:26:00Z">
+      <w:del w:id="60" w:author="冬川 鍾" w:date="2017-09-03T02:26:00Z">
         <w:r>
           <w:rPr>
             <w:rFonts w:ascii="Times New Roman" w:hAnsi="Times New Roman" w:cs="Times New Roman"/>
@@ -4576,7 +4603,7 @@
         </w:rPr>
         <w:t>assume</w:t>
       </w:r>
-      <w:ins w:id="52" w:author="冬川 鍾" w:date="2017-09-03T02:26:00Z">
+      <w:ins w:id="61" w:author="冬川 鍾" w:date="2017-09-03T02:26:00Z">
         <w:r>
           <w:rPr>
             <w:rFonts w:ascii="Times New Roman" w:hAnsi="Times New Roman" w:cs="Times New Roman"/>
@@ -4585,7 +4612,7 @@
           <w:t>d</w:t>
         </w:r>
       </w:ins>
-      <w:del w:id="53" w:author="冬川 鍾" w:date="2017-09-03T02:26:00Z">
+      <w:del w:id="62" w:author="冬川 鍾" w:date="2017-09-03T02:26:00Z">
         <w:r>
           <w:rPr>
             <w:rFonts w:ascii="Times New Roman" w:hAnsi="Times New Roman" w:cs="Times New Roman"/>
@@ -4639,7 +4666,7 @@
         </w:rPr>
         <w:t xml:space="preserve">, </w:t>
       </w:r>
-      <w:ins w:id="54" w:author="冬川 鍾" w:date="2017-09-03T02:25:00Z">
+      <w:ins w:id="63" w:author="冬川 鍾" w:date="2017-09-03T02:25:00Z">
         <w:r>
           <w:rPr>
             <w:rFonts w:ascii="Times New Roman" w:eastAsia="標楷體" w:hAnsi="Times New Roman" w:cs="Times New Roman"/>
@@ -4661,10 +4688,10 @@
         <w:spacing w:line="480" w:lineRule="auto"/>
         <w:jc w:val="center"/>
         <w:rPr>
-          <w:ins w:id="55" w:author="冬川 鍾" w:date="2017-09-03T02:27:00Z"/>
-          <w:rFonts w:ascii="Times New Roman" w:hAnsi="Times New Roman" w:cs="Times New Roman"/>
-        </w:rPr>
-        <w:pPrChange w:id="56" w:author="冬川 鍾" w:date="2017-09-03T02:27:00Z">
+          <w:ins w:id="64" w:author="冬川 鍾" w:date="2017-09-03T02:27:00Z"/>
+          <w:rFonts w:ascii="Times New Roman" w:hAnsi="Times New Roman" w:cs="Times New Roman"/>
+        </w:rPr>
+        <w:pPrChange w:id="65" w:author="冬川 鍾" w:date="2017-09-03T02:27:00Z">
           <w:pPr>
             <w:spacing w:line="480" w:lineRule="auto"/>
           </w:pPr>
@@ -4856,7 +4883,7 @@
           </m:e>
         </m:func>
       </m:oMath>
-      <w:ins w:id="57" w:author="冬川 鍾" w:date="2017-09-03T02:27:00Z">
+      <w:ins w:id="66" w:author="冬川 鍾" w:date="2017-09-03T02:27:00Z">
         <w:r>
           <w:rPr>
             <w:rFonts w:ascii="Times New Roman" w:hAnsi="Times New Roman" w:cs="Times New Roman"/>
@@ -4869,12 +4896,12 @@
       <w:pPr>
         <w:spacing w:line="480" w:lineRule="auto"/>
         <w:rPr>
-          <w:del w:id="58" w:author="冬川 鍾" w:date="2017-09-03T02:28:00Z"/>
-          <w:rFonts w:ascii="Times New Roman" w:hAnsi="Times New Roman" w:cs="Times New Roman"/>
-          <w:lang w:eastAsia="zh-TW"/>
-        </w:rPr>
-      </w:pPr>
-      <w:ins w:id="59" w:author="冬川 鍾" w:date="2017-09-03T02:27:00Z">
+          <w:del w:id="67" w:author="冬川 鍾" w:date="2017-09-03T02:28:00Z"/>
+          <w:rFonts w:ascii="Times New Roman" w:hAnsi="Times New Roman" w:cs="Times New Roman"/>
+          <w:lang w:eastAsia="zh-TW"/>
+        </w:rPr>
+      </w:pPr>
+      <w:ins w:id="68" w:author="冬川 鍾" w:date="2017-09-03T02:27:00Z">
         <w:r>
           <w:rPr>
             <w:rFonts w:ascii="Times New Roman" w:hAnsi="Times New Roman" w:cs="Times New Roman"/>
@@ -4889,7 +4916,7 @@
         <w:rPr>
           <w:rFonts w:ascii="Times New Roman" w:hAnsi="Times New Roman" w:cs="Times New Roman"/>
         </w:rPr>
-        <w:pPrChange w:id="60" w:author="冬川 鍾" w:date="2017-09-03T02:28:00Z">
+        <w:pPrChange w:id="69" w:author="冬川 鍾" w:date="2017-09-03T02:28:00Z">
           <w:pPr>
             <w:spacing w:line="480" w:lineRule="auto"/>
             <w:ind w:right="396"/>
@@ -4900,7 +4927,7 @@
         <m:sSub>
           <m:sSubPr>
             <m:ctrlPr>
-              <w:ins w:id="61" w:author="冬川 鍾" w:date="2017-09-03T02:27:00Z">
+              <w:ins w:id="70" w:author="冬川 鍾" w:date="2017-09-03T02:27:00Z">
                 <w:rPr>
                   <w:rFonts w:ascii="Cambria Math" w:hAnsi="Cambria Math" w:cs="Times New Roman"/>
                   <w:i/>
@@ -4910,7 +4937,7 @@
             </m:ctrlPr>
           </m:sSubPr>
           <m:e>
-            <w:ins w:id="62" w:author="冬川 鍾" w:date="2017-09-03T02:27:00Z">
+            <w:ins w:id="71" w:author="冬川 鍾" w:date="2017-09-03T02:27:00Z">
               <m:r>
                 <w:rPr>
                   <w:rFonts w:ascii="Cambria Math" w:hAnsi="Cambria Math" w:cs="Times New Roman"/>
@@ -4920,7 +4947,7 @@
             </w:ins>
           </m:e>
           <m:sub>
-            <w:ins w:id="63" w:author="冬川 鍾" w:date="2017-09-03T02:27:00Z">
+            <w:ins w:id="72" w:author="冬川 鍾" w:date="2017-09-03T02:27:00Z">
               <m:r>
                 <w:rPr>
                   <w:rFonts w:ascii="Cambria Math" w:hAnsi="Cambria Math" w:cs="Times New Roman"/>
@@ -4933,7 +4960,7 @@
           </m:sub>
         </m:sSub>
       </m:oMath>
-      <w:del w:id="64" w:author="冬川 鍾" w:date="2017-09-03T02:27:00Z">
+      <w:del w:id="73" w:author="冬川 鍾" w:date="2017-09-03T02:27:00Z">
         <w:r>
           <w:rPr>
             <w:rFonts w:ascii="Times New Roman" w:eastAsia="標楷體" w:hAnsi="Times New Roman" w:cs="Times New Roman"/>
@@ -5571,7 +5598,7 @@
         </w:rPr>
         <w:t xml:space="preserve"> would be</w:t>
       </w:r>
-      <w:ins w:id="65" w:author="冬川 鍾" w:date="2017-09-03T02:30:00Z">
+      <w:ins w:id="74" w:author="冬川 鍾" w:date="2017-09-03T02:30:00Z">
         <w:r>
           <w:rPr>
             <w:rFonts w:ascii="Times New Roman" w:hAnsi="Times New Roman" w:cs="Times New Roman"/>
@@ -5752,7 +5779,7 @@
           <m:t>)</m:t>
         </m:r>
       </m:oMath>
-      <w:del w:id="66" w:author="冬川 鍾" w:date="2017-09-03T02:32:00Z">
+      <w:del w:id="75" w:author="冬川 鍾" w:date="2017-09-03T02:32:00Z">
         <w:r>
           <w:rPr>
             <w:rFonts w:ascii="Times New Roman" w:hAnsi="Times New Roman" w:cs="Times New Roman"/>
@@ -6888,7 +6915,7 @@
         </w:rPr>
         <w:t xml:space="preserve">, </w:t>
       </w:r>
-      <w:ins w:id="67" w:author="冬川 鍾" w:date="2017-09-03T02:32:00Z">
+      <w:ins w:id="76" w:author="冬川 鍾" w:date="2017-09-03T02:32:00Z">
         <w:r>
           <w:rPr>
             <w:rFonts w:ascii="Times New Roman" w:eastAsia="標楷體" w:hAnsi="Times New Roman" w:cs="Times New Roman"/>
@@ -7783,7 +7810,7 @@
         <m:sSub>
           <m:sSubPr>
             <m:ctrlPr>
-              <w:ins w:id="68" w:author="冬川 鍾" w:date="2017-09-06T03:14:00Z">
+              <w:ins w:id="77" w:author="冬川 鍾" w:date="2017-09-06T03:14:00Z">
                 <w:rPr>
                   <w:rFonts w:ascii="Cambria Math" w:hAnsi="Cambria Math" w:cs="Times New Roman"/>
                   <w:i/>
@@ -7793,7 +7820,7 @@
             </m:ctrlPr>
           </m:sSubPr>
           <m:e>
-            <w:ins w:id="69" w:author="冬川 鍾" w:date="2017-09-06T03:14:00Z">
+            <w:ins w:id="78" w:author="冬川 鍾" w:date="2017-09-06T03:14:00Z">
               <m:r>
                 <w:rPr>
                   <w:rFonts w:ascii="Cambria Math" w:hAnsi="Cambria Math" w:cs="Times New Roman"/>
@@ -7804,7 +7831,7 @@
             </w:ins>
           </m:e>
           <m:sub>
-            <w:ins w:id="70" w:author="冬川 鍾" w:date="2017-09-06T03:14:00Z">
+            <w:ins w:id="79" w:author="冬川 鍾" w:date="2017-09-06T03:14:00Z">
               <m:r>
                 <w:rPr>
                   <w:rFonts w:ascii="Cambria Math" w:hAnsi="Cambria Math" w:cs="Times New Roman"/>
@@ -7818,7 +7845,7 @@
         <m:sSubSup>
           <m:sSubSupPr>
             <m:ctrlPr>
-              <w:del w:id="71" w:author="冬川 鍾" w:date="2017-09-06T03:14:00Z">
+              <w:del w:id="80" w:author="冬川 鍾" w:date="2017-09-06T03:14:00Z">
                 <w:rPr>
                   <w:rFonts w:ascii="Cambria Math" w:hAnsi="Cambria Math" w:cs="Times New Roman"/>
                   <w:i/>
@@ -7827,7 +7854,7 @@
             </m:ctrlPr>
           </m:sSubSupPr>
           <m:e>
-            <w:del w:id="72" w:author="冬川 鍾" w:date="2017-09-06T03:14:00Z">
+            <w:del w:id="81" w:author="冬川 鍾" w:date="2017-09-06T03:14:00Z">
               <m:r>
                 <w:rPr>
                   <w:rFonts w:ascii="Cambria Math" w:hAnsi="Cambria Math" w:cs="Times New Roman"/>
@@ -7837,7 +7864,7 @@
             </w:del>
           </m:e>
           <m:sub>
-            <w:del w:id="73" w:author="冬川 鍾" w:date="2017-09-06T03:14:00Z">
+            <w:del w:id="82" w:author="冬川 鍾" w:date="2017-09-06T03:14:00Z">
               <m:r>
                 <w:rPr>
                   <w:rFonts w:ascii="Cambria Math" w:hAnsi="Cambria Math" w:cs="Times New Roman"/>
@@ -7847,7 +7874,7 @@
             </w:del>
           </m:sub>
           <m:sup>
-            <w:del w:id="74" w:author="冬川 鍾" w:date="2017-09-06T03:14:00Z">
+            <w:del w:id="83" w:author="冬川 鍾" w:date="2017-09-06T03:14:00Z">
               <m:r>
                 <w:rPr>
                   <w:rFonts w:ascii="Cambria Math" w:hAnsi="Cambria Math" w:cs="Times New Roman"/>
@@ -7879,7 +7906,7 @@
         </w:rPr>
         <w:t xml:space="preserve"> hybrid</w:t>
       </w:r>
-      <w:ins w:id="75" w:author="冬川 鍾" w:date="2017-09-03T02:33:00Z">
+      <w:ins w:id="84" w:author="冬川 鍾" w:date="2017-09-03T02:33:00Z">
         <w:r>
           <w:rPr>
             <w:rFonts w:ascii="Times New Roman" w:hAnsi="Times New Roman" w:cs="Times New Roman"/>
@@ -7888,7 +7915,7 @@
           <w:t xml:space="preserve"> species</w:t>
         </w:r>
       </w:ins>
-      <w:del w:id="76" w:author="冬川 鍾" w:date="2017-09-03T02:33:00Z">
+      <w:del w:id="85" w:author="冬川 鍾" w:date="2017-09-03T02:33:00Z">
         <w:r>
           <w:rPr>
             <w:rFonts w:ascii="Times New Roman" w:hAnsi="Times New Roman" w:cs="Times New Roman"/>
@@ -7928,7 +7955,7 @@
         <m:sSub>
           <m:sSubPr>
             <m:ctrlPr>
-              <w:ins w:id="77" w:author="冬川 鍾" w:date="2017-09-06T03:15:00Z">
+              <w:ins w:id="86" w:author="冬川 鍾" w:date="2017-09-06T03:15:00Z">
                 <w:rPr>
                   <w:rFonts w:ascii="Cambria Math" w:hAnsi="Cambria Math" w:cs="Times New Roman"/>
                   <w:i/>
@@ -7937,7 +7964,7 @@
             </m:ctrlPr>
           </m:sSubPr>
           <m:e>
-            <w:ins w:id="78" w:author="冬川 鍾" w:date="2017-09-06T03:15:00Z">
+            <w:ins w:id="87" w:author="冬川 鍾" w:date="2017-09-06T03:15:00Z">
               <m:r>
                 <w:rPr>
                   <w:rFonts w:ascii="Cambria Math" w:hAnsi="Cambria Math" w:cs="Times New Roman"/>
@@ -7947,7 +7974,7 @@
             </w:ins>
           </m:e>
           <m:sub>
-            <w:ins w:id="79" w:author="冬川 鍾" w:date="2017-09-06T03:15:00Z">
+            <w:ins w:id="88" w:author="冬川 鍾" w:date="2017-09-06T03:15:00Z">
               <m:r>
                 <w:rPr>
                   <w:rFonts w:ascii="Cambria Math" w:hAnsi="Cambria Math" w:cs="Times New Roman"/>
@@ -7957,7 +7984,7 @@
             </w:ins>
           </m:sub>
         </m:sSub>
-        <w:ins w:id="80" w:author="冬川 鍾" w:date="2017-09-06T03:15:00Z">
+        <w:ins w:id="89" w:author="冬川 鍾" w:date="2017-09-06T03:15:00Z">
           <m:r>
             <w:rPr>
               <w:rFonts w:ascii="Cambria Math" w:hAnsi="Cambria Math" w:cs="Times New Roman"/>
@@ -7968,7 +7995,7 @@
         <m:sSubSup>
           <m:sSubSupPr>
             <m:ctrlPr>
-              <w:del w:id="81" w:author="冬川 鍾" w:date="2017-09-06T03:15:00Z">
+              <w:del w:id="90" w:author="冬川 鍾" w:date="2017-09-06T03:15:00Z">
                 <w:rPr>
                   <w:rFonts w:ascii="Cambria Math" w:hAnsi="Cambria Math" w:cs="Times New Roman"/>
                   <w:i/>
@@ -7977,7 +8004,7 @@
             </m:ctrlPr>
           </m:sSubSupPr>
           <m:e>
-            <w:del w:id="82" w:author="冬川 鍾" w:date="2017-09-06T03:15:00Z">
+            <w:del w:id="91" w:author="冬川 鍾" w:date="2017-09-06T03:15:00Z">
               <m:r>
                 <w:rPr>
                   <w:rFonts w:ascii="Cambria Math" w:hAnsi="Cambria Math" w:cs="Times New Roman"/>
@@ -7987,7 +8014,7 @@
             </w:del>
           </m:e>
           <m:sub>
-            <w:del w:id="83" w:author="冬川 鍾" w:date="2017-09-06T03:15:00Z">
+            <w:del w:id="92" w:author="冬川 鍾" w:date="2017-09-06T03:15:00Z">
               <m:r>
                 <w:rPr>
                   <w:rFonts w:ascii="Cambria Math" w:hAnsi="Cambria Math" w:cs="Times New Roman"/>
@@ -7997,7 +8024,7 @@
             </w:del>
           </m:sub>
           <m:sup>
-            <w:del w:id="84" w:author="冬川 鍾" w:date="2017-09-06T03:15:00Z">
+            <w:del w:id="93" w:author="冬川 鍾" w:date="2017-09-06T03:15:00Z">
               <m:r>
                 <w:rPr>
                   <w:rFonts w:ascii="Cambria Math" w:hAnsi="Cambria Math" w:cs="Times New Roman"/>
@@ -8007,7 +8034,7 @@
             </w:del>
           </m:sup>
         </m:sSubSup>
-        <w:del w:id="85" w:author="冬川 鍾" w:date="2017-09-06T03:15:00Z">
+        <w:del w:id="94" w:author="冬川 鍾" w:date="2017-09-06T03:15:00Z">
           <m:r>
             <w:rPr>
               <w:rFonts w:ascii="Cambria Math" w:hAnsi="Cambria Math" w:cs="Times New Roman"/>
@@ -8018,7 +8045,7 @@
         <m:sSup>
           <m:sSupPr>
             <m:ctrlPr>
-              <w:del w:id="86" w:author="冬川 鍾" w:date="2017-09-06T03:14:00Z">
+              <w:del w:id="95" w:author="冬川 鍾" w:date="2017-09-06T03:14:00Z">
                 <w:rPr>
                   <w:rFonts w:ascii="Cambria Math" w:hAnsi="Cambria Math" w:cs="Times New Roman"/>
                   <w:i/>
@@ -8027,7 +8054,7 @@
             </m:ctrlPr>
           </m:sSupPr>
           <m:e>
-            <w:del w:id="87" w:author="冬川 鍾" w:date="2017-09-06T03:14:00Z">
+            <w:del w:id="96" w:author="冬川 鍾" w:date="2017-09-06T03:14:00Z">
               <m:r>
                 <w:rPr>
                   <w:rFonts w:ascii="Cambria Math" w:hAnsi="Cambria Math" w:cs="Times New Roman"/>
@@ -8037,7 +8064,7 @@
             </w:del>
           </m:e>
           <m:sup>
-            <w:del w:id="88" w:author="冬川 鍾" w:date="2017-09-06T03:14:00Z">
+            <w:del w:id="97" w:author="冬川 鍾" w:date="2017-09-06T03:14:00Z">
               <m:r>
                 <w:rPr>
                   <w:rFonts w:ascii="Cambria Math" w:hAnsi="Cambria Math" w:cs="Times New Roman"/>
@@ -11069,7 +11096,7 @@
         </w:rPr>
         <w:t xml:space="preserve">. In general, when X and Y share an evolutionary history, the variance of their hybrid at the time of hybridization </w:t>
       </w:r>
-      <w:ins w:id="89" w:author="冬川 鍾" w:date="2017-09-03T02:35:00Z">
+      <w:ins w:id="98" w:author="冬川 鍾" w:date="2017-09-03T02:35:00Z">
         <w:r>
           <w:rPr>
             <w:rFonts w:ascii="Times New Roman" w:eastAsia="標楷體" w:hAnsi="Times New Roman" w:cs="Times New Roman"/>
@@ -11078,7 +11105,7 @@
           <w:t>can be</w:t>
         </w:r>
       </w:ins>
-      <w:del w:id="90" w:author="冬川 鍾" w:date="2017-09-03T02:35:00Z">
+      <w:del w:id="99" w:author="冬川 鍾" w:date="2017-09-03T02:35:00Z">
         <w:r>
           <w:rPr>
             <w:rFonts w:ascii="Times New Roman" w:eastAsia="標楷體" w:hAnsi="Times New Roman" w:cs="Times New Roman"/>
@@ -11103,7 +11130,7 @@
           <w:rFonts w:ascii="Times New Roman" w:eastAsia="標楷體" w:hAnsi="Times New Roman" w:cs="Times New Roman"/>
           <w:lang w:eastAsia="zh-TW"/>
         </w:rPr>
-        <w:pPrChange w:id="91" w:author="Microsoft Office 使用者" w:date="2017-09-02T09:04:00Z">
+        <w:pPrChange w:id="100" w:author="Microsoft Office 使用者" w:date="2017-09-02T09:04:00Z">
           <w:pPr>
             <w:spacing w:line="480" w:lineRule="auto"/>
           </w:pPr>
@@ -11422,7 +11449,7 @@
           <m:t>)</m:t>
         </m:r>
       </m:oMath>
-      <w:ins w:id="92" w:author="Microsoft Office 使用者" w:date="2017-09-02T09:04:00Z">
+      <w:ins w:id="101" w:author="Microsoft Office 使用者" w:date="2017-09-02T09:04:00Z">
         <w:r>
           <w:rPr>
             <w:rFonts w:ascii="Times New Roman" w:eastAsia="標楷體" w:hAnsi="Times New Roman" w:cs="Times New Roman"/>
@@ -12673,7 +12700,7 @@
         </w:rPr>
         <w:t xml:space="preserve"> parameters </w:t>
       </w:r>
-      <w:ins w:id="93" w:author="冬川 鍾" w:date="2017-09-03T02:37:00Z">
+      <w:ins w:id="102" w:author="冬川 鍾" w:date="2017-09-03T02:37:00Z">
         <m:oMath>
           <m:r>
             <w:rPr>
@@ -12683,7 +12710,7 @@
           </m:r>
         </m:oMath>
       </w:ins>
-      <w:del w:id="94" w:author="冬川 鍾" w:date="2017-09-03T02:37:00Z">
+      <w:del w:id="103" w:author="冬川 鍾" w:date="2017-09-03T02:37:00Z">
         <m:oMath>
           <m:r>
             <w:rPr>
@@ -12856,7 +12883,7 @@
                   </m:ctrlPr>
                 </m:dPr>
                 <m:e>
-                  <w:ins w:id="95" w:author="冬川 鍾" w:date="2017-09-03T02:37:00Z">
+                  <w:ins w:id="104" w:author="冬川 鍾" w:date="2017-09-03T02:37:00Z">
                     <m:r>
                       <w:rPr>
                         <w:rFonts w:ascii="Cambria Math" w:hAnsi="Cambria Math" w:cs="Times New Roman"/>
@@ -12864,7 +12891,7 @@
                       <m:t>μ</m:t>
                     </m:r>
                   </w:ins>
-                  <w:del w:id="96" w:author="冬川 鍾" w:date="2017-09-03T02:37:00Z">
+                  <w:del w:id="105" w:author="冬川 鍾" w:date="2017-09-03T02:37:00Z">
                     <m:r>
                       <w:rPr>
                         <w:rFonts w:ascii="Cambria Math" w:hAnsi="Cambria Math" w:cs="Times New Roman"/>
@@ -13456,7 +13483,7 @@
         </w:rPr>
         <w:t xml:space="preserve"> is the determinant of</w:t>
       </w:r>
-      <w:del w:id="97" w:author="冬川 鍾" w:date="2017-09-03T02:37:00Z">
+      <w:del w:id="106" w:author="冬川 鍾" w:date="2017-09-03T02:37:00Z">
         <w:r>
           <w:rPr>
             <w:rFonts w:ascii="Times New Roman" w:eastAsia="標楷體" w:hAnsi="Times New Roman" w:cs="Times New Roman"/>
@@ -13728,7 +13755,7 @@
         </w:rPr>
         <w:t xml:space="preserve"> contains information on gene flow</w:t>
       </w:r>
-      <w:ins w:id="98" w:author="Microsoft Office 使用者" w:date="2017-09-02T09:06:00Z">
+      <w:ins w:id="107" w:author="Microsoft Office 使用者" w:date="2017-09-02T09:06:00Z">
         <w:r>
           <w:rPr>
             <w:rFonts w:ascii="Times New Roman" w:hAnsi="Times New Roman" w:cs="Times New Roman"/>
@@ -13736,7 +13763,7 @@
           <w:t xml:space="preserve"> </w:t>
         </w:r>
       </w:ins>
-      <w:del w:id="99" w:author="Microsoft Office 使用者" w:date="2017-09-02T09:05:00Z">
+      <w:del w:id="108" w:author="Microsoft Office 使用者" w:date="2017-09-02T09:05:00Z">
         <w:r>
           <w:rPr>
             <w:rFonts w:ascii="Times New Roman" w:hAnsi="Times New Roman" w:cs="Times New Roman"/>
@@ -13744,7 +13771,7 @@
           <w:delText>.</w:delText>
         </w:r>
       </w:del>
-      <w:del w:id="100" w:author="Microsoft Office 使用者" w:date="2017-09-02T09:06:00Z">
+      <w:del w:id="109" w:author="Microsoft Office 使用者" w:date="2017-09-02T09:06:00Z">
         <w:r>
           <w:rPr>
             <w:rFonts w:ascii="Times New Roman" w:hAnsi="Times New Roman" w:cs="Times New Roman"/>
@@ -13752,7 +13779,7 @@
           <w:delText xml:space="preserve"> </w:delText>
         </w:r>
       </w:del>
-      <w:del w:id="101" w:author="Microsoft Office 使用者" w:date="2017-09-02T09:05:00Z">
+      <w:del w:id="110" w:author="Microsoft Office 使用者" w:date="2017-09-02T09:05:00Z">
         <w:r>
           <w:rPr>
             <w:rFonts w:ascii="Times New Roman" w:hAnsi="Times New Roman" w:cs="Times New Roman"/>
@@ -13760,7 +13787,7 @@
           <w:delText>It must</w:delText>
         </w:r>
       </w:del>
-      <w:del w:id="102" w:author="Microsoft Office 使用者" w:date="2017-09-02T09:06:00Z">
+      <w:del w:id="111" w:author="Microsoft Office 使用者" w:date="2017-09-02T09:06:00Z">
         <w:r>
           <w:rPr>
             <w:rFonts w:ascii="Times New Roman" w:hAnsi="Times New Roman" w:cs="Times New Roman"/>
@@ -13768,7 +13795,7 @@
           <w:delText xml:space="preserve"> be provided by the user, </w:delText>
         </w:r>
       </w:del>
-      <w:ins w:id="103" w:author="冬川 鍾" w:date="2017-09-03T02:37:00Z">
+      <w:ins w:id="112" w:author="冬川 鍾" w:date="2017-09-03T02:37:00Z">
         <w:r>
           <w:rPr>
             <w:rFonts w:ascii="Times New Roman" w:hAnsi="Times New Roman" w:cs="Times New Roman"/>
@@ -13776,7 +13803,7 @@
           <w:t>that</w:t>
         </w:r>
       </w:ins>
-      <w:del w:id="104" w:author="冬川 鍾" w:date="2017-09-03T02:37:00Z">
+      <w:del w:id="113" w:author="冬川 鍾" w:date="2017-09-03T02:37:00Z">
         <w:r>
           <w:rPr>
             <w:rFonts w:ascii="Times New Roman" w:hAnsi="Times New Roman" w:cs="Times New Roman"/>
@@ -13818,7 +13845,7 @@
         </w:rPr>
         <w:t>),</w:t>
       </w:r>
-      <w:del w:id="105" w:author="Microsoft Office 使用者" w:date="2017-09-02T09:06:00Z">
+      <w:del w:id="114" w:author="Microsoft Office 使用者" w:date="2017-09-02T09:06:00Z">
         <w:r>
           <w:rPr>
             <w:rFonts w:ascii="Times New Roman" w:hAnsi="Times New Roman" w:cs="Times New Roman"/>
@@ -13900,7 +13927,7 @@
         </w:rPr>
         <w:t>, respectively).</w:t>
       </w:r>
-      <w:ins w:id="106" w:author="Microsoft Office 使用者" w:date="2017-09-02T09:06:00Z">
+      <w:ins w:id="115" w:author="Microsoft Office 使用者" w:date="2017-09-02T09:06:00Z">
         <w:r>
           <w:rPr>
             <w:rFonts w:ascii="Times New Roman" w:hAnsi="Times New Roman" w:cs="Times New Roman"/>
@@ -13912,7 +13939,7 @@
         <m:sSub>
           <m:sSubPr>
             <m:ctrlPr>
-              <w:ins w:id="107" w:author="Microsoft Office 使用者" w:date="2017-09-02T09:07:00Z">
+              <w:ins w:id="116" w:author="Microsoft Office 使用者" w:date="2017-09-02T09:07:00Z">
                 <w:rPr>
                   <w:rFonts w:ascii="Cambria Math" w:hAnsi="Cambria Math" w:cs="Times New Roman"/>
                   <w:i/>
@@ -13921,7 +13948,7 @@
             </m:ctrlPr>
           </m:sSubPr>
           <m:e>
-            <w:ins w:id="108" w:author="Microsoft Office 使用者" w:date="2017-09-02T09:07:00Z">
+            <w:ins w:id="117" w:author="Microsoft Office 使用者" w:date="2017-09-02T09:07:00Z">
               <m:r>
                 <m:rPr>
                   <m:sty m:val="b"/>
@@ -13937,7 +13964,7 @@
             <m:sSub>
               <m:sSubPr>
                 <m:ctrlPr>
-                  <w:ins w:id="109" w:author="Microsoft Office 使用者" w:date="2017-09-02T09:07:00Z">
+                  <w:ins w:id="118" w:author="Microsoft Office 使用者" w:date="2017-09-02T09:07:00Z">
                     <w:rPr>
                       <w:rFonts w:ascii="Cambria Math" w:hAnsi="Cambria Math" w:cs="Times New Roman"/>
                       <w:i/>
@@ -13946,7 +13973,7 @@
                 </m:ctrlPr>
               </m:sSubPr>
               <m:e>
-                <w:ins w:id="110" w:author="Microsoft Office 使用者" w:date="2017-09-02T09:07:00Z">
+                <w:ins w:id="119" w:author="Microsoft Office 使用者" w:date="2017-09-02T09:07:00Z">
                   <m:r>
                     <w:rPr>
                       <w:rFonts w:ascii="Cambria Math" w:hAnsi="Cambria Math" w:cs="Times New Roman"/>
@@ -13956,7 +13983,7 @@
                 </w:ins>
               </m:e>
               <m:sub>
-                <w:ins w:id="111" w:author="Microsoft Office 使用者" w:date="2017-09-02T09:07:00Z">
+                <w:ins w:id="120" w:author="Microsoft Office 使用者" w:date="2017-09-02T09:07:00Z">
                   <m:r>
                     <w:rPr>
                       <w:rFonts w:ascii="Cambria Math" w:hAnsi="Cambria Math" w:cs="Times New Roman"/>
@@ -13966,7 +13993,7 @@
                 </w:ins>
               </m:sub>
             </m:sSub>
-            <w:ins w:id="112" w:author="Microsoft Office 使用者" w:date="2017-09-02T09:07:00Z">
+            <w:ins w:id="121" w:author="Microsoft Office 使用者" w:date="2017-09-02T09:07:00Z">
               <m:r>
                 <w:rPr>
                   <w:rFonts w:ascii="Cambria Math" w:hAnsi="Cambria Math" w:cs="Times New Roman"/>
@@ -13977,7 +14004,7 @@
             <m:sSub>
               <m:sSubPr>
                 <m:ctrlPr>
-                  <w:ins w:id="113" w:author="Microsoft Office 使用者" w:date="2017-09-02T09:07:00Z">
+                  <w:ins w:id="122" w:author="Microsoft Office 使用者" w:date="2017-09-02T09:07:00Z">
                     <w:rPr>
                       <w:rFonts w:ascii="Cambria Math" w:hAnsi="Cambria Math" w:cs="Times New Roman"/>
                       <w:i/>
@@ -13986,7 +14013,7 @@
                 </m:ctrlPr>
               </m:sSubPr>
               <m:e>
-                <w:ins w:id="114" w:author="Microsoft Office 使用者" w:date="2017-09-02T09:07:00Z">
+                <w:ins w:id="123" w:author="Microsoft Office 使用者" w:date="2017-09-02T09:07:00Z">
                   <m:r>
                     <w:rPr>
                       <w:rFonts w:ascii="Cambria Math" w:hAnsi="Cambria Math" w:cs="Times New Roman"/>
@@ -13996,7 +14023,7 @@
                 </w:ins>
               </m:e>
               <m:sub>
-                <w:ins w:id="115" w:author="Microsoft Office 使用者" w:date="2017-09-02T09:07:00Z">
+                <w:ins w:id="124" w:author="Microsoft Office 使用者" w:date="2017-09-02T09:07:00Z">
                   <m:r>
                     <w:rPr>
                       <w:rFonts w:ascii="Cambria Math" w:hAnsi="Cambria Math" w:cs="Times New Roman"/>
@@ -14006,7 +14033,7 @@
                 </w:ins>
               </m:sub>
             </m:sSub>
-            <w:ins w:id="116" w:author="Microsoft Office 使用者" w:date="2017-09-02T09:07:00Z">
+            <w:ins w:id="125" w:author="Microsoft Office 使用者" w:date="2017-09-02T09:07:00Z">
               <m:r>
                 <w:rPr>
                   <w:rFonts w:ascii="Cambria Math" w:hAnsi="Cambria Math" w:cs="Times New Roman"/>
@@ -14025,7 +14052,7 @@
             </w:ins>
           </m:sub>
         </m:sSub>
-        <w:ins w:id="117" w:author="Microsoft Office 使用者" w:date="2017-09-02T09:07:00Z">
+        <w:ins w:id="126" w:author="Microsoft Office 使用者" w:date="2017-09-02T09:07:00Z">
           <m:r>
             <w:rPr>
               <w:rFonts w:ascii="Cambria Math" w:hAnsi="Cambria Math" w:cs="Times New Roman"/>
@@ -14034,7 +14061,7 @@
           </m:r>
         </w:ins>
       </m:oMath>
-      <w:ins w:id="118" w:author="Microsoft Office 使用者" w:date="2017-09-02T09:07:00Z">
+      <w:ins w:id="127" w:author="Microsoft Office 使用者" w:date="2017-09-02T09:07:00Z">
         <w:r>
           <w:rPr>
             <w:rFonts w:ascii="Times New Roman" w:hAnsi="Times New Roman" w:cs="Times New Roman"/>
@@ -14042,7 +14069,7 @@
           <w:t xml:space="preserve">must be </w:t>
         </w:r>
       </w:ins>
-      <w:ins w:id="119" w:author="Microsoft Office 使用者" w:date="2017-09-02T09:06:00Z">
+      <w:ins w:id="128" w:author="Microsoft Office 使用者" w:date="2017-09-02T09:06:00Z">
         <w:r>
           <w:rPr>
             <w:rFonts w:ascii="Times New Roman" w:hAnsi="Times New Roman" w:cs="Times New Roman"/>
@@ -14080,7 +14107,7 @@
           <w:lang w:eastAsia="zh-TW"/>
         </w:rPr>
       </w:pPr>
-      <w:commentRangeStart w:id="120"/>
+      <w:commentRangeStart w:id="129"/>
       <w:r>
         <w:rPr>
           <w:rFonts w:ascii="Times New Roman" w:eastAsia="標楷體" w:hAnsi="Times New Roman" w:cs="Times New Roman"/>
@@ -14089,12 +14116,12 @@
         </w:rPr>
         <w:t>Numerical problems</w:t>
       </w:r>
-      <w:commentRangeEnd w:id="120"/>
+      <w:commentRangeEnd w:id="129"/>
       <w:r>
         <w:rPr>
           <w:rStyle w:val="a6"/>
         </w:rPr>
-        <w:commentReference w:id="120"/>
+        <w:commentReference w:id="129"/>
       </w:r>
       <w:r>
         <w:rPr>
@@ -14131,7 +14158,7 @@
         </w:rPr>
         <w:t xml:space="preserve"> phylogeny can be ill-conditioned</w:t>
       </w:r>
-      <w:ins w:id="121" w:author="Microsoft Office 使用者" w:date="2017-09-02T09:08:00Z">
+      <w:ins w:id="130" w:author="Microsoft Office 使用者" w:date="2017-09-02T09:08:00Z">
         <w:r>
           <w:rPr>
             <w:rFonts w:ascii="Times New Roman" w:hAnsi="Times New Roman" w:cs="Times New Roman"/>
@@ -14202,7 +14229,7 @@
         </w:rPr>
         <w:t xml:space="preserve"> et al</w:t>
       </w:r>
-      <w:ins w:id="122" w:author="Microsoft Office 使用者" w:date="2017-09-02T09:09:00Z">
+      <w:ins w:id="131" w:author="Microsoft Office 使用者" w:date="2017-09-02T09:09:00Z">
         <w:r>
           <w:rPr>
             <w:rFonts w:ascii="Times New Roman" w:hAnsi="Times New Roman" w:cs="Times New Roman"/>
@@ -14216,7 +14243,7 @@
         </w:rPr>
         <w:t xml:space="preserve"> 2011;</w:t>
       </w:r>
-      <w:ins w:id="123" w:author="Microsoft Office 使用者" w:date="2017-09-02T09:09:00Z">
+      <w:ins w:id="132" w:author="Microsoft Office 使用者" w:date="2017-09-02T09:09:00Z">
         <w:r>
           <w:rPr>
             <w:rFonts w:ascii="Times New Roman" w:hAnsi="Times New Roman" w:cs="Times New Roman"/>
@@ -14268,7 +14295,7 @@
       <w:r>
         <w:rPr>
           <w:rFonts w:ascii="Times New Roman" w:hAnsi="Times New Roman" w:cs="Times New Roman"/>
-          <w:rPrChange w:id="124" w:author="Microsoft Office 使用者" w:date="2017-09-02T09:09:00Z">
+          <w:rPrChange w:id="133" w:author="Microsoft Office 使用者" w:date="2017-09-02T09:09:00Z">
             <w:rPr>
               <w:rFonts w:ascii="Times New Roman" w:hAnsi="Times New Roman" w:cs="Times New Roman"/>
               <w:highlight w:val="yellow"/>
@@ -14281,7 +14308,7 @@
       <w:r>
         <w:rPr>
           <w:rFonts w:ascii="Times New Roman" w:hAnsi="Times New Roman" w:cs="Times New Roman"/>
-          <w:rPrChange w:id="125" w:author="Microsoft Office 使用者" w:date="2017-09-02T09:09:00Z">
+          <w:rPrChange w:id="134" w:author="Microsoft Office 使用者" w:date="2017-09-02T09:09:00Z">
             <w:rPr>
               <w:rFonts w:ascii="Times New Roman" w:hAnsi="Times New Roman" w:cs="Times New Roman"/>
               <w:highlight w:val="yellow"/>
@@ -14294,7 +14321,7 @@
       <w:r>
         <w:rPr>
           <w:rFonts w:ascii="Times New Roman" w:hAnsi="Times New Roman" w:cs="Times New Roman"/>
-          <w:rPrChange w:id="126" w:author="Microsoft Office 使用者" w:date="2017-09-02T09:09:00Z">
+          <w:rPrChange w:id="135" w:author="Microsoft Office 使用者" w:date="2017-09-02T09:09:00Z">
             <w:rPr>
               <w:rFonts w:ascii="Times New Roman" w:hAnsi="Times New Roman" w:cs="Times New Roman"/>
               <w:highlight w:val="yellow"/>
@@ -14307,7 +14334,7 @@
       <w:r>
         <w:rPr>
           <w:rFonts w:ascii="Times New Roman" w:hAnsi="Times New Roman" w:cs="Times New Roman"/>
-          <w:rPrChange w:id="127" w:author="Microsoft Office 使用者" w:date="2017-09-02T09:09:00Z">
+          <w:rPrChange w:id="136" w:author="Microsoft Office 使用者" w:date="2017-09-02T09:09:00Z">
             <w:rPr>
               <w:rFonts w:ascii="Times New Roman" w:hAnsi="Times New Roman" w:cs="Times New Roman"/>
               <w:highlight w:val="yellow"/>
@@ -14319,7 +14346,7 @@
       <w:r>
         <w:rPr>
           <w:rFonts w:ascii="Times New Roman" w:hAnsi="Times New Roman" w:cs="Times New Roman"/>
-          <w:rPrChange w:id="128" w:author="Microsoft Office 使用者" w:date="2017-09-02T09:09:00Z">
+          <w:rPrChange w:id="137" w:author="Microsoft Office 使用者" w:date="2017-09-02T09:09:00Z">
             <w:rPr>
               <w:rFonts w:ascii="Times New Roman" w:hAnsi="Times New Roman" w:cs="Times New Roman"/>
               <w:highlight w:val="yellow"/>
@@ -14378,7 +14405,7 @@
         </w:rPr>
         <w:t xml:space="preserve"> </w:t>
       </w:r>
-      <w:del w:id="129" w:author="冬川 鍾" w:date="2017-09-03T02:40:00Z">
+      <w:del w:id="138" w:author="冬川 鍾" w:date="2017-09-03T02:40:00Z">
         <w:r>
           <w:rPr>
             <w:rFonts w:ascii="Times New Roman" w:hAnsi="Times New Roman" w:cs="Times New Roman"/>
@@ -14392,8 +14419,8 @@
         </w:rPr>
         <w:t xml:space="preserve">from the </w:t>
       </w:r>
-      <w:ins w:id="130" w:author="Microsoft Office 使用者" w:date="2017-09-02T09:12:00Z">
-        <w:del w:id="131" w:author="冬川 鍾" w:date="2017-09-03T02:40:00Z">
+      <w:ins w:id="139" w:author="Microsoft Office 使用者" w:date="2017-09-02T09:12:00Z">
+        <w:del w:id="140" w:author="冬川 鍾" w:date="2017-09-03T02:40:00Z">
           <w:r>
             <w:rPr>
               <w:rFonts w:ascii="Times New Roman" w:hAnsi="Times New Roman" w:cs="Times New Roman"/>
@@ -14408,7 +14435,7 @@
         </w:rPr>
         <w:t xml:space="preserve">package Matrix </w:t>
       </w:r>
-      <w:ins w:id="132" w:author="Microsoft Office 使用者" w:date="2017-09-02T09:12:00Z">
+      <w:ins w:id="141" w:author="Microsoft Office 使用者" w:date="2017-09-02T09:12:00Z">
         <w:r>
           <w:rPr>
             <w:rFonts w:ascii="Times New Roman" w:hAnsi="Times New Roman" w:cs="Times New Roman"/>
@@ -14429,7 +14456,7 @@
           </w:rPr>
           <w:t xml:space="preserve"> 2017)</w:t>
         </w:r>
-        <w:del w:id="133" w:author="冬川 鍾" w:date="2017-09-06T03:18:00Z">
+        <w:del w:id="142" w:author="冬川 鍾" w:date="2017-09-06T03:18:00Z">
           <w:r>
             <w:rPr>
               <w:rFonts w:ascii="Times New Roman" w:hAnsi="Times New Roman" w:cs="Times New Roman"/>
@@ -14438,7 +14465,7 @@
           </w:r>
         </w:del>
       </w:ins>
-      <w:del w:id="134" w:author="Microsoft Office 使用者" w:date="2017-09-02T09:12:00Z">
+      <w:del w:id="143" w:author="Microsoft Office 使用者" w:date="2017-09-02T09:12:00Z">
         <w:r>
           <w:rPr>
             <w:rFonts w:ascii="Times New Roman" w:hAnsi="Times New Roman" w:cs="Times New Roman"/>
@@ -14446,7 +14473,7 @@
           <w:delText>______</w:delText>
         </w:r>
       </w:del>
-      <w:del w:id="135" w:author="冬川 鍾" w:date="2017-09-03T02:40:00Z">
+      <w:del w:id="144" w:author="冬川 鍾" w:date="2017-09-03T02:40:00Z">
         <w:r>
           <w:rPr>
             <w:rFonts w:ascii="Times New Roman" w:hAnsi="Times New Roman" w:cs="Times New Roman"/>
@@ -14494,7 +14521,7 @@
         </w:rPr>
         <w:t xml:space="preserve"> correction resulted in an adjusted matrix not equal to the initial matrix, we penalized the likelihood under the adjusted matrix by 10 log likelihood units plus the </w:t>
       </w:r>
-      <w:ins w:id="136" w:author="Microsoft Office 使用者" w:date="2017-09-02T09:19:00Z">
+      <w:ins w:id="145" w:author="Microsoft Office 使用者" w:date="2017-09-02T09:19:00Z">
         <w:r>
           <w:rPr>
             <w:rFonts w:ascii="Times New Roman" w:hAnsi="Times New Roman" w:cs="Times New Roman"/>
@@ -14508,8 +14535,8 @@
         </w:rPr>
         <w:t>distance</w:t>
       </w:r>
-      <w:ins w:id="137" w:author="Microsoft Office 使用者" w:date="2017-09-02T09:20:00Z">
-        <w:del w:id="138" w:author="冬川 鍾" w:date="2017-09-03T02:41:00Z">
+      <w:ins w:id="146" w:author="Microsoft Office 使用者" w:date="2017-09-02T09:20:00Z">
+        <w:del w:id="147" w:author="冬川 鍾" w:date="2017-09-03T02:41:00Z">
           <w:r>
             <w:rPr>
               <w:rFonts w:ascii="Times New Roman" w:hAnsi="Times New Roman" w:cs="Times New Roman"/>
@@ -14549,19 +14576,19 @@
         <w:lastRenderedPageBreak/>
         <w:t xml:space="preserve">and the best one serves as a starting point for an optimization step. However, for some networks, many of these points result in a likelihood that cannot be calculated. In such cases, it is possible that the true optimal parameter values are in the region of space that cannot be feasibly explored. We have </w:t>
       </w:r>
-      <w:commentRangeStart w:id="139"/>
+      <w:commentRangeStart w:id="148"/>
       <w:r>
         <w:rPr>
           <w:rFonts w:ascii="Times New Roman" w:hAnsi="Times New Roman" w:cs="Times New Roman"/>
         </w:rPr>
         <w:t>visualizations of the points</w:t>
       </w:r>
-      <w:commentRangeEnd w:id="139"/>
+      <w:commentRangeEnd w:id="148"/>
       <w:r>
         <w:rPr>
           <w:rStyle w:val="a6"/>
         </w:rPr>
-        <w:commentReference w:id="139"/>
+        <w:commentReference w:id="148"/>
       </w:r>
       <w:r>
         <w:rPr>
@@ -14569,7 +14596,7 @@
         </w:rPr>
         <w:t xml:space="preserve"> explored with finite likelihoods so users can examine this. Future work could include implementing the model here into an approximate Bayesian computation framework where points are simulated to get estimates</w:t>
       </w:r>
-      <w:ins w:id="140" w:author="冬川 鍾" w:date="2017-09-03T02:43:00Z">
+      <w:ins w:id="149" w:author="冬川 鍾" w:date="2017-09-03T02:43:00Z">
         <w:r>
           <w:rPr>
             <w:rFonts w:ascii="Times New Roman" w:hAnsi="Times New Roman" w:cs="Times New Roman"/>
@@ -14933,7 +14960,7 @@
         </w:rPr>
         <w:t xml:space="preserve"> and </w:t>
       </w:r>
-      <w:ins w:id="141" w:author="Microsoft Office 使用者" w:date="2017-09-02T09:31:00Z">
+      <w:ins w:id="150" w:author="Microsoft Office 使用者" w:date="2017-09-02T09:31:00Z">
         <m:oMath>
           <m:r>
             <m:rPr>
@@ -14952,7 +14979,7 @@
           </m:r>
         </m:oMath>
       </w:ins>
-      <w:del w:id="142" w:author="Microsoft Office 使用者" w:date="2017-09-02T09:31:00Z">
+      <w:del w:id="151" w:author="Microsoft Office 使用者" w:date="2017-09-02T09:31:00Z">
         <w:r>
           <w:rPr>
             <w:rFonts w:ascii="Times New Roman" w:eastAsia="標楷體" w:hAnsi="Times New Roman" w:cs="Times New Roman"/>
@@ -15462,7 +15489,7 @@
         </w:rPr>
         <w:t xml:space="preserve"> 2014) using GTR</w:t>
       </w:r>
-      <w:ins w:id="143" w:author="Microsoft Office 使用者" w:date="2017-09-07T10:55:00Z">
+      <w:ins w:id="152" w:author="Microsoft Office 使用者" w:date="2017-09-07T10:55:00Z">
         <w:r>
           <w:rPr>
             <w:rFonts w:ascii="Times New Roman" w:hAnsi="Times New Roman" w:cs="Times New Roman"/>
@@ -15490,7 +15517,7 @@
           </m:r>
         </m:oMath>
       </w:ins>
-      <w:ins w:id="144" w:author="Microsoft Office 使用者" w:date="2017-09-07T10:56:00Z">
+      <w:ins w:id="153" w:author="Microsoft Office 使用者" w:date="2017-09-07T10:56:00Z">
         <w:r>
           <w:rPr>
             <w:rFonts w:ascii="Times New Roman" w:hAnsi="Times New Roman" w:cs="Times New Roman"/>
@@ -15499,7 +15526,7 @@
           <w:t>amma</w:t>
         </w:r>
       </w:ins>
-      <w:del w:id="145" w:author="Microsoft Office 使用者" w:date="2017-09-07T10:55:00Z">
+      <w:del w:id="154" w:author="Microsoft Office 使用者" w:date="2017-09-07T10:55:00Z">
         <w:r>
           <w:rPr>
             <w:rFonts w:ascii="Times New Roman" w:hAnsi="Times New Roman" w:cs="Times New Roman"/>
@@ -15858,7 +15885,7 @@
         </w:rPr>
         <w:t xml:space="preserve"> does not typically have a way to get estimates of uncertainty in maximum length. Instead, we approximated this by using observed ranges from the </w:t>
       </w:r>
-      <w:commentRangeStart w:id="146"/>
+      <w:commentRangeStart w:id="155"/>
       <w:r>
         <w:rPr>
           <w:rFonts w:ascii="Times New Roman" w:hAnsi="Times New Roman" w:cs="Times New Roman"/>
@@ -15866,12 +15893,12 @@
         </w:rPr>
         <w:t>U. of Michigan Museum of Zoology fish collection</w:t>
       </w:r>
-      <w:commentRangeEnd w:id="146"/>
+      <w:commentRangeEnd w:id="155"/>
       <w:r>
         <w:rPr>
           <w:rStyle w:val="a6"/>
         </w:rPr>
-        <w:commentReference w:id="146"/>
+        <w:commentReference w:id="155"/>
       </w:r>
       <w:r>
         <w:rPr>
@@ -15912,7 +15939,7 @@
         </w:rPr>
         <w:t xml:space="preserve">)) and where there was only one observation. We then did a linear regression between this estimate and log </w:t>
       </w:r>
-      <w:ins w:id="147" w:author="冬川 鍾" w:date="2017-09-03T02:49:00Z">
+      <w:ins w:id="156" w:author="冬川 鍾" w:date="2017-09-03T02:49:00Z">
         <w:r>
           <w:rPr>
             <w:rFonts w:ascii="Times New Roman" w:hAnsi="Times New Roman" w:cs="Times New Roman"/>
@@ -15921,7 +15948,7 @@
           <w:t>transform</w:t>
         </w:r>
       </w:ins>
-      <w:del w:id="148" w:author="冬川 鍾" w:date="2017-09-03T02:50:00Z">
+      <w:del w:id="157" w:author="冬川 鍾" w:date="2017-09-03T02:50:00Z">
         <w:r>
           <w:rPr>
             <w:rFonts w:ascii="Times New Roman" w:hAnsi="Times New Roman" w:cs="Times New Roman"/>
@@ -15938,7 +15965,7 @@
         <w:t xml:space="preserve"> the standard length. This regression was used to predict the standard error for the total length measurements in </w:t>
       </w:r>
       <w:proofErr w:type="spellStart"/>
-      <w:ins w:id="149" w:author="冬川 鍾" w:date="2017-09-03T02:50:00Z">
+      <w:ins w:id="158" w:author="冬川 鍾" w:date="2017-09-03T02:50:00Z">
         <w:r>
           <w:rPr>
             <w:rFonts w:ascii="Times New Roman" w:hAnsi="Times New Roman" w:cs="Times New Roman"/>
@@ -15947,7 +15974,7 @@
           <w:t>F</w:t>
         </w:r>
       </w:ins>
-      <w:del w:id="150" w:author="冬川 鍾" w:date="2017-09-03T02:50:00Z">
+      <w:del w:id="159" w:author="冬川 鍾" w:date="2017-09-03T02:50:00Z">
         <w:r>
           <w:rPr>
             <w:rFonts w:ascii="Times New Roman" w:hAnsi="Times New Roman" w:cs="Times New Roman"/>
@@ -15991,7 +16018,7 @@
           <w:lang w:eastAsia="zh-TW"/>
         </w:rPr>
       </w:pPr>
-      <w:commentRangeStart w:id="151"/>
+      <w:commentRangeStart w:id="160"/>
       <w:r>
         <w:rPr>
           <w:rFonts w:ascii="Times New Roman" w:hAnsi="Times New Roman" w:cs="Times New Roman"/>
@@ -16255,12 +16282,12 @@
         </w:rPr>
         <w:t xml:space="preserve"> (perhaps extinct, though not necessarily) lineages. </w:t>
       </w:r>
-      <w:commentRangeEnd w:id="151"/>
+      <w:commentRangeEnd w:id="160"/>
       <w:r>
         <w:rPr>
           <w:rStyle w:val="a6"/>
         </w:rPr>
-        <w:commentReference w:id="151"/>
+        <w:commentReference w:id="160"/>
       </w:r>
       <w:r>
         <w:rPr>
@@ -16269,7 +16296,7 @@
         </w:rPr>
         <w:t xml:space="preserve">As </w:t>
       </w:r>
-      <w:ins w:id="152" w:author="冬川 鍾" w:date="2017-09-03T02:53:00Z">
+      <w:ins w:id="161" w:author="冬川 鍾" w:date="2017-09-03T02:53:00Z">
         <w:r>
           <w:rPr>
             <w:rFonts w:ascii="Times New Roman" w:hAnsi="Times New Roman" w:cs="Times New Roman"/>
@@ -16285,7 +16312,7 @@
         </w:rPr>
         <w:t>in Fig</w:t>
       </w:r>
-      <w:ins w:id="153" w:author="冬川 鍾" w:date="2017-09-03T02:50:00Z">
+      <w:ins w:id="162" w:author="冬川 鍾" w:date="2017-09-03T02:50:00Z">
         <w:r>
           <w:rPr>
             <w:rFonts w:ascii="Times New Roman" w:hAnsi="Times New Roman" w:cs="Times New Roman"/>
@@ -16294,7 +16321,7 @@
           <w:t>ure</w:t>
         </w:r>
       </w:ins>
-      <w:del w:id="154" w:author="冬川 鍾" w:date="2017-09-03T02:50:00Z">
+      <w:del w:id="163" w:author="冬川 鍾" w:date="2017-09-03T02:50:00Z">
         <w:r>
           <w:rPr>
             <w:rFonts w:ascii="Times New Roman" w:hAnsi="Times New Roman" w:cs="Times New Roman"/>
@@ -16310,7 +16337,7 @@
         </w:rPr>
         <w:t xml:space="preserve"> </w:t>
       </w:r>
-      <w:ins w:id="155" w:author="冬川 鍾" w:date="2017-09-03T02:53:00Z">
+      <w:ins w:id="164" w:author="冬川 鍾" w:date="2017-09-03T02:53:00Z">
         <w:r>
           <w:rPr>
             <w:rFonts w:ascii="Times New Roman" w:hAnsi="Times New Roman" w:cs="Times New Roman"/>
@@ -16319,7 +16346,7 @@
           <w:t>1</w:t>
         </w:r>
       </w:ins>
-      <w:del w:id="156" w:author="冬川 鍾" w:date="2017-09-03T02:53:00Z">
+      <w:del w:id="165" w:author="冬川 鍾" w:date="2017-09-03T02:53:00Z">
         <w:r>
           <w:rPr>
             <w:rFonts w:ascii="Times New Roman" w:hAnsi="Times New Roman" w:cs="Times New Roman"/>
@@ -16439,7 +16466,7 @@
         </w:rPr>
         <w:t xml:space="preserve"> TNRS (Boyle et al. 2013) to convert the taxon names from both datasets to the same taxonomy, and Geiger (Harmon et al. 2008) to prune the tree and data to the same taxon set.  </w:t>
       </w:r>
-      <w:commentRangeStart w:id="157"/>
+      <w:commentRangeStart w:id="166"/>
       <w:r>
         <w:rPr>
           <w:rFonts w:ascii="Times New Roman" w:eastAsia="標楷體" w:hAnsi="Times New Roman" w:cs="Times New Roman"/>
@@ -16447,7 +16474,7 @@
         </w:rPr>
         <w:t xml:space="preserve"> The evolutionary relationships for cichlid (Fig</w:t>
       </w:r>
-      <w:ins w:id="158" w:author="冬川 鍾" w:date="2017-09-03T02:54:00Z">
+      <w:ins w:id="167" w:author="冬川 鍾" w:date="2017-09-03T02:54:00Z">
         <w:r>
           <w:rPr>
             <w:rFonts w:ascii="Times New Roman" w:eastAsia="標楷體" w:hAnsi="Times New Roman" w:cs="Times New Roman"/>
@@ -16456,7 +16483,7 @@
           <w:t>ure</w:t>
         </w:r>
       </w:ins>
-      <w:del w:id="159" w:author="冬川 鍾" w:date="2017-09-03T02:54:00Z">
+      <w:del w:id="168" w:author="冬川 鍾" w:date="2017-09-03T02:54:00Z">
         <w:r>
           <w:rPr>
             <w:rFonts w:ascii="Times New Roman" w:eastAsia="標楷體" w:hAnsi="Times New Roman" w:cs="Times New Roman"/>
@@ -16472,7 +16499,7 @@
         </w:rPr>
         <w:t xml:space="preserve"> 2 left </w:t>
       </w:r>
-      <w:ins w:id="160" w:author="冬川 鍾" w:date="2017-09-06T03:21:00Z">
+      <w:ins w:id="169" w:author="冬川 鍾" w:date="2017-09-06T03:21:00Z">
         <w:r>
           <w:rPr>
             <w:rFonts w:ascii="Times New Roman" w:eastAsia="標楷體" w:hAnsi="Times New Roman" w:cs="Times New Roman"/>
@@ -16481,7 +16508,7 @@
           <w:t>plot</w:t>
         </w:r>
       </w:ins>
-      <w:del w:id="161" w:author="冬川 鍾" w:date="2017-09-06T03:20:00Z">
+      <w:del w:id="170" w:author="冬川 鍾" w:date="2017-09-06T03:20:00Z">
         <w:r>
           <w:rPr>
             <w:rFonts w:ascii="Times New Roman" w:eastAsia="標楷體" w:hAnsi="Times New Roman" w:cs="Times New Roman"/>
@@ -16497,7 +16524,7 @@
         </w:rPr>
         <w:t>) and tobacco (Fig</w:t>
       </w:r>
-      <w:ins w:id="162" w:author="冬川 鍾" w:date="2017-09-03T02:54:00Z">
+      <w:ins w:id="171" w:author="冬川 鍾" w:date="2017-09-03T02:54:00Z">
         <w:r>
           <w:rPr>
             <w:rFonts w:ascii="Times New Roman" w:eastAsia="標楷體" w:hAnsi="Times New Roman" w:cs="Times New Roman"/>
@@ -16506,7 +16533,7 @@
           <w:t>ure</w:t>
         </w:r>
       </w:ins>
-      <w:del w:id="163" w:author="冬川 鍾" w:date="2017-09-03T02:54:00Z">
+      <w:del w:id="172" w:author="冬川 鍾" w:date="2017-09-03T02:54:00Z">
         <w:r>
           <w:rPr>
             <w:rFonts w:ascii="Times New Roman" w:eastAsia="標楷體" w:hAnsi="Times New Roman" w:cs="Times New Roman"/>
@@ -16530,7 +16557,7 @@
         <w:lastRenderedPageBreak/>
         <w:t>p</w:t>
       </w:r>
-      <w:ins w:id="164" w:author="冬川 鍾" w:date="2017-09-06T03:21:00Z">
+      <w:ins w:id="173" w:author="冬川 鍾" w:date="2017-09-06T03:21:00Z">
         <w:r>
           <w:rPr>
             <w:rFonts w:ascii="Times New Roman" w:eastAsia="標楷體" w:hAnsi="Times New Roman" w:cs="Times New Roman"/>
@@ -16539,7 +16566,7 @@
           <w:t>lot</w:t>
         </w:r>
       </w:ins>
-      <w:del w:id="165" w:author="冬川 鍾" w:date="2017-09-06T03:21:00Z">
+      <w:del w:id="174" w:author="冬川 鍾" w:date="2017-09-06T03:21:00Z">
         <w:r>
           <w:rPr>
             <w:rFonts w:ascii="Times New Roman" w:eastAsia="標楷體" w:hAnsi="Times New Roman" w:cs="Times New Roman"/>
@@ -16555,12 +16582,12 @@
         </w:rPr>
         <w:t>), respectively, are shown by the evolutionary tree with the relevant gene flow.</w:t>
       </w:r>
-      <w:commentRangeEnd w:id="157"/>
+      <w:commentRangeEnd w:id="166"/>
       <w:r>
         <w:rPr>
           <w:rStyle w:val="a6"/>
         </w:rPr>
-        <w:commentReference w:id="157"/>
+        <w:commentReference w:id="166"/>
       </w:r>
       <w:r>
         <w:rPr>
@@ -16576,7 +16603,7 @@
         </w:rPr>
         <w:t xml:space="preserve">he </w:t>
       </w:r>
-      <w:commentRangeStart w:id="166"/>
+      <w:commentRangeStart w:id="175"/>
       <w:r>
         <w:rPr>
           <w:rFonts w:ascii="Times New Roman" w:eastAsia="標楷體" w:hAnsi="Times New Roman" w:cs="Times New Roman"/>
@@ -16584,12 +16611,12 @@
         </w:rPr>
         <w:t>donor-recipient relationship</w:t>
       </w:r>
-      <w:commentRangeEnd w:id="166"/>
+      <w:commentRangeEnd w:id="175"/>
       <w:r>
         <w:rPr>
           <w:rStyle w:val="a6"/>
         </w:rPr>
-        <w:commentReference w:id="166"/>
+        <w:commentReference w:id="175"/>
       </w:r>
       <w:r>
         <w:rPr>
@@ -16785,7 +16812,7 @@
         <w:spacing w:line="480" w:lineRule="auto"/>
         <w:ind w:right="396"/>
         <w:rPr>
-          <w:del w:id="167" w:author="冬川 鍾" w:date="2017-09-03T02:56:00Z"/>
+          <w:del w:id="176" w:author="冬川 鍾" w:date="2017-09-03T02:56:00Z"/>
           <w:rFonts w:ascii="Times New Roman" w:eastAsia="標楷體" w:hAnsi="Times New Roman" w:cs="Times New Roman"/>
           <w:lang w:eastAsia="zh-TW"/>
         </w:rPr>
@@ -16992,7 +17019,7 @@
           <m:t>β</m:t>
         </m:r>
       </m:oMath>
-      <w:ins w:id="168" w:author="冬川 鍾" w:date="2017-09-03T02:56:00Z">
+      <w:ins w:id="177" w:author="冬川 鍾" w:date="2017-09-03T02:56:00Z">
         <w:r>
           <w:rPr>
             <w:rFonts w:ascii="Times New Roman" w:hAnsi="Times New Roman" w:cs="Times New Roman"/>
@@ -17001,7 +17028,7 @@
           <w:t xml:space="preserve"> </w:t>
         </w:r>
       </w:ins>
-      <w:del w:id="169" w:author="冬川 鍾" w:date="2017-09-03T02:56:00Z">
+      <w:del w:id="178" w:author="冬川 鍾" w:date="2017-09-03T02:56:00Z">
         <w:r>
           <w:rPr>
             <w:rFonts w:ascii="Times New Roman" w:hAnsi="Times New Roman" w:cs="Times New Roman"/>
@@ -17209,7 +17236,7 @@
         </w:rPr>
         <w:t>For the cichlid dataset, we tried each of these models with three settings for SE: fixed at zero, estimated as a free parameter, and predicted from museum samples. For tobacco, there are no good ways to get non-phylogenetic predictions of SE (the original paper just reports means) so we used SE fixed at zero and estimated as free only. For the cichlid dataset, 5000 points were sampled in a Latin hypercube design centered on estimates from the empirical dataset and the best of these used to start optimization</w:t>
       </w:r>
-      <w:ins w:id="170" w:author="冬川 鍾" w:date="2017-09-03T03:00:00Z">
+      <w:ins w:id="179" w:author="冬川 鍾" w:date="2017-09-03T03:00:00Z">
         <w:r>
           <w:rPr>
             <w:rFonts w:ascii="Times New Roman" w:hAnsi="Times New Roman" w:cs="Times New Roman"/>
@@ -17286,7 +17313,7 @@
         </w:rPr>
         <w:t xml:space="preserve"> 2013). A different approach, advanced by Edwards (1992) is to look at a confidence region of all points that generate a log likelihood within a certain range (often, set to be a d</w:t>
       </w:r>
-      <w:ins w:id="171" w:author="冬川 鍾" w:date="2017-09-03T03:01:00Z">
+      <w:ins w:id="180" w:author="冬川 鍾" w:date="2017-09-03T03:01:00Z">
         <w:r>
           <w:rPr>
             <w:rFonts w:ascii="Times New Roman" w:eastAsia="標楷體" w:hAnsi="Times New Roman" w:cs="Times New Roman"/>
@@ -17295,7 +17322,7 @@
           <w:t>ifference</w:t>
         </w:r>
       </w:ins>
-      <w:del w:id="172" w:author="冬川 鍾" w:date="2017-09-03T03:01:00Z">
+      <w:del w:id="181" w:author="冬川 鍾" w:date="2017-09-03T03:01:00Z">
         <w:r>
           <w:rPr>
             <w:rFonts w:ascii="Times New Roman" w:eastAsia="標楷體" w:hAnsi="Times New Roman" w:cs="Times New Roman"/>
@@ -17311,7 +17338,7 @@
         </w:rPr>
         <w:t xml:space="preserve"> </w:t>
       </w:r>
-      <w:ins w:id="173" w:author="冬川 鍾" w:date="2017-09-03T03:01:00Z">
+      <w:ins w:id="182" w:author="冬川 鍾" w:date="2017-09-03T03:01:00Z">
         <w:r>
           <w:rPr>
             <w:rFonts w:ascii="Times New Roman" w:eastAsia="標楷體" w:hAnsi="Times New Roman" w:cs="Times New Roman"/>
@@ -17320,7 +17347,7 @@
           <w:t>within</w:t>
         </w:r>
       </w:ins>
-      <w:del w:id="174" w:author="冬川 鍾" w:date="2017-09-03T03:01:00Z">
+      <w:del w:id="183" w:author="冬川 鍾" w:date="2017-09-03T03:01:00Z">
         <w:r>
           <w:rPr>
             <w:rFonts w:ascii="Times New Roman" w:eastAsia="標楷體" w:hAnsi="Times New Roman" w:cs="Times New Roman"/>
@@ -17685,7 +17712,7 @@
         </w:rPr>
         <w:t xml:space="preserve">All relevant R code and data files in this work can be found at Dryad Digital Repository </w:t>
       </w:r>
-      <w:commentRangeStart w:id="175"/>
+      <w:commentRangeStart w:id="184"/>
       <w:r>
         <w:rPr>
           <w:rFonts w:ascii="Times New Roman" w:hAnsi="Times New Roman" w:cs="Times New Roman"/>
@@ -17700,12 +17727,12 @@
         </w:rPr>
         <w:t>10.5061/dryad.6jn8s</w:t>
       </w:r>
-      <w:commentRangeEnd w:id="175"/>
+      <w:commentRangeEnd w:id="184"/>
       <w:r>
         <w:rPr>
           <w:rStyle w:val="a6"/>
         </w:rPr>
-        <w:commentReference w:id="175"/>
+        <w:commentReference w:id="184"/>
       </w:r>
       <w:r>
         <w:rPr>
@@ -17719,7 +17746,7 @@
       <w:pPr>
         <w:spacing w:line="480" w:lineRule="auto"/>
         <w:rPr>
-          <w:del w:id="176" w:author="冬川 鍾" w:date="2017-09-03T03:04:00Z"/>
+          <w:del w:id="185" w:author="冬川 鍾" w:date="2017-09-03T03:04:00Z"/>
           <w:rFonts w:ascii="Times New Roman" w:hAnsi="Times New Roman" w:cs="Times New Roman"/>
           <w:lang w:eastAsia="zh-TW"/>
         </w:rPr>
@@ -17729,12 +17756,12 @@
       <w:pPr>
         <w:spacing w:line="480" w:lineRule="auto"/>
         <w:rPr>
-          <w:del w:id="177" w:author="冬川 鍾" w:date="2017-09-03T03:04:00Z"/>
-          <w:rFonts w:ascii="Times New Roman" w:hAnsi="Times New Roman" w:cs="Times New Roman"/>
-          <w:lang w:eastAsia="zh-TW"/>
-        </w:rPr>
-      </w:pPr>
-      <w:del w:id="178" w:author="冬川 鍾" w:date="2017-09-03T03:04:00Z">
+          <w:del w:id="186" w:author="冬川 鍾" w:date="2017-09-03T03:04:00Z"/>
+          <w:rFonts w:ascii="Times New Roman" w:hAnsi="Times New Roman" w:cs="Times New Roman"/>
+          <w:lang w:eastAsia="zh-TW"/>
+        </w:rPr>
+      </w:pPr>
+      <w:del w:id="187" w:author="冬川 鍾" w:date="2017-09-03T03:04:00Z">
         <w:r>
           <w:rPr>
             <w:rFonts w:ascii="Times New Roman" w:hAnsi="Times New Roman" w:cs="Times New Roman"/>
@@ -17752,7 +17779,7 @@
           <w:b/>
           <w:lang w:eastAsia="zh-TW"/>
         </w:rPr>
-        <w:pPrChange w:id="179" w:author="冬川 鍾" w:date="2017-09-03T03:04:00Z">
+        <w:pPrChange w:id="188" w:author="冬川 鍾" w:date="2017-09-03T03:04:00Z">
           <w:pPr>
             <w:spacing w:line="480" w:lineRule="auto"/>
             <w:outlineLvl w:val="0"/>
@@ -17868,12 +17895,12 @@
       <w:pPr>
         <w:spacing w:line="480" w:lineRule="auto"/>
         <w:rPr>
-          <w:del w:id="180" w:author="冬川 鍾" w:date="2017-09-03T03:11:00Z"/>
-          <w:rFonts w:ascii="Times New Roman" w:hAnsi="Times New Roman" w:cs="Times New Roman"/>
-          <w:lang w:eastAsia="zh-TW"/>
-        </w:rPr>
-      </w:pPr>
-      <w:ins w:id="181" w:author="冬川 鍾" w:date="2017-09-03T03:10:00Z">
+          <w:del w:id="189" w:author="冬川 鍾" w:date="2017-09-03T03:11:00Z"/>
+          <w:rFonts w:ascii="Times New Roman" w:hAnsi="Times New Roman" w:cs="Times New Roman"/>
+          <w:lang w:eastAsia="zh-TW"/>
+        </w:rPr>
+      </w:pPr>
+      <w:ins w:id="190" w:author="冬川 鍾" w:date="2017-09-03T03:10:00Z">
         <w:r>
           <w:rPr>
             <w:rFonts w:ascii="Times New Roman" w:hAnsi="Times New Roman" w:cs="Times New Roman"/>
@@ -17882,7 +17909,7 @@
           <w:t>Parameter estimates were obtained using</w:t>
         </w:r>
       </w:ins>
-      <w:ins w:id="182" w:author="冬川 鍾" w:date="2017-09-03T03:09:00Z">
+      <w:ins w:id="191" w:author="冬川 鍾" w:date="2017-09-03T03:09:00Z">
         <w:r>
           <w:rPr>
             <w:rFonts w:ascii="Times New Roman" w:hAnsi="Times New Roman" w:cs="Times New Roman"/>
@@ -17891,7 +17918,7 @@
           <w:t xml:space="preserve"> </w:t>
         </w:r>
       </w:ins>
-      <w:ins w:id="183" w:author="冬川 鍾" w:date="2017-09-03T03:10:00Z">
+      <w:ins w:id="192" w:author="冬川 鍾" w:date="2017-09-03T03:10:00Z">
         <w:r>
           <w:rPr>
             <w:rFonts w:ascii="Times New Roman" w:hAnsi="Times New Roman" w:cs="Times New Roman"/>
@@ -17916,7 +17943,7 @@
           <w:t xml:space="preserve">) </w:t>
         </w:r>
       </w:ins>
-      <w:ins w:id="184" w:author="冬川 鍾" w:date="2017-09-03T03:11:00Z">
+      <w:ins w:id="193" w:author="冬川 鍾" w:date="2017-09-03T03:11:00Z">
         <w:r>
           <w:rPr>
             <w:rFonts w:ascii="Times New Roman" w:hAnsi="Times New Roman" w:cs="Times New Roman"/>
@@ -17925,7 +17952,7 @@
           <w:t xml:space="preserve">optimization (ii) </w:t>
         </w:r>
       </w:ins>
-      <w:ins w:id="185" w:author="冬川 鍾" w:date="2017-09-03T03:10:00Z">
+      <w:ins w:id="194" w:author="冬川 鍾" w:date="2017-09-03T03:10:00Z">
         <w:r>
           <w:rPr>
             <w:rFonts w:ascii="Times New Roman" w:hAnsi="Times New Roman" w:cs="Times New Roman"/>
@@ -17934,7 +17961,7 @@
           <w:t>doing</w:t>
         </w:r>
       </w:ins>
-      <w:ins w:id="186" w:author="冬川 鍾" w:date="2017-09-03T03:08:00Z">
+      <w:ins w:id="195" w:author="冬川 鍾" w:date="2017-09-03T03:08:00Z">
         <w:r>
           <w:rPr>
             <w:rFonts w:ascii="Times New Roman" w:hAnsi="Times New Roman" w:cs="Times New Roman"/>
@@ -17943,7 +17970,7 @@
           <w:t xml:space="preserve"> </w:t>
         </w:r>
       </w:ins>
-      <w:ins w:id="187" w:author="冬川 鍾" w:date="2017-09-03T03:06:00Z">
+      <w:ins w:id="196" w:author="冬川 鍾" w:date="2017-09-03T03:06:00Z">
         <w:r>
           <w:rPr>
             <w:rFonts w:ascii="Times New Roman" w:hAnsi="Times New Roman" w:cs="Times New Roman"/>
@@ -17952,7 +17979,7 @@
           <w:t xml:space="preserve">grid only, </w:t>
         </w:r>
       </w:ins>
-      <w:ins w:id="188" w:author="冬川 鍾" w:date="2017-09-03T03:11:00Z">
+      <w:ins w:id="197" w:author="冬川 鍾" w:date="2017-09-03T03:11:00Z">
         <w:r>
           <w:rPr>
             <w:rFonts w:ascii="Times New Roman" w:hAnsi="Times New Roman" w:cs="Times New Roman"/>
@@ -17961,7 +17988,7 @@
           <w:t xml:space="preserve">(iii) </w:t>
         </w:r>
       </w:ins>
-      <w:ins w:id="189" w:author="冬川 鍾" w:date="2017-09-03T03:06:00Z">
+      <w:ins w:id="198" w:author="冬川 鍾" w:date="2017-09-03T03:06:00Z">
         <w:r>
           <w:rPr>
             <w:rFonts w:ascii="Times New Roman" w:hAnsi="Times New Roman" w:cs="Times New Roman"/>
@@ -17970,7 +17997,7 @@
           <w:t>grid first then</w:t>
         </w:r>
       </w:ins>
-      <w:ins w:id="190" w:author="冬川 鍾" w:date="2017-09-03T03:08:00Z">
+      <w:ins w:id="199" w:author="冬川 鍾" w:date="2017-09-03T03:08:00Z">
         <w:r>
           <w:rPr>
             <w:rFonts w:ascii="Times New Roman" w:hAnsi="Times New Roman" w:cs="Times New Roman"/>
@@ -17979,7 +18006,7 @@
           <w:t xml:space="preserve"> optimization</w:t>
         </w:r>
       </w:ins>
-      <w:ins w:id="191" w:author="冬川 鍾" w:date="2017-09-03T03:06:00Z">
+      <w:ins w:id="200" w:author="冬川 鍾" w:date="2017-09-03T03:06:00Z">
         <w:r>
           <w:rPr>
             <w:rFonts w:ascii="Times New Roman" w:hAnsi="Times New Roman" w:cs="Times New Roman"/>
@@ -17988,7 +18015,7 @@
           <w:t>.</w:t>
         </w:r>
       </w:ins>
-      <w:ins w:id="192" w:author="冬川 鍾" w:date="2017-09-03T03:11:00Z">
+      <w:ins w:id="201" w:author="冬川 鍾" w:date="2017-09-03T03:11:00Z">
         <w:r>
           <w:rPr>
             <w:rFonts w:ascii="Times New Roman" w:hAnsi="Times New Roman" w:cs="Times New Roman"/>
@@ -17997,7 +18024,7 @@
           <w:t xml:space="preserve"> </w:t>
         </w:r>
       </w:ins>
-      <w:commentRangeStart w:id="193"/>
+      <w:commentRangeStart w:id="202"/>
     </w:p>
     <w:p>
       <w:pPr>
@@ -18007,7 +18034,7 @@
           <w:lang w:eastAsia="zh-TW"/>
         </w:rPr>
       </w:pPr>
-      <w:commentRangeStart w:id="194"/>
+      <w:commentRangeStart w:id="203"/>
       <w:r>
         <w:rPr>
           <w:rFonts w:ascii="Times New Roman" w:hAnsi="Times New Roman" w:cs="Times New Roman"/>
@@ -18015,12 +18042,12 @@
         </w:rPr>
         <w:t>Overall we were not pleased with performance</w:t>
       </w:r>
-      <w:commentRangeEnd w:id="194"/>
+      <w:commentRangeEnd w:id="203"/>
       <w:r>
         <w:rPr>
           <w:rStyle w:val="a6"/>
         </w:rPr>
-        <w:commentReference w:id="194"/>
+        <w:commentReference w:id="203"/>
       </w:r>
       <w:r>
         <w:rPr>
@@ -18139,23 +18166,7 @@
           <w:rFonts w:ascii="Times New Roman" w:hAnsi="Times New Roman" w:cs="Times New Roman"/>
           <w:lang w:eastAsia="zh-TW"/>
         </w:rPr>
-        <w:t xml:space="preserve"> perf</w:t>
-      </w:r>
-      <w:proofErr w:type="spellStart"/>
-      <w:r>
-        <w:rPr>
-          <w:rFonts w:ascii="Times New Roman" w:hAnsi="Times New Roman" w:cs="Times New Roman"/>
-          <w:lang w:eastAsia="zh-TW"/>
-        </w:rPr>
-        <w:t>ormed</w:t>
-      </w:r>
-      <w:proofErr w:type="spellEnd"/>
-      <w:r>
-        <w:rPr>
-          <w:rFonts w:ascii="Times New Roman" w:hAnsi="Times New Roman" w:cs="Times New Roman"/>
-          <w:lang w:eastAsia="zh-TW"/>
-        </w:rPr>
-        <w:t xml:space="preserve"> </w:t>
+        <w:t xml:space="preserve"> performed </w:t>
       </w:r>
       <w:r>
         <w:rPr>
@@ -18184,23 +18195,7 @@
           <w:rFonts w:ascii="Times New Roman" w:hAnsi="Times New Roman" w:cs="Times New Roman"/>
           <w:lang w:eastAsia="zh-TW"/>
         </w:rPr>
-        <w:t xml:space="preserve"> varied p</w:t>
-      </w:r>
-      <w:proofErr w:type="spellStart"/>
-      <w:r>
-        <w:rPr>
-          <w:rFonts w:ascii="Times New Roman" w:hAnsi="Times New Roman" w:cs="Times New Roman"/>
-          <w:lang w:eastAsia="zh-TW"/>
-        </w:rPr>
-        <w:t>erformed</w:t>
-      </w:r>
-      <w:proofErr w:type="spellEnd"/>
-      <w:r>
-        <w:rPr>
-          <w:rFonts w:ascii="Times New Roman" w:hAnsi="Times New Roman" w:cs="Times New Roman"/>
-          <w:lang w:eastAsia="zh-TW"/>
-        </w:rPr>
-        <w:t xml:space="preserve"> better than models where </w:t>
+        <w:t xml:space="preserve"> varied performed better than models where </w:t>
       </w:r>
       <m:oMath>
         <m:sSub>
@@ -18491,8 +18486,8 @@
         </w:rPr>
         <w:t xml:space="preserve">. </w:t>
       </w:r>
-      <w:ins w:id="195" w:author="Microsoft Office 使用者" w:date="2017-09-02T10:02:00Z">
-        <w:del w:id="196" w:author="冬川 鍾" w:date="2017-09-03T03:07:00Z">
+      <w:ins w:id="204" w:author="Microsoft Office 使用者" w:date="2017-09-02T10:02:00Z">
+        <w:del w:id="205" w:author="冬川 鍾" w:date="2017-09-03T03:07:00Z">
           <w:r>
             <w:rPr>
               <w:rFonts w:ascii="Times New Roman" w:hAnsi="Times New Roman" w:cs="Times New Roman"/>
@@ -18502,7 +18497,7 @@
           </w:r>
         </w:del>
       </w:ins>
-      <w:del w:id="197" w:author="Microsoft Office 使用者" w:date="2017-09-02T10:02:00Z">
+      <w:del w:id="206" w:author="Microsoft Office 使用者" w:date="2017-09-02T10:02:00Z">
         <w:r>
           <w:rPr>
             <w:rFonts w:ascii="Times New Roman" w:hAnsi="Times New Roman" w:cs="Times New Roman"/>
@@ -18586,7 +18581,7 @@
         <w:t xml:space="preserve"> important.</w:t>
       </w:r>
     </w:p>
-    <w:commentRangeEnd w:id="193"/>
+    <w:commentRangeEnd w:id="202"/>
     <w:p>
       <w:pPr>
         <w:spacing w:line="480" w:lineRule="auto"/>
@@ -18599,7 +18594,7 @@
         <w:rPr>
           <w:rStyle w:val="a6"/>
         </w:rPr>
-        <w:commentReference w:id="193"/>
+        <w:commentReference w:id="202"/>
       </w:r>
     </w:p>
     <w:p>
@@ -18610,7 +18605,7 @@
           <w:lang w:eastAsia="zh-TW"/>
         </w:rPr>
       </w:pPr>
-      <w:ins w:id="198" w:author="Microsoft Office 使用者" w:date="2017-09-02T09:48:00Z">
+      <w:ins w:id="207" w:author="Microsoft Office 使用者" w:date="2017-09-02T09:48:00Z">
         <w:r>
           <w:rPr>
             <w:rFonts w:ascii="Times New Roman" w:hAnsi="Times New Roman" w:cs="Times New Roman"/>
@@ -18681,7 +18676,7 @@
         </w:rPr>
         <w:t xml:space="preserve"> </w:t>
       </w:r>
-      <w:ins w:id="199" w:author="Microsoft Office 使用者" w:date="2017-09-02T09:48:00Z">
+      <w:ins w:id="208" w:author="Microsoft Office 使用者" w:date="2017-09-02T09:48:00Z">
         <w:r>
           <w:rPr>
             <w:rFonts w:ascii="Times New Roman" w:hAnsi="Times New Roman" w:cs="Times New Roman"/>
@@ -18697,7 +18692,7 @@
         </w:rPr>
         <w:t>Fig</w:t>
       </w:r>
-      <w:ins w:id="200" w:author="Microsoft Office 使用者" w:date="2017-09-02T09:48:00Z">
+      <w:ins w:id="209" w:author="Microsoft Office 使用者" w:date="2017-09-02T09:48:00Z">
         <w:r>
           <w:rPr>
             <w:rFonts w:ascii="Times New Roman" w:hAnsi="Times New Roman" w:cs="Times New Roman"/>
@@ -18839,7 +18834,7 @@
         </w:rPr>
         <w:t>Figure 3</w:t>
       </w:r>
-      <w:del w:id="201" w:author="冬川 鍾" w:date="2017-09-03T03:13:00Z">
+      <w:del w:id="210" w:author="冬川 鍾" w:date="2017-09-03T03:13:00Z">
         <w:r>
           <w:rPr>
             <w:rFonts w:ascii="Times New Roman" w:hAnsi="Times New Roman" w:cs="Times New Roman"/>
@@ -18958,19 +18953,19 @@
         </w:rPr>
         <w:t xml:space="preserve"> </w:t>
       </w:r>
-      <w:commentRangeStart w:id="202"/>
+      <w:commentRangeStart w:id="211"/>
       <w:r>
         <w:rPr>
           <w:rFonts w:ascii="Times New Roman" w:hAnsi="Times New Roman" w:cs="Times New Roman"/>
         </w:rPr>
         <w:t>was often very wrong</w:t>
       </w:r>
-      <w:commentRangeEnd w:id="202"/>
+      <w:commentRangeEnd w:id="211"/>
       <w:r>
         <w:rPr>
           <w:rStyle w:val="a6"/>
         </w:rPr>
-        <w:commentReference w:id="202"/>
+        <w:commentReference w:id="211"/>
       </w:r>
       <w:r>
         <w:rPr>
@@ -19033,7 +19028,7 @@
         </w:rPr>
         <w:t xml:space="preserve"> was truly 1.0, indicating no expected bias between the hybrid and the mean of its parents, estimates of beta ranged from 0.13 to 5.14; that is, if we were looking at an organism whose parent species were each 100g, and we used log(mass) as the trait undergoing Brownian motion, the expected mass of the hybrid would be anywhere from 13g (</w:t>
       </w:r>
-      <w:del w:id="203" w:author="冬川 鍾" w:date="2017-09-03T03:16:00Z">
+      <w:del w:id="212" w:author="冬川 鍾" w:date="2017-09-03T03:16:00Z">
         <w:r>
           <w:rPr>
             <w:rFonts w:ascii="Times New Roman" w:hAnsi="Times New Roman" w:cs="Times New Roman"/>
@@ -19054,7 +19049,7 @@
             </m:ctrlPr>
           </m:funcPr>
           <m:fName>
-            <w:ins w:id="204" w:author="冬川 鍾" w:date="2017-09-03T03:16:00Z">
+            <w:ins w:id="213" w:author="冬川 鍾" w:date="2017-09-03T03:16:00Z">
               <m:r>
                 <m:rPr>
                   <m:sty m:val="p"/>
@@ -19078,7 +19073,7 @@
             </m:r>
           </m:fName>
           <m:e>
-            <w:ins w:id="205" w:author="冬川 鍾" w:date="2017-09-03T03:15:00Z">
+            <w:ins w:id="214" w:author="冬川 鍾" w:date="2017-09-03T03:15:00Z">
               <m:r>
                 <w:rPr>
                   <w:rFonts w:ascii="Cambria Math" w:hAnsi="Cambria Math" w:cs="Times New Roman"/>
@@ -19110,7 +19105,7 @@
                 </m:r>
               </m:fName>
               <m:e>
-                <w:ins w:id="206" w:author="冬川 鍾" w:date="2017-09-03T03:15:00Z">
+                <w:ins w:id="215" w:author="冬川 鍾" w:date="2017-09-03T03:15:00Z">
                   <m:r>
                     <w:rPr>
                       <w:rFonts w:ascii="Cambria Math" w:hAnsi="Cambria Math" w:cs="Times New Roman"/>
@@ -19119,7 +19114,7 @@
                     <m:t>100</m:t>
                   </m:r>
                 </w:ins>
-                <w:ins w:id="207" w:author="冬川 鍾" w:date="2017-09-03T03:16:00Z">
+                <w:ins w:id="216" w:author="冬川 鍾" w:date="2017-09-03T03:16:00Z">
                   <m:r>
                     <w:rPr>
                       <w:rFonts w:ascii="Cambria Math" w:hAnsi="Cambria Math" w:cs="Times New Roman"/>
@@ -19151,7 +19146,7 @@
                     </m:r>
                   </m:fName>
                   <m:e>
-                    <w:ins w:id="208" w:author="冬川 鍾" w:date="2017-09-03T03:16:00Z">
+                    <w:ins w:id="217" w:author="冬川 鍾" w:date="2017-09-03T03:16:00Z">
                       <m:r>
                         <w:rPr>
                           <w:rFonts w:ascii="Cambria Math" w:hAnsi="Cambria Math" w:cs="Times New Roman"/>
@@ -19164,7 +19159,7 @@
                 </m:func>
               </m:e>
             </m:func>
-            <w:ins w:id="209" w:author="冬川 鍾" w:date="2017-09-03T03:15:00Z">
+            <w:ins w:id="218" w:author="冬川 鍾" w:date="2017-09-03T03:15:00Z">
               <m:r>
                 <w:rPr>
                   <w:rFonts w:ascii="Cambria Math" w:hAnsi="Cambria Math" w:cs="Times New Roman"/>
@@ -19176,7 +19171,7 @@
           </m:e>
         </m:func>
       </m:oMath>
-      <w:del w:id="210" w:author="冬川 鍾" w:date="2017-09-03T03:16:00Z">
+      <w:del w:id="219" w:author="冬川 鍾" w:date="2017-09-03T03:16:00Z">
         <w:r>
           <w:rPr>
             <w:rFonts w:ascii="Times New Roman" w:hAnsi="Times New Roman" w:cs="Times New Roman"/>
@@ -19206,7 +19201,7 @@
         </w:rPr>
         <w:t xml:space="preserve">. Across the range of the </w:t>
       </w:r>
-      <w:del w:id="211" w:author="冬川 鍾" w:date="2017-09-03T03:16:00Z">
+      <w:del w:id="220" w:author="冬川 鍾" w:date="2017-09-03T03:16:00Z">
         <w:r>
           <w:rPr>
             <w:rFonts w:ascii="Times New Roman" w:hAnsi="Times New Roman" w:cs="Times New Roman"/>
@@ -19215,7 +19210,7 @@
           <w:delText xml:space="preserve">675 </w:delText>
         </w:r>
       </w:del>
-      <w:ins w:id="212" w:author="冬川 鍾" w:date="2017-09-03T03:16:00Z">
+      <w:ins w:id="221" w:author="冬川 鍾" w:date="2017-09-03T03:16:00Z">
         <w:r>
           <w:rPr>
             <w:rFonts w:ascii="Times New Roman" w:hAnsi="Times New Roman" w:cs="Times New Roman"/>
@@ -19305,7 +19300,7 @@
         </w:rPr>
         <w:t xml:space="preserve"> could be anywhere from 0.00001</w:t>
       </w:r>
-      <w:del w:id="213" w:author="冬川 鍾" w:date="2017-09-03T03:17:00Z">
+      <w:del w:id="222" w:author="冬川 鍾" w:date="2017-09-03T03:17:00Z">
         <w:r>
           <w:rPr>
             <w:rFonts w:ascii="Times New Roman" w:hAnsi="Times New Roman" w:cs="Times New Roman"/>
@@ -19321,7 +19316,7 @@
         </w:rPr>
         <w:t>g to 10,707,208</w:t>
       </w:r>
-      <w:del w:id="214" w:author="冬川 鍾" w:date="2017-09-03T03:17:00Z">
+      <w:del w:id="223" w:author="冬川 鍾" w:date="2017-09-03T03:17:00Z">
         <w:r>
           <w:rPr>
             <w:rFonts w:ascii="Times New Roman" w:hAnsi="Times New Roman" w:cs="Times New Roman"/>
@@ -19474,7 +19469,7 @@
         </w:rPr>
         <w:t>s</w:t>
       </w:r>
-      <w:ins w:id="215" w:author="Microsoft Office 使用者" w:date="2017-09-02T09:46:00Z">
+      <w:ins w:id="224" w:author="Microsoft Office 使用者" w:date="2017-09-02T09:46:00Z">
         <w:r>
           <w:rPr>
             <w:rFonts w:ascii="Times New Roman" w:hAnsi="Times New Roman" w:cs="Times New Roman"/>
@@ -19482,7 +19477,7 @@
           <w:t xml:space="preserve"> (see</w:t>
         </w:r>
       </w:ins>
-      <w:del w:id="216" w:author="Microsoft Office 使用者" w:date="2017-09-02T09:46:00Z">
+      <w:del w:id="225" w:author="Microsoft Office 使用者" w:date="2017-09-02T09:46:00Z">
         <w:r>
           <w:rPr>
             <w:rFonts w:ascii="Times New Roman" w:hAnsi="Times New Roman" w:cs="Times New Roman"/>
@@ -19496,7 +19491,7 @@
         </w:rPr>
         <w:t xml:space="preserve"> </w:t>
       </w:r>
-      <w:del w:id="217" w:author="Microsoft Office 使用者" w:date="2017-09-02T09:44:00Z">
+      <w:del w:id="226" w:author="Microsoft Office 使用者" w:date="2017-09-02T09:44:00Z">
         <w:r>
           <w:rPr>
             <w:rFonts w:ascii="Times New Roman" w:hAnsi="Times New Roman" w:cs="Times New Roman"/>
@@ -19510,7 +19505,7 @@
         </w:rPr>
         <w:t>Figure 4</w:t>
       </w:r>
-      <w:ins w:id="218" w:author="Microsoft Office 使用者" w:date="2017-09-02T09:44:00Z">
+      <w:ins w:id="227" w:author="Microsoft Office 使用者" w:date="2017-09-02T09:44:00Z">
         <w:r>
           <w:rPr>
             <w:rFonts w:ascii="Times New Roman" w:hAnsi="Times New Roman" w:cs="Times New Roman"/>
@@ -19692,7 +19687,7 @@
           <w:i/>
         </w:rPr>
       </w:pPr>
-      <w:commentRangeStart w:id="219"/>
+      <w:commentRangeStart w:id="228"/>
       <w:r>
         <w:rPr>
           <w:rFonts w:ascii="Times New Roman" w:hAnsi="Times New Roman" w:cs="Times New Roman"/>
@@ -19737,12 +19732,12 @@
         </w:rPr>
         <w:t>Empirical Data</w:t>
       </w:r>
-      <w:commentRangeEnd w:id="219"/>
+      <w:commentRangeEnd w:id="228"/>
       <w:r>
         <w:rPr>
           <w:rStyle w:val="a6"/>
         </w:rPr>
-        <w:commentReference w:id="219"/>
+        <w:commentReference w:id="228"/>
       </w:r>
     </w:p>
     <w:p>
@@ -19925,7 +19920,7 @@
         </w:rPr>
         <w:t xml:space="preserve"> </w:t>
       </w:r>
-      <w:del w:id="220" w:author="Microsoft Office 使用者" w:date="2017-09-02T09:50:00Z">
+      <w:del w:id="229" w:author="Microsoft Office 使用者" w:date="2017-09-02T09:50:00Z">
         <w:r>
           <w:rPr>
             <w:rFonts w:ascii="Times New Roman" w:hAnsi="Times New Roman" w:cs="Times New Roman"/>
@@ -20032,21 +20027,7 @@
         <w:rPr>
           <w:rFonts w:ascii="Times New Roman" w:hAnsi="Times New Roman" w:cs="Times New Roman"/>
         </w:rPr>
-        <w:t xml:space="preserve"> est</w:t>
-      </w:r>
-      <w:proofErr w:type="spellStart"/>
-      <w:r>
-        <w:rPr>
-          <w:rFonts w:ascii="Times New Roman" w:hAnsi="Times New Roman" w:cs="Times New Roman"/>
-        </w:rPr>
-        <w:t>imates</w:t>
-      </w:r>
-      <w:proofErr w:type="spellEnd"/>
-      <w:r>
-        <w:rPr>
-          <w:rFonts w:ascii="Times New Roman" w:hAnsi="Times New Roman" w:cs="Times New Roman"/>
-        </w:rPr>
-        <w:t xml:space="preserve"> of zero, variance at the tip due to the evolutionary process also near zero) with all observed variance being due to just </w:t>
+        <w:t xml:space="preserve"> estimates of zero, variance at the tip due to the evolutionary process also near zero) with all observed variance being due to just </w:t>
       </w:r>
       <w:r>
         <w:rPr>
@@ -20070,7 +20051,7 @@
         </w:rPr>
         <w:t xml:space="preserve">, the best model (with </w:t>
       </w:r>
-      <w:ins w:id="221" w:author="冬川 鍾" w:date="2017-09-03T03:20:00Z">
+      <w:ins w:id="230" w:author="冬川 鍾" w:date="2017-09-03T03:20:00Z">
         <w:r>
           <w:rPr>
             <w:rFonts w:ascii="Times New Roman" w:hAnsi="Times New Roman" w:cs="Times New Roman"/>
@@ -20078,7 +20059,7 @@
           <w:t>OOO</w:t>
         </w:r>
       </w:ins>
-      <w:del w:id="222" w:author="冬川 鍾" w:date="2017-09-03T03:20:00Z">
+      <w:del w:id="231" w:author="冬川 鍾" w:date="2017-09-03T03:20:00Z">
         <w:r>
           <w:rPr>
             <w:rFonts w:ascii="Times New Roman" w:hAnsi="Times New Roman" w:cs="Times New Roman"/>
@@ -20154,7 +20135,7 @@
         </w:rPr>
         <w:t xml:space="preserve"> constrained to be zero. There is strong evidence from this model that beta is greater than one (point estimate from best model is 2.358, </w:t>
       </w:r>
-      <w:ins w:id="223" w:author="Microsoft Office 使用者" w:date="2017-09-02T09:51:00Z">
+      <w:ins w:id="232" w:author="Microsoft Office 使用者" w:date="2017-09-02T09:51:00Z">
         <w:r>
           <w:rPr>
             <w:rFonts w:ascii="Times New Roman" w:hAnsi="Times New Roman" w:cs="Times New Roman"/>
@@ -20168,7 +20149,7 @@
         </w:rPr>
         <w:t>CI</w:t>
       </w:r>
-      <w:ins w:id="224" w:author="Microsoft Office 使用者" w:date="2017-09-02T09:51:00Z">
+      <w:ins w:id="233" w:author="Microsoft Office 使用者" w:date="2017-09-02T09:51:00Z">
         <w:r>
           <w:rPr>
             <w:rFonts w:ascii="Times New Roman" w:hAnsi="Times New Roman" w:cs="Times New Roman"/>
@@ -20267,7 +20248,7 @@
           <w:rFonts w:ascii="Times New Roman" w:hAnsi="Times New Roman" w:cs="Times New Roman"/>
         </w:rPr>
       </w:pPr>
-      <w:commentRangeStart w:id="225"/>
+      <w:commentRangeStart w:id="234"/>
       <w:r>
         <w:rPr>
           <w:rFonts w:ascii="Times New Roman" w:hAnsi="Times New Roman" w:cs="Times New Roman"/>
@@ -20316,12 +20297,12 @@
           </wp:inline>
         </w:drawing>
       </w:r>
-      <w:commentRangeEnd w:id="225"/>
+      <w:commentRangeEnd w:id="234"/>
       <w:r>
         <w:rPr>
           <w:rStyle w:val="a6"/>
         </w:rPr>
-        <w:commentReference w:id="225"/>
+        <w:commentReference w:id="234"/>
       </w:r>
     </w:p>
     <w:p>
@@ -20543,7 +20524,7 @@
         </w:rPr>
         <w:t xml:space="preserve"> </w:t>
       </w:r>
-      <w:del w:id="226" w:author="冬川 鍾" w:date="2017-09-03T03:21:00Z">
+      <w:del w:id="235" w:author="冬川 鍾" w:date="2017-09-03T03:21:00Z">
         <m:oMath>
           <m:r>
             <w:rPr>
@@ -20611,7 +20592,7 @@
         </w:rPr>
         <w:t xml:space="preserve"> and then normalizing the weights. </w:t>
       </w:r>
-      <w:ins w:id="227" w:author="Microsoft Office 使用者" w:date="2017-09-02T09:53:00Z">
+      <w:ins w:id="236" w:author="Microsoft Office 使用者" w:date="2017-09-02T09:53:00Z">
         <w:r>
           <w:rPr>
             <w:rFonts w:ascii="Times New Roman" w:hAnsi="Times New Roman" w:cs="Times New Roman"/>
@@ -20620,7 +20601,7 @@
           <w:t xml:space="preserve">Pen is the penalty defined by </w:t>
         </w:r>
       </w:ins>
-      <w:ins w:id="228" w:author="Microsoft Office 使用者" w:date="2017-09-02T09:54:00Z">
+      <w:ins w:id="237" w:author="Microsoft Office 使用者" w:date="2017-09-02T09:54:00Z">
         <w:r>
           <w:rPr>
             <w:rFonts w:ascii="Times New Roman" w:hAnsi="Times New Roman" w:cs="Times New Roman"/>
@@ -20628,7 +20609,7 @@
           <w:t>10 log likelihood units plus the Euclidean distance between the original and adjusted matrices</w:t>
         </w:r>
       </w:ins>
-      <w:ins w:id="229" w:author="Microsoft Office 使用者" w:date="2017-09-02T09:53:00Z">
+      <w:ins w:id="238" w:author="Microsoft Office 使用者" w:date="2017-09-02T09:53:00Z">
         <w:r>
           <w:rPr>
             <w:rFonts w:ascii="Times New Roman" w:hAnsi="Times New Roman" w:cs="Times New Roman"/>
@@ -20741,7 +20722,7 @@
         </w:rPr>
         <w:t>averaged</w:t>
       </w:r>
-      <w:ins w:id="230" w:author="Microsoft Office 使用者" w:date="2017-09-07T12:54:00Z">
+      <w:ins w:id="239" w:author="Microsoft Office 使用者" w:date="2017-09-07T12:54:00Z">
         <w:r>
           <w:rPr>
             <w:rFonts w:ascii="Times New Roman" w:hAnsi="Times New Roman" w:cs="Times New Roman"/>
@@ -20749,7 +20730,7 @@
           <w:t>-</w:t>
         </w:r>
       </w:ins>
-      <w:del w:id="231" w:author="Microsoft Office 使用者" w:date="2017-09-07T12:54:00Z">
+      <w:del w:id="240" w:author="Microsoft Office 使用者" w:date="2017-09-07T12:54:00Z">
         <w:r>
           <w:rPr>
             <w:rFonts w:ascii="Times New Roman" w:hAnsi="Times New Roman" w:cs="Times New Roman"/>
@@ -21035,7 +21016,7 @@
           <w:lang w:eastAsia="zh-TW"/>
         </w:rPr>
       </w:pPr>
-      <w:commentRangeStart w:id="232"/>
+      <w:commentRangeStart w:id="241"/>
     </w:p>
     <w:p>
       <w:pPr>
@@ -21107,11 +21088,11 @@
         <w:spacing w:line="480" w:lineRule="auto"/>
         <w:ind w:right="396"/>
         <w:rPr>
-          <w:del w:id="233" w:author="Microsoft Office 使用者" w:date="2017-09-02T10:03:00Z"/>
-          <w:rFonts w:ascii="Times New Roman" w:eastAsia="標楷體" w:hAnsi="Times New Roman" w:cs="Times New Roman"/>
-          <w:lang w:eastAsia="zh-TW"/>
-        </w:rPr>
-        <w:pPrChange w:id="234" w:author="Microsoft Office 使用者" w:date="2017-09-02T10:03:00Z">
+          <w:del w:id="242" w:author="Microsoft Office 使用者" w:date="2017-09-02T10:03:00Z"/>
+          <w:rFonts w:ascii="Times New Roman" w:eastAsia="標楷體" w:hAnsi="Times New Roman" w:cs="Times New Roman"/>
+          <w:lang w:eastAsia="zh-TW"/>
+        </w:rPr>
+        <w:pPrChange w:id="243" w:author="Microsoft Office 使用者" w:date="2017-09-02T10:03:00Z">
           <w:pPr>
             <w:spacing w:line="480" w:lineRule="auto"/>
             <w:outlineLvl w:val="0"/>
@@ -21139,12 +21120,12 @@
         </w:rPr>
         <w:t>ive confidence inter</w:t>
       </w:r>
-      <w:commentRangeEnd w:id="232"/>
+      <w:commentRangeEnd w:id="241"/>
       <w:r>
         <w:rPr>
           <w:rStyle w:val="a6"/>
         </w:rPr>
-        <w:commentReference w:id="232"/>
+        <w:commentReference w:id="241"/>
       </w:r>
       <w:r>
         <w:rPr>
@@ -21247,7 +21228,7 @@
         <w:spacing w:line="480" w:lineRule="auto"/>
         <w:ind w:right="396"/>
         <w:rPr>
-          <w:ins w:id="235" w:author="冬川 鍾" w:date="2017-09-03T03:21:00Z"/>
+          <w:ins w:id="244" w:author="冬川 鍾" w:date="2017-09-03T03:21:00Z"/>
           <w:rFonts w:ascii="Times New Roman" w:eastAsia="標楷體" w:hAnsi="Times New Roman" w:cs="Times New Roman"/>
           <w:lang w:eastAsia="zh-TW"/>
         </w:rPr>
@@ -21258,7 +21239,7 @@
         <w:spacing w:line="480" w:lineRule="auto"/>
         <w:ind w:right="396"/>
         <w:rPr>
-          <w:ins w:id="236" w:author="冬川 鍾" w:date="2017-09-03T03:21:00Z"/>
+          <w:ins w:id="245" w:author="冬川 鍾" w:date="2017-09-03T03:21:00Z"/>
           <w:rFonts w:ascii="Times New Roman" w:eastAsia="標楷體" w:hAnsi="Times New Roman" w:cs="Times New Roman"/>
           <w:lang w:eastAsia="zh-TW"/>
         </w:rPr>
@@ -21268,7 +21249,7 @@
       <w:pPr>
         <w:spacing w:line="480" w:lineRule="auto"/>
         <w:rPr>
-          <w:del w:id="237" w:author="Microsoft Office 使用者" w:date="2017-09-02T10:03:00Z"/>
+          <w:del w:id="246" w:author="Microsoft Office 使用者" w:date="2017-09-02T10:03:00Z"/>
           <w:rFonts w:ascii="Times New Roman" w:hAnsi="Times New Roman" w:cs="Times New Roman"/>
           <w:lang w:eastAsia="zh-TW"/>
         </w:rPr>
@@ -21279,7 +21260,7 @@
         <w:spacing w:line="480" w:lineRule="auto"/>
         <w:outlineLvl w:val="0"/>
         <w:rPr>
-          <w:del w:id="238" w:author="Microsoft Office 使用者" w:date="2017-09-02T10:03:00Z"/>
+          <w:del w:id="247" w:author="Microsoft Office 使用者" w:date="2017-09-02T10:03:00Z"/>
           <w:rFonts w:ascii="Times New Roman" w:hAnsi="Times New Roman" w:cs="Times New Roman"/>
           <w:i/>
           <w:lang w:eastAsia="zh-TW"/>
@@ -21291,7 +21272,7 @@
         <w:spacing w:line="480" w:lineRule="auto"/>
         <w:outlineLvl w:val="0"/>
         <w:rPr>
-          <w:del w:id="239" w:author="Microsoft Office 使用者" w:date="2017-09-02T10:03:00Z"/>
+          <w:del w:id="248" w:author="Microsoft Office 使用者" w:date="2017-09-02T10:03:00Z"/>
           <w:rFonts w:ascii="Times New Roman" w:hAnsi="Times New Roman" w:cs="Times New Roman"/>
           <w:i/>
           <w:lang w:eastAsia="zh-TW"/>
@@ -21307,7 +21288,7 @@
           <w:i/>
           <w:lang w:eastAsia="zh-TW"/>
         </w:rPr>
-        <w:pPrChange w:id="240" w:author="Microsoft Office 使用者" w:date="2017-09-02T10:03:00Z">
+        <w:pPrChange w:id="249" w:author="Microsoft Office 使用者" w:date="2017-09-02T10:03:00Z">
           <w:pPr>
             <w:spacing w:line="480" w:lineRule="auto"/>
             <w:outlineLvl w:val="0"/>
@@ -21363,7 +21344,7 @@
         </w:rPr>
         <w:t>We</w:t>
       </w:r>
-      <w:del w:id="241" w:author="Microsoft Office 使用者" w:date="2017-09-02T09:55:00Z">
+      <w:del w:id="250" w:author="Microsoft Office 使用者" w:date="2017-09-02T09:55:00Z">
         <w:r>
           <w:rPr>
             <w:rFonts w:ascii="Times New Roman" w:hAnsi="Times New Roman" w:cs="Times New Roman"/>
@@ -21371,7 +21352,7 @@
           <w:delText xml:space="preserve"> can</w:delText>
         </w:r>
       </w:del>
-      <w:del w:id="242" w:author="Microsoft Office 使用者" w:date="2017-09-02T09:56:00Z">
+      <w:del w:id="251" w:author="Microsoft Office 使用者" w:date="2017-09-02T09:56:00Z">
         <w:r>
           <w:rPr>
             <w:rFonts w:ascii="Times New Roman" w:hAnsi="Times New Roman" w:cs="Times New Roman"/>
@@ -21379,7 +21360,7 @@
           <w:delText xml:space="preserve"> now</w:delText>
         </w:r>
       </w:del>
-      <w:ins w:id="243" w:author="Microsoft Office 使用者" w:date="2017-09-02T09:55:00Z">
+      <w:ins w:id="252" w:author="Microsoft Office 使用者" w:date="2017-09-02T09:55:00Z">
         <w:r>
           <w:rPr>
             <w:rFonts w:ascii="Times New Roman" w:hAnsi="Times New Roman" w:cs="Times New Roman"/>
@@ -21418,7 +21399,7 @@
         </w:rPr>
         <w:t xml:space="preserve"> parameters such as evolutionary rate</w:t>
       </w:r>
-      <w:del w:id="244" w:author="冬川 鍾" w:date="2017-09-03T03:21:00Z">
+      <w:del w:id="253" w:author="冬川 鍾" w:date="2017-09-03T03:21:00Z">
         <w:r>
           <w:rPr>
             <w:rFonts w:ascii="Times New Roman" w:hAnsi="Times New Roman" w:cs="Times New Roman"/>
@@ -21455,7 +21436,7 @@
           </m:sup>
         </m:sSup>
       </m:oMath>
-      <w:del w:id="245" w:author="冬川 鍾" w:date="2017-09-03T03:21:00Z">
+      <w:del w:id="254" w:author="冬川 鍾" w:date="2017-09-03T03:21:00Z">
         <w:r>
           <w:rPr>
             <w:rFonts w:ascii="Times New Roman" w:hAnsi="Times New Roman" w:cs="Times New Roman"/>
@@ -21537,7 +21518,7 @@
         </w:rPr>
         <w:t xml:space="preserve">. </w:t>
       </w:r>
-      <w:commentRangeStart w:id="246"/>
+      <w:commentRangeStart w:id="255"/>
       <w:r>
         <w:rPr>
           <w:rFonts w:ascii="Times New Roman" w:hAnsi="Times New Roman" w:cs="Times New Roman"/>
@@ -21545,12 +21526,12 @@
         </w:rPr>
         <w:t>It performs surprisingly poorly</w:t>
       </w:r>
-      <w:commentRangeEnd w:id="246"/>
+      <w:commentRangeEnd w:id="255"/>
       <w:r>
         <w:rPr>
           <w:rStyle w:val="a6"/>
         </w:rPr>
-        <w:commentReference w:id="246"/>
+        <w:commentReference w:id="255"/>
       </w:r>
       <w:r>
         <w:rPr>
@@ -21666,7 +21647,7 @@
         </w:rPr>
         <w:t xml:space="preserve">Our empirical results for the cichlid dataset do not provide great biological insights, other than </w:t>
       </w:r>
-      <w:ins w:id="247" w:author="Microsoft Office 使用者" w:date="2017-09-02T10:03:00Z">
+      <w:ins w:id="256" w:author="Microsoft Office 使用者" w:date="2017-09-02T10:03:00Z">
         <w:r>
           <w:rPr>
             <w:rFonts w:ascii="Times New Roman" w:hAnsi="Times New Roman" w:cs="Times New Roman"/>
@@ -21682,7 +21663,7 @@
         </w:rPr>
         <w:t xml:space="preserve">1) the feasibility of running a model given a network and </w:t>
       </w:r>
-      <w:ins w:id="248" w:author="Microsoft Office 使用者" w:date="2017-09-02T10:03:00Z">
+      <w:ins w:id="257" w:author="Microsoft Office 使用者" w:date="2017-09-02T10:03:00Z">
         <w:r>
           <w:rPr>
             <w:rFonts w:ascii="Times New Roman" w:hAnsi="Times New Roman" w:cs="Times New Roman"/>
@@ -21728,7 +21709,7 @@
       <w:pPr>
         <w:spacing w:line="480" w:lineRule="auto"/>
         <w:rPr>
-          <w:ins w:id="249" w:author="Microsoft Office 使用者" w:date="2017-09-02T10:04:00Z"/>
+          <w:ins w:id="258" w:author="Microsoft Office 使用者" w:date="2017-09-02T10:04:00Z"/>
           <w:rFonts w:ascii="Times New Roman" w:hAnsi="Times New Roman" w:cs="Times New Roman"/>
         </w:rPr>
       </w:pPr>
@@ -21961,7 +21942,7 @@
       <w:pPr>
         <w:spacing w:line="480" w:lineRule="auto"/>
         <w:rPr>
-          <w:del w:id="250" w:author="冬川 鍾" w:date="2017-09-03T03:23:00Z"/>
+          <w:del w:id="259" w:author="冬川 鍾" w:date="2017-09-03T03:23:00Z"/>
           <w:rFonts w:ascii="Times New Roman" w:hAnsi="Times New Roman" w:cs="Times New Roman"/>
           <w:lang w:eastAsia="zh-TW"/>
         </w:rPr>
@@ -22009,11 +21990,11 @@
       <w:pPr>
         <w:spacing w:line="480" w:lineRule="auto"/>
         <w:rPr>
-          <w:del w:id="251" w:author="Microsoft Office 使用者" w:date="2017-09-02T10:05:00Z"/>
-          <w:rFonts w:ascii="Times New Roman" w:hAnsi="Times New Roman" w:cs="Times New Roman"/>
-          <w:lang w:eastAsia="zh-TW"/>
-        </w:rPr>
-        <w:pPrChange w:id="252" w:author="Microsoft Office 使用者" w:date="2017-09-02T10:05:00Z">
+          <w:del w:id="260" w:author="Microsoft Office 使用者" w:date="2017-09-02T10:05:00Z"/>
+          <w:rFonts w:ascii="Times New Roman" w:hAnsi="Times New Roman" w:cs="Times New Roman"/>
+          <w:lang w:eastAsia="zh-TW"/>
+        </w:rPr>
+        <w:pPrChange w:id="261" w:author="Microsoft Office 使用者" w:date="2017-09-02T10:05:00Z">
           <w:pPr>
             <w:spacing w:line="480" w:lineRule="auto"/>
             <w:jc w:val="center"/>
@@ -22025,7 +22006,7 @@
       <w:pPr>
         <w:spacing w:line="480" w:lineRule="auto"/>
         <w:rPr>
-          <w:ins w:id="253" w:author="Microsoft Office 使用者" w:date="2017-09-02T10:05:00Z"/>
+          <w:ins w:id="262" w:author="Microsoft Office 使用者" w:date="2017-09-02T10:05:00Z"/>
           <w:rFonts w:ascii="Times New Roman" w:hAnsi="Times New Roman" w:cs="Times New Roman"/>
           <w:lang w:eastAsia="zh-TW"/>
         </w:rPr>
@@ -22038,7 +22019,7 @@
           <w:rFonts w:ascii="Times New Roman" w:hAnsi="Times New Roman" w:cs="Times New Roman"/>
           <w:lang w:eastAsia="zh-TW"/>
         </w:rPr>
-        <w:pPrChange w:id="254" w:author="Microsoft Office 使用者" w:date="2017-09-02T10:05:00Z">
+        <w:pPrChange w:id="263" w:author="Microsoft Office 使用者" w:date="2017-09-02T10:05:00Z">
           <w:pPr>
             <w:spacing w:line="480" w:lineRule="auto"/>
             <w:jc w:val="center"/>
@@ -22068,7 +22049,7 @@
         </w:rPr>
         <w:t>approaches to inferring these (</w:t>
       </w:r>
-      <w:commentRangeStart w:id="255"/>
+      <w:commentRangeStart w:id="264"/>
       <w:proofErr w:type="spellStart"/>
       <w:r>
         <w:rPr>
@@ -22091,13 +22072,13 @@
         </w:rPr>
         <w:t>s</w:t>
       </w:r>
-      <w:commentRangeEnd w:id="255"/>
+      <w:commentRangeEnd w:id="264"/>
       <w:proofErr w:type="spellEnd"/>
       <w:r>
         <w:rPr>
           <w:rStyle w:val="a6"/>
         </w:rPr>
-        <w:commentReference w:id="255"/>
+        <w:commentReference w:id="264"/>
       </w:r>
       <w:r>
         <w:rPr>
@@ -22293,7 +22274,7 @@
         <w:rPr>
           <w:rStyle w:val="a6"/>
         </w:rPr>
-        <w:commentReference w:id="256"/>
+        <w:commentReference w:id="265"/>
       </w:r>
       <w:r>
         <w:rPr>
@@ -22321,7 +22302,7 @@
       <w:pPr>
         <w:spacing w:line="480" w:lineRule="auto"/>
         <w:rPr>
-          <w:del w:id="257" w:author="冬川 鍾" w:date="2017-09-03T03:24:00Z"/>
+          <w:del w:id="266" w:author="冬川 鍾" w:date="2017-09-03T03:24:00Z"/>
           <w:rFonts w:ascii="Times New Roman" w:hAnsi="Times New Roman" w:cs="Times New Roman"/>
           <w:lang w:eastAsia="zh-TW"/>
         </w:rPr>
@@ -22331,8 +22312,8 @@
       <w:pPr>
         <w:spacing w:line="480" w:lineRule="auto"/>
         <w:rPr>
-          <w:ins w:id="258" w:author="Microsoft Office 使用者" w:date="2017-09-02T10:06:00Z"/>
-          <w:del w:id="259" w:author="冬川 鍾" w:date="2017-09-03T03:24:00Z"/>
+          <w:ins w:id="267" w:author="Microsoft Office 使用者" w:date="2017-09-02T10:06:00Z"/>
+          <w:del w:id="268" w:author="冬川 鍾" w:date="2017-09-03T03:24:00Z"/>
           <w:rFonts w:ascii="Times New Roman" w:hAnsi="Times New Roman" w:cs="Times New Roman"/>
           <w:lang w:eastAsia="zh-TW"/>
         </w:rPr>
@@ -22342,8 +22323,8 @@
       <w:pPr>
         <w:spacing w:line="480" w:lineRule="auto"/>
         <w:rPr>
-          <w:ins w:id="260" w:author="Microsoft Office 使用者" w:date="2017-09-02T10:06:00Z"/>
-          <w:del w:id="261" w:author="冬川 鍾" w:date="2017-09-03T03:24:00Z"/>
+          <w:ins w:id="269" w:author="Microsoft Office 使用者" w:date="2017-09-02T10:06:00Z"/>
+          <w:del w:id="270" w:author="冬川 鍾" w:date="2017-09-03T03:24:00Z"/>
           <w:rFonts w:ascii="Times New Roman" w:hAnsi="Times New Roman" w:cs="Times New Roman"/>
           <w:lang w:eastAsia="zh-TW"/>
         </w:rPr>
@@ -22353,8 +22334,8 @@
       <w:pPr>
         <w:spacing w:line="480" w:lineRule="auto"/>
         <w:rPr>
-          <w:ins w:id="262" w:author="Microsoft Office 使用者" w:date="2017-09-02T10:06:00Z"/>
-          <w:del w:id="263" w:author="冬川 鍾" w:date="2017-09-03T03:24:00Z"/>
+          <w:ins w:id="271" w:author="Microsoft Office 使用者" w:date="2017-09-02T10:06:00Z"/>
+          <w:del w:id="272" w:author="冬川 鍾" w:date="2017-09-03T03:24:00Z"/>
           <w:rFonts w:ascii="Times New Roman" w:hAnsi="Times New Roman" w:cs="Times New Roman"/>
           <w:lang w:eastAsia="zh-TW"/>
         </w:rPr>
@@ -22692,11 +22673,11 @@
         <w:ind w:left="360" w:hanging="360"/>
         <w:outlineLvl w:val="0"/>
         <w:rPr>
-          <w:del w:id="264" w:author="Microsoft Office 使用者" w:date="2017-09-02T10:06:00Z"/>
-          <w:rFonts w:ascii="Times New Roman" w:hAnsi="Times New Roman" w:cs="Times New Roman"/>
-        </w:rPr>
-      </w:pPr>
-      <w:del w:id="265" w:author="Microsoft Office 使用者" w:date="2017-09-02T10:06:00Z">
+          <w:del w:id="273" w:author="Microsoft Office 使用者" w:date="2017-09-02T10:06:00Z"/>
+          <w:rFonts w:ascii="Times New Roman" w:hAnsi="Times New Roman" w:cs="Times New Roman"/>
+        </w:rPr>
+      </w:pPr>
+      <w:del w:id="274" w:author="Microsoft Office 使用者" w:date="2017-09-02T10:06:00Z">
         <w:r>
           <w:rPr>
             <w:rFonts w:ascii="Times New Roman" w:hAnsi="Times New Roman" w:cs="Times New Roman"/>
@@ -22704,9 +22685,9 @@
           <w:delText>A</w:delText>
         </w:r>
       </w:del>
-      <w:moveToRangeStart w:id="266" w:author="Microsoft Office 使用者" w:date="2017-09-02T10:06:00Z" w:name="move492110139"/>
+      <w:moveToRangeStart w:id="275" w:author="Microsoft Office 使用者" w:date="2017-09-02T10:06:00Z" w:name="move492110139"/>
       <w:proofErr w:type="spellStart"/>
-      <w:moveTo w:id="267" w:author="Microsoft Office 使用者" w:date="2017-09-02T10:06:00Z">
+      <w:moveTo w:id="276" w:author="Microsoft Office 使用者" w:date="2017-09-02T10:06:00Z">
         <w:r>
           <w:rPr>
             <w:rFonts w:ascii="Times New Roman" w:hAnsi="Times New Roman" w:cs="Times New Roman"/>
@@ -22928,14 +22909,14 @@
         </w:r>
       </w:moveTo>
     </w:p>
-    <w:moveToRangeEnd w:id="266"/>
+    <w:moveToRangeEnd w:id="275"/>
     <w:p>
       <w:pPr>
         <w:spacing w:line="480" w:lineRule="auto"/>
         <w:ind w:left="360" w:hanging="360"/>
         <w:outlineLvl w:val="0"/>
         <w:rPr>
-          <w:ins w:id="268" w:author="Microsoft Office 使用者" w:date="2017-09-02T10:06:00Z"/>
+          <w:ins w:id="277" w:author="Microsoft Office 使用者" w:date="2017-09-02T10:06:00Z"/>
           <w:rFonts w:ascii="Times New Roman" w:hAnsi="Times New Roman" w:cs="Times New Roman"/>
         </w:rPr>
       </w:pPr>
@@ -22946,12 +22927,12 @@
         <w:ind w:left="360" w:hanging="360"/>
         <w:outlineLvl w:val="0"/>
         <w:rPr>
-          <w:del w:id="269" w:author="冬川 鍾" w:date="2017-09-03T03:25:00Z"/>
+          <w:del w:id="278" w:author="冬川 鍾" w:date="2017-09-03T03:25:00Z"/>
           <w:rFonts w:ascii="Times New Roman" w:hAnsi="Times New Roman" w:cs="Times New Roman"/>
         </w:rPr>
       </w:pPr>
       <w:proofErr w:type="spellStart"/>
-      <w:ins w:id="270" w:author="Microsoft Office 使用者" w:date="2017-09-02T10:06:00Z">
+      <w:ins w:id="279" w:author="Microsoft Office 使用者" w:date="2017-09-02T10:06:00Z">
         <w:r>
           <w:rPr>
             <w:rFonts w:ascii="Times New Roman" w:hAnsi="Times New Roman" w:cs="Times New Roman"/>
@@ -23010,8 +22991,8 @@
           <w:rFonts w:ascii="Times New Roman" w:hAnsi="Times New Roman" w:cs="Times New Roman"/>
         </w:rPr>
       </w:pPr>
-      <w:moveFromRangeStart w:id="271" w:author="Microsoft Office 使用者" w:date="2017-09-02T10:06:00Z" w:name="move492110139"/>
-      <w:moveFrom w:id="272" w:author="Microsoft Office 使用者" w:date="2017-09-02T10:06:00Z">
+      <w:moveFromRangeStart w:id="280" w:author="Microsoft Office 使用者" w:date="2017-09-02T10:06:00Z" w:name="move492110139"/>
+      <w:moveFrom w:id="281" w:author="Microsoft Office 使用者" w:date="2017-09-02T10:06:00Z">
         <w:r>
           <w:rPr>
             <w:rFonts w:ascii="Times New Roman" w:hAnsi="Times New Roman" w:cs="Times New Roman"/>
@@ -23128,7 +23109,7 @@
         </w:r>
       </w:moveFrom>
     </w:p>
-    <w:moveFromRangeEnd w:id="271"/>
+    <w:moveFromRangeEnd w:id="280"/>
     <w:p>
       <w:pPr>
         <w:spacing w:line="480" w:lineRule="auto"/>
@@ -23315,11 +23296,11 @@
         <w:spacing w:line="480" w:lineRule="auto"/>
         <w:ind w:left="360" w:hanging="360"/>
         <w:rPr>
-          <w:ins w:id="273" w:author="Microsoft Office 使用者" w:date="2017-09-02T09:15:00Z"/>
-          <w:rFonts w:ascii="Times New Roman" w:hAnsi="Times New Roman" w:cs="Times New Roman"/>
-        </w:rPr>
-      </w:pPr>
-      <w:ins w:id="274" w:author="Microsoft Office 使用者" w:date="2017-09-02T09:15:00Z">
+          <w:ins w:id="282" w:author="Microsoft Office 使用者" w:date="2017-09-02T09:15:00Z"/>
+          <w:rFonts w:ascii="Times New Roman" w:hAnsi="Times New Roman" w:cs="Times New Roman"/>
+        </w:rPr>
+      </w:pPr>
+      <w:ins w:id="283" w:author="Microsoft Office 使用者" w:date="2017-09-02T09:15:00Z">
         <w:r>
           <w:rPr>
             <w:rFonts w:ascii="Times New Roman" w:hAnsi="Times New Roman" w:cs="Times New Roman"/>
@@ -23335,7 +23316,7 @@
         </w:r>
       </w:ins>
       <w:proofErr w:type="spellEnd"/>
-      <w:ins w:id="275" w:author="Microsoft Office 使用者" w:date="2017-09-02T09:16:00Z">
+      <w:ins w:id="284" w:author="Microsoft Office 使用者" w:date="2017-09-02T09:16:00Z">
         <w:r>
           <w:rPr>
             <w:rFonts w:ascii="Times New Roman" w:hAnsi="Times New Roman" w:cs="Times New Roman"/>
@@ -23346,7 +23327,7 @@
           <w:rPr>
             <w:rFonts w:ascii="Times New Roman" w:hAnsi="Times New Roman" w:cs="Times New Roman"/>
             <w:i/>
-            <w:rPrChange w:id="276" w:author="Microsoft Office 使用者" w:date="2017-09-02T09:17:00Z">
+            <w:rPrChange w:id="285" w:author="Microsoft Office 使用者" w:date="2017-09-02T09:17:00Z">
               <w:rPr>
                 <w:rFonts w:ascii="Times New Roman" w:hAnsi="Times New Roman" w:cs="Times New Roman"/>
               </w:rPr>
@@ -23364,7 +23345,7 @@
           <w:rPr>
             <w:rFonts w:ascii="Times New Roman" w:hAnsi="Times New Roman" w:cs="Times New Roman"/>
             <w:i/>
-            <w:rPrChange w:id="277" w:author="Microsoft Office 使用者" w:date="2017-09-02T09:16:00Z">
+            <w:rPrChange w:id="286" w:author="Microsoft Office 使用者" w:date="2017-09-02T09:16:00Z">
               <w:rPr>
                 <w:rFonts w:ascii="Times New Roman" w:hAnsi="Times New Roman" w:cs="Times New Roman"/>
               </w:rPr>
@@ -23379,7 +23360,7 @@
           <w:t xml:space="preserve">’, Reference manual, version </w:t>
         </w:r>
       </w:ins>
-      <w:ins w:id="278" w:author="Microsoft Office 使用者" w:date="2017-09-02T09:17:00Z">
+      <w:ins w:id="287" w:author="Microsoft Office 使用者" w:date="2017-09-02T09:17:00Z">
         <w:r>
           <w:rPr>
             <w:rFonts w:ascii="Times New Roman" w:hAnsi="Times New Roman" w:cs="Times New Roman"/>
@@ -23387,7 +23368,7 @@
           <w:t xml:space="preserve">1.2-11. Available: </w:t>
         </w:r>
       </w:ins>
-      <w:ins w:id="279" w:author="Microsoft Office 使用者" w:date="2017-09-02T09:18:00Z">
+      <w:ins w:id="288" w:author="Microsoft Office 使用者" w:date="2017-09-02T09:18:00Z">
         <w:r>
           <w:rPr>
             <w:rFonts w:ascii="Times New Roman" w:hAnsi="Times New Roman" w:cs="Times New Roman"/>
@@ -26203,7 +26184,7 @@
         <w:spacing w:line="480" w:lineRule="auto"/>
         <w:ind w:left="360" w:hanging="360"/>
         <w:rPr>
-          <w:del w:id="280" w:author="Microsoft Office 使用者" w:date="2017-09-02T10:08:00Z"/>
+          <w:del w:id="289" w:author="Microsoft Office 使用者" w:date="2017-09-02T10:08:00Z"/>
           <w:rFonts w:ascii="Times New Roman" w:hAnsi="Times New Roman" w:cs="Times New Roman"/>
         </w:rPr>
       </w:pPr>
@@ -26258,7 +26239,7 @@
         <w:rPr>
           <w:rFonts w:ascii="Times New Roman" w:hAnsi="Times New Roman" w:cs="Times New Roman"/>
         </w:rPr>
-        <w:pPrChange w:id="281" w:author="Microsoft Office 使用者" w:date="2017-09-02T10:08:00Z">
+        <w:pPrChange w:id="290" w:author="Microsoft Office 使用者" w:date="2017-09-02T10:08:00Z">
           <w:pPr>
             <w:tabs>
               <w:tab w:val="left" w:pos="2843"/>
@@ -26674,7 +26655,7 @@
           <w:lang w:eastAsia="zh-TW"/>
         </w:rPr>
       </w:pPr>
-      <w:commentRangeStart w:id="282"/>
+      <w:commentRangeStart w:id="291"/>
       <w:proofErr w:type="spellStart"/>
       <w:r>
         <w:rPr>
@@ -26697,13 +26678,13 @@
         </w:rPr>
         <w:t>s</w:t>
       </w:r>
-      <w:commentRangeEnd w:id="282"/>
+      <w:commentRangeEnd w:id="291"/>
       <w:proofErr w:type="spellEnd"/>
       <w:r>
         <w:rPr>
           <w:rStyle w:val="a6"/>
         </w:rPr>
-        <w:commentReference w:id="282"/>
+        <w:commentReference w:id="291"/>
       </w:r>
       <w:r>
         <w:rPr>
@@ -27182,7 +27163,7 @@
 
 <file path=word/comments.xml><?xml version="1.0" encoding="utf-8"?>
 <w:comments xmlns:wpc="http://schemas.microsoft.com/office/word/2010/wordprocessingCanvas" xmlns:mo="http://schemas.microsoft.com/office/mac/office/2008/main" xmlns:mc="http://schemas.openxmlformats.org/markup-compatibility/2006" xmlns:mv="urn:schemas-microsoft-com:mac:vml" xmlns:o="urn:schemas-microsoft-com:office:office" xmlns:r="http://schemas.openxmlformats.org/officeDocument/2006/relationships" xmlns:m="http://schemas.openxmlformats.org/officeDocument/2006/math" xmlns:v="urn:schemas-microsoft-com:vml" xmlns:wp14="http://schemas.microsoft.com/office/word/2010/wordprocessingDrawing" xmlns:wp="http://schemas.openxmlformats.org/drawingml/2006/wordprocessingDrawing" xmlns:w10="urn:schemas-microsoft-com:office:word" xmlns:w="http://schemas.openxmlformats.org/wordprocessingml/2006/main" xmlns:w14="http://schemas.microsoft.com/office/word/2010/wordml" xmlns:w15="http://schemas.microsoft.com/office/word/2012/wordml" xmlns:wpg="http://schemas.microsoft.com/office/word/2010/wordprocessingGroup" xmlns:wpi="http://schemas.microsoft.com/office/word/2010/wordprocessingInk" xmlns:wne="http://schemas.microsoft.com/office/word/2006/wordml" xmlns:wps="http://schemas.microsoft.com/office/word/2010/wordprocessingShape" mc:Ignorable="w14 w15 wp14">
-  <w:comment w:id="20" w:author="Tony Jhwueng" w:date="2017-09-03T03:24:00Z" w:initials="TJ">
+  <w:comment w:id="29" w:author="Tony Jhwueng" w:date="2017-09-03T03:24:00Z" w:initials="TJ">
     <w:p>
       <w:pPr>
         <w:pStyle w:val="a4"/>
@@ -27198,7 +27179,7 @@
       </w:r>
     </w:p>
   </w:comment>
-  <w:comment w:id="120" w:author="Microsoft Office 使用者" w:date="2016-08-22T09:59:00Z" w:initials="Office">
+  <w:comment w:id="129" w:author="Microsoft Office 使用者" w:date="2016-08-22T09:59:00Z" w:initials="Office">
     <w:p>
       <w:pPr>
         <w:pStyle w:val="a4"/>
@@ -27211,7 +27192,7 @@
       </w:r>
     </w:p>
   </w:comment>
-  <w:comment w:id="139" w:author="冬川 鍾" w:date="2017-09-03T02:43:00Z" w:initials="鍾">
+  <w:comment w:id="148" w:author="冬川 鍾" w:date="2017-09-03T02:43:00Z" w:initials="鍾">
     <w:p>
       <w:pPr>
         <w:pStyle w:val="a4"/>
@@ -27235,7 +27216,7 @@
       </w:r>
     </w:p>
   </w:comment>
-  <w:comment w:id="146" w:author="Tony Jhwueng" w:date="2017-08-10T11:50:00Z" w:initials="TJ">
+  <w:comment w:id="155" w:author="Tony Jhwueng" w:date="2017-08-10T11:50:00Z" w:initials="TJ">
     <w:p>
       <w:pPr>
         <w:rPr>
@@ -27405,7 +27386,7 @@
       </w:pPr>
     </w:p>
   </w:comment>
-  <w:comment w:id="151" w:author="Tony Jhwueng" w:date="2015-11-02T10:02:00Z" w:initials="TJ">
+  <w:comment w:id="160" w:author="Tony Jhwueng" w:date="2015-11-02T10:02:00Z" w:initials="TJ">
     <w:p>
       <w:pPr>
         <w:pStyle w:val="a4"/>
@@ -27429,7 +27410,7 @@
       </w:r>
     </w:p>
   </w:comment>
-  <w:comment w:id="157" w:author="Tony Jhwueng" w:date="2015-11-02T10:26:00Z" w:initials="TJ">
+  <w:comment w:id="166" w:author="Tony Jhwueng" w:date="2015-11-02T10:26:00Z" w:initials="TJ">
     <w:p>
       <w:pPr>
         <w:pStyle w:val="a4"/>
@@ -27445,7 +27426,7 @@
       </w:r>
     </w:p>
   </w:comment>
-  <w:comment w:id="166" w:author="冬川 鍾" w:date="2017-09-03T02:56:00Z" w:initials="鍾">
+  <w:comment w:id="175" w:author="冬川 鍾" w:date="2017-09-03T02:56:00Z" w:initials="鍾">
     <w:p>
       <w:pPr>
         <w:pStyle w:val="a4"/>
@@ -27461,7 +27442,7 @@
       </w:r>
     </w:p>
   </w:comment>
-  <w:comment w:id="175" w:author="冬川 鍾" w:date="2017-09-03T03:03:00Z" w:initials="鍾">
+  <w:comment w:id="184" w:author="冬川 鍾" w:date="2017-09-03T03:03:00Z" w:initials="鍾">
     <w:p>
       <w:pPr>
         <w:pStyle w:val="a4"/>
@@ -27477,7 +27458,7 @@
       </w:r>
     </w:p>
   </w:comment>
-  <w:comment w:id="194" w:author="Microsoft Office 使用者" w:date="2016-08-22T10:38:00Z" w:initials="Office">
+  <w:comment w:id="203" w:author="Microsoft Office 使用者" w:date="2016-08-22T10:38:00Z" w:initials="Office">
     <w:p>
       <w:pPr>
         <w:pStyle w:val="a4"/>
@@ -27493,7 +27474,7 @@
       </w:r>
     </w:p>
   </w:comment>
-  <w:comment w:id="193" w:author="冬川 鍾" w:date="2017-09-03T03:13:00Z" w:initials="鍾">
+  <w:comment w:id="202" w:author="冬川 鍾" w:date="2017-09-03T03:13:00Z" w:initials="鍾">
     <w:p>
       <w:pPr>
         <w:pStyle w:val="a4"/>
@@ -27509,7 +27490,7 @@
       </w:r>
     </w:p>
   </w:comment>
-  <w:comment w:id="202" w:author="冬川 鍾" w:date="2017-09-03T03:14:00Z" w:initials="鍾">
+  <w:comment w:id="211" w:author="冬川 鍾" w:date="2017-09-03T03:14:00Z" w:initials="鍾">
     <w:p>
       <w:pPr>
         <w:pStyle w:val="a4"/>
@@ -27525,7 +27506,7 @@
       </w:r>
     </w:p>
   </w:comment>
-  <w:comment w:id="219" w:author="冬川 鍾" w:date="2017-09-03T03:20:00Z" w:initials="鍾">
+  <w:comment w:id="228" w:author="冬川 鍾" w:date="2017-09-03T03:20:00Z" w:initials="鍾">
     <w:p>
       <w:pPr>
         <w:pStyle w:val="a4"/>
@@ -27541,7 +27522,7 @@
       </w:r>
     </w:p>
   </w:comment>
-  <w:comment w:id="225" w:author="Microsoft Office 使用者" w:date="2017-09-02T09:52:00Z" w:initials="Office">
+  <w:comment w:id="234" w:author="Microsoft Office 使用者" w:date="2017-09-02T09:52:00Z" w:initials="Office">
     <w:p>
       <w:pPr>
         <w:pStyle w:val="a4"/>
@@ -27557,7 +27538,7 @@
       </w:r>
     </w:p>
   </w:comment>
-  <w:comment w:id="232" w:author="Microsoft Office User" w:date="2017-08-22T11:44:00Z" w:initials="Office">
+  <w:comment w:id="241" w:author="Microsoft Office User" w:date="2017-08-22T11:44:00Z" w:initials="Office">
     <w:p>
       <w:pPr>
         <w:pStyle w:val="a4"/>
@@ -27573,7 +27554,7 @@
       </w:r>
     </w:p>
   </w:comment>
-  <w:comment w:id="246" w:author="冬川 鍾" w:date="2017-09-03T03:22:00Z" w:initials="鍾">
+  <w:comment w:id="255" w:author="冬川 鍾" w:date="2017-09-03T03:22:00Z" w:initials="鍾">
     <w:p>
       <w:pPr>
         <w:pStyle w:val="a4"/>
@@ -27594,7 +27575,7 @@
       <w:proofErr w:type="gramEnd"/>
     </w:p>
   </w:comment>
-  <w:comment w:id="255" w:author="Tony Jhwueng" w:date="2017-08-10T11:55:00Z" w:initials="TJ">
+  <w:comment w:id="264" w:author="Tony Jhwueng" w:date="2017-08-10T11:55:00Z" w:initials="TJ">
     <w:p>
       <w:pPr>
         <w:pStyle w:val="a4"/>
@@ -27610,7 +27591,7 @@
       </w:r>
     </w:p>
   </w:comment>
-  <w:comment w:id="256" w:author="Microsoft Office User" w:date="2017-08-07T15:46:00Z" w:initials="Office">
+  <w:comment w:id="265" w:author="Microsoft Office User" w:date="2017-08-07T15:46:00Z" w:initials="Office">
     <w:p>
       <w:pPr>
         <w:pStyle w:val="a4"/>
@@ -27631,7 +27612,7 @@
       <w:proofErr w:type="spellEnd"/>
     </w:p>
   </w:comment>
-  <w:comment w:id="282" w:author="Tony Jhwueng" w:date="2017-08-10T11:59:00Z" w:initials="TJ">
+  <w:comment w:id="291" w:author="Tony Jhwueng" w:date="2017-08-10T11:59:00Z" w:initials="TJ">
     <w:p>
       <w:pPr>
         <w:pStyle w:val="a4"/>

</xml_diff>

<commit_message>
remove penalty in ms
</commit_message>
<xml_diff>
--- a/MainText_updated.docx
+++ b/MainText_updated.docx
@@ -1546,7 +1546,7 @@
         <w:proofErr w:type="spellEnd"/>
         <w:r>
           <w:rPr>
-            <w:rStyle w:val="CommentReference"/>
+            <w:rStyle w:val="a6"/>
           </w:rPr>
           <w:commentReference w:id="28"/>
         </w:r>
@@ -2042,7 +2042,23 @@
           <w:rFonts w:ascii="Times New Roman" w:eastAsia="標楷體" w:hAnsi="Times New Roman" w:cs="Times New Roman"/>
           <w:lang w:eastAsia="zh-TW"/>
         </w:rPr>
-        <w:t xml:space="preserve">is a general model for unbounded continuous trait evolution commonly used in phylogenetics </w:t>
+        <w:t xml:space="preserve">is a general model for unbounded continuous trait evolution commonly used in </w:t>
+      </w:r>
+      <w:proofErr w:type="spellStart"/>
+      <w:r>
+        <w:rPr>
+          <w:rFonts w:ascii="Times New Roman" w:eastAsia="標楷體" w:hAnsi="Times New Roman" w:cs="Times New Roman"/>
+          <w:lang w:eastAsia="zh-TW"/>
+        </w:rPr>
+        <w:t>phylogenetics</w:t>
+      </w:r>
+      <w:proofErr w:type="spellEnd"/>
+      <w:r>
+        <w:rPr>
+          <w:rFonts w:ascii="Times New Roman" w:eastAsia="標楷體" w:hAnsi="Times New Roman" w:cs="Times New Roman"/>
+          <w:lang w:eastAsia="zh-TW"/>
+        </w:rPr>
+        <w:t xml:space="preserve"> </w:t>
       </w:r>
       <w:r>
         <w:rPr>
@@ -2232,7 +2248,7 @@
           <w:noProof/>
           <w:sz w:val="18"/>
           <w:szCs w:val="18"/>
-          <w:lang w:eastAsia="en-US"/>
+          <w:lang w:eastAsia="zh-TW"/>
         </w:rPr>
         <w:drawing>
           <wp:inline distT="0" distB="0" distL="0" distR="0" wp14:anchorId="790289D5" wp14:editId="716EA171">
@@ -14005,7 +14021,7 @@
       <w:commentRangeEnd w:id="128"/>
       <w:r>
         <w:rPr>
-          <w:rStyle w:val="CommentReference"/>
+          <w:rStyle w:val="a6"/>
         </w:rPr>
         <w:commentReference w:id="128"/>
       </w:r>
@@ -14458,7 +14474,7 @@
       <w:commentRangeEnd w:id="146"/>
       <w:r>
         <w:rPr>
-          <w:rStyle w:val="CommentReference"/>
+          <w:rStyle w:val="a6"/>
         </w:rPr>
         <w:commentReference w:id="146"/>
       </w:r>
@@ -14989,7 +15005,23 @@
           <w:rFonts w:ascii="Times New Roman" w:hAnsi="Times New Roman" w:cs="Times New Roman"/>
           <w:lang w:eastAsia="zh-TW"/>
         </w:rPr>
-        <w:t xml:space="preserve">(Froese and </w:t>
+        <w:t>(</w:t>
+      </w:r>
+      <w:proofErr w:type="spellStart"/>
+      <w:r>
+        <w:rPr>
+          <w:rFonts w:ascii="Times New Roman" w:hAnsi="Times New Roman" w:cs="Times New Roman"/>
+          <w:lang w:eastAsia="zh-TW"/>
+        </w:rPr>
+        <w:t>Froese</w:t>
+      </w:r>
+      <w:proofErr w:type="spellEnd"/>
+      <w:r>
+        <w:rPr>
+          <w:rFonts w:ascii="Times New Roman" w:hAnsi="Times New Roman" w:cs="Times New Roman"/>
+          <w:lang w:eastAsia="zh-TW"/>
+        </w:rPr>
+        <w:t xml:space="preserve"> and </w:t>
       </w:r>
       <w:proofErr w:type="spellStart"/>
       <w:r>
@@ -15603,7 +15635,7 @@
           <w:rFonts w:ascii="Times New Roman" w:hAnsi="Times New Roman" w:cs="Times New Roman"/>
           <w:lang w:eastAsia="zh-TW"/>
         </w:rPr>
-        <w:t xml:space="preserve"> (Froese and </w:t>
+        <w:t xml:space="preserve"> (</w:t>
       </w:r>
       <w:proofErr w:type="spellStart"/>
       <w:r>
@@ -15611,6 +15643,22 @@
           <w:rFonts w:ascii="Times New Roman" w:hAnsi="Times New Roman" w:cs="Times New Roman"/>
           <w:lang w:eastAsia="zh-TW"/>
         </w:rPr>
+        <w:t>Froese</w:t>
+      </w:r>
+      <w:proofErr w:type="spellEnd"/>
+      <w:r>
+        <w:rPr>
+          <w:rFonts w:ascii="Times New Roman" w:hAnsi="Times New Roman" w:cs="Times New Roman"/>
+          <w:lang w:eastAsia="zh-TW"/>
+        </w:rPr>
+        <w:t xml:space="preserve"> and </w:t>
+      </w:r>
+      <w:proofErr w:type="spellStart"/>
+      <w:r>
+        <w:rPr>
+          <w:rFonts w:ascii="Times New Roman" w:hAnsi="Times New Roman" w:cs="Times New Roman"/>
+          <w:lang w:eastAsia="zh-TW"/>
+        </w:rPr>
         <w:t>Pauly</w:t>
       </w:r>
       <w:proofErr w:type="spellEnd"/>
@@ -15642,7 +15690,23 @@
           <w:rFonts w:ascii="Times New Roman" w:hAnsi="Times New Roman" w:cs="Times New Roman"/>
           <w:lang w:eastAsia="zh-TW"/>
         </w:rPr>
-        <w:t xml:space="preserve"> (Boettiger et al. 2012). </w:t>
+        <w:t xml:space="preserve"> (</w:t>
+      </w:r>
+      <w:proofErr w:type="spellStart"/>
+      <w:r>
+        <w:rPr>
+          <w:rFonts w:ascii="Times New Roman" w:hAnsi="Times New Roman" w:cs="Times New Roman"/>
+          <w:lang w:eastAsia="zh-TW"/>
+        </w:rPr>
+        <w:t>Boettiger</w:t>
+      </w:r>
+      <w:proofErr w:type="spellEnd"/>
+      <w:r>
+        <w:rPr>
+          <w:rFonts w:ascii="Times New Roman" w:hAnsi="Times New Roman" w:cs="Times New Roman"/>
+          <w:lang w:eastAsia="zh-TW"/>
+        </w:rPr>
+        <w:t xml:space="preserve"> et al. 2012). </w:t>
       </w:r>
       <w:r>
         <w:rPr>
@@ -15720,7 +15784,7 @@
       <w:commentRangeEnd w:id="153"/>
       <w:r>
         <w:rPr>
-          <w:rStyle w:val="CommentReference"/>
+          <w:rStyle w:val="a6"/>
         </w:rPr>
         <w:commentReference w:id="153"/>
       </w:r>
@@ -16093,7 +16157,7 @@
       <w:commentRangeEnd w:id="158"/>
       <w:r>
         <w:rPr>
-          <w:rStyle w:val="CommentReference"/>
+          <w:rStyle w:val="a6"/>
         </w:rPr>
         <w:commentReference w:id="158"/>
       </w:r>
@@ -16393,7 +16457,7 @@
       <w:commentRangeEnd w:id="164"/>
       <w:r>
         <w:rPr>
-          <w:rStyle w:val="CommentReference"/>
+          <w:rStyle w:val="a6"/>
         </w:rPr>
         <w:commentReference w:id="164"/>
       </w:r>
@@ -16422,7 +16486,7 @@
       <w:commentRangeEnd w:id="173"/>
       <w:r>
         <w:rPr>
-          <w:rStyle w:val="CommentReference"/>
+          <w:rStyle w:val="a6"/>
         </w:rPr>
         <w:commentReference w:id="173"/>
       </w:r>
@@ -16495,7 +16559,7 @@
         <w:rPr>
           <w:rFonts w:ascii="Times New Roman" w:eastAsia="標楷體" w:hAnsi="Times New Roman" w:cs="Times New Roman"/>
           <w:noProof/>
-          <w:lang w:eastAsia="en-US"/>
+          <w:lang w:eastAsia="zh-TW"/>
         </w:rPr>
         <w:drawing>
           <wp:inline distT="0" distB="0" distL="0" distR="0" wp14:anchorId="3C347000" wp14:editId="42B984E5">
@@ -17493,7 +17557,23 @@
           <w:rFonts w:ascii="Times New Roman" w:eastAsia="標楷體" w:hAnsi="Times New Roman" w:cs="Times New Roman"/>
           <w:lang w:eastAsia="zh-TW"/>
         </w:rPr>
-        <w:t xml:space="preserve"> (Paradis 2004). </w:t>
+        <w:t xml:space="preserve"> (</w:t>
+      </w:r>
+      <w:proofErr w:type="spellStart"/>
+      <w:r>
+        <w:rPr>
+          <w:rFonts w:ascii="Times New Roman" w:eastAsia="標楷體" w:hAnsi="Times New Roman" w:cs="Times New Roman"/>
+          <w:lang w:eastAsia="zh-TW"/>
+        </w:rPr>
+        <w:t>Paradis</w:t>
+      </w:r>
+      <w:proofErr w:type="spellEnd"/>
+      <w:r>
+        <w:rPr>
+          <w:rFonts w:ascii="Times New Roman" w:eastAsia="標楷體" w:hAnsi="Times New Roman" w:cs="Times New Roman"/>
+          <w:lang w:eastAsia="zh-TW"/>
+        </w:rPr>
+        <w:t xml:space="preserve"> 2004). </w:t>
       </w:r>
       <w:r>
         <w:rPr>
@@ -17520,7 +17600,7 @@
       <w:commentRangeEnd w:id="182"/>
       <w:r>
         <w:rPr>
-          <w:rStyle w:val="CommentReference"/>
+          <w:rStyle w:val="a6"/>
         </w:rPr>
         <w:commentReference w:id="182"/>
       </w:r>
@@ -17835,7 +17915,7 @@
       <w:commentRangeEnd w:id="201"/>
       <w:r>
         <w:rPr>
-          <w:rStyle w:val="CommentReference"/>
+          <w:rStyle w:val="a6"/>
         </w:rPr>
         <w:commentReference w:id="201"/>
       </w:r>
@@ -18382,7 +18462,7 @@
       </w:pPr>
       <w:r>
         <w:rPr>
-          <w:rStyle w:val="CommentReference"/>
+          <w:rStyle w:val="a6"/>
         </w:rPr>
         <w:commentReference w:id="200"/>
       </w:r>
@@ -18565,7 +18645,13 @@
           <w:rPr>
             <w:rFonts w:ascii="Times New Roman" w:hAnsi="Times New Roman" w:cs="Times New Roman"/>
             <w:noProof/>
-            <w:lang w:eastAsia="en-US"/>
+            <w:lang w:eastAsia="zh-TW"/>
+            <w:rPrChange w:id="209" w:author="Unknown">
+              <w:rPr>
+                <w:noProof/>
+                <w:lang w:eastAsia="zh-TW"/>
+              </w:rPr>
+            </w:rPrChange>
           </w:rPr>
           <w:drawing>
             <wp:inline distT="0" distB="0" distL="0" distR="0" wp14:anchorId="622C1750" wp14:editId="5B96D3E8">
@@ -18610,12 +18696,18 @@
           </w:drawing>
         </w:r>
       </w:del>
-      <w:ins w:id="209" w:author="Microsoft Office User" w:date="2017-09-14T14:21:00Z">
+      <w:ins w:id="210" w:author="Microsoft Office User" w:date="2017-09-14T14:21:00Z">
         <w:r>
           <w:rPr>
             <w:rFonts w:ascii="Times New Roman" w:hAnsi="Times New Roman" w:cs="Times New Roman"/>
             <w:noProof/>
-            <w:lang w:eastAsia="en-US"/>
+            <w:lang w:eastAsia="zh-TW"/>
+            <w:rPrChange w:id="211" w:author="Unknown">
+              <w:rPr>
+                <w:noProof/>
+                <w:lang w:eastAsia="zh-TW"/>
+              </w:rPr>
+            </w:rPrChange>
           </w:rPr>
           <w:drawing>
             <wp:inline distT="0" distB="0" distL="0" distR="0" wp14:anchorId="5B4A6D5C" wp14:editId="43D82386">
@@ -18676,7 +18768,7 @@
         </w:rPr>
         <w:t>Figure 3</w:t>
       </w:r>
-      <w:del w:id="210" w:author="冬川 鍾" w:date="2017-09-03T03:13:00Z">
+      <w:del w:id="212" w:author="冬川 鍾" w:date="2017-09-03T03:13:00Z">
         <w:r>
           <w:rPr>
             <w:rFonts w:ascii="Times New Roman" w:hAnsi="Times New Roman" w:cs="Times New Roman"/>
@@ -18795,19 +18887,19 @@
         </w:rPr>
         <w:t xml:space="preserve"> </w:t>
       </w:r>
-      <w:commentRangeStart w:id="211"/>
+      <w:commentRangeStart w:id="213"/>
       <w:r>
         <w:rPr>
           <w:rFonts w:ascii="Times New Roman" w:hAnsi="Times New Roman" w:cs="Times New Roman"/>
         </w:rPr>
         <w:t>was often very wrong</w:t>
       </w:r>
-      <w:commentRangeEnd w:id="211"/>
-      <w:r>
-        <w:rPr>
-          <w:rStyle w:val="CommentReference"/>
-        </w:rPr>
-        <w:commentReference w:id="211"/>
+      <w:commentRangeEnd w:id="213"/>
+      <w:r>
+        <w:rPr>
+          <w:rStyle w:val="a6"/>
+        </w:rPr>
+        <w:commentReference w:id="213"/>
       </w:r>
       <w:r>
         <w:rPr>
@@ -18870,7 +18962,7 @@
         </w:rPr>
         <w:t xml:space="preserve"> was truly 1.0, indicating no expected bias between the hybrid and the mean of its parents, estimates of beta ranged from 0.13 to 5.14; that is, if we were looking at an organism whose parent species were each 100g, and we used log(mass) as the trait undergoing Brownian motion, the expected mass of the hybrid would be anywhere from 13g (</w:t>
       </w:r>
-      <w:del w:id="212" w:author="冬川 鍾" w:date="2017-09-03T03:16:00Z">
+      <w:del w:id="214" w:author="冬川 鍾" w:date="2017-09-03T03:16:00Z">
         <w:r>
           <w:rPr>
             <w:rFonts w:ascii="Times New Roman" w:hAnsi="Times New Roman" w:cs="Times New Roman"/>
@@ -18891,7 +18983,7 @@
             </m:ctrlPr>
           </m:funcPr>
           <m:fName>
-            <w:ins w:id="213" w:author="冬川 鍾" w:date="2017-09-03T03:16:00Z">
+            <w:ins w:id="215" w:author="冬川 鍾" w:date="2017-09-03T03:16:00Z">
               <m:r>
                 <m:rPr>
                   <m:sty m:val="p"/>
@@ -18915,7 +19007,7 @@
             </m:r>
           </m:fName>
           <m:e>
-            <w:ins w:id="214" w:author="冬川 鍾" w:date="2017-09-03T03:15:00Z">
+            <w:ins w:id="216" w:author="冬川 鍾" w:date="2017-09-03T03:15:00Z">
               <m:r>
                 <w:rPr>
                   <w:rFonts w:ascii="Cambria Math" w:hAnsi="Cambria Math" w:cs="Times New Roman"/>
@@ -18947,7 +19039,7 @@
                 </m:r>
               </m:fName>
               <m:e>
-                <w:ins w:id="215" w:author="冬川 鍾" w:date="2017-09-03T03:15:00Z">
+                <w:ins w:id="217" w:author="冬川 鍾" w:date="2017-09-03T03:15:00Z">
                   <m:r>
                     <w:rPr>
                       <w:rFonts w:ascii="Cambria Math" w:hAnsi="Cambria Math" w:cs="Times New Roman"/>
@@ -18956,7 +19048,7 @@
                     <m:t>100</m:t>
                   </m:r>
                 </w:ins>
-                <w:ins w:id="216" w:author="冬川 鍾" w:date="2017-09-03T03:16:00Z">
+                <w:ins w:id="218" w:author="冬川 鍾" w:date="2017-09-03T03:16:00Z">
                   <m:r>
                     <w:rPr>
                       <w:rFonts w:ascii="Cambria Math" w:hAnsi="Cambria Math" w:cs="Times New Roman"/>
@@ -18988,7 +19080,7 @@
                     </m:r>
                   </m:fName>
                   <m:e>
-                    <w:ins w:id="217" w:author="冬川 鍾" w:date="2017-09-03T03:16:00Z">
+                    <w:ins w:id="219" w:author="冬川 鍾" w:date="2017-09-03T03:16:00Z">
                       <m:r>
                         <w:rPr>
                           <w:rFonts w:ascii="Cambria Math" w:hAnsi="Cambria Math" w:cs="Times New Roman"/>
@@ -19001,7 +19093,7 @@
                 </m:func>
               </m:e>
             </m:func>
-            <w:ins w:id="218" w:author="冬川 鍾" w:date="2017-09-03T03:15:00Z">
+            <w:ins w:id="220" w:author="冬川 鍾" w:date="2017-09-03T03:15:00Z">
               <m:r>
                 <w:rPr>
                   <w:rFonts w:ascii="Cambria Math" w:hAnsi="Cambria Math" w:cs="Times New Roman"/>
@@ -19013,7 +19105,7 @@
           </m:e>
         </m:func>
       </m:oMath>
-      <w:del w:id="219" w:author="冬川 鍾" w:date="2017-09-03T03:16:00Z">
+      <w:del w:id="221" w:author="冬川 鍾" w:date="2017-09-03T03:16:00Z">
         <w:r>
           <w:rPr>
             <w:rFonts w:ascii="Times New Roman" w:hAnsi="Times New Roman" w:cs="Times New Roman"/>
@@ -19043,7 +19135,7 @@
         </w:rPr>
         <w:t xml:space="preserve">. Across the range of the </w:t>
       </w:r>
-      <w:del w:id="220" w:author="冬川 鍾" w:date="2017-09-03T03:16:00Z">
+      <w:del w:id="222" w:author="冬川 鍾" w:date="2017-09-03T03:16:00Z">
         <w:r>
           <w:rPr>
             <w:rFonts w:ascii="Times New Roman" w:hAnsi="Times New Roman" w:cs="Times New Roman"/>
@@ -19052,7 +19144,7 @@
           <w:delText xml:space="preserve">675 </w:delText>
         </w:r>
       </w:del>
-      <w:ins w:id="221" w:author="冬川 鍾" w:date="2017-09-03T03:16:00Z">
+      <w:ins w:id="223" w:author="冬川 鍾" w:date="2017-09-03T03:16:00Z">
         <w:r>
           <w:rPr>
             <w:rFonts w:ascii="Times New Roman" w:hAnsi="Times New Roman" w:cs="Times New Roman"/>
@@ -19142,7 +19234,7 @@
         </w:rPr>
         <w:t xml:space="preserve"> could be anywhere from 0.00001</w:t>
       </w:r>
-      <w:del w:id="222" w:author="冬川 鍾" w:date="2017-09-03T03:17:00Z">
+      <w:del w:id="224" w:author="冬川 鍾" w:date="2017-09-03T03:17:00Z">
         <w:r>
           <w:rPr>
             <w:rFonts w:ascii="Times New Roman" w:hAnsi="Times New Roman" w:cs="Times New Roman"/>
@@ -19158,7 +19250,7 @@
         </w:rPr>
         <w:t>g to 10,707,208</w:t>
       </w:r>
-      <w:del w:id="223" w:author="冬川 鍾" w:date="2017-09-03T03:17:00Z">
+      <w:del w:id="225" w:author="冬川 鍾" w:date="2017-09-03T03:17:00Z">
         <w:r>
           <w:rPr>
             <w:rFonts w:ascii="Times New Roman" w:hAnsi="Times New Roman" w:cs="Times New Roman"/>
@@ -19279,7 +19371,7 @@
         </w:rPr>
         <w:t>s</w:t>
       </w:r>
-      <w:ins w:id="224" w:author="Microsoft Office 使用者" w:date="2017-09-02T09:46:00Z">
+      <w:ins w:id="226" w:author="Microsoft Office 使用者" w:date="2017-09-02T09:46:00Z">
         <w:r>
           <w:rPr>
             <w:rFonts w:ascii="Times New Roman" w:hAnsi="Times New Roman" w:cs="Times New Roman"/>
@@ -19287,7 +19379,7 @@
           <w:t xml:space="preserve"> (see</w:t>
         </w:r>
       </w:ins>
-      <w:del w:id="225" w:author="Microsoft Office 使用者" w:date="2017-09-02T09:46:00Z">
+      <w:del w:id="227" w:author="Microsoft Office 使用者" w:date="2017-09-02T09:46:00Z">
         <w:r>
           <w:rPr>
             <w:rFonts w:ascii="Times New Roman" w:hAnsi="Times New Roman" w:cs="Times New Roman"/>
@@ -19301,7 +19393,7 @@
         </w:rPr>
         <w:t xml:space="preserve"> </w:t>
       </w:r>
-      <w:del w:id="226" w:author="Microsoft Office 使用者" w:date="2017-09-02T09:44:00Z">
+      <w:del w:id="228" w:author="Microsoft Office 使用者" w:date="2017-09-02T09:44:00Z">
         <w:r>
           <w:rPr>
             <w:rFonts w:ascii="Times New Roman" w:hAnsi="Times New Roman" w:cs="Times New Roman"/>
@@ -19315,7 +19407,7 @@
         </w:rPr>
         <w:t>Figure 4</w:t>
       </w:r>
-      <w:ins w:id="227" w:author="Microsoft Office 使用者" w:date="2017-09-02T09:44:00Z">
+      <w:ins w:id="229" w:author="Microsoft Office 使用者" w:date="2017-09-02T09:44:00Z">
         <w:r>
           <w:rPr>
             <w:rFonts w:ascii="Times New Roman" w:hAnsi="Times New Roman" w:cs="Times New Roman"/>
@@ -19398,7 +19490,7 @@
         <w:rPr>
           <w:rFonts w:ascii="Times New Roman" w:hAnsi="Times New Roman" w:cs="Times New Roman"/>
           <w:noProof/>
-          <w:lang w:eastAsia="en-US"/>
+          <w:lang w:eastAsia="zh-TW"/>
         </w:rPr>
         <w:drawing>
           <wp:inline distT="0" distB="0" distL="0" distR="0" wp14:anchorId="6E05376A" wp14:editId="592BD1DF">
@@ -19497,7 +19589,7 @@
           <w:i/>
         </w:rPr>
       </w:pPr>
-      <w:commentRangeStart w:id="228"/>
+      <w:commentRangeStart w:id="230"/>
       <w:r>
         <w:rPr>
           <w:rFonts w:ascii="Times New Roman" w:hAnsi="Times New Roman" w:cs="Times New Roman"/>
@@ -19542,12 +19634,12 @@
         </w:rPr>
         <w:t>Empirical Data</w:t>
       </w:r>
-      <w:commentRangeEnd w:id="228"/>
-      <w:r>
-        <w:rPr>
-          <w:rStyle w:val="CommentReference"/>
-        </w:rPr>
-        <w:commentReference w:id="228"/>
+      <w:commentRangeEnd w:id="230"/>
+      <w:r>
+        <w:rPr>
+          <w:rStyle w:val="a6"/>
+        </w:rPr>
+        <w:commentReference w:id="230"/>
       </w:r>
     </w:p>
     <w:p>
@@ -19730,7 +19822,7 @@
         </w:rPr>
         <w:t xml:space="preserve"> </w:t>
       </w:r>
-      <w:del w:id="229" w:author="Microsoft Office 使用者" w:date="2017-09-02T09:50:00Z">
+      <w:del w:id="231" w:author="Microsoft Office 使用者" w:date="2017-09-02T09:50:00Z">
         <w:r>
           <w:rPr>
             <w:rFonts w:ascii="Times New Roman" w:hAnsi="Times New Roman" w:cs="Times New Roman"/>
@@ -19861,7 +19953,7 @@
         </w:rPr>
         <w:t xml:space="preserve">, the best model (with </w:t>
       </w:r>
-      <w:ins w:id="230" w:author="冬川 鍾" w:date="2017-09-03T03:20:00Z">
+      <w:ins w:id="232" w:author="冬川 鍾" w:date="2017-09-03T03:20:00Z">
         <w:r>
           <w:rPr>
             <w:rFonts w:ascii="Times New Roman" w:hAnsi="Times New Roman" w:cs="Times New Roman"/>
@@ -19869,7 +19961,7 @@
           <w:t>OOO</w:t>
         </w:r>
       </w:ins>
-      <w:del w:id="231" w:author="冬川 鍾" w:date="2017-09-03T03:20:00Z">
+      <w:del w:id="233" w:author="冬川 鍾" w:date="2017-09-03T03:20:00Z">
         <w:r>
           <w:rPr>
             <w:rFonts w:ascii="Times New Roman" w:hAnsi="Times New Roman" w:cs="Times New Roman"/>
@@ -19945,7 +20037,7 @@
         </w:rPr>
         <w:t xml:space="preserve"> constrained to be zero. There is strong evidence from this model that beta is greater than one (point estimate from best model is 2.358, </w:t>
       </w:r>
-      <w:ins w:id="232" w:author="Microsoft Office 使用者" w:date="2017-09-02T09:51:00Z">
+      <w:ins w:id="234" w:author="Microsoft Office 使用者" w:date="2017-09-02T09:51:00Z">
         <w:r>
           <w:rPr>
             <w:rFonts w:ascii="Times New Roman" w:hAnsi="Times New Roman" w:cs="Times New Roman"/>
@@ -19959,7 +20051,7 @@
         </w:rPr>
         <w:t>CI</w:t>
       </w:r>
-      <w:ins w:id="233" w:author="Microsoft Office 使用者" w:date="2017-09-02T09:51:00Z">
+      <w:ins w:id="235" w:author="Microsoft Office 使用者" w:date="2017-09-02T09:51:00Z">
         <w:r>
           <w:rPr>
             <w:rFonts w:ascii="Times New Roman" w:hAnsi="Times New Roman" w:cs="Times New Roman"/>
@@ -20058,13 +20150,18 @@
           <w:rFonts w:ascii="Times New Roman" w:hAnsi="Times New Roman" w:cs="Times New Roman"/>
         </w:rPr>
       </w:pPr>
-      <w:bookmarkStart w:id="234" w:name="_GoBack"/>
-      <w:ins w:id="235" w:author="Microsoft Office User" w:date="2017-09-14T14:22:00Z">
+      <w:ins w:id="236" w:author="Microsoft Office User" w:date="2017-09-14T14:22:00Z">
         <w:r>
           <w:rPr>
             <w:rFonts w:ascii="Times New Roman" w:hAnsi="Times New Roman" w:cs="Times New Roman"/>
             <w:noProof/>
-            <w:lang w:eastAsia="en-US"/>
+            <w:lang w:eastAsia="zh-TW"/>
+            <w:rPrChange w:id="237" w:author="Unknown">
+              <w:rPr>
+                <w:noProof/>
+                <w:lang w:eastAsia="zh-TW"/>
+              </w:rPr>
+            </w:rPrChange>
           </w:rPr>
           <w:drawing>
             <wp:inline distT="0" distB="0" distL="0" distR="0" wp14:anchorId="3A048B02" wp14:editId="71344AC9">
@@ -20109,14 +20206,19 @@
           </w:drawing>
         </w:r>
       </w:ins>
-      <w:bookmarkEnd w:id="234"/>
-      <w:commentRangeStart w:id="236"/>
-      <w:del w:id="237" w:author="Microsoft Office User" w:date="2017-09-14T14:22:00Z">
+      <w:commentRangeStart w:id="238"/>
+      <w:del w:id="239" w:author="Microsoft Office User" w:date="2017-09-14T14:22:00Z">
         <w:r>
           <w:rPr>
             <w:rFonts w:ascii="Times New Roman" w:hAnsi="Times New Roman" w:cs="Times New Roman"/>
             <w:noProof/>
-            <w:lang w:eastAsia="en-US"/>
+            <w:lang w:eastAsia="zh-TW"/>
+            <w:rPrChange w:id="240" w:author="Unknown">
+              <w:rPr>
+                <w:noProof/>
+                <w:lang w:eastAsia="zh-TW"/>
+              </w:rPr>
+            </w:rPrChange>
           </w:rPr>
           <w:drawing>
             <wp:inline distT="0" distB="0" distL="0" distR="0" wp14:anchorId="011F354D" wp14:editId="14B7E602">
@@ -20161,12 +20263,12 @@
           </w:drawing>
         </w:r>
       </w:del>
-      <w:commentRangeEnd w:id="236"/>
-      <w:r>
-        <w:rPr>
-          <w:rStyle w:val="CommentReference"/>
-        </w:rPr>
-        <w:commentReference w:id="236"/>
+      <w:commentRangeEnd w:id="238"/>
+      <w:r>
+        <w:rPr>
+          <w:rStyle w:val="a6"/>
+        </w:rPr>
+        <w:commentReference w:id="238"/>
       </w:r>
     </w:p>
     <w:p>
@@ -20388,7 +20490,7 @@
         </w:rPr>
         <w:t xml:space="preserve"> </w:t>
       </w:r>
-      <w:del w:id="238" w:author="冬川 鍾" w:date="2017-09-03T03:21:00Z">
+      <w:del w:id="241" w:author="冬川 鍾" w:date="2017-09-03T03:21:00Z">
         <m:oMath>
           <m:r>
             <w:rPr>
@@ -20456,61 +20558,44 @@
         </w:rPr>
         <w:t xml:space="preserve"> and then normalizing the weights. </w:t>
       </w:r>
-      <w:ins w:id="239" w:author="Microsoft Office 使用者" w:date="2017-09-02T09:53:00Z">
-        <w:r>
-          <w:rPr>
-            <w:rFonts w:ascii="Times New Roman" w:hAnsi="Times New Roman" w:cs="Times New Roman"/>
-            <w:lang w:eastAsia="zh-TW"/>
-          </w:rPr>
-          <w:t xml:space="preserve">Pen is the penalty defined by </w:t>
-        </w:r>
-      </w:ins>
-      <w:ins w:id="240" w:author="Microsoft Office 使用者" w:date="2017-09-02T09:54:00Z">
-        <w:r>
-          <w:rPr>
-            <w:rFonts w:ascii="Times New Roman" w:hAnsi="Times New Roman" w:cs="Times New Roman"/>
-          </w:rPr>
-          <w:t>10 log likelihood units plus the Euclidean distance between the original and adjusted matrices</w:t>
-        </w:r>
-      </w:ins>
-      <w:ins w:id="241" w:author="Microsoft Office 使用者" w:date="2017-09-02T09:53:00Z">
-        <w:r>
-          <w:rPr>
-            <w:rFonts w:ascii="Times New Roman" w:hAnsi="Times New Roman" w:cs="Times New Roman"/>
-            <w:lang w:eastAsia="zh-TW"/>
-          </w:rPr>
-          <w:t xml:space="preserve">. </w:t>
-        </w:r>
-      </w:ins>
+      <w:bookmarkStart w:id="242" w:name="_GoBack"/>
+      <w:bookmarkEnd w:id="242"/>
+      <w:r>
+        <w:rPr>
+          <w:rFonts w:ascii="Times New Roman" w:hAnsi="Times New Roman" w:cs="Times New Roman"/>
+          <w:lang w:eastAsia="zh-TW"/>
+        </w:rPr>
+        <w:t xml:space="preserve">SE is the estimated standard error; variance over the tree is </w:t>
+      </w:r>
+      <w:r>
+        <w:rPr>
+          <w:rFonts w:ascii="Times New Roman" w:hAnsi="Times New Roman" w:cs="Times New Roman"/>
+          <w:lang w:eastAsia="zh-TW"/>
+        </w:rPr>
+        <w:t>σ</w:t>
+      </w:r>
+      <w:r>
+        <w:rPr>
+          <w:rFonts w:ascii="Times New Roman" w:hAnsi="Times New Roman" w:cs="Times New Roman"/>
+          <w:vertAlign w:val="superscript"/>
+          <w:lang w:eastAsia="zh-TW"/>
+        </w:rPr>
+        <w:t>2</w:t>
+      </w:r>
+      <w:r>
+        <w:rPr>
+          <w:rFonts w:ascii="Times New Roman" w:hAnsi="Times New Roman" w:cs="Times New Roman"/>
+          <w:lang w:eastAsia="zh-TW"/>
+        </w:rPr>
+        <w:t xml:space="preserve"> times tree height. The relative ratio of standard error and the </w:t>
+      </w:r>
       <w:r>
         <w:rPr>
           <w:rFonts w:ascii="Times New Roman" w:hAnsi="Times New Roman" w:cs="Times New Roman"/>
           <w:lang w:eastAsia="zh-TW"/>
         </w:rPr>
         <w:lastRenderedPageBreak/>
-        <w:t xml:space="preserve">SE is the estimated standard error; variance over the tree is </w:t>
-      </w:r>
-      <w:r>
-        <w:rPr>
-          <w:rFonts w:ascii="Times New Roman" w:hAnsi="Times New Roman" w:cs="Times New Roman"/>
-          <w:lang w:eastAsia="zh-TW"/>
-        </w:rPr>
-        <w:t>σ</w:t>
-      </w:r>
-      <w:r>
-        <w:rPr>
-          <w:rFonts w:ascii="Times New Roman" w:hAnsi="Times New Roman" w:cs="Times New Roman"/>
-          <w:vertAlign w:val="superscript"/>
-          <w:lang w:eastAsia="zh-TW"/>
-        </w:rPr>
-        <w:t>2</w:t>
-      </w:r>
-      <w:r>
-        <w:rPr>
-          <w:rFonts w:ascii="Times New Roman" w:hAnsi="Times New Roman" w:cs="Times New Roman"/>
-          <w:lang w:eastAsia="zh-TW"/>
-        </w:rPr>
-        <w:t xml:space="preserve"> times tree height. The relative ratio of standard error and the variance coming from the evolutionary process gives an indication of the importance of each.</w:t>
+        <w:t>variance coming from the evolutionary process gives an indication of the importance of each.</w:t>
       </w:r>
       <w:r>
         <w:rPr>
@@ -20586,7 +20671,7 @@
         </w:rPr>
         <w:t>averaged</w:t>
       </w:r>
-      <w:ins w:id="242" w:author="Microsoft Office 使用者" w:date="2017-09-07T12:54:00Z">
+      <w:ins w:id="243" w:author="Microsoft Office 使用者" w:date="2017-09-07T12:54:00Z">
         <w:r>
           <w:rPr>
             <w:rFonts w:ascii="Times New Roman" w:hAnsi="Times New Roman" w:cs="Times New Roman"/>
@@ -20594,7 +20679,7 @@
           <w:t>-</w:t>
         </w:r>
       </w:ins>
-      <w:del w:id="243" w:author="Microsoft Office 使用者" w:date="2017-09-07T12:54:00Z">
+      <w:del w:id="244" w:author="Microsoft Office 使用者" w:date="2017-09-07T12:54:00Z">
         <w:r>
           <w:rPr>
             <w:rFonts w:ascii="Times New Roman" w:hAnsi="Times New Roman" w:cs="Times New Roman"/>
@@ -20880,7 +20965,7 @@
           <w:lang w:eastAsia="zh-TW"/>
         </w:rPr>
       </w:pPr>
-      <w:commentRangeStart w:id="244"/>
+      <w:commentRangeStart w:id="245"/>
     </w:p>
     <w:p>
       <w:pPr>
@@ -20895,7 +20980,7 @@
         <w:rPr>
           <w:rFonts w:ascii="Times New Roman" w:eastAsia="標楷體" w:hAnsi="Times New Roman" w:cs="Times New Roman"/>
           <w:noProof/>
-          <w:lang w:eastAsia="en-US"/>
+          <w:lang w:eastAsia="zh-TW"/>
         </w:rPr>
         <w:drawing>
           <wp:inline distT="0" distB="0" distL="0" distR="0" wp14:anchorId="036DAA03" wp14:editId="211FF9B0">
@@ -20952,11 +21037,11 @@
         <w:spacing w:line="480" w:lineRule="auto"/>
         <w:ind w:right="396"/>
         <w:rPr>
-          <w:del w:id="245" w:author="Microsoft Office 使用者" w:date="2017-09-02T10:03:00Z"/>
-          <w:rFonts w:ascii="Times New Roman" w:eastAsia="標楷體" w:hAnsi="Times New Roman" w:cs="Times New Roman"/>
-          <w:lang w:eastAsia="zh-TW"/>
-        </w:rPr>
-        <w:pPrChange w:id="246" w:author="Microsoft Office 使用者" w:date="2017-09-02T10:03:00Z">
+          <w:del w:id="246" w:author="Microsoft Office 使用者" w:date="2017-09-02T10:03:00Z"/>
+          <w:rFonts w:ascii="Times New Roman" w:eastAsia="標楷體" w:hAnsi="Times New Roman" w:cs="Times New Roman"/>
+          <w:lang w:eastAsia="zh-TW"/>
+        </w:rPr>
+        <w:pPrChange w:id="247" w:author="Microsoft Office 使用者" w:date="2017-09-02T10:03:00Z">
           <w:pPr>
             <w:spacing w:line="480" w:lineRule="auto"/>
             <w:outlineLvl w:val="0"/>
@@ -20984,12 +21069,12 @@
         </w:rPr>
         <w:t>ive confidence inter</w:t>
       </w:r>
-      <w:commentRangeEnd w:id="244"/>
-      <w:r>
-        <w:rPr>
-          <w:rStyle w:val="CommentReference"/>
-        </w:rPr>
-        <w:commentReference w:id="244"/>
+      <w:commentRangeEnd w:id="245"/>
+      <w:r>
+        <w:rPr>
+          <w:rStyle w:val="a6"/>
+        </w:rPr>
+        <w:commentReference w:id="245"/>
       </w:r>
       <w:r>
         <w:rPr>
@@ -21076,15 +21161,7 @@
           <w:rFonts w:ascii="Times New Roman" w:eastAsia="標楷體" w:hAnsi="Times New Roman" w:cs="Times New Roman"/>
           <w:lang w:eastAsia="zh-TW"/>
         </w:rPr>
-        <w:t xml:space="preserve"> and the width </w:t>
-      </w:r>
-      <w:r>
-        <w:rPr>
-          <w:rFonts w:ascii="Times New Roman" w:eastAsia="標楷體" w:hAnsi="Times New Roman" w:cs="Times New Roman"/>
-          <w:lang w:eastAsia="zh-TW"/>
-        </w:rPr>
-        <w:lastRenderedPageBreak/>
-        <w:t xml:space="preserve">of the adaptive confidence intervals are measured by the left most and right model black dots. </w:t>
+        <w:t xml:space="preserve"> and the width of the adaptive confidence intervals are measured by the left most and right model black dots. </w:t>
       </w:r>
     </w:p>
     <w:p>
@@ -21092,7 +21169,7 @@
         <w:spacing w:line="480" w:lineRule="auto"/>
         <w:ind w:right="396"/>
         <w:rPr>
-          <w:ins w:id="247" w:author="冬川 鍾" w:date="2017-09-03T03:21:00Z"/>
+          <w:ins w:id="248" w:author="冬川 鍾" w:date="2017-09-03T03:21:00Z"/>
           <w:rFonts w:ascii="Times New Roman" w:eastAsia="標楷體" w:hAnsi="Times New Roman" w:cs="Times New Roman"/>
           <w:lang w:eastAsia="zh-TW"/>
         </w:rPr>
@@ -21103,7 +21180,7 @@
         <w:spacing w:line="480" w:lineRule="auto"/>
         <w:ind w:right="396"/>
         <w:rPr>
-          <w:ins w:id="248" w:author="冬川 鍾" w:date="2017-09-03T03:21:00Z"/>
+          <w:ins w:id="249" w:author="冬川 鍾" w:date="2017-09-03T03:21:00Z"/>
           <w:rFonts w:ascii="Times New Roman" w:eastAsia="標楷體" w:hAnsi="Times New Roman" w:cs="Times New Roman"/>
           <w:lang w:eastAsia="zh-TW"/>
         </w:rPr>
@@ -21113,7 +21190,7 @@
       <w:pPr>
         <w:spacing w:line="480" w:lineRule="auto"/>
         <w:rPr>
-          <w:del w:id="249" w:author="Microsoft Office 使用者" w:date="2017-09-02T10:03:00Z"/>
+          <w:del w:id="250" w:author="Microsoft Office 使用者" w:date="2017-09-02T10:03:00Z"/>
           <w:rFonts w:ascii="Times New Roman" w:hAnsi="Times New Roman" w:cs="Times New Roman"/>
           <w:lang w:eastAsia="zh-TW"/>
         </w:rPr>
@@ -21124,7 +21201,7 @@
         <w:spacing w:line="480" w:lineRule="auto"/>
         <w:outlineLvl w:val="0"/>
         <w:rPr>
-          <w:del w:id="250" w:author="Microsoft Office 使用者" w:date="2017-09-02T10:03:00Z"/>
+          <w:del w:id="251" w:author="Microsoft Office 使用者" w:date="2017-09-02T10:03:00Z"/>
           <w:rFonts w:ascii="Times New Roman" w:hAnsi="Times New Roman" w:cs="Times New Roman"/>
           <w:i/>
           <w:lang w:eastAsia="zh-TW"/>
@@ -21136,7 +21213,7 @@
         <w:spacing w:line="480" w:lineRule="auto"/>
         <w:outlineLvl w:val="0"/>
         <w:rPr>
-          <w:del w:id="251" w:author="Microsoft Office 使用者" w:date="2017-09-02T10:03:00Z"/>
+          <w:del w:id="252" w:author="Microsoft Office 使用者" w:date="2017-09-02T10:03:00Z"/>
           <w:rFonts w:ascii="Times New Roman" w:hAnsi="Times New Roman" w:cs="Times New Roman"/>
           <w:i/>
           <w:lang w:eastAsia="zh-TW"/>
@@ -21152,7 +21229,7 @@
           <w:i/>
           <w:lang w:eastAsia="zh-TW"/>
         </w:rPr>
-        <w:pPrChange w:id="252" w:author="Microsoft Office 使用者" w:date="2017-09-02T10:03:00Z">
+        <w:pPrChange w:id="253" w:author="Microsoft Office 使用者" w:date="2017-09-02T10:03:00Z">
           <w:pPr>
             <w:spacing w:line="480" w:lineRule="auto"/>
             <w:outlineLvl w:val="0"/>
@@ -21208,7 +21285,7 @@
         </w:rPr>
         <w:t>We</w:t>
       </w:r>
-      <w:del w:id="253" w:author="Microsoft Office 使用者" w:date="2017-09-02T09:55:00Z">
+      <w:del w:id="254" w:author="Microsoft Office 使用者" w:date="2017-09-02T09:55:00Z">
         <w:r>
           <w:rPr>
             <w:rFonts w:ascii="Times New Roman" w:hAnsi="Times New Roman" w:cs="Times New Roman"/>
@@ -21216,7 +21293,7 @@
           <w:delText xml:space="preserve"> can</w:delText>
         </w:r>
       </w:del>
-      <w:del w:id="254" w:author="Microsoft Office 使用者" w:date="2017-09-02T09:56:00Z">
+      <w:del w:id="255" w:author="Microsoft Office 使用者" w:date="2017-09-02T09:56:00Z">
         <w:r>
           <w:rPr>
             <w:rFonts w:ascii="Times New Roman" w:hAnsi="Times New Roman" w:cs="Times New Roman"/>
@@ -21224,7 +21301,7 @@
           <w:delText xml:space="preserve"> now</w:delText>
         </w:r>
       </w:del>
-      <w:ins w:id="255" w:author="Microsoft Office 使用者" w:date="2017-09-02T09:55:00Z">
+      <w:ins w:id="256" w:author="Microsoft Office 使用者" w:date="2017-09-02T09:55:00Z">
         <w:r>
           <w:rPr>
             <w:rFonts w:ascii="Times New Roman" w:hAnsi="Times New Roman" w:cs="Times New Roman"/>
@@ -21263,7 +21340,7 @@
         </w:rPr>
         <w:t xml:space="preserve"> parameters such as evolutionary rate</w:t>
       </w:r>
-      <w:del w:id="256" w:author="冬川 鍾" w:date="2017-09-03T03:21:00Z">
+      <w:del w:id="257" w:author="冬川 鍾" w:date="2017-09-03T03:21:00Z">
         <w:r>
           <w:rPr>
             <w:rFonts w:ascii="Times New Roman" w:hAnsi="Times New Roman" w:cs="Times New Roman"/>
@@ -21300,7 +21377,7 @@
           </m:sup>
         </m:sSup>
       </m:oMath>
-      <w:del w:id="257" w:author="冬川 鍾" w:date="2017-09-03T03:21:00Z">
+      <w:del w:id="258" w:author="冬川 鍾" w:date="2017-09-03T03:21:00Z">
         <w:r>
           <w:rPr>
             <w:rFonts w:ascii="Times New Roman" w:hAnsi="Times New Roman" w:cs="Times New Roman"/>
@@ -21382,7 +21459,7 @@
         </w:rPr>
         <w:t xml:space="preserve">. </w:t>
       </w:r>
-      <w:commentRangeStart w:id="258"/>
+      <w:commentRangeStart w:id="259"/>
       <w:r>
         <w:rPr>
           <w:rFonts w:ascii="Times New Roman" w:hAnsi="Times New Roman" w:cs="Times New Roman"/>
@@ -21390,12 +21467,12 @@
         </w:rPr>
         <w:t>It performs surprisingly poorly</w:t>
       </w:r>
-      <w:commentRangeEnd w:id="258"/>
-      <w:r>
-        <w:rPr>
-          <w:rStyle w:val="CommentReference"/>
-        </w:rPr>
-        <w:commentReference w:id="258"/>
+      <w:commentRangeEnd w:id="259"/>
+      <w:r>
+        <w:rPr>
+          <w:rStyle w:val="a6"/>
+        </w:rPr>
+        <w:commentReference w:id="259"/>
       </w:r>
       <w:r>
         <w:rPr>
@@ -21511,7 +21588,7 @@
         </w:rPr>
         <w:t xml:space="preserve">Our empirical results for the cichlid dataset do not provide great biological insights, other than </w:t>
       </w:r>
-      <w:ins w:id="259" w:author="Microsoft Office 使用者" w:date="2017-09-02T10:03:00Z">
+      <w:ins w:id="260" w:author="Microsoft Office 使用者" w:date="2017-09-02T10:03:00Z">
         <w:r>
           <w:rPr>
             <w:rFonts w:ascii="Times New Roman" w:hAnsi="Times New Roman" w:cs="Times New Roman"/>
@@ -21527,7 +21604,7 @@
         </w:rPr>
         <w:t xml:space="preserve">1) the feasibility of running a model given a network and </w:t>
       </w:r>
-      <w:ins w:id="260" w:author="Microsoft Office 使用者" w:date="2017-09-02T10:03:00Z">
+      <w:ins w:id="261" w:author="Microsoft Office 使用者" w:date="2017-09-02T10:03:00Z">
         <w:r>
           <w:rPr>
             <w:rFonts w:ascii="Times New Roman" w:hAnsi="Times New Roman" w:cs="Times New Roman"/>
@@ -21558,22 +21635,14 @@
           <w:rFonts w:ascii="Times New Roman" w:hAnsi="Times New Roman" w:cs="Times New Roman"/>
           <w:lang w:eastAsia="zh-TW"/>
         </w:rPr>
-        <w:t xml:space="preserve"> also had substantial measurement error, but not enough to wipe out the phylogenetic history. The results suggest that hybrids perform better in droughts than their parent species, though this is not statistically </w:t>
-      </w:r>
-      <w:r>
-        <w:rPr>
-          <w:rFonts w:ascii="Times New Roman" w:hAnsi="Times New Roman" w:cs="Times New Roman"/>
-          <w:lang w:eastAsia="zh-TW"/>
-        </w:rPr>
-        <w:lastRenderedPageBreak/>
-        <w:t xml:space="preserve">significant given the confidence interval. However, it might point the way to further studies about drought tolerance, an area that will be of increasing importance. </w:t>
+        <w:t xml:space="preserve"> also had substantial measurement error, but not enough to wipe out the phylogenetic history. The results suggest that hybrids perform better in droughts than their parent species, though this is not statistically significant given the confidence interval. However, it might point the way to further studies about drought tolerance, an area that will be of increasing importance. </w:t>
       </w:r>
     </w:p>
     <w:p>
       <w:pPr>
         <w:spacing w:line="480" w:lineRule="auto"/>
         <w:rPr>
-          <w:ins w:id="261" w:author="Microsoft Office 使用者" w:date="2017-09-02T10:04:00Z"/>
+          <w:ins w:id="262" w:author="Microsoft Office 使用者" w:date="2017-09-02T10:04:00Z"/>
           <w:rFonts w:ascii="Times New Roman" w:hAnsi="Times New Roman" w:cs="Times New Roman"/>
         </w:rPr>
       </w:pPr>
@@ -21798,7 +21867,7 @@
       <w:pPr>
         <w:spacing w:line="480" w:lineRule="auto"/>
         <w:rPr>
-          <w:del w:id="262" w:author="冬川 鍾" w:date="2017-09-03T03:23:00Z"/>
+          <w:del w:id="263" w:author="冬川 鍾" w:date="2017-09-03T03:23:00Z"/>
           <w:rFonts w:ascii="Times New Roman" w:hAnsi="Times New Roman" w:cs="Times New Roman"/>
           <w:lang w:eastAsia="zh-TW"/>
         </w:rPr>
@@ -21831,7 +21900,7 @@
           <w:rFonts w:ascii="Times New Roman" w:hAnsi="Times New Roman" w:cs="Times New Roman"/>
           <w:lang w:eastAsia="zh-TW"/>
         </w:rPr>
-        <w:t xml:space="preserve">th parents to be missing from the </w:t>
+        <w:t xml:space="preserve">th parents to be missing from the tree, making the event appear as if it is going forward in time from the nearest sampled </w:t>
       </w:r>
       <w:r>
         <w:rPr>
@@ -21839,18 +21908,18 @@
           <w:lang w:eastAsia="zh-TW"/>
         </w:rPr>
         <w:lastRenderedPageBreak/>
-        <w:t xml:space="preserve">tree, making the event appear as if it is going forward in time from the nearest sampled relative(s)). Gene flow over continuous time periods is thus not modeled yet, though it would be a basic extension. </w:t>
+        <w:t xml:space="preserve">relative(s)). Gene flow over continuous time periods is thus not modeled yet, though it would be a basic extension. </w:t>
       </w:r>
     </w:p>
     <w:p>
       <w:pPr>
         <w:spacing w:line="480" w:lineRule="auto"/>
         <w:rPr>
-          <w:del w:id="263" w:author="Microsoft Office 使用者" w:date="2017-09-02T10:05:00Z"/>
-          <w:rFonts w:ascii="Times New Roman" w:hAnsi="Times New Roman" w:cs="Times New Roman"/>
-          <w:lang w:eastAsia="zh-TW"/>
-        </w:rPr>
-        <w:pPrChange w:id="264" w:author="Microsoft Office 使用者" w:date="2017-09-02T10:05:00Z">
+          <w:del w:id="264" w:author="Microsoft Office 使用者" w:date="2017-09-02T10:05:00Z"/>
+          <w:rFonts w:ascii="Times New Roman" w:hAnsi="Times New Roman" w:cs="Times New Roman"/>
+          <w:lang w:eastAsia="zh-TW"/>
+        </w:rPr>
+        <w:pPrChange w:id="265" w:author="Microsoft Office 使用者" w:date="2017-09-02T10:05:00Z">
           <w:pPr>
             <w:spacing w:line="480" w:lineRule="auto"/>
             <w:jc w:val="center"/>
@@ -21862,7 +21931,7 @@
       <w:pPr>
         <w:spacing w:line="480" w:lineRule="auto"/>
         <w:rPr>
-          <w:ins w:id="265" w:author="Microsoft Office 使用者" w:date="2017-09-02T10:05:00Z"/>
+          <w:ins w:id="266" w:author="Microsoft Office 使用者" w:date="2017-09-02T10:05:00Z"/>
           <w:rFonts w:ascii="Times New Roman" w:hAnsi="Times New Roman" w:cs="Times New Roman"/>
           <w:lang w:eastAsia="zh-TW"/>
         </w:rPr>
@@ -21875,7 +21944,7 @@
           <w:rFonts w:ascii="Times New Roman" w:hAnsi="Times New Roman" w:cs="Times New Roman"/>
           <w:lang w:eastAsia="zh-TW"/>
         </w:rPr>
-        <w:pPrChange w:id="266" w:author="Microsoft Office 使用者" w:date="2017-09-02T10:05:00Z">
+        <w:pPrChange w:id="267" w:author="Microsoft Office 使用者" w:date="2017-09-02T10:05:00Z">
           <w:pPr>
             <w:spacing w:line="480" w:lineRule="auto"/>
             <w:jc w:val="center"/>
@@ -21905,7 +21974,7 @@
         </w:rPr>
         <w:t>approaches to inferring these (</w:t>
       </w:r>
-      <w:commentRangeStart w:id="267"/>
+      <w:commentRangeStart w:id="268"/>
       <w:proofErr w:type="spellStart"/>
       <w:r>
         <w:rPr>
@@ -21928,13 +21997,13 @@
         </w:rPr>
         <w:t>s</w:t>
       </w:r>
-      <w:commentRangeEnd w:id="267"/>
+      <w:commentRangeEnd w:id="268"/>
       <w:proofErr w:type="spellEnd"/>
       <w:r>
         <w:rPr>
-          <w:rStyle w:val="CommentReference"/>
-        </w:rPr>
-        <w:commentReference w:id="267"/>
+          <w:rStyle w:val="a6"/>
+        </w:rPr>
+        <w:commentReference w:id="268"/>
       </w:r>
       <w:r>
         <w:rPr>
@@ -22128,9 +22197,9 @@
       </w:r>
       <w:r>
         <w:rPr>
-          <w:rStyle w:val="CommentReference"/>
-        </w:rPr>
-        <w:commentReference w:id="268"/>
+          <w:rStyle w:val="a6"/>
+        </w:rPr>
+        <w:commentReference w:id="269"/>
       </w:r>
       <w:r>
         <w:rPr>
@@ -22158,7 +22227,7 @@
       <w:pPr>
         <w:spacing w:line="480" w:lineRule="auto"/>
         <w:rPr>
-          <w:del w:id="269" w:author="冬川 鍾" w:date="2017-09-03T03:24:00Z"/>
+          <w:del w:id="270" w:author="冬川 鍾" w:date="2017-09-03T03:24:00Z"/>
           <w:rFonts w:ascii="Times New Roman" w:hAnsi="Times New Roman" w:cs="Times New Roman"/>
           <w:lang w:eastAsia="zh-TW"/>
         </w:rPr>
@@ -22168,8 +22237,8 @@
       <w:pPr>
         <w:spacing w:line="480" w:lineRule="auto"/>
         <w:rPr>
-          <w:ins w:id="270" w:author="Microsoft Office 使用者" w:date="2017-09-02T10:06:00Z"/>
-          <w:del w:id="271" w:author="冬川 鍾" w:date="2017-09-03T03:24:00Z"/>
+          <w:ins w:id="271" w:author="Microsoft Office 使用者" w:date="2017-09-02T10:06:00Z"/>
+          <w:del w:id="272" w:author="冬川 鍾" w:date="2017-09-03T03:24:00Z"/>
           <w:rFonts w:ascii="Times New Roman" w:hAnsi="Times New Roman" w:cs="Times New Roman"/>
           <w:lang w:eastAsia="zh-TW"/>
         </w:rPr>
@@ -22179,8 +22248,8 @@
       <w:pPr>
         <w:spacing w:line="480" w:lineRule="auto"/>
         <w:rPr>
-          <w:ins w:id="272" w:author="Microsoft Office 使用者" w:date="2017-09-02T10:06:00Z"/>
-          <w:del w:id="273" w:author="冬川 鍾" w:date="2017-09-03T03:24:00Z"/>
+          <w:ins w:id="273" w:author="Microsoft Office 使用者" w:date="2017-09-02T10:06:00Z"/>
+          <w:del w:id="274" w:author="冬川 鍾" w:date="2017-09-03T03:24:00Z"/>
           <w:rFonts w:ascii="Times New Roman" w:hAnsi="Times New Roman" w:cs="Times New Roman"/>
           <w:lang w:eastAsia="zh-TW"/>
         </w:rPr>
@@ -22190,8 +22259,8 @@
       <w:pPr>
         <w:spacing w:line="480" w:lineRule="auto"/>
         <w:rPr>
-          <w:ins w:id="274" w:author="Microsoft Office 使用者" w:date="2017-09-02T10:06:00Z"/>
-          <w:del w:id="275" w:author="冬川 鍾" w:date="2017-09-03T03:24:00Z"/>
+          <w:ins w:id="275" w:author="Microsoft Office 使用者" w:date="2017-09-02T10:06:00Z"/>
+          <w:del w:id="276" w:author="冬川 鍾" w:date="2017-09-03T03:24:00Z"/>
           <w:rFonts w:ascii="Times New Roman" w:hAnsi="Times New Roman" w:cs="Times New Roman"/>
           <w:lang w:eastAsia="zh-TW"/>
         </w:rPr>
@@ -22529,11 +22598,11 @@
         <w:ind w:left="360" w:hanging="360"/>
         <w:outlineLvl w:val="0"/>
         <w:rPr>
-          <w:del w:id="276" w:author="Microsoft Office 使用者" w:date="2017-09-02T10:06:00Z"/>
-          <w:rFonts w:ascii="Times New Roman" w:hAnsi="Times New Roman" w:cs="Times New Roman"/>
-        </w:rPr>
-      </w:pPr>
-      <w:del w:id="277" w:author="Microsoft Office 使用者" w:date="2017-09-02T10:06:00Z">
+          <w:del w:id="277" w:author="Microsoft Office 使用者" w:date="2017-09-02T10:06:00Z"/>
+          <w:rFonts w:ascii="Times New Roman" w:hAnsi="Times New Roman" w:cs="Times New Roman"/>
+        </w:rPr>
+      </w:pPr>
+      <w:del w:id="278" w:author="Microsoft Office 使用者" w:date="2017-09-02T10:06:00Z">
         <w:r>
           <w:rPr>
             <w:rFonts w:ascii="Times New Roman" w:hAnsi="Times New Roman" w:cs="Times New Roman"/>
@@ -22541,9 +22610,9 @@
           <w:delText>A</w:delText>
         </w:r>
       </w:del>
-      <w:moveToRangeStart w:id="278" w:author="Microsoft Office 使用者" w:date="2017-09-02T10:06:00Z" w:name="move492110139"/>
+      <w:moveToRangeStart w:id="279" w:author="Microsoft Office 使用者" w:date="2017-09-02T10:06:00Z" w:name="move492110139"/>
       <w:proofErr w:type="spellStart"/>
-      <w:moveTo w:id="279" w:author="Microsoft Office 使用者" w:date="2017-09-02T10:06:00Z">
+      <w:moveTo w:id="280" w:author="Microsoft Office 使用者" w:date="2017-09-02T10:06:00Z">
         <w:r>
           <w:rPr>
             <w:rFonts w:ascii="Times New Roman" w:hAnsi="Times New Roman" w:cs="Times New Roman"/>
@@ -22765,14 +22834,14 @@
         </w:r>
       </w:moveTo>
     </w:p>
-    <w:moveToRangeEnd w:id="278"/>
+    <w:moveToRangeEnd w:id="279"/>
     <w:p>
       <w:pPr>
         <w:spacing w:line="480" w:lineRule="auto"/>
         <w:ind w:left="360" w:hanging="360"/>
         <w:outlineLvl w:val="0"/>
         <w:rPr>
-          <w:ins w:id="280" w:author="Microsoft Office 使用者" w:date="2017-09-02T10:06:00Z"/>
+          <w:ins w:id="281" w:author="Microsoft Office 使用者" w:date="2017-09-02T10:06:00Z"/>
           <w:rFonts w:ascii="Times New Roman" w:hAnsi="Times New Roman" w:cs="Times New Roman"/>
         </w:rPr>
       </w:pPr>
@@ -22783,12 +22852,12 @@
         <w:ind w:left="360" w:hanging="360"/>
         <w:outlineLvl w:val="0"/>
         <w:rPr>
-          <w:del w:id="281" w:author="冬川 鍾" w:date="2017-09-03T03:25:00Z"/>
+          <w:del w:id="282" w:author="冬川 鍾" w:date="2017-09-03T03:25:00Z"/>
           <w:rFonts w:ascii="Times New Roman" w:hAnsi="Times New Roman" w:cs="Times New Roman"/>
         </w:rPr>
       </w:pPr>
       <w:proofErr w:type="spellStart"/>
-      <w:ins w:id="282" w:author="Microsoft Office 使用者" w:date="2017-09-02T10:06:00Z">
+      <w:ins w:id="283" w:author="Microsoft Office 使用者" w:date="2017-09-02T10:06:00Z">
         <w:r>
           <w:rPr>
             <w:rFonts w:ascii="Times New Roman" w:hAnsi="Times New Roman" w:cs="Times New Roman"/>
@@ -22847,8 +22916,8 @@
           <w:rFonts w:ascii="Times New Roman" w:hAnsi="Times New Roman" w:cs="Times New Roman"/>
         </w:rPr>
       </w:pPr>
-      <w:moveFromRangeStart w:id="283" w:author="Microsoft Office 使用者" w:date="2017-09-02T10:06:00Z" w:name="move492110139"/>
-      <w:moveFrom w:id="284" w:author="Microsoft Office 使用者" w:date="2017-09-02T10:06:00Z">
+      <w:moveFromRangeStart w:id="284" w:author="Microsoft Office 使用者" w:date="2017-09-02T10:06:00Z" w:name="move492110139"/>
+      <w:moveFrom w:id="285" w:author="Microsoft Office 使用者" w:date="2017-09-02T10:06:00Z">
         <w:r>
           <w:rPr>
             <w:rFonts w:ascii="Times New Roman" w:hAnsi="Times New Roman" w:cs="Times New Roman"/>
@@ -22965,7 +23034,7 @@
         </w:r>
       </w:moveFrom>
     </w:p>
-    <w:moveFromRangeEnd w:id="283"/>
+    <w:moveFromRangeEnd w:id="284"/>
     <w:p>
       <w:pPr>
         <w:spacing w:line="480" w:lineRule="auto"/>
@@ -23152,11 +23221,11 @@
         <w:spacing w:line="480" w:lineRule="auto"/>
         <w:ind w:left="360" w:hanging="360"/>
         <w:rPr>
-          <w:ins w:id="285" w:author="Microsoft Office 使用者" w:date="2017-09-02T09:15:00Z"/>
-          <w:rFonts w:ascii="Times New Roman" w:hAnsi="Times New Roman" w:cs="Times New Roman"/>
-        </w:rPr>
-      </w:pPr>
-      <w:ins w:id="286" w:author="Microsoft Office 使用者" w:date="2017-09-02T09:15:00Z">
+          <w:ins w:id="286" w:author="Microsoft Office 使用者" w:date="2017-09-02T09:15:00Z"/>
+          <w:rFonts w:ascii="Times New Roman" w:hAnsi="Times New Roman" w:cs="Times New Roman"/>
+        </w:rPr>
+      </w:pPr>
+      <w:ins w:id="287" w:author="Microsoft Office 使用者" w:date="2017-09-02T09:15:00Z">
         <w:r>
           <w:rPr>
             <w:rFonts w:ascii="Times New Roman" w:hAnsi="Times New Roman" w:cs="Times New Roman"/>
@@ -23172,7 +23241,7 @@
         </w:r>
       </w:ins>
       <w:proofErr w:type="spellEnd"/>
-      <w:ins w:id="287" w:author="Microsoft Office 使用者" w:date="2017-09-02T09:16:00Z">
+      <w:ins w:id="288" w:author="Microsoft Office 使用者" w:date="2017-09-02T09:16:00Z">
         <w:r>
           <w:rPr>
             <w:rFonts w:ascii="Times New Roman" w:hAnsi="Times New Roman" w:cs="Times New Roman"/>
@@ -23183,7 +23252,7 @@
           <w:rPr>
             <w:rFonts w:ascii="Times New Roman" w:hAnsi="Times New Roman" w:cs="Times New Roman"/>
             <w:i/>
-            <w:rPrChange w:id="288" w:author="Microsoft Office 使用者" w:date="2017-09-02T09:17:00Z">
+            <w:rPrChange w:id="289" w:author="Microsoft Office 使用者" w:date="2017-09-02T09:17:00Z">
               <w:rPr>
                 <w:rFonts w:ascii="Times New Roman" w:hAnsi="Times New Roman" w:cs="Times New Roman"/>
               </w:rPr>
@@ -23201,7 +23270,7 @@
           <w:rPr>
             <w:rFonts w:ascii="Times New Roman" w:hAnsi="Times New Roman" w:cs="Times New Roman"/>
             <w:i/>
-            <w:rPrChange w:id="289" w:author="Microsoft Office 使用者" w:date="2017-09-02T09:16:00Z">
+            <w:rPrChange w:id="290" w:author="Microsoft Office 使用者" w:date="2017-09-02T09:16:00Z">
               <w:rPr>
                 <w:rFonts w:ascii="Times New Roman" w:hAnsi="Times New Roman" w:cs="Times New Roman"/>
               </w:rPr>
@@ -23216,7 +23285,7 @@
           <w:t xml:space="preserve">’, Reference manual, version </w:t>
         </w:r>
       </w:ins>
-      <w:ins w:id="290" w:author="Microsoft Office 使用者" w:date="2017-09-02T09:17:00Z">
+      <w:ins w:id="291" w:author="Microsoft Office 使用者" w:date="2017-09-02T09:17:00Z">
         <w:r>
           <w:rPr>
             <w:rFonts w:ascii="Times New Roman" w:hAnsi="Times New Roman" w:cs="Times New Roman"/>
@@ -23224,7 +23293,7 @@
           <w:t xml:space="preserve">1.2-11. Available: </w:t>
         </w:r>
       </w:ins>
-      <w:ins w:id="291" w:author="Microsoft Office 使用者" w:date="2017-09-02T09:18:00Z">
+      <w:ins w:id="292" w:author="Microsoft Office 使用者" w:date="2017-09-02T09:18:00Z">
         <w:r>
           <w:rPr>
             <w:rFonts w:ascii="Times New Roman" w:hAnsi="Times New Roman" w:cs="Times New Roman"/>
@@ -23358,7 +23427,7 @@
           <w:rFonts w:ascii="Times New Roman" w:hAnsi="Times New Roman" w:cs="Times New Roman"/>
           <w:lang w:eastAsia="zh-TW"/>
         </w:rPr>
-        <w:t>Karsch</w:t>
+        <w:t>Karsch-Mizrachi</w:t>
       </w:r>
       <w:proofErr w:type="spellEnd"/>
       <w:r>
@@ -23366,7 +23435,7 @@
           <w:rFonts w:ascii="Times New Roman" w:hAnsi="Times New Roman" w:cs="Times New Roman"/>
           <w:lang w:eastAsia="zh-TW"/>
         </w:rPr>
-        <w:t xml:space="preserve">-Mizrachi L., </w:t>
+        <w:t xml:space="preserve"> L., </w:t>
       </w:r>
       <w:proofErr w:type="spellStart"/>
       <w:r>
@@ -23630,11 +23699,19 @@
           <w:rFonts w:ascii="Times New Roman" w:hAnsi="Times New Roman" w:cs="Times New Roman"/>
         </w:rPr>
       </w:pPr>
-      <w:r>
-        <w:rPr>
-          <w:rFonts w:ascii="Times New Roman" w:hAnsi="Times New Roman" w:cs="Times New Roman"/>
-        </w:rPr>
-        <w:t xml:space="preserve">Brissette F.P., </w:t>
+      <w:proofErr w:type="spellStart"/>
+      <w:r>
+        <w:rPr>
+          <w:rFonts w:ascii="Times New Roman" w:hAnsi="Times New Roman" w:cs="Times New Roman"/>
+        </w:rPr>
+        <w:t>Brissette</w:t>
+      </w:r>
+      <w:proofErr w:type="spellEnd"/>
+      <w:r>
+        <w:rPr>
+          <w:rFonts w:ascii="Times New Roman" w:hAnsi="Times New Roman" w:cs="Times New Roman"/>
+        </w:rPr>
+        <w:t xml:space="preserve"> F.P., </w:t>
       </w:r>
       <w:proofErr w:type="spellStart"/>
       <w:r>
@@ -24358,7 +24435,7 @@
       <w:hyperlink r:id="rId17" w:history="1">
         <w:r>
           <w:rPr>
-            <w:rStyle w:val="Hyperlink"/>
+            <w:rStyle w:val="af3"/>
             <w:rFonts w:ascii="Times New Roman" w:hAnsi="Times New Roman" w:cs="Times New Roman"/>
           </w:rPr>
           <w:t>www.fishbase.org</w:t>
@@ -24476,7 +24553,23 @@
           <w:rFonts w:ascii="Times New Roman" w:hAnsi="Times New Roman" w:cs="Times New Roman"/>
           <w:lang w:eastAsia="zh-TW"/>
         </w:rPr>
-        <w:t xml:space="preserve"> Botanica Company, Waltham, MA.</w:t>
+        <w:t xml:space="preserve"> </w:t>
+      </w:r>
+      <w:proofErr w:type="spellStart"/>
+      <w:r>
+        <w:rPr>
+          <w:rFonts w:ascii="Times New Roman" w:hAnsi="Times New Roman" w:cs="Times New Roman"/>
+          <w:lang w:eastAsia="zh-TW"/>
+        </w:rPr>
+        <w:t>Botanica</w:t>
+      </w:r>
+      <w:proofErr w:type="spellEnd"/>
+      <w:r>
+        <w:rPr>
+          <w:rFonts w:ascii="Times New Roman" w:hAnsi="Times New Roman" w:cs="Times New Roman"/>
+          <w:lang w:eastAsia="zh-TW"/>
+        </w:rPr>
+        <w:t xml:space="preserve"> Company, Waltham, MA.</w:t>
       </w:r>
     </w:p>
     <w:p>
@@ -25389,7 +25482,7 @@
       <w:hyperlink r:id="rId18" w:history="1">
         <w:r>
           <w:rPr>
-            <w:rStyle w:val="Hyperlink"/>
+            <w:rStyle w:val="af3"/>
             <w:rFonts w:ascii="Times New Roman" w:hAnsi="Times New Roman" w:cs="Times New Roman"/>
             <w:lang w:eastAsia="zh-TW"/>
           </w:rPr>
@@ -25920,7 +26013,7 @@
         <w:spacing w:line="480" w:lineRule="auto"/>
         <w:ind w:left="360" w:hanging="360"/>
         <w:rPr>
-          <w:del w:id="292" w:author="Microsoft Office 使用者" w:date="2017-09-02T10:08:00Z"/>
+          <w:del w:id="293" w:author="Microsoft Office 使用者" w:date="2017-09-02T10:08:00Z"/>
           <w:rFonts w:ascii="Times New Roman" w:hAnsi="Times New Roman" w:cs="Times New Roman"/>
         </w:rPr>
       </w:pPr>
@@ -25975,7 +26068,7 @@
         <w:rPr>
           <w:rFonts w:ascii="Times New Roman" w:hAnsi="Times New Roman" w:cs="Times New Roman"/>
         </w:rPr>
-        <w:pPrChange w:id="293" w:author="Microsoft Office 使用者" w:date="2017-09-02T10:08:00Z">
+        <w:pPrChange w:id="294" w:author="Microsoft Office 使用者" w:date="2017-09-02T10:08:00Z">
           <w:pPr>
             <w:tabs>
               <w:tab w:val="left" w:pos="2843"/>
@@ -26391,7 +26484,7 @@
           <w:lang w:eastAsia="zh-TW"/>
         </w:rPr>
       </w:pPr>
-      <w:commentRangeStart w:id="294"/>
+      <w:commentRangeStart w:id="295"/>
       <w:proofErr w:type="spellStart"/>
       <w:r>
         <w:rPr>
@@ -26414,13 +26507,13 @@
         </w:rPr>
         <w:t>s</w:t>
       </w:r>
-      <w:commentRangeEnd w:id="294"/>
+      <w:commentRangeEnd w:id="295"/>
       <w:proofErr w:type="spellEnd"/>
       <w:r>
         <w:rPr>
-          <w:rStyle w:val="CommentReference"/>
-        </w:rPr>
-        <w:commentReference w:id="294"/>
+          <w:rStyle w:val="a6"/>
+        </w:rPr>
+        <w:commentReference w:id="295"/>
       </w:r>
       <w:r>
         <w:rPr>
@@ -26888,11 +26981,11 @@
   <w:comment w:id="28" w:author="Tony Jhwueng" w:date="2017-09-03T03:24:00Z" w:initials="TJ">
     <w:p>
       <w:pPr>
-        <w:pStyle w:val="CommentText"/>
-      </w:pPr>
-      <w:r>
-        <w:rPr>
-          <w:rStyle w:val="CommentReference"/>
+        <w:pStyle w:val="a4"/>
+      </w:pPr>
+      <w:r>
+        <w:rPr>
+          <w:rStyle w:val="a6"/>
         </w:rPr>
         <w:annotationRef/>
       </w:r>
@@ -26904,11 +26997,11 @@
   <w:comment w:id="128" w:author="Microsoft Office 使用者" w:date="2016-08-22T09:59:00Z" w:initials="Office">
     <w:p>
       <w:pPr>
-        <w:pStyle w:val="CommentText"/>
-      </w:pPr>
-      <w:r>
-        <w:rPr>
-          <w:rStyle w:val="CommentReference"/>
+        <w:pStyle w:val="a4"/>
+      </w:pPr>
+      <w:r>
+        <w:rPr>
+          <w:rStyle w:val="a6"/>
         </w:rPr>
         <w:annotationRef/>
       </w:r>
@@ -26917,11 +27010,11 @@
   <w:comment w:id="146" w:author="冬川 鍾" w:date="2017-09-03T02:43:00Z" w:initials="鍾">
     <w:p>
       <w:pPr>
-        <w:pStyle w:val="CommentText"/>
-      </w:pPr>
-      <w:r>
-        <w:rPr>
-          <w:rStyle w:val="CommentReference"/>
+        <w:pStyle w:val="a4"/>
+      </w:pPr>
+      <w:r>
+        <w:rPr>
+          <w:rStyle w:val="a6"/>
         </w:rPr>
         <w:annotationRef/>
       </w:r>
@@ -26950,7 +27043,7 @@
       </w:pPr>
       <w:r>
         <w:rPr>
-          <w:rStyle w:val="CommentReference"/>
+          <w:rStyle w:val="a6"/>
         </w:rPr>
         <w:annotationRef/>
       </w:r>
@@ -27104,18 +27197,18 @@
     </w:p>
     <w:p>
       <w:pPr>
-        <w:pStyle w:val="CommentText"/>
+        <w:pStyle w:val="a4"/>
       </w:pPr>
     </w:p>
   </w:comment>
   <w:comment w:id="158" w:author="Tony Jhwueng" w:date="2015-11-02T10:02:00Z" w:initials="TJ">
     <w:p>
       <w:pPr>
-        <w:pStyle w:val="CommentText"/>
-      </w:pPr>
-      <w:r>
-        <w:rPr>
-          <w:rStyle w:val="CommentReference"/>
+        <w:pStyle w:val="a4"/>
+      </w:pPr>
+      <w:r>
+        <w:rPr>
+          <w:rStyle w:val="a6"/>
         </w:rPr>
         <w:annotationRef/>
       </w:r>
@@ -27135,11 +27228,11 @@
   <w:comment w:id="164" w:author="Tony Jhwueng" w:date="2015-11-02T10:26:00Z" w:initials="TJ">
     <w:p>
       <w:pPr>
-        <w:pStyle w:val="CommentText"/>
-      </w:pPr>
-      <w:r>
-        <w:rPr>
-          <w:rStyle w:val="CommentReference"/>
+        <w:pStyle w:val="a4"/>
+      </w:pPr>
+      <w:r>
+        <w:rPr>
+          <w:rStyle w:val="a6"/>
         </w:rPr>
         <w:annotationRef/>
       </w:r>
@@ -27151,11 +27244,11 @@
   <w:comment w:id="173" w:author="冬川 鍾" w:date="2017-09-03T02:56:00Z" w:initials="鍾">
     <w:p>
       <w:pPr>
-        <w:pStyle w:val="CommentText"/>
-      </w:pPr>
-      <w:r>
-        <w:rPr>
-          <w:rStyle w:val="CommentReference"/>
+        <w:pStyle w:val="a4"/>
+      </w:pPr>
+      <w:r>
+        <w:rPr>
+          <w:rStyle w:val="a6"/>
         </w:rPr>
         <w:annotationRef/>
       </w:r>
@@ -27167,11 +27260,11 @@
   <w:comment w:id="182" w:author="冬川 鍾" w:date="2017-09-03T03:03:00Z" w:initials="鍾">
     <w:p>
       <w:pPr>
-        <w:pStyle w:val="CommentText"/>
-      </w:pPr>
-      <w:r>
-        <w:rPr>
-          <w:rStyle w:val="CommentReference"/>
+        <w:pStyle w:val="a4"/>
+      </w:pPr>
+      <w:r>
+        <w:rPr>
+          <w:rStyle w:val="a6"/>
         </w:rPr>
         <w:annotationRef/>
       </w:r>
@@ -27183,11 +27276,11 @@
   <w:comment w:id="201" w:author="Microsoft Office 使用者" w:date="2016-08-22T10:38:00Z" w:initials="Office">
     <w:p>
       <w:pPr>
-        <w:pStyle w:val="CommentText"/>
-      </w:pPr>
-      <w:r>
-        <w:rPr>
-          <w:rStyle w:val="CommentReference"/>
+        <w:pStyle w:val="a4"/>
+      </w:pPr>
+      <w:r>
+        <w:rPr>
+          <w:rStyle w:val="a6"/>
         </w:rPr>
         <w:annotationRef/>
       </w:r>
@@ -27199,11 +27292,11 @@
   <w:comment w:id="200" w:author="冬川 鍾" w:date="2017-09-03T03:13:00Z" w:initials="鍾">
     <w:p>
       <w:pPr>
-        <w:pStyle w:val="CommentText"/>
-      </w:pPr>
-      <w:r>
-        <w:rPr>
-          <w:rStyle w:val="CommentReference"/>
+        <w:pStyle w:val="a4"/>
+      </w:pPr>
+      <w:r>
+        <w:rPr>
+          <w:rStyle w:val="a6"/>
         </w:rPr>
         <w:annotationRef/>
       </w:r>
@@ -27212,14 +27305,14 @@
       </w:r>
     </w:p>
   </w:comment>
-  <w:comment w:id="211" w:author="冬川 鍾" w:date="2017-09-03T03:14:00Z" w:initials="鍾">
+  <w:comment w:id="213" w:author="冬川 鍾" w:date="2017-09-03T03:14:00Z" w:initials="鍾">
     <w:p>
       <w:pPr>
-        <w:pStyle w:val="CommentText"/>
-      </w:pPr>
-      <w:r>
-        <w:rPr>
-          <w:rStyle w:val="CommentReference"/>
+        <w:pStyle w:val="a4"/>
+      </w:pPr>
+      <w:r>
+        <w:rPr>
+          <w:rStyle w:val="a6"/>
         </w:rPr>
         <w:annotationRef/>
       </w:r>
@@ -27228,14 +27321,14 @@
       </w:r>
     </w:p>
   </w:comment>
-  <w:comment w:id="228" w:author="冬川 鍾" w:date="2017-09-03T03:20:00Z" w:initials="鍾">
+  <w:comment w:id="230" w:author="冬川 鍾" w:date="2017-09-03T03:20:00Z" w:initials="鍾">
     <w:p>
       <w:pPr>
-        <w:pStyle w:val="CommentText"/>
-      </w:pPr>
-      <w:r>
-        <w:rPr>
-          <w:rStyle w:val="CommentReference"/>
+        <w:pStyle w:val="a4"/>
+      </w:pPr>
+      <w:r>
+        <w:rPr>
+          <w:rStyle w:val="a6"/>
         </w:rPr>
         <w:annotationRef/>
       </w:r>
@@ -27244,14 +27337,14 @@
       </w:r>
     </w:p>
   </w:comment>
-  <w:comment w:id="236" w:author="Microsoft Office 使用者" w:date="2017-09-02T09:52:00Z" w:initials="Office">
+  <w:comment w:id="238" w:author="Microsoft Office 使用者" w:date="2017-09-02T09:52:00Z" w:initials="Office">
     <w:p>
       <w:pPr>
-        <w:pStyle w:val="CommentText"/>
-      </w:pPr>
-      <w:r>
-        <w:rPr>
-          <w:rStyle w:val="CommentReference"/>
+        <w:pStyle w:val="a4"/>
+      </w:pPr>
+      <w:r>
+        <w:rPr>
+          <w:rStyle w:val="a6"/>
         </w:rPr>
         <w:annotationRef/>
       </w:r>
@@ -27260,14 +27353,14 @@
       </w:r>
     </w:p>
   </w:comment>
-  <w:comment w:id="244" w:author="Microsoft Office User" w:date="2017-08-22T11:44:00Z" w:initials="Office">
+  <w:comment w:id="245" w:author="Microsoft Office User" w:date="2017-08-22T11:44:00Z" w:initials="Office">
     <w:p>
       <w:pPr>
-        <w:pStyle w:val="CommentText"/>
-      </w:pPr>
-      <w:r>
-        <w:rPr>
-          <w:rStyle w:val="CommentReference"/>
+        <w:pStyle w:val="a4"/>
+      </w:pPr>
+      <w:r>
+        <w:rPr>
+          <w:rStyle w:val="a6"/>
         </w:rPr>
         <w:annotationRef/>
       </w:r>
@@ -27276,14 +27369,14 @@
       </w:r>
     </w:p>
   </w:comment>
-  <w:comment w:id="258" w:author="冬川 鍾" w:date="2017-09-03T03:22:00Z" w:initials="鍾">
+  <w:comment w:id="259" w:author="冬川 鍾" w:date="2017-09-03T03:22:00Z" w:initials="鍾">
     <w:p>
       <w:pPr>
-        <w:pStyle w:val="CommentText"/>
-      </w:pPr>
-      <w:r>
-        <w:rPr>
-          <w:rStyle w:val="CommentReference"/>
+        <w:pStyle w:val="a4"/>
+      </w:pPr>
+      <w:r>
+        <w:rPr>
+          <w:rStyle w:val="a6"/>
         </w:rPr>
         <w:annotationRef/>
       </w:r>
@@ -27297,14 +27390,14 @@
       <w:proofErr w:type="gramEnd"/>
     </w:p>
   </w:comment>
-  <w:comment w:id="267" w:author="Tony Jhwueng" w:date="2017-08-10T11:55:00Z" w:initials="TJ">
+  <w:comment w:id="268" w:author="Tony Jhwueng" w:date="2017-08-10T11:55:00Z" w:initials="TJ">
     <w:p>
       <w:pPr>
-        <w:pStyle w:val="CommentText"/>
-      </w:pPr>
-      <w:r>
-        <w:rPr>
-          <w:rStyle w:val="CommentReference"/>
+        <w:pStyle w:val="a4"/>
+      </w:pPr>
+      <w:r>
+        <w:rPr>
+          <w:rStyle w:val="a6"/>
         </w:rPr>
         <w:annotationRef/>
       </w:r>
@@ -27313,14 +27406,14 @@
       </w:r>
     </w:p>
   </w:comment>
-  <w:comment w:id="268" w:author="Microsoft Office User" w:date="2017-08-07T15:46:00Z" w:initials="Office">
+  <w:comment w:id="269" w:author="Microsoft Office User" w:date="2017-08-07T15:46:00Z" w:initials="Office">
     <w:p>
       <w:pPr>
-        <w:pStyle w:val="CommentText"/>
-      </w:pPr>
-      <w:r>
-        <w:rPr>
-          <w:rStyle w:val="CommentReference"/>
+        <w:pStyle w:val="a4"/>
+      </w:pPr>
+      <w:r>
+        <w:rPr>
+          <w:rStyle w:val="a6"/>
         </w:rPr>
         <w:annotationRef/>
       </w:r>
@@ -27334,14 +27427,14 @@
       <w:proofErr w:type="spellEnd"/>
     </w:p>
   </w:comment>
-  <w:comment w:id="294" w:author="Tony Jhwueng" w:date="2017-08-10T11:59:00Z" w:initials="TJ">
+  <w:comment w:id="295" w:author="Tony Jhwueng" w:date="2017-08-10T11:59:00Z" w:initials="TJ">
     <w:p>
       <w:pPr>
-        <w:pStyle w:val="CommentText"/>
-      </w:pPr>
-      <w:r>
-        <w:rPr>
-          <w:rStyle w:val="CommentReference"/>
+        <w:pStyle w:val="a4"/>
+      </w:pPr>
+      <w:r>
+        <w:rPr>
+          <w:rStyle w:val="a6"/>
         </w:rPr>
         <w:annotationRef/>
       </w:r>
@@ -27428,7 +27521,7 @@
           <w:rPr>
             <w:noProof/>
           </w:rPr>
-          <w:t>30</w:t>
+          <w:t>38</w:t>
         </w:r>
         <w:r>
           <w:rPr>
@@ -27471,7 +27564,7 @@
     <w:lvl w:ilvl="0">
       <w:start w:val="1"/>
       <w:numFmt w:val="none"/>
-      <w:pStyle w:val="Heading1"/>
+      <w:pStyle w:val="1"/>
       <w:suff w:val="nothing"/>
       <w:lvlText w:val=""/>
       <w:lvlJc w:val="left"/>
@@ -27595,7 +27688,7 @@
     <w:lvl w:ilvl="0">
       <w:start w:val="1"/>
       <w:numFmt w:val="bullet"/>
-      <w:pStyle w:val="ListBullet"/>
+      <w:pStyle w:val="a"/>
       <w:lvlText w:val=""/>
       <w:lvlJc w:val="left"/>
       <w:pPr>
@@ -31196,7 +31289,7 @@
     </w:rPrDefault>
     <w:pPrDefault/>
   </w:docDefaults>
-  <w:latentStyles w:defLockedState="0" w:defUIPriority="99" w:defSemiHidden="0" w:defUnhideWhenUsed="0" w:defQFormat="0" w:count="382">
+  <w:latentStyles w:defLockedState="0" w:defUIPriority="99" w:defSemiHidden="0" w:defUnhideWhenUsed="0" w:defQFormat="0" w:count="380">
     <w:lsdException w:name="Normal" w:uiPriority="0" w:qFormat="1"/>
     <w:lsdException w:name="heading 1" w:uiPriority="0" w:qFormat="1"/>
     <w:lsdException w:name="heading 2" w:semiHidden="1" w:uiPriority="9" w:unhideWhenUsed="1" w:qFormat="1"/>
@@ -31302,6 +31395,7 @@
     <w:lsdException w:name="HTML Sample" w:semiHidden="1" w:unhideWhenUsed="1"/>
     <w:lsdException w:name="HTML Typewriter" w:semiHidden="1" w:unhideWhenUsed="1"/>
     <w:lsdException w:name="HTML Variable" w:semiHidden="1" w:unhideWhenUsed="1"/>
+    <w:lsdException w:name="Normal Table" w:semiHidden="1" w:unhideWhenUsed="1"/>
     <w:lsdException w:name="annotation subject" w:semiHidden="1" w:unhideWhenUsed="1"/>
     <w:lsdException w:name="No List" w:semiHidden="1" w:unhideWhenUsed="1"/>
     <w:lsdException w:name="Outline List 1" w:semiHidden="1" w:unhideWhenUsed="1"/>
@@ -31347,9 +31441,11 @@
     <w:lsdException w:name="Table Subtle 1" w:semiHidden="1" w:unhideWhenUsed="1"/>
     <w:lsdException w:name="Table Subtle 2" w:semiHidden="1" w:unhideWhenUsed="1"/>
     <w:lsdException w:name="Table Web 1" w:semiHidden="1" w:unhideWhenUsed="1"/>
+    <w:lsdException w:name="Table Web 2" w:semiHidden="1" w:unhideWhenUsed="1"/>
     <w:lsdException w:name="Table Web 3" w:semiHidden="1" w:unhideWhenUsed="1"/>
     <w:lsdException w:name="Balloon Text" w:semiHidden="1" w:uiPriority="0" w:unhideWhenUsed="1"/>
     <w:lsdException w:name="Table Grid" w:uiPriority="39"/>
+    <w:lsdException w:name="Table Theme" w:semiHidden="1" w:unhideWhenUsed="1"/>
     <w:lsdException w:name="Note Level 1" w:semiHidden="1" w:unhideWhenUsed="1"/>
     <w:lsdException w:name="Note Level 2" w:semiHidden="1" w:unhideWhenUsed="1"/>
     <w:lsdException w:name="Note Level 3" w:semiHidden="1" w:unhideWhenUsed="1"/>
@@ -31574,10 +31670,8 @@
     <w:lsdException w:name="List Table 5 Dark Accent 6" w:uiPriority="50"/>
     <w:lsdException w:name="List Table 6 Colorful Accent 6" w:uiPriority="51"/>
     <w:lsdException w:name="List Table 7 Colorful Accent 6" w:uiPriority="52"/>
-    <w:lsdException w:name="Mention" w:semiHidden="1" w:unhideWhenUsed="1"/>
-    <w:lsdException w:name="Smart Hyperlink" w:semiHidden="1" w:unhideWhenUsed="1"/>
   </w:latentStyles>
-  <w:style w:type="paragraph" w:default="1" w:styleId="Normal">
+  <w:style w:type="paragraph" w:default="1" w:styleId="a0">
     <w:name w:val="Normal"/>
     <w:qFormat/>
     <w:rsid w:val="001116C0"/>
@@ -31586,11 +31680,11 @@
       <w:lang w:eastAsia="ja-JP"/>
     </w:rPr>
   </w:style>
-  <w:style w:type="paragraph" w:styleId="Heading1">
+  <w:style w:type="paragraph" w:styleId="1">
     <w:name w:val="heading 1"/>
-    <w:basedOn w:val="Normal"/>
-    <w:next w:val="Normal"/>
-    <w:link w:val="Heading1Char"/>
+    <w:basedOn w:val="a0"/>
+    <w:next w:val="a0"/>
+    <w:link w:val="10"/>
     <w:qFormat/>
     <w:rsid w:val="001116C0"/>
     <w:pPr>
@@ -31613,11 +31707,11 @@
       <w:lang w:eastAsia="ar-SA"/>
     </w:rPr>
   </w:style>
-  <w:style w:type="paragraph" w:styleId="Heading2">
+  <w:style w:type="paragraph" w:styleId="2">
     <w:name w:val="heading 2"/>
-    <w:basedOn w:val="Normal"/>
-    <w:next w:val="Normal"/>
-    <w:link w:val="Heading2Char"/>
+    <w:basedOn w:val="a0"/>
+    <w:next w:val="a0"/>
+    <w:link w:val="20"/>
     <w:uiPriority w:val="9"/>
     <w:semiHidden/>
     <w:unhideWhenUsed/>
@@ -31642,13 +31736,13 @@
       <w:lang w:eastAsia="ar-SA"/>
     </w:rPr>
   </w:style>
-  <w:style w:type="character" w:default="1" w:styleId="DefaultParagraphFont">
+  <w:style w:type="character" w:default="1" w:styleId="a1">
     <w:name w:val="Default Paragraph Font"/>
     <w:uiPriority w:val="1"/>
     <w:semiHidden/>
     <w:unhideWhenUsed/>
   </w:style>
-  <w:style w:type="table" w:default="1" w:styleId="TableNormal">
+  <w:style w:type="table" w:default="1" w:styleId="a2">
     <w:name w:val="Normal Table"/>
     <w:uiPriority w:val="99"/>
     <w:semiHidden/>
@@ -31663,16 +31757,16 @@
       </w:tblCellMar>
     </w:tblPr>
   </w:style>
-  <w:style w:type="numbering" w:default="1" w:styleId="NoList">
+  <w:style w:type="numbering" w:default="1" w:styleId="a3">
     <w:name w:val="No List"/>
     <w:uiPriority w:val="99"/>
     <w:semiHidden/>
     <w:unhideWhenUsed/>
   </w:style>
-  <w:style w:type="character" w:customStyle="1" w:styleId="Heading1Char">
-    <w:name w:val="Heading 1 Char"/>
-    <w:basedOn w:val="DefaultParagraphFont"/>
-    <w:link w:val="Heading1"/>
+  <w:style w:type="character" w:customStyle="1" w:styleId="10">
+    <w:name w:val="標題 1 字元"/>
+    <w:basedOn w:val="a1"/>
+    <w:link w:val="1"/>
     <w:rsid w:val="001116C0"/>
     <w:rPr>
       <w:rFonts w:ascii="Times New Roman" w:eastAsia="標楷體" w:hAnsi="Times New Roman" w:cs="Times New Roman"/>
@@ -31681,10 +31775,10 @@
       <w:lang w:eastAsia="ar-SA"/>
     </w:rPr>
   </w:style>
-  <w:style w:type="character" w:customStyle="1" w:styleId="Heading2Char">
-    <w:name w:val="Heading 2 Char"/>
-    <w:basedOn w:val="DefaultParagraphFont"/>
-    <w:link w:val="Heading2"/>
+  <w:style w:type="character" w:customStyle="1" w:styleId="20">
+    <w:name w:val="標題 2 字元"/>
+    <w:basedOn w:val="a1"/>
+    <w:link w:val="2"/>
     <w:uiPriority w:val="9"/>
     <w:semiHidden/>
     <w:rsid w:val="001116C0"/>
@@ -31700,16 +31794,16 @@
       <w:lang w:eastAsia="ar-SA"/>
     </w:rPr>
   </w:style>
-  <w:style w:type="paragraph" w:styleId="CommentText">
+  <w:style w:type="paragraph" w:styleId="a4">
     <w:name w:val="annotation text"/>
-    <w:basedOn w:val="Normal"/>
-    <w:link w:val="CommentTextChar"/>
+    <w:basedOn w:val="a0"/>
+    <w:link w:val="11"/>
     <w:unhideWhenUsed/>
     <w:rsid w:val="001116C0"/>
   </w:style>
-  <w:style w:type="character" w:customStyle="1" w:styleId="a">
+  <w:style w:type="character" w:customStyle="1" w:styleId="a5">
     <w:name w:val="註解文字 字元"/>
-    <w:basedOn w:val="DefaultParagraphFont"/>
+    <w:basedOn w:val="a1"/>
     <w:uiPriority w:val="99"/>
     <w:semiHidden/>
     <w:rsid w:val="001116C0"/>
@@ -31718,19 +31812,19 @@
       <w:lang w:eastAsia="ja-JP"/>
     </w:rPr>
   </w:style>
-  <w:style w:type="character" w:customStyle="1" w:styleId="CommentTextChar">
-    <w:name w:val="Comment Text Char"/>
-    <w:basedOn w:val="DefaultParagraphFont"/>
-    <w:link w:val="CommentText"/>
+  <w:style w:type="character" w:customStyle="1" w:styleId="11">
+    <w:name w:val="註解文字 字元1"/>
+    <w:basedOn w:val="a1"/>
+    <w:link w:val="a4"/>
     <w:rsid w:val="001116C0"/>
     <w:rPr>
       <w:kern w:val="0"/>
       <w:lang w:eastAsia="ja-JP"/>
     </w:rPr>
   </w:style>
-  <w:style w:type="character" w:styleId="CommentReference">
+  <w:style w:type="character" w:styleId="a6">
     <w:name w:val="annotation reference"/>
-    <w:basedOn w:val="DefaultParagraphFont"/>
+    <w:basedOn w:val="a1"/>
     <w:uiPriority w:val="99"/>
     <w:semiHidden/>
     <w:unhideWhenUsed/>
@@ -31740,10 +31834,10 @@
       <w:szCs w:val="18"/>
     </w:rPr>
   </w:style>
-  <w:style w:type="paragraph" w:styleId="BalloonText">
+  <w:style w:type="paragraph" w:styleId="a7">
     <w:name w:val="Balloon Text"/>
-    <w:basedOn w:val="Normal"/>
-    <w:link w:val="BalloonTextChar"/>
+    <w:basedOn w:val="a0"/>
+    <w:link w:val="12"/>
     <w:unhideWhenUsed/>
     <w:rsid w:val="001116C0"/>
     <w:rPr>
@@ -31752,9 +31846,9 @@
       <w:szCs w:val="18"/>
     </w:rPr>
   </w:style>
-  <w:style w:type="character" w:customStyle="1" w:styleId="a0">
+  <w:style w:type="character" w:customStyle="1" w:styleId="a8">
     <w:name w:val="註解方塊文字 字元"/>
-    <w:basedOn w:val="DefaultParagraphFont"/>
+    <w:basedOn w:val="a1"/>
     <w:uiPriority w:val="99"/>
     <w:semiHidden/>
     <w:rsid w:val="001116C0"/>
@@ -31766,10 +31860,10 @@
       <w:lang w:eastAsia="ja-JP"/>
     </w:rPr>
   </w:style>
-  <w:style w:type="character" w:customStyle="1" w:styleId="BalloonTextChar">
-    <w:name w:val="Balloon Text Char"/>
-    <w:basedOn w:val="DefaultParagraphFont"/>
-    <w:link w:val="BalloonText"/>
+  <w:style w:type="character" w:customStyle="1" w:styleId="12">
+    <w:name w:val="註解方塊文字 字元1"/>
+    <w:basedOn w:val="a1"/>
+    <w:link w:val="a7"/>
     <w:rsid w:val="001116C0"/>
     <w:rPr>
       <w:rFonts w:ascii="Lucida Grande" w:hAnsi="Lucida Grande" w:cs="Lucida Grande"/>
@@ -31779,19 +31873,19 @@
       <w:lang w:eastAsia="ja-JP"/>
     </w:rPr>
   </w:style>
-  <w:style w:type="character" w:styleId="LineNumber">
+  <w:style w:type="character" w:styleId="a9">
     <w:name w:val="line number"/>
-    <w:basedOn w:val="DefaultParagraphFont"/>
+    <w:basedOn w:val="a1"/>
     <w:uiPriority w:val="99"/>
     <w:semiHidden/>
     <w:unhideWhenUsed/>
     <w:rsid w:val="001116C0"/>
   </w:style>
-  <w:style w:type="paragraph" w:styleId="CommentSubject">
+  <w:style w:type="paragraph" w:styleId="aa">
     <w:name w:val="annotation subject"/>
-    <w:basedOn w:val="CommentText"/>
-    <w:next w:val="CommentText"/>
-    <w:link w:val="CommentSubjectChar"/>
+    <w:basedOn w:val="a4"/>
+    <w:next w:val="a4"/>
+    <w:link w:val="13"/>
     <w:uiPriority w:val="99"/>
     <w:semiHidden/>
     <w:unhideWhenUsed/>
@@ -31803,9 +31897,9 @@
       <w:szCs w:val="20"/>
     </w:rPr>
   </w:style>
-  <w:style w:type="character" w:customStyle="1" w:styleId="a1">
+  <w:style w:type="character" w:customStyle="1" w:styleId="ab">
     <w:name w:val="註解主旨 字元"/>
-    <w:basedOn w:val="a"/>
+    <w:basedOn w:val="a5"/>
     <w:uiPriority w:val="99"/>
     <w:semiHidden/>
     <w:rsid w:val="001116C0"/>
@@ -31816,10 +31910,10 @@
       <w:lang w:eastAsia="ja-JP"/>
     </w:rPr>
   </w:style>
-  <w:style w:type="character" w:customStyle="1" w:styleId="CommentSubjectChar">
-    <w:name w:val="Comment Subject Char"/>
-    <w:basedOn w:val="CommentTextChar"/>
-    <w:link w:val="CommentSubject"/>
+  <w:style w:type="character" w:customStyle="1" w:styleId="13">
+    <w:name w:val="註解主旨 字元1"/>
+    <w:basedOn w:val="11"/>
+    <w:link w:val="aa"/>
     <w:uiPriority w:val="99"/>
     <w:semiHidden/>
     <w:rsid w:val="001116C0"/>
@@ -31832,9 +31926,9 @@
       <w:lang w:eastAsia="ja-JP"/>
     </w:rPr>
   </w:style>
-  <w:style w:type="character" w:styleId="PlaceholderText">
+  <w:style w:type="character" w:styleId="ac">
     <w:name w:val="Placeholder Text"/>
-    <w:basedOn w:val="DefaultParagraphFont"/>
+    <w:basedOn w:val="a1"/>
     <w:uiPriority w:val="99"/>
     <w:semiHidden/>
     <w:rsid w:val="001116C0"/>
@@ -31842,9 +31936,9 @@
       <w:color w:val="808080"/>
     </w:rPr>
   </w:style>
-  <w:style w:type="paragraph" w:styleId="NormalWeb">
+  <w:style w:type="paragraph" w:styleId="Web">
     <w:name w:val="Normal (Web)"/>
-    <w:basedOn w:val="Normal"/>
+    <w:basedOn w:val="a0"/>
     <w:uiPriority w:val="99"/>
     <w:unhideWhenUsed/>
     <w:rsid w:val="001116C0"/>
@@ -31856,10 +31950,10 @@
       <w:lang w:eastAsia="zh-TW"/>
     </w:rPr>
   </w:style>
-  <w:style w:type="paragraph" w:styleId="Header">
+  <w:style w:type="paragraph" w:styleId="ad">
     <w:name w:val="header"/>
-    <w:basedOn w:val="Normal"/>
-    <w:link w:val="HeaderChar"/>
+    <w:basedOn w:val="a0"/>
+    <w:link w:val="14"/>
     <w:unhideWhenUsed/>
     <w:rsid w:val="001116C0"/>
     <w:pPr>
@@ -31874,9 +31968,9 @@
       <w:szCs w:val="20"/>
     </w:rPr>
   </w:style>
-  <w:style w:type="character" w:customStyle="1" w:styleId="a2">
+  <w:style w:type="character" w:customStyle="1" w:styleId="ae">
     <w:name w:val="頁首 字元"/>
-    <w:basedOn w:val="DefaultParagraphFont"/>
+    <w:basedOn w:val="a1"/>
     <w:uiPriority w:val="99"/>
     <w:semiHidden/>
     <w:rsid w:val="001116C0"/>
@@ -31887,10 +31981,10 @@
       <w:lang w:eastAsia="ja-JP"/>
     </w:rPr>
   </w:style>
-  <w:style w:type="character" w:customStyle="1" w:styleId="HeaderChar">
-    <w:name w:val="Header Char"/>
-    <w:basedOn w:val="DefaultParagraphFont"/>
-    <w:link w:val="Header"/>
+  <w:style w:type="character" w:customStyle="1" w:styleId="14">
+    <w:name w:val="頁首 字元1"/>
+    <w:basedOn w:val="a1"/>
+    <w:link w:val="ad"/>
     <w:rsid w:val="001116C0"/>
     <w:rPr>
       <w:kern w:val="0"/>
@@ -31899,10 +31993,10 @@
       <w:lang w:eastAsia="ja-JP"/>
     </w:rPr>
   </w:style>
-  <w:style w:type="paragraph" w:styleId="Footer">
+  <w:style w:type="paragraph" w:styleId="af">
     <w:name w:val="footer"/>
-    <w:basedOn w:val="Normal"/>
-    <w:link w:val="FooterChar"/>
+    <w:basedOn w:val="a0"/>
+    <w:link w:val="15"/>
     <w:unhideWhenUsed/>
     <w:rsid w:val="001116C0"/>
     <w:pPr>
@@ -31917,9 +32011,9 @@
       <w:szCs w:val="20"/>
     </w:rPr>
   </w:style>
-  <w:style w:type="character" w:customStyle="1" w:styleId="a3">
+  <w:style w:type="character" w:customStyle="1" w:styleId="af0">
     <w:name w:val="頁尾 字元"/>
-    <w:basedOn w:val="DefaultParagraphFont"/>
+    <w:basedOn w:val="a1"/>
     <w:uiPriority w:val="99"/>
     <w:semiHidden/>
     <w:rsid w:val="001116C0"/>
@@ -31930,10 +32024,10 @@
       <w:lang w:eastAsia="ja-JP"/>
     </w:rPr>
   </w:style>
-  <w:style w:type="character" w:customStyle="1" w:styleId="FooterChar">
-    <w:name w:val="Footer Char"/>
-    <w:basedOn w:val="DefaultParagraphFont"/>
-    <w:link w:val="Footer"/>
+  <w:style w:type="character" w:customStyle="1" w:styleId="15">
+    <w:name w:val="頁尾 字元1"/>
+    <w:basedOn w:val="a1"/>
+    <w:link w:val="af"/>
     <w:rsid w:val="001116C0"/>
     <w:rPr>
       <w:kern w:val="0"/>
@@ -31942,9 +32036,9 @@
       <w:lang w:eastAsia="ja-JP"/>
     </w:rPr>
   </w:style>
-  <w:style w:type="paragraph" w:styleId="ListParagraph">
+  <w:style w:type="paragraph" w:styleId="af1">
     <w:name w:val="List Paragraph"/>
-    <w:basedOn w:val="Normal"/>
+    <w:basedOn w:val="a0"/>
     <w:uiPriority w:val="34"/>
     <w:qFormat/>
     <w:rsid w:val="001116C0"/>
@@ -31953,10 +32047,10 @@
       <w:contextualSpacing/>
     </w:pPr>
   </w:style>
-  <w:style w:type="paragraph" w:styleId="HTMLPreformatted">
+  <w:style w:type="paragraph" w:styleId="HTML">
     <w:name w:val="HTML Preformatted"/>
-    <w:basedOn w:val="Normal"/>
-    <w:link w:val="HTMLPreformattedChar"/>
+    <w:basedOn w:val="a0"/>
+    <w:link w:val="HTML1"/>
     <w:uiPriority w:val="99"/>
     <w:unhideWhenUsed/>
     <w:rsid w:val="001116C0"/>
@@ -31985,9 +32079,9 @@
       <w:lang w:eastAsia="zh-TW"/>
     </w:rPr>
   </w:style>
-  <w:style w:type="character" w:customStyle="1" w:styleId="HTML">
+  <w:style w:type="character" w:customStyle="1" w:styleId="HTML0">
     <w:name w:val="HTML 預設格式 字元"/>
-    <w:basedOn w:val="DefaultParagraphFont"/>
+    <w:basedOn w:val="a1"/>
     <w:uiPriority w:val="99"/>
     <w:semiHidden/>
     <w:rsid w:val="001116C0"/>
@@ -31999,10 +32093,10 @@
       <w:lang w:eastAsia="ja-JP"/>
     </w:rPr>
   </w:style>
-  <w:style w:type="character" w:customStyle="1" w:styleId="HTMLPreformattedChar">
-    <w:name w:val="HTML Preformatted Char"/>
-    <w:basedOn w:val="DefaultParagraphFont"/>
-    <w:link w:val="HTMLPreformatted"/>
+  <w:style w:type="character" w:customStyle="1" w:styleId="HTML1">
+    <w:name w:val="HTML 預設格式 字元1"/>
+    <w:basedOn w:val="a1"/>
+    <w:link w:val="HTML"/>
     <w:uiPriority w:val="99"/>
     <w:rsid w:val="001116C0"/>
     <w:rPr>
@@ -32012,15 +32106,15 @@
   </w:style>
   <w:style w:type="character" w:customStyle="1" w:styleId="gjwpqfqdn4">
     <w:name w:val="gjwpqfqdn4"/>
-    <w:basedOn w:val="DefaultParagraphFont"/>
+    <w:basedOn w:val="a1"/>
     <w:rsid w:val="001116C0"/>
   </w:style>
   <w:style w:type="character" w:customStyle="1" w:styleId="gjwpqfqdb4">
     <w:name w:val="gjwpqfqdb4"/>
-    <w:basedOn w:val="DefaultParagraphFont"/>
+    <w:basedOn w:val="a1"/>
     <w:rsid w:val="001116C0"/>
   </w:style>
-  <w:style w:type="paragraph" w:styleId="Revision">
+  <w:style w:type="paragraph" w:styleId="af2">
     <w:name w:val="Revision"/>
     <w:hidden/>
     <w:uiPriority w:val="99"/>
@@ -32031,9 +32125,9 @@
       <w:lang w:eastAsia="ja-JP"/>
     </w:rPr>
   </w:style>
-  <w:style w:type="character" w:styleId="Hyperlink">
+  <w:style w:type="character" w:styleId="af3">
     <w:name w:val="Hyperlink"/>
-    <w:basedOn w:val="DefaultParagraphFont"/>
+    <w:basedOn w:val="a1"/>
     <w:uiPriority w:val="99"/>
     <w:unhideWhenUsed/>
     <w:rsid w:val="001116C0"/>
@@ -32042,9 +32136,9 @@
       <w:u w:val="single"/>
     </w:rPr>
   </w:style>
-  <w:style w:type="character" w:styleId="FollowedHyperlink">
+  <w:style w:type="character" w:styleId="af4">
     <w:name w:val="FollowedHyperlink"/>
-    <w:basedOn w:val="DefaultParagraphFont"/>
+    <w:basedOn w:val="a1"/>
     <w:unhideWhenUsed/>
     <w:rsid w:val="001116C0"/>
     <w:rPr>
@@ -32076,7 +32170,7 @@
   </w:style>
   <w:style w:type="character" w:customStyle="1" w:styleId="sub20">
     <w:name w:val="sub20"/>
-    <w:basedOn w:val="DefaultParagraphFont"/>
+    <w:basedOn w:val="a1"/>
     <w:rsid w:val="001116C0"/>
   </w:style>
   <w:style w:type="character" w:customStyle="1" w:styleId="sub15h1">
@@ -32094,7 +32188,7 @@
       <w:u w:val="none"/>
     </w:rPr>
   </w:style>
-  <w:style w:type="character" w:styleId="Strong">
+  <w:style w:type="character" w:styleId="af5">
     <w:name w:val="Strong"/>
     <w:uiPriority w:val="22"/>
     <w:qFormat/>
@@ -32106,8 +32200,8 @@
   </w:style>
   <w:style w:type="paragraph" w:customStyle="1" w:styleId="Heading">
     <w:name w:val="Heading"/>
-    <w:basedOn w:val="Normal"/>
-    <w:next w:val="BodyText"/>
+    <w:basedOn w:val="a0"/>
+    <w:next w:val="af6"/>
     <w:rsid w:val="001116C0"/>
     <w:pPr>
       <w:keepNext/>
@@ -32123,10 +32217,10 @@
       <w:lang w:eastAsia="ar-SA"/>
     </w:rPr>
   </w:style>
-  <w:style w:type="paragraph" w:styleId="BodyText">
+  <w:style w:type="paragraph" w:styleId="af6">
     <w:name w:val="Body Text"/>
-    <w:basedOn w:val="Normal"/>
-    <w:link w:val="BodyTextChar"/>
+    <w:basedOn w:val="a0"/>
+    <w:link w:val="af7"/>
     <w:rsid w:val="001116C0"/>
     <w:pPr>
       <w:widowControl w:val="0"/>
@@ -32141,10 +32235,10 @@
       <w:lang w:eastAsia="ar-SA"/>
     </w:rPr>
   </w:style>
-  <w:style w:type="character" w:customStyle="1" w:styleId="BodyTextChar">
-    <w:name w:val="Body Text Char"/>
-    <w:basedOn w:val="DefaultParagraphFont"/>
-    <w:link w:val="BodyText"/>
+  <w:style w:type="character" w:customStyle="1" w:styleId="af7">
+    <w:name w:val="本文 字元"/>
+    <w:basedOn w:val="a1"/>
+    <w:link w:val="af6"/>
     <w:rsid w:val="001116C0"/>
     <w:rPr>
       <w:rFonts w:ascii="標楷體" w:eastAsia="標楷體" w:hAnsi="標楷體" w:cs="標楷體"/>
@@ -32154,18 +32248,18 @@
       <w:lang w:eastAsia="ar-SA"/>
     </w:rPr>
   </w:style>
-  <w:style w:type="paragraph" w:styleId="List">
+  <w:style w:type="paragraph" w:styleId="af8">
     <w:name w:val="List"/>
-    <w:basedOn w:val="BodyText"/>
+    <w:basedOn w:val="af6"/>
     <w:rsid w:val="001116C0"/>
     <w:rPr>
       <w:rFonts w:cs="Lohit Hindi"/>
     </w:rPr>
   </w:style>
-  <w:style w:type="paragraph" w:styleId="Caption">
+  <w:style w:type="paragraph" w:styleId="af9">
     <w:name w:val="caption"/>
-    <w:basedOn w:val="Normal"/>
-    <w:next w:val="Normal"/>
+    <w:basedOn w:val="a0"/>
+    <w:next w:val="a0"/>
     <w:qFormat/>
     <w:rsid w:val="001116C0"/>
     <w:pPr>
@@ -32183,7 +32277,7 @@
   </w:style>
   <w:style w:type="paragraph" w:customStyle="1" w:styleId="Index">
     <w:name w:val="Index"/>
-    <w:basedOn w:val="Normal"/>
+    <w:basedOn w:val="a0"/>
     <w:rsid w:val="001116C0"/>
     <w:pPr>
       <w:widowControl w:val="0"/>
@@ -32196,9 +32290,9 @@
       <w:lang w:eastAsia="ar-SA"/>
     </w:rPr>
   </w:style>
-  <w:style w:type="paragraph" w:styleId="ListBullet">
+  <w:style w:type="paragraph" w:styleId="a">
     <w:name w:val="List Bullet"/>
-    <w:basedOn w:val="Normal"/>
+    <w:basedOn w:val="a0"/>
     <w:rsid w:val="001116C0"/>
     <w:pPr>
       <w:widowControl w:val="0"/>
@@ -32213,10 +32307,10 @@
       <w:lang w:eastAsia="ar-SA"/>
     </w:rPr>
   </w:style>
-  <w:style w:type="paragraph" w:styleId="BodyTextIndent">
+  <w:style w:type="paragraph" w:styleId="afa">
     <w:name w:val="Body Text Indent"/>
-    <w:basedOn w:val="Normal"/>
-    <w:link w:val="BodyTextIndentChar"/>
+    <w:basedOn w:val="a0"/>
+    <w:link w:val="afb"/>
     <w:rsid w:val="001116C0"/>
     <w:pPr>
       <w:widowControl w:val="0"/>
@@ -32233,10 +32327,10 @@
       <w:lang w:eastAsia="ar-SA"/>
     </w:rPr>
   </w:style>
-  <w:style w:type="character" w:customStyle="1" w:styleId="BodyTextIndentChar">
-    <w:name w:val="Body Text Indent Char"/>
-    <w:basedOn w:val="DefaultParagraphFont"/>
-    <w:link w:val="BodyTextIndent"/>
+  <w:style w:type="character" w:customStyle="1" w:styleId="afb">
+    <w:name w:val="本文縮排 字元"/>
+    <w:basedOn w:val="a1"/>
+    <w:link w:val="afa"/>
     <w:rsid w:val="001116C0"/>
     <w:rPr>
       <w:rFonts w:ascii="標楷體" w:eastAsia="標楷體" w:hAnsi="標楷體" w:cs="Times New Roman"/>
@@ -32246,10 +32340,10 @@
       <w:lang w:eastAsia="ar-SA"/>
     </w:rPr>
   </w:style>
-  <w:style w:type="paragraph" w:styleId="BodyTextIndent2">
+  <w:style w:type="paragraph" w:styleId="21">
     <w:name w:val="Body Text Indent 2"/>
-    <w:basedOn w:val="Normal"/>
-    <w:link w:val="BodyTextIndent2Char"/>
+    <w:basedOn w:val="a0"/>
+    <w:link w:val="22"/>
     <w:rsid w:val="001116C0"/>
     <w:pPr>
       <w:widowControl w:val="0"/>
@@ -32263,10 +32357,10 @@
       <w:lang w:eastAsia="ar-SA"/>
     </w:rPr>
   </w:style>
-  <w:style w:type="character" w:customStyle="1" w:styleId="BodyTextIndent2Char">
-    <w:name w:val="Body Text Indent 2 Char"/>
-    <w:basedOn w:val="DefaultParagraphFont"/>
-    <w:link w:val="BodyTextIndent2"/>
+  <w:style w:type="character" w:customStyle="1" w:styleId="22">
+    <w:name w:val="本文縮排 2 字元"/>
+    <w:basedOn w:val="a1"/>
+    <w:link w:val="21"/>
     <w:rsid w:val="001116C0"/>
     <w:rPr>
       <w:rFonts w:ascii="Times New Roman" w:eastAsia="新細明體" w:hAnsi="Times New Roman" w:cs="Times New Roman"/>
@@ -32274,10 +32368,10 @@
       <w:lang w:eastAsia="ar-SA"/>
     </w:rPr>
   </w:style>
-  <w:style w:type="paragraph" w:styleId="BodyTextIndent3">
+  <w:style w:type="paragraph" w:styleId="3">
     <w:name w:val="Body Text Indent 3"/>
-    <w:basedOn w:val="Normal"/>
-    <w:link w:val="BodyTextIndent3Char"/>
+    <w:basedOn w:val="a0"/>
+    <w:link w:val="30"/>
     <w:rsid w:val="001116C0"/>
     <w:pPr>
       <w:widowControl w:val="0"/>
@@ -32292,10 +32386,10 @@
       <w:lang w:eastAsia="ar-SA"/>
     </w:rPr>
   </w:style>
-  <w:style w:type="character" w:customStyle="1" w:styleId="BodyTextIndent3Char">
-    <w:name w:val="Body Text Indent 3 Char"/>
-    <w:basedOn w:val="DefaultParagraphFont"/>
-    <w:link w:val="BodyTextIndent3"/>
+  <w:style w:type="character" w:customStyle="1" w:styleId="30">
+    <w:name w:val="本文縮排 3 字元"/>
+    <w:basedOn w:val="a1"/>
+    <w:link w:val="3"/>
     <w:rsid w:val="001116C0"/>
     <w:rPr>
       <w:rFonts w:ascii="Times New Roman" w:eastAsia="標楷體" w:hAnsi="Times New Roman" w:cs="Times New Roman"/>
@@ -32305,7 +32399,7 @@
   </w:style>
   <w:style w:type="paragraph" w:customStyle="1" w:styleId="TableContents">
     <w:name w:val="Table Contents"/>
-    <w:basedOn w:val="Normal"/>
+    <w:basedOn w:val="a0"/>
     <w:rsid w:val="001116C0"/>
     <w:pPr>
       <w:widowControl w:val="0"/>
@@ -32340,7 +32434,7 @@
   </w:style>
   <w:style w:type="character" w:customStyle="1" w:styleId="apple-style-span">
     <w:name w:val="apple-style-span"/>
-    <w:basedOn w:val="DefaultParagraphFont"/>
+    <w:basedOn w:val="a1"/>
     <w:rsid w:val="001116C0"/>
   </w:style>
 </w:styles>

</xml_diff>

<commit_message>
adding response to reviews
</commit_message>
<xml_diff>
--- a/MainText_updated.docx
+++ b/MainText_updated.docx
@@ -523,7 +523,21 @@
         <w:rPr>
           <w:rFonts w:ascii="Times New Roman" w:hAnsi="Times New Roman" w:cs="Times New Roman"/>
         </w:rPr>
-        <w:t xml:space="preserve"> as well as traditional </w:t>
+        <w:t xml:space="preserve"> </w:t>
+      </w:r>
+      <w:del w:id="0" w:author="O'Meara, Brian C" w:date="2018-07-23T15:32:00Z">
+        <w:r>
+          <w:rPr>
+            <w:rFonts w:ascii="Times New Roman" w:hAnsi="Times New Roman" w:cs="Times New Roman"/>
+          </w:rPr>
+          <w:delText xml:space="preserve">as well as </w:delText>
+        </w:r>
+      </w:del>
+      <w:r>
+        <w:rPr>
+          <w:rFonts w:ascii="Times New Roman" w:hAnsi="Times New Roman" w:cs="Times New Roman"/>
+        </w:rPr>
+        <w:t xml:space="preserve">traditional </w:t>
       </w:r>
       <w:r>
         <w:rPr>
@@ -2059,12 +2073,46 @@
         </w:rPr>
         <w:t xml:space="preserve"> or incomplete sampling</w:t>
       </w:r>
-      <w:r>
-        <w:rPr>
-          <w:rFonts w:ascii="Times New Roman" w:eastAsia="DFKai-SB" w:hAnsi="Times New Roman" w:cs="Times New Roman"/>
-          <w:lang w:eastAsia="zh-TW"/>
-        </w:rPr>
-        <w:t xml:space="preserve"> it can look like flow forward in time: the shared history of R with X is not from when D exchanged genes (</w:t>
+      <w:ins w:id="1" w:author="O'Meara, Brian C" w:date="2018-07-23T15:31:00Z">
+        <w:r>
+          <w:rPr>
+            <w:rFonts w:ascii="Times New Roman" w:eastAsia="DFKai-SB" w:hAnsi="Times New Roman" w:cs="Times New Roman"/>
+            <w:lang w:eastAsia="zh-TW"/>
+          </w:rPr>
+          <w:t xml:space="preserve"> hybridization</w:t>
+        </w:r>
+      </w:ins>
+      <w:r>
+        <w:rPr>
+          <w:rFonts w:ascii="Times New Roman" w:eastAsia="DFKai-SB" w:hAnsi="Times New Roman" w:cs="Times New Roman"/>
+          <w:lang w:eastAsia="zh-TW"/>
+        </w:rPr>
+        <w:t xml:space="preserve"> </w:t>
+      </w:r>
+      <w:ins w:id="2" w:author="O'Meara, Brian C" w:date="2018-07-23T15:31:00Z">
+        <w:r>
+          <w:rPr>
+            <w:rFonts w:ascii="Times New Roman" w:eastAsia="DFKai-SB" w:hAnsi="Times New Roman" w:cs="Times New Roman"/>
+            <w:lang w:eastAsia="zh-TW"/>
+          </w:rPr>
+          <w:t>can appear to be moving from a source back in time to a later recipient</w:t>
+        </w:r>
+      </w:ins>
+      <w:del w:id="3" w:author="O'Meara, Brian C" w:date="2018-07-23T15:32:00Z">
+        <w:r>
+          <w:rPr>
+            <w:rFonts w:ascii="Times New Roman" w:eastAsia="DFKai-SB" w:hAnsi="Times New Roman" w:cs="Times New Roman"/>
+            <w:lang w:eastAsia="zh-TW"/>
+          </w:rPr>
+          <w:delText>it can look like flow forward in time</w:delText>
+        </w:r>
+      </w:del>
+      <w:r>
+        <w:rPr>
+          <w:rFonts w:ascii="Times New Roman" w:eastAsia="DFKai-SB" w:hAnsi="Times New Roman" w:cs="Times New Roman"/>
+          <w:lang w:eastAsia="zh-TW"/>
+        </w:rPr>
+        <w:t>: the shared history of R with X is not from when D exchanged genes (</w:t>
       </w:r>
       <w:r>
         <w:rPr>
@@ -2201,7 +2249,23 @@
           <w:rFonts w:ascii="Times New Roman" w:eastAsia="DFKai-SB" w:hAnsi="Times New Roman" w:cs="Times New Roman"/>
           <w:lang w:eastAsia="zh-TW"/>
         </w:rPr>
-        <w:t>Under Brownian motion model, t</w:t>
+        <w:t xml:space="preserve">Under </w:t>
+      </w:r>
+      <w:ins w:id="4" w:author="O'Meara, Brian C" w:date="2018-07-23T15:28:00Z">
+        <w:r>
+          <w:rPr>
+            <w:rFonts w:ascii="Times New Roman" w:eastAsia="DFKai-SB" w:hAnsi="Times New Roman" w:cs="Times New Roman"/>
+            <w:lang w:eastAsia="zh-TW"/>
+          </w:rPr>
+          <w:t xml:space="preserve">time and taxon homogenous </w:t>
+        </w:r>
+      </w:ins>
+      <w:r>
+        <w:rPr>
+          <w:rFonts w:ascii="Times New Roman" w:eastAsia="DFKai-SB" w:hAnsi="Times New Roman" w:cs="Times New Roman"/>
+          <w:lang w:eastAsia="zh-TW"/>
+        </w:rPr>
+        <w:t>Brownian motion model, t</w:t>
       </w:r>
       <w:r>
         <w:rPr>
@@ -2310,7 +2374,6 @@
             <w:rPr>
               <w:rFonts w:ascii="Cambria Math" w:hAnsi="Cambria Math" w:cs="Times New Roman"/>
             </w:rPr>
-            <w:lastRenderedPageBreak/>
             <m:t xml:space="preserve">    </m:t>
           </m:r>
           <m:m>
@@ -3256,7 +3319,32 @@
           <w:rFonts w:ascii="Times New Roman" w:hAnsi="Times New Roman" w:cs="Times New Roman"/>
           <w:lang w:eastAsia="zh-TW"/>
         </w:rPr>
-        <w:t>), the trait values at species D</w:t>
+        <w:t xml:space="preserve">), the trait values </w:t>
+      </w:r>
+      <w:del w:id="5" w:author="O'Meara, Brian C" w:date="2018-07-23T15:28:00Z">
+        <w:r>
+          <w:rPr>
+            <w:rFonts w:ascii="Times New Roman" w:hAnsi="Times New Roman" w:cs="Times New Roman"/>
+            <w:lang w:eastAsia="zh-TW"/>
+          </w:rPr>
+          <w:delText xml:space="preserve">at </w:delText>
+        </w:r>
+      </w:del>
+      <w:ins w:id="6" w:author="O'Meara, Brian C" w:date="2018-07-23T15:28:00Z">
+        <w:r>
+          <w:rPr>
+            <w:rFonts w:ascii="Times New Roman" w:hAnsi="Times New Roman" w:cs="Times New Roman"/>
+            <w:lang w:eastAsia="zh-TW"/>
+          </w:rPr>
+          <w:t xml:space="preserve">in </w:t>
+        </w:r>
+      </w:ins>
+      <w:r>
+        <w:rPr>
+          <w:rFonts w:ascii="Times New Roman" w:hAnsi="Times New Roman" w:cs="Times New Roman"/>
+          <w:lang w:eastAsia="zh-TW"/>
+        </w:rPr>
+        <w:t>species D</w:t>
       </w:r>
       <w:r>
         <w:rPr>
@@ -4455,7 +4543,14 @@
         <w:rPr>
           <w:rFonts w:ascii="Times New Roman" w:hAnsi="Times New Roman" w:cs="Times New Roman"/>
         </w:rPr>
-        <w:t xml:space="preserve">, which has become common in phylogenetics (i.e. Solís-Lemus and Ané 2016), Pickrell &amp; Pritchard (2012) in their related model use </w:t>
+        <w:t xml:space="preserve">, which has become common in phylogenetics (i.e. Solís-Lemus and Ané 2016), Pickrell &amp; </w:t>
+      </w:r>
+      <w:r>
+        <w:rPr>
+          <w:rFonts w:ascii="Times New Roman" w:hAnsi="Times New Roman" w:cs="Times New Roman"/>
+        </w:rPr>
+        <w:lastRenderedPageBreak/>
+        <w:t xml:space="preserve">Pritchard (2012) in their related model use </w:t>
       </w:r>
       <w:r>
         <w:rPr>
@@ -4504,15 +4599,7 @@
           <w:rFonts w:ascii="Times New Roman" w:hAnsi="Times New Roman" w:cs="Times New Roman"/>
           <w:lang w:eastAsia="zh-TW"/>
         </w:rPr>
-        <w:t xml:space="preserve">governs the possible bias in trait </w:t>
-      </w:r>
-      <w:r>
-        <w:rPr>
-          <w:rFonts w:ascii="Times New Roman" w:hAnsi="Times New Roman" w:cs="Times New Roman"/>
-          <w:lang w:eastAsia="zh-TW"/>
-        </w:rPr>
-        <w:lastRenderedPageBreak/>
-        <w:t xml:space="preserve">value as a result of hybridization. If there is a bias that leads to greater fitness, this is often called heterosis or hybrid vigor; if there is a bias that leads to lower fitness, this may be called outbreeding depression. Here we care about trait values, not their fitness effects, but </w:t>
+        <w:t xml:space="preserve">governs the possible bias in trait value as a result of hybridization. If there is a bias that leads to greater fitness, this is often called heterosis or hybrid vigor; if there is a bias that leads to lower fitness, this may be called outbreeding depression. Here we care about trait values, not their fitness effects, but </w:t>
       </w:r>
       <w:r>
         <w:rPr>
@@ -4746,8 +4833,6 @@
         </w:rPr>
         <w:t>d</w:t>
       </w:r>
-      <w:bookmarkStart w:id="0" w:name="_GoBack"/>
-      <w:bookmarkEnd w:id="0"/>
       <w:r>
         <w:rPr>
           <w:rFonts w:ascii="Times New Roman" w:hAnsi="Times New Roman" w:cs="Times New Roman"/>
@@ -6426,7 +6511,15 @@
           <w:rFonts w:ascii="Times New Roman" w:eastAsia="DFKai-SB" w:hAnsi="Times New Roman" w:cs="Times New Roman"/>
           <w:lang w:eastAsia="zh-TW"/>
         </w:rPr>
-        <w:t xml:space="preserve">To allow hybrid species to have different rates of evolution than non-hybrid species, one would just require modifying this variance to be </w:t>
+        <w:t xml:space="preserve">To allow hybrid species to have different rates of </w:t>
+      </w:r>
+      <w:r>
+        <w:rPr>
+          <w:rFonts w:ascii="Times New Roman" w:eastAsia="DFKai-SB" w:hAnsi="Times New Roman" w:cs="Times New Roman"/>
+          <w:lang w:eastAsia="zh-TW"/>
+        </w:rPr>
+        <w:lastRenderedPageBreak/>
+        <w:t xml:space="preserve">evolution than non-hybrid species, one would just require modifying this variance to be </w:t>
       </w:r>
       <w:r>
         <w:rPr>
@@ -6434,7 +6527,6 @@
           <w:i/>
           <w:lang w:eastAsia="zh-TW"/>
         </w:rPr>
-        <w:lastRenderedPageBreak/>
         <w:t>V</w:t>
       </w:r>
       <m:oMath>
@@ -10131,6 +10223,7 @@
             <w:rFonts w:ascii="Cambria Math" w:eastAsia="DFKai-SB" w:hAnsi="Cambria Math" w:cs="Times New Roman"/>
             <w:lang w:eastAsia="zh-TW"/>
           </w:rPr>
+          <w:lastRenderedPageBreak/>
           <m:t>Var</m:t>
         </m:r>
         <m:d>
@@ -10459,7 +10552,6 @@
           <w:rFonts w:ascii="Times New Roman" w:eastAsia="DFKai-SB" w:hAnsi="Times New Roman" w:cs="Times New Roman"/>
           <w:lang w:eastAsia="zh-TW"/>
         </w:rPr>
-        <w:lastRenderedPageBreak/>
         <w:t xml:space="preserve">And the covariance of the hybrid and other species at the time of hybridization is </w:t>
       </w:r>
     </w:p>
@@ -13113,6 +13205,7 @@
           <w:i/>
           <w:lang w:eastAsia="zh-TW"/>
         </w:rPr>
+        <w:lastRenderedPageBreak/>
         <w:t xml:space="preserve"> </w:t>
       </w:r>
     </w:p>
@@ -13132,7 +13225,6 @@
           <w:i/>
           <w:lang w:eastAsia="zh-TW"/>
         </w:rPr>
-        <w:lastRenderedPageBreak/>
         <w:t>Numerical problems</w:t>
       </w:r>
       <w:r>
@@ -13312,7 +13404,29 @@
         <w:rPr>
           <w:rFonts w:ascii="Times New Roman" w:hAnsi="Times New Roman" w:cs="Times New Roman"/>
         </w:rPr>
-        <w:t xml:space="preserve">The approach we seemed most useful overall was to use the function nearPD from the package Matrix </w:t>
+        <w:t xml:space="preserve">The approach </w:t>
+      </w:r>
+      <w:del w:id="7" w:author="O'Meara, Brian C" w:date="2018-07-23T15:27:00Z">
+        <w:r>
+          <w:rPr>
+            <w:rFonts w:ascii="Times New Roman" w:hAnsi="Times New Roman" w:cs="Times New Roman"/>
+          </w:rPr>
+          <w:delText xml:space="preserve">we </w:delText>
+        </w:r>
+      </w:del>
+      <w:ins w:id="8" w:author="O'Meara, Brian C" w:date="2018-07-23T15:27:00Z">
+        <w:r>
+          <w:rPr>
+            <w:rFonts w:ascii="Times New Roman" w:hAnsi="Times New Roman" w:cs="Times New Roman"/>
+          </w:rPr>
+          <w:t xml:space="preserve">that </w:t>
+        </w:r>
+      </w:ins>
+      <w:r>
+        <w:rPr>
+          <w:rFonts w:ascii="Times New Roman" w:hAnsi="Times New Roman" w:cs="Times New Roman"/>
+        </w:rPr>
+        <w:t xml:space="preserve">seemed most useful overall was to use the function nearPD from the package Matrix </w:t>
       </w:r>
       <w:r>
         <w:rPr>
@@ -13330,14 +13444,14 @@
         <w:rPr>
           <w:rFonts w:ascii="Times New Roman" w:hAnsi="Times New Roman" w:cs="Times New Roman"/>
         </w:rPr>
-        <w:t xml:space="preserve">g a numerically convenient value near but not at the actual value to examine is a problem (see the “streetlight effect” (Freedman, 2010)), and so taking the likelihood near an examined point but not at it should come at a cost. We implemented a penalty in such cases: if a nearPD correction resulted in an adjusted matrix not equal to the initial matrix, we penalized the likelihood </w:t>
+        <w:t xml:space="preserve">g a numerically convenient value near but not at the actual value to examine is a problem (see the “streetlight effect” (Freedman, 2010)), and so taking the likelihood near an examined point but not at it should come at a cost. We implemented a penalty in such cases: if a nearPD correction </w:t>
       </w:r>
       <w:r>
         <w:rPr>
           <w:rFonts w:ascii="Times New Roman" w:hAnsi="Times New Roman" w:cs="Times New Roman"/>
         </w:rPr>
         <w:lastRenderedPageBreak/>
-        <w:t xml:space="preserve">under the adjusted matrix by 10 log likelihood units plus the </w:t>
+        <w:t xml:space="preserve">resulted in an adjusted matrix not equal to the initial matrix, we penalized the likelihood under the adjusted matrix by 10 log likelihood units plus the </w:t>
       </w:r>
       <w:r>
         <w:rPr>
@@ -13413,7 +13527,14 @@
         <w:rPr>
           <w:rFonts w:ascii="Times New Roman" w:hAnsi="Times New Roman" w:cs="Times New Roman"/>
         </w:rPr>
-        <w:t>, which does not involve matrix inversion, are free from this problem, but many programs that use the multivariate normal to calculate likelihoods directly will have issues.</w:t>
+        <w:t xml:space="preserve">, which does not involve matrix inversion, are free from this problem, but many programs that use the multivariate normal to calculate likelihoods </w:t>
+      </w:r>
+      <w:r>
+        <w:rPr>
+          <w:rFonts w:ascii="Times New Roman" w:hAnsi="Times New Roman" w:cs="Times New Roman"/>
+        </w:rPr>
+        <w:lastRenderedPageBreak/>
+        <w:t>directly will have issues.</w:t>
       </w:r>
       <w:r>
         <w:rPr>
@@ -13899,7 +14020,15 @@
           <w:rFonts w:ascii="Times New Roman" w:hAnsi="Times New Roman" w:cs="Times New Roman"/>
           <w:lang w:eastAsia="zh-TW"/>
         </w:rPr>
-        <w:t xml:space="preserve"> et al. (2007) developed a phylogeny for cichlids which, importantly, included information about hybrid species and their presumed direction of ancestry. Their tree is not available in TreeBase or OpenTree, so to use their topology but estimate branch lengths, we downloaded their </w:t>
+        <w:t xml:space="preserve"> et al. (2007) developed a phylogeny for cichlids which, importantly, included information about hybrid species and their presumed direction of ancestry. Their tree is not available in TreeBase or OpenTree, so to use their topology but </w:t>
+      </w:r>
+      <w:r>
+        <w:rPr>
+          <w:rFonts w:ascii="Times New Roman" w:hAnsi="Times New Roman" w:cs="Times New Roman"/>
+          <w:lang w:eastAsia="zh-TW"/>
+        </w:rPr>
+        <w:lastRenderedPageBreak/>
+        <w:t xml:space="preserve">estimate branch lengths, we downloaded their </w:t>
       </w:r>
       <w:r>
         <w:rPr>
@@ -13962,15 +14091,7 @@
           <w:rFonts w:ascii="Times New Roman" w:hAnsi="Times New Roman" w:cs="Times New Roman"/>
           <w:lang w:eastAsia="zh-TW"/>
         </w:rPr>
-        <w:t xml:space="preserve"> The sequences were aligned by </w:t>
-      </w:r>
-      <w:r>
-        <w:rPr>
-          <w:rFonts w:ascii="Times New Roman" w:hAnsi="Times New Roman" w:cs="Times New Roman"/>
-          <w:lang w:eastAsia="zh-TW"/>
-        </w:rPr>
-        <w:lastRenderedPageBreak/>
-        <w:t>MAFFT</w:t>
+        <w:t xml:space="preserve"> The sequences were aligned by MAFFT</w:t>
       </w:r>
       <w:r>
         <w:rPr>
@@ -14277,7 +14398,7 @@
           <w:rFonts w:ascii="Times New Roman" w:hAnsi="Times New Roman" w:cs="Times New Roman"/>
           <w:lang w:eastAsia="zh-TW"/>
         </w:rPr>
-        <w:t xml:space="preserve">empiricists will have estimated this in the course of their study. Fishbase does not typically have a way to get estimates of uncertainty in maximum length. Instead, we approximated this by using observed ranges from the U. of Michigan Museum of Zoology fish collection. We downloaded all specimen information for all genera in our study, extracted the range of standard lengths, used the square root of the range divided by two as an estimate of the standard error, after first excluding records where the minimum was less than half the maximum (which could indicate juveniles included (S. Borstein, pers. comm)) and where </w:t>
+        <w:t xml:space="preserve">empiricists will have estimated this in the course of their study. Fishbase does not typically have a way to get estimates of uncertainty in maximum length. Instead, we approximated this by using observed ranges from the U. of Michigan Museum of Zoology fish collection. We downloaded all specimen information for all genera in our study, extracted the range of standard lengths, used the square root of the range divided by two as an estimate of the </w:t>
       </w:r>
       <w:r>
         <w:rPr>
@@ -14285,7 +14406,32 @@
           <w:lang w:eastAsia="zh-TW"/>
         </w:rPr>
         <w:lastRenderedPageBreak/>
-        <w:t xml:space="preserve">there was only one observation. We then did a linear regression between this estimate and log </w:t>
+        <w:t xml:space="preserve">standard </w:t>
+      </w:r>
+      <w:del w:id="9" w:author="O'Meara, Brian C" w:date="2018-07-23T15:53:00Z">
+        <w:r>
+          <w:rPr>
+            <w:rFonts w:ascii="Times New Roman" w:hAnsi="Times New Roman" w:cs="Times New Roman"/>
+            <w:lang w:eastAsia="zh-TW"/>
+          </w:rPr>
+          <w:delText>error</w:delText>
+        </w:r>
+      </w:del>
+      <w:ins w:id="10" w:author="O'Meara, Brian C" w:date="2018-07-23T15:53:00Z">
+        <w:r>
+          <w:rPr>
+            <w:rFonts w:ascii="Times New Roman" w:hAnsi="Times New Roman" w:cs="Times New Roman"/>
+            <w:lang w:eastAsia="zh-TW"/>
+          </w:rPr>
+          <w:t>deviation</w:t>
+        </w:r>
+      </w:ins>
+      <w:r>
+        <w:rPr>
+          <w:rFonts w:ascii="Times New Roman" w:hAnsi="Times New Roman" w:cs="Times New Roman"/>
+          <w:lang w:eastAsia="zh-TW"/>
+        </w:rPr>
+        <w:t xml:space="preserve">, after first excluding records where the minimum was less than half the maximum (which could indicate juveniles included (S. Borstein, pers. comm)) and where there was only one observation. We then did a linear regression between this estimate and log </w:t>
       </w:r>
       <w:r>
         <w:rPr>
@@ -14299,7 +14445,32 @@
           <w:rFonts w:ascii="Times New Roman" w:hAnsi="Times New Roman" w:cs="Times New Roman"/>
           <w:lang w:eastAsia="zh-TW"/>
         </w:rPr>
-        <w:t xml:space="preserve"> the standard length. This regression was used to predict the standard error for the total length measurements in </w:t>
+        <w:t xml:space="preserve"> the standard length. This regression was used to predict the standard </w:t>
+      </w:r>
+      <w:del w:id="11" w:author="O'Meara, Brian C" w:date="2018-07-23T15:54:00Z">
+        <w:r>
+          <w:rPr>
+            <w:rFonts w:ascii="Times New Roman" w:hAnsi="Times New Roman" w:cs="Times New Roman"/>
+            <w:lang w:eastAsia="zh-TW"/>
+          </w:rPr>
+          <w:delText xml:space="preserve">error </w:delText>
+        </w:r>
+      </w:del>
+      <w:ins w:id="12" w:author="O'Meara, Brian C" w:date="2018-07-23T15:54:00Z">
+        <w:r>
+          <w:rPr>
+            <w:rFonts w:ascii="Times New Roman" w:hAnsi="Times New Roman" w:cs="Times New Roman"/>
+            <w:lang w:eastAsia="zh-TW"/>
+          </w:rPr>
+          <w:t xml:space="preserve">deviation </w:t>
+        </w:r>
+      </w:ins>
+      <w:r>
+        <w:rPr>
+          <w:rFonts w:ascii="Times New Roman" w:hAnsi="Times New Roman" w:cs="Times New Roman"/>
+          <w:lang w:eastAsia="zh-TW"/>
+        </w:rPr>
+        <w:t xml:space="preserve">for the total length measurements in </w:t>
       </w:r>
       <w:r>
         <w:rPr>
@@ -14313,7 +14484,32 @@
           <w:rFonts w:ascii="Times New Roman" w:hAnsi="Times New Roman" w:cs="Times New Roman"/>
           <w:lang w:eastAsia="zh-TW"/>
         </w:rPr>
-        <w:t>ishbase. This is only an approximation, but the resulting standard errors seem biologically reasonable at typically 10% of the log-transformed measurement.</w:t>
+        <w:t xml:space="preserve">ishbase. This is only an approximation, but the resulting standard </w:t>
+      </w:r>
+      <w:del w:id="13" w:author="O'Meara, Brian C" w:date="2018-07-23T15:54:00Z">
+        <w:r>
+          <w:rPr>
+            <w:rFonts w:ascii="Times New Roman" w:hAnsi="Times New Roman" w:cs="Times New Roman"/>
+            <w:lang w:eastAsia="zh-TW"/>
+          </w:rPr>
+          <w:delText xml:space="preserve">errors </w:delText>
+        </w:r>
+      </w:del>
+      <w:ins w:id="14" w:author="O'Meara, Brian C" w:date="2018-07-23T15:54:00Z">
+        <w:r>
+          <w:rPr>
+            <w:rFonts w:ascii="Times New Roman" w:hAnsi="Times New Roman" w:cs="Times New Roman"/>
+            <w:lang w:eastAsia="zh-TW"/>
+          </w:rPr>
+          <w:t xml:space="preserve">deviation </w:t>
+        </w:r>
+      </w:ins>
+      <w:r>
+        <w:rPr>
+          <w:rFonts w:ascii="Times New Roman" w:hAnsi="Times New Roman" w:cs="Times New Roman"/>
+          <w:lang w:eastAsia="zh-TW"/>
+        </w:rPr>
+        <w:t>seem biologically reasonable at typically 10% of the log-transformed measurement.</w:t>
       </w:r>
     </w:p>
     <w:p>
@@ -14598,7 +14794,7 @@
           <w:rFonts w:ascii="Times New Roman" w:eastAsia="DFKai-SB" w:hAnsi="Times New Roman" w:cs="Times New Roman"/>
           <w:lang w:eastAsia="zh-TW"/>
         </w:rPr>
-        <w:t xml:space="preserve">This group contains tobacco and relatives. Their relationships were long suspected to be reticulate (Godspeed 1954), and this was supported by Chase et al. (2003) in a work based on internal transcribed spacer region (ITS) and in situ hybridization. We followed the same procedure as for the cichlid dataset in returning a chronogram, again with the goal of replicating the original study tree, except that we did not use Chase et al.’s parsimony trees as constraints. The crown age was set to 15.3 MY, following Clarkson et al. (2005). Taxa of hybrid origin and the placement of hybridization events were pulled from Chase et al.’s </w:t>
+        <w:t xml:space="preserve">This group contains tobacco and relatives. Their relationships were long suspected to be reticulate (Godspeed 1954), and this was supported by Chase et al. (2003) in a work based on internal transcribed spacer region (ITS) and in situ hybridization. We followed the same procedure as for the cichlid dataset in returning a chronogram, again with the goal of replicating the original study tree, except that we did not use Chase et al.’s parsimony trees </w:t>
       </w:r>
       <w:r>
         <w:rPr>
@@ -14606,7 +14802,7 @@
           <w:lang w:eastAsia="zh-TW"/>
         </w:rPr>
         <w:lastRenderedPageBreak/>
-        <w:t>results; timing of events came from branch lengths on the chronogram, where the donor and recipient times were set to be equal (thus, no postulate of unsampled intermediate hybrid parents) and to occur at the origin of the hybrid taxon. The relative seedling growth under mannitol treatment dataset from Komori et al. (2000) was extracted from their Table 2. We note that this number is a proportion, thus not quite meeting the expectations of Brownian motion (unbounded traits); we log transformed it, but this is still an imperfect fix. We used iPlant TNRS (Boyle et al. 2013) to convert the taxon names from both datasets to the same taxonomy, and Geiger (Harmon et al. 2008) to prune the tree and data to the same taxon set.   The evolutionary relationships for cichlid (Fig</w:t>
+        <w:t>as constraints. The crown age was set to 15.3 MY, following Clarkson et al. (2005). Taxa of hybrid origin and the placement of hybridization events were pulled from Chase et al.’s results; timing of events came from branch lengths on the chronogram, where the donor and recipient times were set to be equal (thus, no postulate of unsampled intermediate hybrid parents) and to occur at the origin of the hybrid taxon. The relative seedling growth under mannitol treatment dataset from Komori et al. (2000) was extracted from their Table 2. We note that this number is a proportion, thus not quite meeting the expectations of Brownian motion (unbounded traits); we log transformed it, but this is still an imperfect fix. We used iPlant TNRS (Boyle et al. 2013) to convert the taxon names from both datasets to the same taxonomy, and Geiger (Harmon et al. 2008) to prune the tree and data to the same taxon set.   The evolutionary relationships for cichlid (Fig</w:t>
       </w:r>
       <w:r>
         <w:rPr>
@@ -14797,6 +14993,7 @@
           <w:rFonts w:ascii="Times New Roman" w:eastAsia="DFKai-SB" w:hAnsi="Times New Roman" w:cs="Times New Roman"/>
           <w:lang w:eastAsia="zh-TW"/>
         </w:rPr>
+        <w:lastRenderedPageBreak/>
         <w:t xml:space="preserve">Figure 2: The </w:t>
       </w:r>
       <w:r>
@@ -14832,15 +15029,7 @@
           <w:rFonts w:ascii="Times New Roman" w:eastAsia="DFKai-SB" w:hAnsi="Times New Roman" w:cs="Times New Roman"/>
           <w:lang w:eastAsia="zh-TW"/>
         </w:rPr>
-        <w:t xml:space="preserve">Species in red are of putative hybrid origin. Red arrows show movement from a parent to a new hybrid lineage; in cases where only one arrow is </w:t>
-      </w:r>
-      <w:r>
-        <w:rPr>
-          <w:rFonts w:ascii="Times New Roman" w:eastAsia="DFKai-SB" w:hAnsi="Times New Roman" w:cs="Times New Roman"/>
-          <w:lang w:eastAsia="zh-TW"/>
-        </w:rPr>
-        <w:lastRenderedPageBreak/>
-        <w:t>shown leading to a lineage, it is because the hybrid lineage comes from its sister species on the tree plus the source of the arrow. Arrows appearing to move forward in time show transfer</w:t>
+        <w:t>Species in red are of putative hybrid origin. Red arrows show movement from a parent to a new hybrid lineage; in cases where only one arrow is shown leading to a lineage, it is because the hybrid lineage comes from its sister species on the tree plus the source of the arrow. Arrows appearing to move forward in time show transfer</w:t>
       </w:r>
       <w:r>
         <w:rPr>
@@ -15306,7 +15495,6 @@
           <w:rFonts w:ascii="Times New Roman" w:eastAsia="DFKai-SB" w:hAnsi="Times New Roman" w:cs="Times New Roman"/>
           <w:lang w:eastAsia="zh-TW"/>
         </w:rPr>
-        <w:lastRenderedPageBreak/>
         <w:t>Uncertainty in parameter estimates can be substantial. One way of estimating this can be looking at the curvature of the surface at the maximum likelihood optimum, but this is known to be problematic when the likelihood function is not regular (Pawitan 2013). A different approach, advanced by Edwards (1992) is to look at a confidence region of all points that generate a log likelihood within a certain range (often, set to be a d</w:t>
       </w:r>
       <w:r>
@@ -15441,7 +15629,7 @@
           <w:rFonts w:ascii="Times New Roman" w:eastAsia="DFKai-SB" w:hAnsi="Times New Roman" w:cs="Times New Roman"/>
           <w:lang w:eastAsia="zh-TW"/>
         </w:rPr>
-        <w:t xml:space="preserve">values that would not affect the likelihood. Thus, we chose to examine varying all parameters at once, so that if there is a ridge or other structure for the likelihood surface we do not overestimate our certainty. While there are many algorithms to find the peak of a surface, there are fewer to find the entirety of a region two log likelihood units below the peak. We thus developed a Monte Carlo method to estimate this. We start by simulating points using a multivariate uniform centered on the maximum likelihood estimates. The likelihood at each of these points is calculated. The algorithm periodically checks to make sure half the points are within the region and half are outside. If too many are within the cutoff of the peak likelihood, there is not good enough sampling of the boundaries of the confidence region and the sampling width is increased; if there are too many that have values too far from the optimal likelihood, the sampling width decreases. For a given parameter value, we thus calculate the likelihood over a range of values for the other parameters, giving a more realistic, less conservative confidence interval. Note, however, </w:t>
+        <w:t xml:space="preserve">values that would not affect the likelihood. Thus, we chose to examine varying all parameters at once, so that if there is a ridge or other structure for the likelihood surface we do not overestimate our certainty. While there are many algorithms to find the peak of a surface, there are fewer to find the entirety of a region two log likelihood units below the peak. We thus developed a Monte Carlo method to estimate this. We start by simulating points using a multivariate uniform centered on the maximum likelihood estimates. The likelihood at each of these points is calculated. The algorithm periodically checks to make sure half the points are within the region and half are outside. If too many are within the cutoff of the peak likelihood, there is not good enough sampling of the boundaries of the confidence region and the sampling width is increased; if there are too many that have values too far from the optimal likelihood, the sampling width decreases. For </w:t>
       </w:r>
       <w:r>
         <w:rPr>
@@ -15449,7 +15637,23 @@
           <w:lang w:eastAsia="zh-TW"/>
         </w:rPr>
         <w:lastRenderedPageBreak/>
-        <w:t xml:space="preserve">that this merely examines uncertainty due to flatness of the likelihood surface: there can be substantial additional sources of uncertainty from tree topology or branch length uncertainty, problems with measurements beyond what a fixed measurement error can address, or other issues. </w:t>
+        <w:t>a given parameter value, we thus calculate</w:t>
+      </w:r>
+      <w:ins w:id="15" w:author="O'Meara, Brian C" w:date="2018-07-23T15:28:00Z">
+        <w:r>
+          <w:rPr>
+            <w:rFonts w:ascii="Times New Roman" w:eastAsia="DFKai-SB" w:hAnsi="Times New Roman" w:cs="Times New Roman"/>
+            <w:lang w:eastAsia="zh-TW"/>
+          </w:rPr>
+          <w:t>d</w:t>
+        </w:r>
+      </w:ins>
+      <w:r>
+        <w:rPr>
+          <w:rFonts w:ascii="Times New Roman" w:eastAsia="DFKai-SB" w:hAnsi="Times New Roman" w:cs="Times New Roman"/>
+          <w:lang w:eastAsia="zh-TW"/>
+        </w:rPr>
+        <w:t xml:space="preserve"> the likelihood over a range of values for the other parameters, giving a more realistic, less conservative confidence interval. Note, however, that this merely examines uncertainty due to flatness of the likelihood surface: there can be substantial additional sources of uncertainty from tree topology or branch length uncertainty, problems with measurements beyond what a fixed measurement error can address, or other issues. </w:t>
       </w:r>
     </w:p>
     <w:p>
@@ -15824,7 +16028,14 @@
         <w:rPr>
           <w:rFonts w:ascii="Times New Roman" w:hAnsi="Times New Roman" w:cs="Times New Roman"/>
         </w:rPr>
-        <w:t>estimates had a median deviation of 0.45 (95% of the deviations were between 0 and 4.52)</w:t>
+        <w:t xml:space="preserve">estimates had a median deviation of 0.45 (95% of the deviations were between </w:t>
+      </w:r>
+      <w:r>
+        <w:rPr>
+          <w:rFonts w:ascii="Times New Roman" w:hAnsi="Times New Roman" w:cs="Times New Roman"/>
+        </w:rPr>
+        <w:lastRenderedPageBreak/>
+        <w:t>0 and 4.52)</w:t>
       </w:r>
       <w:r>
         <w:rPr>
@@ -15933,15 +16144,7 @@
           <w:rFonts w:ascii="Times New Roman" w:hAnsi="Times New Roman" w:cs="Times New Roman"/>
           <w:lang w:eastAsia="zh-TW"/>
         </w:rPr>
-        <w:t xml:space="preserve">odel-averaged </w:t>
-      </w:r>
-      <w:r>
-        <w:rPr>
-          <w:rFonts w:ascii="Times New Roman" w:hAnsi="Times New Roman" w:cs="Times New Roman"/>
-          <w:lang w:eastAsia="zh-TW"/>
-        </w:rPr>
-        <w:lastRenderedPageBreak/>
-        <w:t xml:space="preserve">parameter estimates for </w:t>
+        <w:t xml:space="preserve">odel-averaged parameter estimates for </w:t>
       </w:r>
       <w:r>
         <w:rPr>
@@ -16315,15 +16518,8 @@
           <w:rFonts w:ascii="Times New Roman" w:hAnsi="Times New Roman" w:cs="Times New Roman"/>
           <w:lang w:eastAsia="zh-TW"/>
         </w:rPr>
-        <w:t xml:space="preserve">Though the median estimates across simulations were fairly close to the true values, the range across simulation replicates was still quite extreme. For example, for 100 taxon trees with 10 </w:t>
-      </w:r>
-      <w:r>
-        <w:rPr>
-          <w:rFonts w:ascii="Times New Roman" w:hAnsi="Times New Roman" w:cs="Times New Roman"/>
-          <w:lang w:eastAsia="zh-TW"/>
-        </w:rPr>
         <w:lastRenderedPageBreak/>
-        <w:t xml:space="preserve">hybrids, the “best case” scenario we examined, if </w:t>
+        <w:t xml:space="preserve">Though the median estimates across simulations were fairly close to the true values, the range across simulation replicates was still quite extreme. For example, for 100 taxon trees with 10 hybrids, the “best case” scenario we examined, if </w:t>
       </w:r>
       <m:oMath>
         <m:r>
@@ -17465,25 +17661,75 @@
         <w:rPr>
           <w:rFonts w:ascii="Times New Roman" w:hAnsi="Times New Roman" w:cs="Times New Roman"/>
         </w:rPr>
-        <w:t xml:space="preserve">may not </w:t>
-      </w:r>
-      <w:r>
-        <w:rPr>
-          <w:rFonts w:ascii="Times New Roman" w:hAnsi="Times New Roman" w:cs="Times New Roman"/>
-        </w:rPr>
-        <w:t xml:space="preserve">statistically significantly </w:t>
-      </w:r>
-      <w:r>
-        <w:rPr>
-          <w:rFonts w:ascii="Times New Roman" w:hAnsi="Times New Roman" w:cs="Times New Roman"/>
-        </w:rPr>
-        <w:t>have</w:t>
-      </w:r>
-      <w:r>
-        <w:rPr>
-          <w:rFonts w:ascii="Times New Roman" w:hAnsi="Times New Roman" w:cs="Times New Roman"/>
-        </w:rPr>
-        <w:t xml:space="preserve"> higher success rates as seedlings under drought conditions than do their parents. There is again little evidence for increased variance at hybridization events. Given the tree height and its </w:t>
+        <w:t xml:space="preserve">may </w:t>
+      </w:r>
+      <w:ins w:id="16" w:author="O'Meara, Brian C" w:date="2018-07-23T15:26:00Z">
+        <w:r>
+          <w:rPr>
+            <w:rFonts w:ascii="Times New Roman" w:hAnsi="Times New Roman" w:cs="Times New Roman"/>
+          </w:rPr>
+          <w:t xml:space="preserve">have </w:t>
+        </w:r>
+      </w:ins>
+      <w:del w:id="17" w:author="O'Meara, Brian C" w:date="2018-07-23T15:26:00Z">
+        <w:r>
+          <w:rPr>
+            <w:rFonts w:ascii="Times New Roman" w:hAnsi="Times New Roman" w:cs="Times New Roman"/>
+          </w:rPr>
+          <w:delText xml:space="preserve">not </w:delText>
+        </w:r>
+        <w:r>
+          <w:rPr>
+            <w:rFonts w:ascii="Times New Roman" w:hAnsi="Times New Roman" w:cs="Times New Roman"/>
+          </w:rPr>
+          <w:delText xml:space="preserve">statistically significantly </w:delText>
+        </w:r>
+        <w:r>
+          <w:rPr>
+            <w:rFonts w:ascii="Times New Roman" w:hAnsi="Times New Roman" w:cs="Times New Roman"/>
+          </w:rPr>
+          <w:delText>have</w:delText>
+        </w:r>
+        <w:r>
+          <w:rPr>
+            <w:rFonts w:ascii="Times New Roman" w:hAnsi="Times New Roman" w:cs="Times New Roman"/>
+          </w:rPr>
+          <w:delText xml:space="preserve"> </w:delText>
+        </w:r>
+      </w:del>
+      <w:r>
+        <w:rPr>
+          <w:rFonts w:ascii="Times New Roman" w:hAnsi="Times New Roman" w:cs="Times New Roman"/>
+        </w:rPr>
+        <w:t>higher success rates as seedlings under drought conditions than do their parents</w:t>
+      </w:r>
+      <w:ins w:id="18" w:author="O'Meara, Brian C" w:date="2018-07-23T15:26:00Z">
+        <w:r>
+          <w:rPr>
+            <w:rFonts w:ascii="Times New Roman" w:hAnsi="Times New Roman" w:cs="Times New Roman"/>
+          </w:rPr>
+          <w:t xml:space="preserve"> but this is far from statistical significance</w:t>
+        </w:r>
+      </w:ins>
+      <w:r>
+        <w:rPr>
+          <w:rFonts w:ascii="Times New Roman" w:hAnsi="Times New Roman" w:cs="Times New Roman"/>
+        </w:rPr>
+        <w:t>. There is again little evidence for increased variance at hybridization events. Given the tree height</w:t>
+      </w:r>
+      <w:ins w:id="19" w:author="O'Meara, Brian C" w:date="2018-07-23T15:24:00Z">
+        <w:r>
+          <w:rPr>
+            <w:rFonts w:ascii="Times New Roman" w:hAnsi="Times New Roman" w:cs="Times New Roman"/>
+          </w:rPr>
+          <w:t xml:space="preserve"> (distance from the root)</w:t>
+        </w:r>
+      </w:ins>
+      <w:r>
+        <w:rPr>
+          <w:rFonts w:ascii="Times New Roman" w:hAnsi="Times New Roman" w:cs="Times New Roman"/>
+        </w:rPr>
+        <w:t xml:space="preserve"> and its </w:t>
       </w:r>
       <m:oMath>
         <m:sSup>
@@ -17517,7 +17763,51 @@
         <w:rPr>
           <w:rFonts w:ascii="Times New Roman" w:hAnsi="Times New Roman" w:cs="Times New Roman"/>
         </w:rPr>
-        <w:t xml:space="preserve"> rate, we expect variance at the tips to be </w:t>
+        <w:t xml:space="preserve"> rate, we expect variance at </w:t>
+      </w:r>
+      <w:del w:id="20" w:author="O'Meara, Brian C" w:date="2018-07-23T15:25:00Z">
+        <w:r>
+          <w:rPr>
+            <w:rFonts w:ascii="Times New Roman" w:hAnsi="Times New Roman" w:cs="Times New Roman"/>
+          </w:rPr>
+          <w:delText xml:space="preserve">the </w:delText>
+        </w:r>
+      </w:del>
+      <w:ins w:id="21" w:author="O'Meara, Brian C" w:date="2018-07-23T15:25:00Z">
+        <w:r>
+          <w:rPr>
+            <w:rFonts w:ascii="Times New Roman" w:hAnsi="Times New Roman" w:cs="Times New Roman"/>
+          </w:rPr>
+          <w:t xml:space="preserve">a </w:t>
+        </w:r>
+      </w:ins>
+      <w:r>
+        <w:rPr>
+          <w:rFonts w:ascii="Times New Roman" w:hAnsi="Times New Roman" w:cs="Times New Roman"/>
+        </w:rPr>
+        <w:t>tip</w:t>
+      </w:r>
+      <w:ins w:id="22" w:author="O'Meara, Brian C" w:date="2018-07-23T15:25:00Z">
+        <w:r>
+          <w:rPr>
+            <w:rFonts w:ascii="Times New Roman" w:hAnsi="Times New Roman" w:cs="Times New Roman"/>
+          </w:rPr>
+          <w:t xml:space="preserve"> with repeated evolution</w:t>
+        </w:r>
+      </w:ins>
+      <w:del w:id="23" w:author="O'Meara, Brian C" w:date="2018-07-23T15:25:00Z">
+        <w:r>
+          <w:rPr>
+            <w:rFonts w:ascii="Times New Roman" w:hAnsi="Times New Roman" w:cs="Times New Roman"/>
+          </w:rPr>
+          <w:delText>s</w:delText>
+        </w:r>
+      </w:del>
+      <w:r>
+        <w:rPr>
+          <w:rFonts w:ascii="Times New Roman" w:hAnsi="Times New Roman" w:cs="Times New Roman"/>
+        </w:rPr>
+        <w:t xml:space="preserve"> to be </w:t>
       </w:r>
       <w:r>
         <w:rPr>
@@ -17963,6 +18253,7 @@
           <w:rFonts w:ascii="Times New Roman" w:hAnsi="Times New Roman" w:cs="Times New Roman"/>
           <w:lang w:eastAsia="zh-TW"/>
         </w:rPr>
+        <w:lastRenderedPageBreak/>
         <w:t xml:space="preserve">Parameter estimates </w:t>
       </w:r>
       <w:r>
@@ -18023,7 +18314,6 @@
         <w:rPr>
           <w:rFonts w:ascii="Times New Roman" w:hAnsi="Times New Roman" w:cs="Times New Roman"/>
         </w:rPr>
-        <w:lastRenderedPageBreak/>
         <w:t>averaged</w:t>
       </w:r>
       <w:r>
@@ -18474,7 +18764,6 @@
           <w:rFonts w:ascii="Times New Roman" w:hAnsi="Times New Roman" w:cs="Times New Roman"/>
           <w:b/>
         </w:rPr>
-        <w:lastRenderedPageBreak/>
         <w:t>D</w:t>
       </w:r>
       <w:r>
@@ -18779,7 +19068,50 @@
           <w:rFonts w:ascii="Times New Roman" w:hAnsi="Times New Roman" w:cs="Times New Roman"/>
           <w:lang w:eastAsia="zh-TW"/>
         </w:rPr>
-        <w:t xml:space="preserve">2) quite extensive measurement uncertainty in the body length measurements. This latter could reflect real measurement uncertainty (fish have indeterminate growth (Dutta 1994)), so the notion of a true species mean for this trait is problematic) but errors in the tree topology or branch lengths would tend to result in this appearing as measurement error in this model, as well. </w:t>
+        <w:t>2) quite extensive measurement uncertainty in the body length measurements. This latter could reflect real measurement uncertainty (fish have indeterminate growth (Dutta 1994)), so the notion of a true species mean for this trait is problematic) but errors in the tree topology or branch lengths would tend to result in this appearing as measurement error in this model, as well.</w:t>
+      </w:r>
+      <w:ins w:id="24" w:author="O'Meara, Brian C" w:date="2018-07-23T15:46:00Z">
+        <w:r>
+          <w:rPr>
+            <w:rFonts w:ascii="Times New Roman" w:hAnsi="Times New Roman" w:cs="Times New Roman"/>
+            <w:lang w:eastAsia="zh-TW"/>
+          </w:rPr>
+          <w:t xml:space="preserve"> If the true </w:t>
+        </w:r>
+      </w:ins>
+      <w:ins w:id="25" w:author="O'Meara, Brian C" w:date="2018-07-23T15:47:00Z">
+        <w:r>
+          <w:rPr>
+            <w:rFonts w:ascii="Times New Roman" w:hAnsi="Times New Roman" w:cs="Times New Roman"/>
+            <w:lang w:eastAsia="zh-TW"/>
+          </w:rPr>
+          <w:t>process</w:t>
+        </w:r>
+      </w:ins>
+      <w:ins w:id="26" w:author="O'Meara, Brian C" w:date="2018-07-23T15:46:00Z">
+        <w:r>
+          <w:rPr>
+            <w:rFonts w:ascii="Times New Roman" w:hAnsi="Times New Roman" w:cs="Times New Roman"/>
+            <w:lang w:eastAsia="zh-TW"/>
+          </w:rPr>
+          <w:t xml:space="preserve"> of evolution is an Ornstein-Uhlenbeck model (but modeled as Bro</w:t>
+        </w:r>
+      </w:ins>
+      <w:ins w:id="27" w:author="O'Meara, Brian C" w:date="2018-07-23T15:47:00Z">
+        <w:r>
+          <w:rPr>
+            <w:rFonts w:ascii="Times New Roman" w:hAnsi="Times New Roman" w:cs="Times New Roman"/>
+            <w:lang w:eastAsia="zh-TW"/>
+          </w:rPr>
+          <w:t>wnian motion) it would also appear somewhat like substantial measurement error (more variance at the tips than one expects based on rates deeper in the tree).</w:t>
+        </w:r>
+      </w:ins>
+      <w:r>
+        <w:rPr>
+          <w:rFonts w:ascii="Times New Roman" w:hAnsi="Times New Roman" w:cs="Times New Roman"/>
+          <w:lang w:eastAsia="zh-TW"/>
+        </w:rPr>
+        <w:t xml:space="preserve"> </w:t>
       </w:r>
       <w:r>
         <w:rPr>
@@ -18808,7 +19140,15 @@
           <w:rFonts w:ascii="Times New Roman" w:hAnsi="Times New Roman" w:cs="Times New Roman"/>
           <w:lang w:eastAsia="zh-TW"/>
         </w:rPr>
-        <w:t xml:space="preserve"> that hybrids perform better in droughts than their parent species, though this is not statistically significant given the confidence interval. However, it might point the way to further studies about drought tolerance, an area that will be of increasing importance. </w:t>
+        <w:t xml:space="preserve"> that hybrids perform better in droughts than their parent species, though this is not statistically significant given the confidence interval. However, it </w:t>
+      </w:r>
+      <w:r>
+        <w:rPr>
+          <w:rFonts w:ascii="Times New Roman" w:hAnsi="Times New Roman" w:cs="Times New Roman"/>
+          <w:lang w:eastAsia="zh-TW"/>
+        </w:rPr>
+        <w:lastRenderedPageBreak/>
+        <w:t xml:space="preserve">might point the way to further studies about drought tolerance, an area that will be of increasing importance. </w:t>
       </w:r>
     </w:p>
     <w:p>
@@ -18830,7 +19170,6 @@
         <w:rPr>
           <w:rFonts w:ascii="Times New Roman" w:hAnsi="Times New Roman" w:cs="Times New Roman"/>
         </w:rPr>
-        <w:lastRenderedPageBreak/>
         <w:t>Several approaches have been proposed for inferring different rates along the branch for a given phylogenetic tree (McPeek</w:t>
       </w:r>
       <w:r>
@@ -18995,6 +19334,15 @@
         </w:rPr>
         <w:t xml:space="preserve"> could be embedded in the model. Developing a more complex model of this type could be very useful when analyzing fairly large data sets of hundreds of species or more, where heterogeneity is expected and there may be power to provide estimates for many parameters. </w:t>
       </w:r>
+      <w:ins w:id="28" w:author="O'Meara, Brian C" w:date="2018-07-23T15:44:00Z">
+        <w:r>
+          <w:rPr>
+            <w:rFonts w:ascii="Times New Roman" w:hAnsi="Times New Roman" w:cs="Times New Roman"/>
+            <w:lang w:eastAsia="zh-TW"/>
+          </w:rPr>
+          <w:t>Moreover, Bayesian approaches naturally lend themselves to incorporating empirically informed priors from experimental hybridization and other studies.</w:t>
+        </w:r>
+      </w:ins>
     </w:p>
     <w:p>
       <w:pPr>
@@ -19018,7 +19366,15 @@
           <w:rFonts w:ascii="Times New Roman" w:hAnsi="Times New Roman" w:cs="Times New Roman"/>
           <w:lang w:eastAsia="zh-TW"/>
         </w:rPr>
-        <w:t>In nature, approximately 10% of animal species and 25% of plant species hybridize (Mallet 2005, 2007), suggesting that there is widespread gene flow between “species.” Some of this gene flow may lead to hybrid speciation in the manner assumed in our method, and hybrid speciation is widely suspected in many groups (Arnold 1996, Welch and Riesberg 2002). However, even in the absence of hybrids formed from two distinct parent species, such ongoing gene flow suggests a need for a network metaphor, as suggested by Morrison (2014). Our method cannot currently deal with this sort of gene flow: we represent the hybrid as being the result of a single event between two parent lineages (though we do allow for one or bo</w:t>
+        <w:t xml:space="preserve">In nature, approximately 10% of animal species and 25% of plant species hybridize (Mallet 2005, 2007), suggesting that there is widespread gene flow between “species.” Some of this gene flow may lead to hybrid speciation in the manner assumed in our method, and hybrid speciation is widely suspected in many groups (Arnold 1996, Welch and Riesberg 2002). However, even in the absence of hybrids formed from two distinct parent species, such ongoing gene flow suggests a need for a network metaphor, as suggested by Morrison (2014). Our method cannot currently </w:t>
+      </w:r>
+      <w:r>
+        <w:rPr>
+          <w:rFonts w:ascii="Times New Roman" w:hAnsi="Times New Roman" w:cs="Times New Roman"/>
+          <w:lang w:eastAsia="zh-TW"/>
+        </w:rPr>
+        <w:lastRenderedPageBreak/>
+        <w:t>deal with this sort of gene flow: we represent the hybrid as being the result of a single event between two parent lineages (though we do allow for one or bo</w:t>
       </w:r>
       <w:r>
         <w:rPr>
@@ -19027,6 +19383,123 @@
         </w:rPr>
         <w:t xml:space="preserve">th parents to be missing from the tree, making the event appear as if it is going forward in time from the nearest sampled relative(s)). Gene flow over continuous time periods is thus not modeled yet, though it would be a basic extension. </w:t>
       </w:r>
+      <w:ins w:id="29" w:author="O'Meara, Brian C" w:date="2018-07-23T15:43:00Z">
+        <w:r>
+          <w:rPr>
+            <w:rFonts w:ascii="Times New Roman" w:hAnsi="Times New Roman" w:cs="Times New Roman"/>
+            <w:lang w:eastAsia="zh-TW"/>
+          </w:rPr>
+          <w:t>Ongoing flow could slow the rate of divergence beyond what is modeled in this work.</w:t>
+        </w:r>
+      </w:ins>
+      <w:ins w:id="30" w:author="O'Meara, Brian C" w:date="2018-07-23T16:00:00Z">
+        <w:r>
+          <w:rPr>
+            <w:rFonts w:ascii="Times New Roman" w:hAnsi="Times New Roman" w:cs="Times New Roman"/>
+            <w:lang w:eastAsia="zh-TW"/>
+          </w:rPr>
+          <w:t xml:space="preserve"> We </w:t>
+        </w:r>
+      </w:ins>
+      <w:ins w:id="31" w:author="O'Meara, Brian C" w:date="2018-07-23T16:01:00Z">
+        <w:r>
+          <w:rPr>
+            <w:rFonts w:ascii="Times New Roman" w:hAnsi="Times New Roman" w:cs="Times New Roman"/>
+            <w:lang w:eastAsia="zh-TW"/>
+          </w:rPr>
+          <w:t>assume vH is nonnegative in our model: hybrids show either a burst of variation at the moment of formation if vH is greater than zero or are just the weighted average of their parents</w:t>
+        </w:r>
+      </w:ins>
+      <w:ins w:id="32" w:author="O'Meara, Brian C" w:date="2018-07-23T16:02:00Z">
+        <w:r>
+          <w:rPr>
+            <w:rFonts w:ascii="Times New Roman" w:hAnsi="Times New Roman" w:cs="Times New Roman"/>
+            <w:lang w:eastAsia="zh-TW"/>
+          </w:rPr>
+          <w:t xml:space="preserve">’ phenotypes otherwise. However, one could imagine more flexible ways to parameterize this. A reviewer suggested that </w:t>
+        </w:r>
+        <w:r>
+          <w:rPr>
+            <w:rFonts w:ascii="Times New Roman" w:hAnsi="Times New Roman" w:cs="Times New Roman"/>
+            <w:lang w:eastAsia="zh-TW"/>
+          </w:rPr>
+          <w:t xml:space="preserve">it could be that for parents very different in phenotypes, their offspring tend to be intermediate (one parent homozygous for large body size </w:t>
+        </w:r>
+      </w:ins>
+      <w:ins w:id="33" w:author="O'Meara, Brian C" w:date="2018-07-23T16:03:00Z">
+        <w:r>
+          <w:rPr>
+            <w:rFonts w:ascii="Times New Roman" w:hAnsi="Times New Roman" w:cs="Times New Roman"/>
+            <w:lang w:eastAsia="zh-TW"/>
+          </w:rPr>
+          <w:t>genes</w:t>
+        </w:r>
+      </w:ins>
+      <w:ins w:id="34" w:author="O'Meara, Brian C" w:date="2018-07-23T16:02:00Z">
+        <w:r>
+          <w:rPr>
+            <w:rFonts w:ascii="Times New Roman" w:hAnsi="Times New Roman" w:cs="Times New Roman"/>
+            <w:lang w:eastAsia="zh-TW"/>
+          </w:rPr>
+          <w:t xml:space="preserve">, </w:t>
+        </w:r>
+      </w:ins>
+      <w:ins w:id="35" w:author="O'Meara, Brian C" w:date="2018-07-23T16:03:00Z">
+        <w:r>
+          <w:rPr>
+            <w:rFonts w:ascii="Times New Roman" w:hAnsi="Times New Roman" w:cs="Times New Roman"/>
+            <w:lang w:eastAsia="zh-TW"/>
+          </w:rPr>
+          <w:t>the other</w:t>
+        </w:r>
+      </w:ins>
+      <w:ins w:id="36" w:author="O'Meara, Brian C" w:date="2018-07-23T16:02:00Z">
+        <w:r>
+          <w:rPr>
+            <w:rFonts w:ascii="Times New Roman" w:hAnsi="Times New Roman" w:cs="Times New Roman"/>
+            <w:lang w:eastAsia="zh-TW"/>
+          </w:rPr>
+          <w:t xml:space="preserve"> </w:t>
+        </w:r>
+      </w:ins>
+      <w:ins w:id="37" w:author="O'Meara, Brian C" w:date="2018-07-23T16:03:00Z">
+        <w:r>
+          <w:rPr>
+            <w:rFonts w:ascii="Times New Roman" w:hAnsi="Times New Roman" w:cs="Times New Roman"/>
+            <w:lang w:eastAsia="zh-TW"/>
+          </w:rPr>
+          <w:t>for small body size genes, the offspring inherit an even mixture) whereas for intermediate parents, which could</w:t>
+        </w:r>
+      </w:ins>
+      <w:ins w:id="38" w:author="O'Meara, Brian C" w:date="2018-07-23T16:04:00Z">
+        <w:r>
+          <w:rPr>
+            <w:rFonts w:ascii="Times New Roman" w:hAnsi="Times New Roman" w:cs="Times New Roman"/>
+            <w:lang w:eastAsia="zh-TW"/>
+          </w:rPr>
+          <w:t xml:space="preserve"> each</w:t>
+        </w:r>
+      </w:ins>
+      <w:ins w:id="39" w:author="O'Meara, Brian C" w:date="2018-07-23T16:03:00Z">
+        <w:r>
+          <w:rPr>
+            <w:rFonts w:ascii="Times New Roman" w:hAnsi="Times New Roman" w:cs="Times New Roman"/>
+            <w:lang w:eastAsia="zh-TW"/>
+          </w:rPr>
+          <w:t xml:space="preserve"> have a mixture of large and sm</w:t>
+        </w:r>
+      </w:ins>
+      <w:ins w:id="40" w:author="O'Meara, Brian C" w:date="2018-07-23T16:04:00Z">
+        <w:r>
+          <w:rPr>
+            <w:rFonts w:ascii="Times New Roman" w:hAnsi="Times New Roman" w:cs="Times New Roman"/>
+            <w:lang w:eastAsia="zh-TW"/>
+          </w:rPr>
+          <w:t>all body size genes, the offspring could by chance inherit only the large ones, only the small ones, or anything in between.</w:t>
+        </w:r>
+      </w:ins>
+      <w:bookmarkStart w:id="41" w:name="_GoBack"/>
+      <w:bookmarkEnd w:id="41"/>
     </w:p>
     <w:p>
       <w:pPr>
@@ -19041,7 +19514,6 @@
           <w:rFonts w:ascii="Times New Roman" w:hAnsi="Times New Roman" w:cs="Times New Roman"/>
           <w:lang w:eastAsia="zh-TW"/>
         </w:rPr>
-        <w:lastRenderedPageBreak/>
         <w:t xml:space="preserve">A key input to our method is a phylogenetic network. There are an increasing number of </w:t>
       </w:r>
     </w:p>
@@ -19111,7 +19583,15 @@
           <w:rFonts w:ascii="Times New Roman" w:hAnsi="Times New Roman" w:cs="Times New Roman"/>
           <w:lang w:eastAsia="zh-TW"/>
         </w:rPr>
-        <w:t>This approach, especially the creation of the modified variance covariance matrix given hybridization and the potential for a modified matrix of expected species values, could form the core for multivariate approaches, in the same way the traditional Brownian motion tree model lies at the heart of methods as various as PGLS (Martins and Hansen 1997), PGLM (Ives and Helmus 2011), independent contrasts (Felsenstein 1985, 2008), phylogenetic linear regression (Ho and An</w:t>
+        <w:t xml:space="preserve">This approach, especially the creation of the modified variance covariance matrix given hybridization and the potential for a modified matrix of expected species values, could form the core for multivariate approaches, in the same way the traditional Brownian motion tree model </w:t>
+      </w:r>
+      <w:r>
+        <w:rPr>
+          <w:rFonts w:ascii="Times New Roman" w:hAnsi="Times New Roman" w:cs="Times New Roman"/>
+          <w:lang w:eastAsia="zh-TW"/>
+        </w:rPr>
+        <w:lastRenderedPageBreak/>
+        <w:t>lies at the heart of methods as various as PGLS (Martins and Hansen 1997), PGLM (Ives and Helmus 2011), independent contrasts (Felsenstein 1985, 2008), phylogenetic linear regression (Ho and An</w:t>
       </w:r>
       <w:r>
         <w:rPr>
@@ -19251,15 +19731,7 @@
           <w:rFonts w:ascii="Times New Roman" w:hAnsi="Times New Roman" w:cs="Times New Roman"/>
           <w:lang w:eastAsia="zh-TW"/>
         </w:rPr>
-        <w:t xml:space="preserve">also </w:t>
-      </w:r>
-      <w:r>
-        <w:rPr>
-          <w:rFonts w:ascii="Times New Roman" w:hAnsi="Times New Roman" w:cs="Times New Roman"/>
-          <w:lang w:eastAsia="zh-TW"/>
-        </w:rPr>
-        <w:lastRenderedPageBreak/>
-        <w:t>thank the National Institute for Biological and Mathematical Synthesis (NIMBioS)</w:t>
+        <w:t>also thank the National Institute for Biological and Mathematical Synthesis (NIMBioS)</w:t>
       </w:r>
       <w:r>
         <w:rPr>
@@ -25669,6 +26141,14 @@
     <w:abstractNumId w:val="12"/>
   </w:num>
 </w:numbering>
+</file>
+
+<file path=word/people.xml><?xml version="1.0" encoding="utf-8"?>
+<w15:people xmlns:wpc="http://schemas.microsoft.com/office/word/2010/wordprocessingCanvas" xmlns:cx="http://schemas.microsoft.com/office/drawing/2014/chartex" xmlns:cx1="http://schemas.microsoft.com/office/drawing/2015/9/8/chartex" xmlns:cx2="http://schemas.microsoft.com/office/drawing/2015/10/21/chartex" xmlns:cx3="http://schemas.microsoft.com/office/drawing/2016/5/9/chartex" xmlns:cx4="http://schemas.microsoft.com/office/drawing/2016/5/10/chartex" xmlns:cx5="http://schemas.microsoft.com/office/drawing/2016/5/11/chartex" xmlns:cx6="http://schemas.microsoft.com/office/drawing/2016/5/12/chartex" xmlns:cx7="http://schemas.microsoft.com/office/drawing/2016/5/13/chartex" xmlns:cx8="http://schemas.microsoft.com/office/drawing/2016/5/14/chartex" xmlns:mc="http://schemas.openxmlformats.org/markup-compatibility/2006" xmlns:aink="http://schemas.microsoft.com/office/drawing/2016/ink" xmlns:am3d="http://schemas.microsoft.com/office/drawing/2017/model3d" xmlns:o="urn:schemas-microsoft-com:office:office" xmlns:r="http://schemas.openxmlformats.org/officeDocument/2006/relationships" xmlns:m="http://schemas.openxmlformats.org/officeDocument/2006/math" xmlns:v="urn:schemas-microsoft-com:vml" xmlns:wp14="http://schemas.microsoft.com/office/word/2010/wordprocessingDrawing" xmlns:wp="http://schemas.openxmlformats.org/drawingml/2006/wordprocessingDrawing" xmlns:w10="urn:schemas-microsoft-com:office:word" xmlns:w="http://schemas.openxmlformats.org/wordprocessingml/2006/main" xmlns:w14="http://schemas.microsoft.com/office/word/2010/wordml" xmlns:w15="http://schemas.microsoft.com/office/word/2012/wordml" xmlns:w16cid="http://schemas.microsoft.com/office/word/2016/wordml/cid" xmlns:w16se="http://schemas.microsoft.com/office/word/2015/wordml/symex" xmlns:wpg="http://schemas.microsoft.com/office/word/2010/wordprocessingGroup" xmlns:wpi="http://schemas.microsoft.com/office/word/2010/wordprocessingInk" xmlns:wne="http://schemas.microsoft.com/office/word/2006/wordml" xmlns:wps="http://schemas.microsoft.com/office/word/2010/wordprocessingShape" mc:Ignorable="w14 w15 w16se w16cid wp14">
+  <w15:person w15:author="O'Meara, Brian C">
+    <w15:presenceInfo w15:providerId="Windows Live" w15:userId="e023f2c8-4e36-4b8a-a031-4f6bc90ab5c8"/>
+  </w15:person>
+</w15:people>
 </file>
 
 <file path=word/styles.xml><?xml version="1.0" encoding="utf-8"?>
@@ -25953,10 +26433,6 @@
     <w:lsdException w:name="Book Title" w:uiPriority="33" w:qFormat="1"/>
     <w:lsdException w:name="Bibliography" w:semiHidden="1" w:uiPriority="37" w:unhideWhenUsed="1"/>
     <w:lsdException w:name="TOC Heading" w:semiHidden="1" w:uiPriority="39" w:unhideWhenUsed="1" w:qFormat="1"/>
-    <w:lsdException w:name="Grid Table Light" w:semiHidden="1" w:unhideWhenUsed="1"/>
-    <w:lsdException w:name="Grid Table 1 Light" w:semiHidden="1" w:unhideWhenUsed="1"/>
-    <w:lsdException w:name="Grid Table 2" w:semiHidden="1" w:unhideWhenUsed="1"/>
-    <w:lsdException w:name="Grid Table 3" w:semiHidden="1" w:unhideWhenUsed="1"/>
     <w:lsdException w:name="Grid Table 4" w:uiPriority="49"/>
     <w:lsdException w:name="Grid Table 5 Dark" w:uiPriority="50"/>
     <w:lsdException w:name="Grid Table 6 Colorful" w:uiPriority="51"/>

</xml_diff>

<commit_message>
more results in the paper
</commit_message>
<xml_diff>
--- a/MainText_updated.docx
+++ b/MainText_updated.docx
@@ -1926,23 +1926,7 @@
           <w:rFonts w:eastAsia="DFKai-SB"/>
           <w:lang w:eastAsia="zh-TW"/>
         </w:rPr>
-        <w:t>, species D exchanged genes with the species at C to form a hybrid species, B, which surv</w:t>
-      </w:r>
-      <w:proofErr w:type="spellStart"/>
-      <w:r>
-        <w:rPr>
-          <w:rFonts w:eastAsia="DFKai-SB"/>
-          <w:lang w:eastAsia="zh-TW"/>
-        </w:rPr>
-        <w:t>ived</w:t>
-      </w:r>
-      <w:proofErr w:type="spellEnd"/>
-      <w:r>
-        <w:rPr>
-          <w:rFonts w:eastAsia="DFKai-SB"/>
-          <w:lang w:eastAsia="zh-TW"/>
-        </w:rPr>
-        <w:t xml:space="preserve"> to be sampled species R. Though gene flow only occurs between taxa occurring at the same point in time (D and C), due to extinction</w:t>
+        <w:t>, species D exchanged genes with the species at C to form a hybrid species, B, which survived to be sampled species R. Though gene flow only occurs between taxa occurring at the same point in time (D and C), due to extinction</w:t>
       </w:r>
       <w:r>
         <w:rPr>
@@ -14120,18 +14104,9 @@
             <w:rFonts w:eastAsia="DFKai-SB"/>
             <w:lang w:eastAsia="zh-TW"/>
           </w:rPr>
-          <w:t xml:space="preserve"> </w:t>
-        </w:r>
-        <w:proofErr w:type="spellStart"/>
-        <w:r>
-          <w:rPr>
-            <w:rFonts w:eastAsia="DFKai-SB"/>
-            <w:lang w:eastAsia="zh-TW"/>
-          </w:rPr>
-          <w:t xml:space="preserve">settings. </w:t>
+          <w:t xml:space="preserve"> settings. </w:t>
         </w:r>
       </w:ins>
-      <w:proofErr w:type="spellEnd"/>
       <w:ins w:id="68" w:author="O'Meara, Brian C [2]" w:date="2019-07-29T13:03:00Z">
         <w:r>
           <w:rPr>
@@ -17077,7 +17052,30 @@
               </w:rPr>
             </w:rPrChange>
           </w:rPr>
-          <w:t xml:space="preserve">Table ___, made from </w:t>
+          <w:t xml:space="preserve">Table </w:t>
+        </w:r>
+      </w:ins>
+      <w:ins w:id="130" w:author="O'Meara, Brian C [2]" w:date="2019-07-30T12:48:00Z">
+        <w:r>
+          <w:rPr>
+            <w:highlight w:val="yellow"/>
+            <w:lang w:eastAsia="zh-TW"/>
+          </w:rPr>
+          <w:t>1</w:t>
+        </w:r>
+      </w:ins>
+      <w:ins w:id="131" w:author="O'Meara, Brian C [2]" w:date="2019-07-29T16:02:00Z">
+        <w:r>
+          <w:rPr>
+            <w:highlight w:val="yellow"/>
+            <w:lang w:eastAsia="zh-TW"/>
+            <w:rPrChange w:id="132" w:author="O'Meara, Brian C [2]" w:date="2019-07-29T16:02:00Z">
+              <w:rPr>
+                <w:lang w:eastAsia="zh-TW"/>
+              </w:rPr>
+            </w:rPrChange>
+          </w:rPr>
+          <w:t xml:space="preserve"> made from </w:t>
         </w:r>
         <w:r>
           <w:rPr>
@@ -17097,7 +17095,7 @@
           <w:rPr>
             <w:rFonts w:eastAsia="PMingLiU"/>
             <w:highlight w:val="yellow"/>
-            <w:rPrChange w:id="130" w:author="O'Meara, Brian C [2]" w:date="2019-07-29T16:02:00Z">
+            <w:rPrChange w:id="133" w:author="O'Meara, Brian C [2]" w:date="2019-07-29T16:02:00Z">
               <w:rPr>
                 <w:rStyle w:val="Hyperlink"/>
                 <w:rFonts w:eastAsia="PMingLiU"/>
@@ -17109,7 +17107,7 @@
         <w:r>
           <w:rPr>
             <w:highlight w:val="yellow"/>
-            <w:rPrChange w:id="131" w:author="O'Meara, Brian C [2]" w:date="2019-07-29T16:02:00Z">
+            <w:rPrChange w:id="134" w:author="O'Meara, Brian C [2]" w:date="2019-07-29T16:02:00Z">
               <w:rPr/>
             </w:rPrChange>
           </w:rPr>
@@ -17134,7 +17132,7 @@
             <w:rStyle w:val="Hyperlink"/>
             <w:rFonts w:eastAsia="PMingLiU"/>
             <w:highlight w:val="yellow"/>
-            <w:rPrChange w:id="132" w:author="O'Meara, Brian C [2]" w:date="2019-07-29T16:02:00Z">
+            <w:rPrChange w:id="135" w:author="O'Meara, Brian C [2]" w:date="2019-07-29T16:02:00Z">
               <w:rPr>
                 <w:rStyle w:val="Hyperlink"/>
                 <w:rFonts w:eastAsia="PMingLiU"/>
@@ -17147,7 +17145,7 @@
           <w:rPr>
             <w:rStyle w:val="Hyperlink"/>
             <w:highlight w:val="yellow"/>
-            <w:rPrChange w:id="133" w:author="O'Meara, Brian C [2]" w:date="2019-07-29T16:02:00Z">
+            <w:rPrChange w:id="136" w:author="O'Meara, Brian C [2]" w:date="2019-07-29T16:02:00Z">
               <w:rPr/>
             </w:rPrChange>
           </w:rPr>
@@ -17164,12 +17162,12 @@
           <w:t xml:space="preserve">). </w:t>
         </w:r>
       </w:ins>
-      <w:ins w:id="134" w:author="O'Meara, Brian C [2]" w:date="2019-07-29T16:03:00Z">
+      <w:ins w:id="137" w:author="O'Meara, Brian C [2]" w:date="2019-07-29T16:03:00Z">
         <w:r>
           <w:t xml:space="preserve">Estimates for parameter values tended to be centered on the true value, especially for SE, </w:t>
         </w:r>
       </w:ins>
-      <w:ins w:id="135" w:author="O'Meara, Brian C [2]" w:date="2019-07-29T16:04:00Z">
+      <w:ins w:id="138" w:author="O'Meara, Brian C [2]" w:date="2019-07-29T16:04:00Z">
         <w:r>
           <w:t xml:space="preserve">µ, and </w:t>
         </w:r>
@@ -17178,7 +17176,7 @@
         <m:sSup>
           <m:sSupPr>
             <m:ctrlPr>
-              <w:ins w:id="136" w:author="O'Meara, Brian C [2]" w:date="2019-07-29T16:05:00Z">
+              <w:ins w:id="139" w:author="O'Meara, Brian C [2]" w:date="2019-07-29T16:05:00Z">
                 <w:rPr>
                   <w:rFonts w:ascii="Cambria Math" w:hAnsi="Cambria Math"/>
                   <w:i/>
@@ -17188,7 +17186,7 @@
           </m:sSupPr>
           <m:e>
             <m:r>
-              <w:ins w:id="137" w:author="O'Meara, Brian C [2]" w:date="2019-07-29T16:05:00Z">
+              <w:ins w:id="140" w:author="O'Meara, Brian C [2]" w:date="2019-07-29T16:05:00Z">
                 <w:rPr>
                   <w:rFonts w:ascii="Cambria Math" w:hAnsi="Cambria Math"/>
                 </w:rPr>
@@ -17198,7 +17196,7 @@
           </m:e>
           <m:sup>
             <m:r>
-              <w:ins w:id="138" w:author="O'Meara, Brian C [2]" w:date="2019-07-29T16:05:00Z">
+              <w:ins w:id="141" w:author="O'Meara, Brian C [2]" w:date="2019-07-29T16:05:00Z">
                 <w:rPr>
                   <w:rFonts w:ascii="Cambria Math" w:hAnsi="Cambria Math"/>
                 </w:rPr>
@@ -17208,7 +17206,7 @@
           </m:sup>
         </m:sSup>
       </m:oMath>
-      <w:ins w:id="139" w:author="O'Meara, Brian C [2]" w:date="2019-07-29T16:05:00Z">
+      <w:ins w:id="142" w:author="O'Meara, Brian C [2]" w:date="2019-07-29T16:05:00Z">
         <w:r>
           <w:t xml:space="preserve">; estimates of </w:t>
         </w:r>
@@ -17221,12 +17219,12 @@
           </m:r>
         </m:oMath>
       </w:ins>
-      <w:ins w:id="140" w:author="O'Meara, Brian C [2]" w:date="2019-07-29T16:06:00Z">
+      <w:ins w:id="143" w:author="O'Meara, Brian C [2]" w:date="2019-07-29T16:06:00Z">
         <w:r>
           <w:t xml:space="preserve"> and especially</w:t>
         </w:r>
       </w:ins>
-      <w:ins w:id="141" w:author="O'Meara, Brian C [2]" w:date="2019-07-29T16:05:00Z">
+      <w:ins w:id="144" w:author="O'Meara, Brian C [2]" w:date="2019-07-29T16:05:00Z">
         <w:r>
           <w:t xml:space="preserve"> </w:t>
         </w:r>
@@ -17259,7 +17257,7 @@
           </m:sSub>
         </m:oMath>
       </w:ins>
-      <w:del w:id="142" w:author="O'Meara, Brian C [2]" w:date="2019-07-29T16:03:00Z">
+      <w:del w:id="145" w:author="O'Meara, Brian C [2]" w:date="2019-07-29T16:03:00Z">
         <w:r>
           <w:rPr>
             <w:rFonts w:eastAsia="DFKai-SB"/>
@@ -17507,12 +17505,90 @@
           <w:delText xml:space="preserve"> fixed at zero, are shown in Supp Fig. 1. </w:delText>
         </w:r>
       </w:del>
-      <w:ins w:id="143" w:author="O'Meara, Brian C [2]" w:date="2019-07-29T16:06:00Z">
+      <w:ins w:id="146" w:author="O'Meara, Brian C [2]" w:date="2019-07-29T16:06:00Z">
         <w:r>
           <w:rPr>
             <w:lang w:eastAsia="zh-TW"/>
           </w:rPr>
           <w:t xml:space="preserve"> were less accurate, though more hybridization events and bigger trees were helpful in getting better estimates.</w:t>
+        </w:r>
+      </w:ins>
+      <w:ins w:id="147" w:author="O'Meara, Brian C [2]" w:date="2019-07-30T10:39:00Z">
+        <w:r>
+          <w:rPr>
+            <w:lang w:eastAsia="zh-TW"/>
+          </w:rPr>
+          <w:t xml:space="preserve"> Overall, the normalized (divided by the mean of the true parameter values) root mean squared error were __, ___, ____ </w:t>
+        </w:r>
+        <w:r>
+          <w:rPr>
+            <w:highlight w:val="yellow"/>
+            <w:lang w:eastAsia="zh-TW"/>
+            <w:rPrChange w:id="148" w:author="O'Meara, Brian C [2]" w:date="2019-07-30T10:40:00Z">
+              <w:rPr>
+                <w:lang w:eastAsia="zh-TW"/>
+              </w:rPr>
+            </w:rPrChange>
+          </w:rPr>
+          <w:t xml:space="preserve">[FILL IN FROM </w:t>
+        </w:r>
+      </w:ins>
+      <w:ins w:id="149" w:author="O'Meara, Brian C [2]" w:date="2019-07-30T10:40:00Z">
+        <w:r>
+          <w:rPr>
+            <w:highlight w:val="yellow"/>
+            <w:lang w:eastAsia="zh-TW"/>
+            <w:rPrChange w:id="150" w:author="O'Meara, Brian C [2]" w:date="2019-07-30T10:40:00Z">
+              <w:rPr>
+                <w:lang w:eastAsia="zh-TW"/>
+              </w:rPr>
+            </w:rPrChange>
+          </w:rPr>
+          <w:t>NormalizedRMSE.xlsx</w:t>
+        </w:r>
+        <w:r>
+          <w:rPr>
+            <w:highlight w:val="yellow"/>
+            <w:lang w:eastAsia="zh-TW"/>
+            <w:rPrChange w:id="151" w:author="O'Meara, Brian C [2]" w:date="2019-07-30T10:40:00Z">
+              <w:rPr>
+                <w:lang w:eastAsia="zh-TW"/>
+              </w:rPr>
+            </w:rPrChange>
+          </w:rPr>
+          <w:t xml:space="preserve"> made by </w:t>
+        </w:r>
+        <w:proofErr w:type="spellStart"/>
+        <w:r>
+          <w:rPr>
+            <w:highlight w:val="yellow"/>
+            <w:lang w:eastAsia="zh-TW"/>
+            <w:rPrChange w:id="152" w:author="O'Meara, Brian C [2]" w:date="2019-07-30T10:40:00Z">
+              <w:rPr>
+                <w:lang w:eastAsia="zh-TW"/>
+              </w:rPr>
+            </w:rPrChange>
+          </w:rPr>
+          <w:t>maketable.R</w:t>
+        </w:r>
+        <w:proofErr w:type="spellEnd"/>
+        <w:r>
+          <w:rPr>
+            <w:highlight w:val="yellow"/>
+            <w:lang w:eastAsia="zh-TW"/>
+            <w:rPrChange w:id="153" w:author="O'Meara, Brian C [2]" w:date="2019-07-30T10:40:00Z">
+              <w:rPr>
+                <w:lang w:eastAsia="zh-TW"/>
+              </w:rPr>
+            </w:rPrChange>
+          </w:rPr>
+          <w:t>]</w:t>
+        </w:r>
+        <w:r>
+          <w:rPr>
+            <w:lang w:eastAsia="zh-TW"/>
+          </w:rPr>
+          <w:t xml:space="preserve"> from the model-averaged parameter estimates; the estimates from choosing the best model alone, which we do not recommend, were slightly worse.</w:t>
         </w:r>
       </w:ins>
     </w:p>
@@ -17531,6 +17607,57 @@
           <w:lang w:eastAsia="zh-TW"/>
         </w:rPr>
       </w:pPr>
+      <w:ins w:id="154" w:author="O'Meara, Brian C [2]" w:date="2019-07-30T12:54:00Z">
+        <w:r>
+          <w:rPr>
+            <w:noProof/>
+            <w:lang w:eastAsia="zh-TW"/>
+          </w:rPr>
+          <w:lastRenderedPageBreak/>
+          <w:drawing>
+            <wp:inline distT="0" distB="0" distL="0" distR="0" wp14:anchorId="40FC87BE" wp14:editId="0A83DDCD">
+              <wp:extent cx="4873763" cy="7080308"/>
+              <wp:effectExtent l="0" t="0" r="3175" b="0"/>
+              <wp:docPr id="11" name="Picture 11"/>
+              <wp:cNvGraphicFramePr>
+                <a:graphicFrameLocks xmlns:a="http://schemas.openxmlformats.org/drawingml/2006/main" noChangeAspect="1"/>
+              </wp:cNvGraphicFramePr>
+              <a:graphic xmlns:a="http://schemas.openxmlformats.org/drawingml/2006/main">
+                <a:graphicData uri="http://schemas.openxmlformats.org/drawingml/2006/picture">
+                  <pic:pic xmlns:pic="http://schemas.openxmlformats.org/drawingml/2006/picture">
+                    <pic:nvPicPr>
+                      <pic:cNvPr id="11" name="Summary.pdf"/>
+                      <pic:cNvPicPr/>
+                    </pic:nvPicPr>
+                    <pic:blipFill rotWithShape="1">
+                      <a:blip r:embed="rId9"/>
+                      <a:srcRect l="7357" t="6015" r="8830" b="7947"/>
+                      <a:stretch/>
+                    </pic:blipFill>
+                    <pic:spPr bwMode="auto">
+                      <a:xfrm>
+                        <a:off x="0" y="0"/>
+                        <a:ext cx="4873984" cy="7080628"/>
+                      </a:xfrm>
+                      <a:prstGeom prst="rect">
+                        <a:avLst/>
+                      </a:prstGeom>
+                      <a:ln>
+                        <a:noFill/>
+                      </a:ln>
+                      <a:extLst>
+                        <a:ext uri="{53640926-AAD7-44D8-BBD7-CCE9431645EC}">
+                          <a14:shadowObscured xmlns:a14="http://schemas.microsoft.com/office/drawing/2010/main"/>
+                        </a:ext>
+                      </a:extLst>
+                    </pic:spPr>
+                  </pic:pic>
+                </a:graphicData>
+              </a:graphic>
+            </wp:inline>
+          </w:drawing>
+        </w:r>
+      </w:ins>
     </w:p>
     <w:p>
       <w:pPr>
@@ -17539,7 +17666,110 @@
           <w:lang w:eastAsia="zh-TW"/>
         </w:rPr>
       </w:pPr>
-      <w:del w:id="144" w:author="O'Meara, Brian C [2]" w:date="2019-07-29T16:03:00Z">
+      <w:ins w:id="155" w:author="O'Meara, Brian C [2]" w:date="2019-07-30T12:47:00Z">
+        <w:r>
+          <w:rPr>
+            <w:lang w:eastAsia="zh-TW"/>
+          </w:rPr>
+          <w:t>Table 1</w:t>
+        </w:r>
+      </w:ins>
+      <w:ins w:id="156" w:author="O'Meara, Brian C [2]" w:date="2019-07-30T12:48:00Z">
+        <w:r>
+          <w:rPr>
+            <w:lang w:eastAsia="zh-TW"/>
+          </w:rPr>
+          <w:t xml:space="preserve">: </w:t>
+        </w:r>
+      </w:ins>
+      <w:ins w:id="157" w:author="O'Meara, Brian C [2]" w:date="2019-07-30T12:49:00Z">
+        <w:r>
+          <w:rPr>
+            <w:lang w:eastAsia="zh-TW"/>
+          </w:rPr>
+          <w:t>Parameter estimates across simulation conditions.</w:t>
+        </w:r>
+      </w:ins>
+      <w:ins w:id="158" w:author="O'Meara, Brian C [2]" w:date="2019-07-30T12:55:00Z">
+        <w:r>
+          <w:rPr>
+            <w:lang w:eastAsia="zh-TW"/>
+          </w:rPr>
+          <w:t xml:space="preserve"> [</w:t>
+        </w:r>
+        <w:r>
+          <w:rPr>
+            <w:highlight w:val="yellow"/>
+            <w:lang w:eastAsia="zh-TW"/>
+            <w:rPrChange w:id="159" w:author="O'Meara, Brian C [2]" w:date="2019-07-30T12:55:00Z">
+              <w:rPr>
+                <w:lang w:eastAsia="zh-TW"/>
+              </w:rPr>
+            </w:rPrChange>
+          </w:rPr>
+          <w:t>UPDATE ONCE SIMS ARE DONE</w:t>
+        </w:r>
+        <w:r>
+          <w:rPr>
+            <w:lang w:eastAsia="zh-TW"/>
+          </w:rPr>
+          <w:t xml:space="preserve">]. Mean of model-averaged parameter estimates and </w:t>
+        </w:r>
+        <w:proofErr w:type="spellStart"/>
+        <w:r>
+          <w:rPr>
+            <w:lang w:eastAsia="zh-TW"/>
+          </w:rPr>
+          <w:t>sd</w:t>
+        </w:r>
+        <w:proofErr w:type="spellEnd"/>
+        <w:r>
+          <w:rPr>
+            <w:lang w:eastAsia="zh-TW"/>
+          </w:rPr>
+          <w:t xml:space="preserve"> across 25 replicate simulations for each set of conditions are included in the Est. (estimated) columns, the true</w:t>
+        </w:r>
+      </w:ins>
+      <w:ins w:id="160" w:author="O'Meara, Brian C [2]" w:date="2019-07-30T12:56:00Z">
+        <w:r>
+          <w:rPr>
+            <w:lang w:eastAsia="zh-TW"/>
+          </w:rPr>
+          <w:t xml:space="preserve"> generating </w:t>
+        </w:r>
+        <w:r>
+          <w:rPr>
+            <w:lang w:eastAsia="zh-TW"/>
+          </w:rPr>
+          <w:lastRenderedPageBreak/>
+          <w:t xml:space="preserve">parameters to the left of each estimate. Note the increased performance (mean closer to the true value, </w:t>
+        </w:r>
+        <w:proofErr w:type="spellStart"/>
+        <w:r>
+          <w:rPr>
+            <w:lang w:eastAsia="zh-TW"/>
+          </w:rPr>
+          <w:t>sd</w:t>
+        </w:r>
+        <w:proofErr w:type="spellEnd"/>
+        <w:r>
+          <w:rPr>
+            <w:lang w:eastAsia="zh-TW"/>
+          </w:rPr>
+          <w:t xml:space="preserve"> smaller) for higher numbers of taxa and, especially, greater number of hybridization event</w:t>
+        </w:r>
+      </w:ins>
+      <w:ins w:id="161" w:author="O'Meara, Brian C [2]" w:date="2019-07-30T12:57:00Z">
+        <w:r>
+          <w:rPr>
+            <w:lang w:eastAsia="zh-TW"/>
+          </w:rPr>
+          <w:t>s.</w:t>
+        </w:r>
+      </w:ins>
+      <w:bookmarkStart w:id="162" w:name="_GoBack"/>
+      <w:bookmarkEnd w:id="162"/>
+      <w:del w:id="163" w:author="O'Meara, Brian C [2]" w:date="2019-07-29T16:03:00Z">
         <w:r>
           <w:rPr>
             <w:noProof/>
@@ -17561,7 +17791,7 @@
                       <pic:cNvPicPr/>
                     </pic:nvPicPr>
                     <pic:blipFill>
-                      <a:blip r:embed="rId9">
+                      <a:blip r:embed="rId10">
                         <a:extLst>
                           <a:ext uri="{28A0092B-C50C-407E-A947-70E740481C1C}">
                             <a14:useLocalDpi xmlns:a14="http://schemas.microsoft.com/office/drawing/2010/main" val="0"/>
@@ -17593,11 +17823,11 @@
       <w:pPr>
         <w:spacing w:line="480" w:lineRule="auto"/>
         <w:rPr>
-          <w:del w:id="145" w:author="O'Meara, Brian C [2]" w:date="2019-07-29T16:07:00Z"/>
-          <w:lang w:eastAsia="zh-TW"/>
-        </w:rPr>
-      </w:pPr>
-      <w:del w:id="146" w:author="O'Meara, Brian C [2]" w:date="2019-07-29T16:07:00Z">
+          <w:del w:id="164" w:author="O'Meara, Brian C [2]" w:date="2019-07-29T16:07:00Z"/>
+          <w:lang w:eastAsia="zh-TW"/>
+        </w:rPr>
+      </w:pPr>
+      <w:del w:id="165" w:author="O'Meara, Brian C [2]" w:date="2019-07-29T16:07:00Z">
         <w:r>
           <w:rPr>
             <w:lang w:eastAsia="zh-TW"/>
@@ -17692,14 +17922,14 @@
           <w:delText xml:space="preserve"> in particular for tree</w:delText>
         </w:r>
       </w:del>
-      <w:ins w:id="147" w:author="O'Meara, Brian C" w:date="2018-07-24T16:06:00Z">
-        <w:del w:id="148" w:author="O'Meara, Brian C [2]" w:date="2019-07-29T16:07:00Z">
+      <w:ins w:id="166" w:author="O'Meara, Brian C" w:date="2018-07-24T16:06:00Z">
+        <w:del w:id="167" w:author="O'Meara, Brian C [2]" w:date="2019-07-29T16:07:00Z">
           <w:r>
             <w:delText>s</w:delText>
           </w:r>
         </w:del>
       </w:ins>
-      <w:del w:id="149" w:author="O'Meara, Brian C [2]" w:date="2019-07-29T16:07:00Z">
+      <w:del w:id="168" w:author="O'Meara, Brian C [2]" w:date="2019-07-29T16:07:00Z">
         <w:r>
           <w:delText xml:space="preserve"> of 11</w:delText>
         </w:r>
@@ -17718,7 +17948,7 @@
       <w:pPr>
         <w:spacing w:line="480" w:lineRule="auto"/>
         <w:rPr>
-          <w:del w:id="150" w:author="O'Meara, Brian C [2]" w:date="2019-07-29T16:07:00Z"/>
+          <w:del w:id="169" w:author="O'Meara, Brian C [2]" w:date="2019-07-29T16:07:00Z"/>
           <w:lang w:eastAsia="zh-TW"/>
         </w:rPr>
       </w:pPr>
@@ -17727,11 +17957,11 @@
       <w:pPr>
         <w:spacing w:line="480" w:lineRule="auto"/>
         <w:rPr>
-          <w:del w:id="151" w:author="O'Meara, Brian C [2]" w:date="2019-07-29T16:07:00Z"/>
-          <w:lang w:eastAsia="zh-TW"/>
-        </w:rPr>
-      </w:pPr>
-      <w:del w:id="152" w:author="O'Meara, Brian C [2]" w:date="2019-07-29T16:07:00Z">
+          <w:del w:id="170" w:author="O'Meara, Brian C [2]" w:date="2019-07-29T16:07:00Z"/>
+          <w:lang w:eastAsia="zh-TW"/>
+        </w:rPr>
+      </w:pPr>
+      <w:del w:id="171" w:author="O'Meara, Brian C [2]" w:date="2019-07-29T16:07:00Z">
         <w:r>
           <w:rPr>
             <w:lang w:eastAsia="zh-TW"/>
@@ -17980,11 +18210,7 @@
         <w:t xml:space="preserve"> shape of the likelihood surface provides the ability to estimate parameter values: if the surface is flat, there is little support for a parameter estimate. </w:t>
       </w:r>
       <w:r>
-        <w:t xml:space="preserve">In some cases, like the trend parameter for Brownian motion with a trend for coeval taxa, no amount of data is adequate to estimate the parameter: this parameter is formally non-identifiable. There is also a softer definition of identifiability: given a particular dataset, is there enough data to estimate a </w:t>
-      </w:r>
-      <w:r>
-        <w:lastRenderedPageBreak/>
-        <w:t xml:space="preserve">parameter? </w:t>
+        <w:t xml:space="preserve">In some cases, like the trend parameter for Brownian motion with a trend for coeval taxa, no amount of data is adequate to estimate the parameter: this parameter is formally non-identifiable. There is also a softer definition of identifiability: given a particular dataset, is there enough data to estimate a parameter? </w:t>
       </w:r>
       <w:r>
         <w:t xml:space="preserve">We investigated </w:t>
@@ -18049,7 +18275,7 @@
       <w:r>
         <w:t xml:space="preserve">Thus, the parameters are formally identifiable. </w:t>
       </w:r>
-      <w:del w:id="153" w:author="O'Meara, Brian C [2]" w:date="2019-07-29T16:08:00Z">
+      <w:del w:id="172" w:author="O'Meara, Brian C [2]" w:date="2019-07-29T16:08:00Z">
         <w:r>
           <w:delText>The large confidence intervals, though, suggest that they can often be practically problematic.</w:delText>
         </w:r>
@@ -18058,19 +18284,83 @@
     <w:p>
       <w:pPr>
         <w:spacing w:line="480" w:lineRule="auto"/>
+        <w:rPr>
+          <w:del w:id="173" w:author="O'Meara, Brian C [2]" w:date="2019-07-30T12:39:00Z"/>
+        </w:rPr>
       </w:pPr>
     </w:p>
     <w:p>
       <w:pPr>
         <w:spacing w:line="480" w:lineRule="auto"/>
-      </w:pPr>
-      <w:del w:id="154" w:author="O'Meara, Brian C [2]" w:date="2019-07-29T16:08:00Z">
+        <w:rPr>
+          <w:ins w:id="174" w:author="O'Meara, Brian C [2]" w:date="2019-07-30T12:39:00Z"/>
+        </w:rPr>
+      </w:pPr>
+    </w:p>
+    <w:p>
+      <w:pPr>
+        <w:spacing w:line="480" w:lineRule="auto"/>
+        <w:rPr>
+          <w:ins w:id="175" w:author="O'Meara, Brian C [2]" w:date="2019-07-30T12:39:00Z"/>
+        </w:rPr>
+      </w:pPr>
+      <w:ins w:id="176" w:author="O'Meara, Brian C [2]" w:date="2019-07-30T12:40:00Z">
+        <w:r>
+          <w:rPr>
+            <w:noProof/>
+          </w:rPr>
+          <w:drawing>
+            <wp:inline distT="0" distB="0" distL="0" distR="0" wp14:anchorId="45B112F7" wp14:editId="44DA4AF7">
+              <wp:extent cx="5943600" cy="2228850"/>
+              <wp:effectExtent l="0" t="0" r="0" b="6350"/>
+              <wp:docPr id="3" name="Picture 3"/>
+              <wp:cNvGraphicFramePr>
+                <a:graphicFrameLocks xmlns:a="http://schemas.openxmlformats.org/drawingml/2006/main" noChangeAspect="1"/>
+              </wp:cNvGraphicFramePr>
+              <a:graphic xmlns:a="http://schemas.openxmlformats.org/drawingml/2006/main">
+                <a:graphicData uri="http://schemas.openxmlformats.org/drawingml/2006/picture">
+                  <pic:pic xmlns:pic="http://schemas.openxmlformats.org/drawingml/2006/picture">
+                    <pic:nvPicPr>
+                      <pic:cNvPr id="3" name="NicotianaResults.pdf"/>
+                      <pic:cNvPicPr/>
+                    </pic:nvPicPr>
+                    <pic:blipFill>
+                      <a:blip r:embed="rId11"/>
+                      <a:stretch>
+                        <a:fillRect/>
+                      </a:stretch>
+                    </pic:blipFill>
+                    <pic:spPr>
+                      <a:xfrm>
+                        <a:off x="0" y="0"/>
+                        <a:ext cx="5943600" cy="2228850"/>
+                      </a:xfrm>
+                      <a:prstGeom prst="rect">
+                        <a:avLst/>
+                      </a:prstGeom>
+                    </pic:spPr>
+                  </pic:pic>
+                </a:graphicData>
+              </a:graphic>
+            </wp:inline>
+          </w:drawing>
+        </w:r>
+      </w:ins>
+    </w:p>
+    <w:p>
+      <w:pPr>
+        <w:spacing w:line="480" w:lineRule="auto"/>
+        <w:rPr>
+          <w:del w:id="177" w:author="O'Meara, Brian C [2]" w:date="2019-07-30T12:39:00Z"/>
+        </w:rPr>
+      </w:pPr>
+      <w:del w:id="178" w:author="O'Meara, Brian C [2]" w:date="2019-07-29T16:08:00Z">
         <w:r>
           <w:rPr>
             <w:noProof/>
             <w:highlight w:val="yellow"/>
             <w:lang w:eastAsia="zh-TW"/>
-            <w:rPrChange w:id="155" w:author="O'Meara, Brian C [2]" w:date="2019-07-29T16:08:00Z">
+            <w:rPrChange w:id="179" w:author="O'Meara, Brian C [2]" w:date="2019-07-29T16:08:00Z">
               <w:rPr>
                 <w:noProof/>
                 <w:lang w:eastAsia="zh-TW"/>
@@ -18093,7 +18383,7 @@
                       <pic:cNvPicPr/>
                     </pic:nvPicPr>
                     <pic:blipFill>
-                      <a:blip r:embed="rId10">
+                      <a:blip r:embed="rId12">
                         <a:extLst>
                           <a:ext uri="{28A0092B-C50C-407E-A947-70E740481C1C}">
                             <a14:useLocalDpi xmlns:a14="http://schemas.microsoft.com/office/drawing/2010/main" val="0"/>
@@ -18120,34 +18410,107 @@
           </w:drawing>
         </w:r>
       </w:del>
-      <w:ins w:id="156" w:author="O'Meara, Brian C [2]" w:date="2019-07-29T16:08:00Z">
-        <w:r>
-          <w:rPr>
-            <w:highlight w:val="yellow"/>
-            <w:rPrChange w:id="157" w:author="O'Meara, Brian C [2]" w:date="2019-07-29T16:08:00Z">
-              <w:rPr/>
-            </w:rPrChange>
-          </w:rPr>
-          <w:t>NEW CONTOUR PLOTS</w:t>
-        </w:r>
-      </w:ins>
     </w:p>
     <w:p>
       <w:pPr>
         <w:spacing w:line="480" w:lineRule="auto"/>
       </w:pPr>
       <w:r>
-        <w:t xml:space="preserve">Figure 4: Likelihood surfaces for pairs of traits. Results from cichlids are shown above the diagonal, </w:t>
-      </w:r>
-      <w:r>
-        <w:rPr>
-          <w:i/>
-        </w:rPr>
-        <w:t>Nicotiana</w:t>
-      </w:r>
-      <w:r>
-        <w:t xml:space="preserve"> below. The red dot represents the maximum likelihood estimate; the inner black contour shows the ∆2 log likelihood unit region, and the outer gray contour shows the ∆5 log likelihood unit region. Note the lack of ridges but presence of wide intervals.</w:t>
-      </w:r>
+        <w:t>Figure 4: Likelihood surfaces for pairs of traits</w:t>
+      </w:r>
+      <w:ins w:id="180" w:author="O'Meara, Brian C [2]" w:date="2019-07-30T11:12:00Z">
+        <w:r>
+          <w:t xml:space="preserve"> for the </w:t>
+        </w:r>
+        <w:r>
+          <w:rPr>
+            <w:i/>
+            <w:iCs/>
+          </w:rPr>
+          <w:t>Nicotiana</w:t>
+        </w:r>
+        <w:r>
+          <w:t xml:space="preserve"> dataset</w:t>
+        </w:r>
+      </w:ins>
+      <w:ins w:id="181" w:author="O'Meara, Brian C [2]" w:date="2019-07-30T11:16:00Z">
+        <w:r>
+          <w:t xml:space="preserve"> (5000 sampled points per model across 8 different models)</w:t>
+        </w:r>
+      </w:ins>
+      <w:r>
+        <w:t>.</w:t>
+      </w:r>
+      <w:del w:id="182" w:author="O'Meara, Brian C [2]" w:date="2019-07-30T11:13:00Z">
+        <w:r>
+          <w:delText xml:space="preserve"> Results from cichlids are shown above the diagonal, </w:delText>
+        </w:r>
+        <w:r>
+          <w:rPr>
+            <w:i/>
+          </w:rPr>
+          <w:delText>Nicotiana</w:delText>
+        </w:r>
+        <w:r>
+          <w:delText xml:space="preserve"> below.</w:delText>
+        </w:r>
+      </w:del>
+      <w:r>
+        <w:t xml:space="preserve"> The red dot represents the maximum likelihood estimate; </w:t>
+      </w:r>
+      <w:r>
+        <w:lastRenderedPageBreak/>
+        <w:t xml:space="preserve">the </w:t>
+      </w:r>
+      <w:del w:id="183" w:author="O'Meara, Brian C [2]" w:date="2019-07-30T11:14:00Z">
+        <w:r>
+          <w:delText xml:space="preserve">inner </w:delText>
+        </w:r>
+      </w:del>
+      <w:ins w:id="184" w:author="O'Meara, Brian C [2]" w:date="2019-07-30T11:14:00Z">
+        <w:r>
+          <w:t>red</w:t>
+        </w:r>
+        <w:r>
+          <w:t xml:space="preserve"> </w:t>
+        </w:r>
+      </w:ins>
+      <w:del w:id="185" w:author="O'Meara, Brian C [2]" w:date="2019-07-30T11:14:00Z">
+        <w:r>
+          <w:delText xml:space="preserve">black </w:delText>
+        </w:r>
+      </w:del>
+      <w:r>
+        <w:t xml:space="preserve">contour shows the ∆2 log likelihood unit region, </w:t>
+      </w:r>
+      <w:del w:id="186" w:author="O'Meara, Brian C [2]" w:date="2019-07-30T11:14:00Z">
+        <w:r>
+          <w:delText>and the outer gray contour shows the ∆5 log likelihood unit region</w:delText>
+        </w:r>
+      </w:del>
+      <w:ins w:id="187" w:author="O'Meara, Brian C [2]" w:date="2019-07-30T11:14:00Z">
+        <w:r>
+          <w:t>and each gr</w:t>
+        </w:r>
+      </w:ins>
+      <w:ins w:id="188" w:author="O'Meara, Brian C [2]" w:date="2019-07-30T11:15:00Z">
+        <w:r>
+          <w:t>ay color represents a contour ∆1 log likelihood unit off from the contour above</w:t>
+        </w:r>
+      </w:ins>
+      <w:r>
+        <w:t>. Note the lack of ridges but presence of wide intervals</w:t>
+      </w:r>
+      <w:ins w:id="189" w:author="O'Meara, Brian C [2]" w:date="2019-07-30T11:15:00Z">
+        <w:r>
+          <w:t xml:space="preserve"> for some parameters.</w:t>
+        </w:r>
+      </w:ins>
+      <w:del w:id="190" w:author="O'Meara, Brian C [2]" w:date="2019-07-30T11:15:00Z">
+        <w:r>
+          <w:delText>.</w:delText>
+        </w:r>
+      </w:del>
     </w:p>
     <w:p>
       <w:pPr>
@@ -18212,18 +18575,18 @@
         <w:spacing w:line="480" w:lineRule="auto"/>
         <w:jc w:val="both"/>
         <w:rPr>
-          <w:ins w:id="158" w:author="O'Meara, Brian C [2]" w:date="2019-07-29T16:30:00Z"/>
+          <w:ins w:id="191" w:author="O'Meara, Brian C [2]" w:date="2019-07-29T16:30:00Z"/>
         </w:rPr>
       </w:pPr>
       <w:r>
         <w:t xml:space="preserve">For cichlids we ran all </w:t>
       </w:r>
-      <w:del w:id="159" w:author="O'Meara, Brian C [2]" w:date="2019-07-29T16:08:00Z">
+      <w:del w:id="192" w:author="O'Meara, Brian C [2]" w:date="2019-07-29T16:08:00Z">
         <w:r>
           <w:delText xml:space="preserve">four </w:delText>
         </w:r>
       </w:del>
-      <w:ins w:id="160" w:author="O'Meara, Brian C [2]" w:date="2019-07-29T16:08:00Z">
+      <w:ins w:id="193" w:author="O'Meara, Brian C [2]" w:date="2019-07-29T16:08:00Z">
         <w:r>
           <w:t xml:space="preserve">eight </w:t>
         </w:r>
@@ -18231,12 +18594,12 @@
       <w:r>
         <w:t xml:space="preserve">models under </w:t>
       </w:r>
-      <w:del w:id="161" w:author="O'Meara, Brian C [2]" w:date="2019-07-29T16:08:00Z">
+      <w:del w:id="194" w:author="O'Meara, Brian C [2]" w:date="2019-07-29T16:08:00Z">
         <w:r>
           <w:delText xml:space="preserve">three </w:delText>
         </w:r>
       </w:del>
-      <w:ins w:id="162" w:author="O'Meara, Brian C [2]" w:date="2019-07-29T16:08:00Z">
+      <w:ins w:id="195" w:author="O'Meara, Brian C [2]" w:date="2019-07-29T16:08:00Z">
         <w:r>
           <w:t xml:space="preserve">two </w:t>
         </w:r>
@@ -18244,17 +18607,17 @@
       <w:r>
         <w:t>approaches: assuming zero measurement error</w:t>
       </w:r>
-      <w:ins w:id="163" w:author="O'Meara, Brian C [2]" w:date="2019-07-29T16:08:00Z">
+      <w:ins w:id="196" w:author="O'Meara, Brian C [2]" w:date="2019-07-29T16:08:00Z">
         <w:r>
           <w:t xml:space="preserve"> other than what a model could i</w:t>
         </w:r>
       </w:ins>
-      <w:ins w:id="164" w:author="O'Meara, Brian C [2]" w:date="2019-07-29T16:09:00Z">
+      <w:ins w:id="197" w:author="O'Meara, Brian C [2]" w:date="2019-07-29T16:09:00Z">
         <w:r>
           <w:t>nfer,</w:t>
         </w:r>
       </w:ins>
-      <w:del w:id="165" w:author="O'Meara, Brian C [2]" w:date="2019-07-29T16:08:00Z">
+      <w:del w:id="198" w:author="O'Meara, Brian C [2]" w:date="2019-07-29T16:08:00Z">
         <w:r>
           <w:delText>, estimating measurement error as part of the analysis,</w:delText>
         </w:r>
@@ -18262,7 +18625,7 @@
       <w:r>
         <w:t xml:space="preserve"> or using information from museum specimens to predict </w:t>
       </w:r>
-      <w:ins w:id="166" w:author="O'Meara, Brian C [2]" w:date="2019-07-29T16:09:00Z">
+      <w:ins w:id="199" w:author="O'Meara, Brian C [2]" w:date="2019-07-29T16:09:00Z">
         <w:r>
           <w:t xml:space="preserve">baseline </w:t>
         </w:r>
@@ -18270,12 +18633,12 @@
       <w:r>
         <w:t xml:space="preserve">measurement error for each species </w:t>
       </w:r>
-      <w:del w:id="167" w:author="O'Meara, Brian C [2]" w:date="2019-07-29T16:09:00Z">
+      <w:del w:id="200" w:author="O'Meara, Brian C [2]" w:date="2019-07-29T16:09:00Z">
         <w:r>
           <w:delText>and using this a known value in the analysis</w:delText>
         </w:r>
       </w:del>
-      <w:ins w:id="168" w:author="O'Meara, Brian C [2]" w:date="2019-07-29T16:09:00Z">
+      <w:ins w:id="201" w:author="O'Meara, Brian C [2]" w:date="2019-07-29T16:09:00Z">
         <w:r>
           <w:t>and letting the model either keep that or add additional error on top of that</w:t>
         </w:r>
@@ -18283,37 +18646,37 @@
       <w:r>
         <w:t xml:space="preserve">. </w:t>
       </w:r>
-      <w:ins w:id="169" w:author="O'Meara, Brian C [2]" w:date="2019-07-29T16:11:00Z">
+      <w:ins w:id="202" w:author="O'Meara, Brian C [2]" w:date="2019-07-29T16:11:00Z">
         <w:r>
           <w:t>The four best models of these sixteen</w:t>
         </w:r>
       </w:ins>
-      <w:ins w:id="170" w:author="O'Meara, Brian C [2]" w:date="2019-07-29T16:12:00Z">
+      <w:ins w:id="203" w:author="O'Meara, Brian C [2]" w:date="2019-07-29T16:12:00Z">
         <w:r>
           <w:t>, making up 64% of the Akaike weight,</w:t>
         </w:r>
       </w:ins>
-      <w:ins w:id="171" w:author="O'Meara, Brian C [2]" w:date="2019-07-29T16:11:00Z">
+      <w:ins w:id="204" w:author="O'Meara, Brian C [2]" w:date="2019-07-29T16:11:00Z">
         <w:r>
           <w:t xml:space="preserve"> ignored the empirical measurement error</w:t>
         </w:r>
       </w:ins>
-      <w:ins w:id="172" w:author="O'Meara, Brian C [2]" w:date="2019-07-29T16:12:00Z">
+      <w:ins w:id="205" w:author="O'Meara, Brian C [2]" w:date="2019-07-29T16:12:00Z">
         <w:r>
           <w:t xml:space="preserve">; some estimated a single standard error for all species, others nearly </w:t>
         </w:r>
       </w:ins>
-      <w:ins w:id="173" w:author="O'Meara, Brian C [2]" w:date="2019-07-29T16:13:00Z">
+      <w:ins w:id="206" w:author="O'Meara, Brian C [2]" w:date="2019-07-29T16:13:00Z">
         <w:r>
           <w:t>as good fixed this at zero; seven of the top eight models also ignored the empirical measurement error. This was surprising, as we did not penalize</w:t>
         </w:r>
       </w:ins>
-      <w:ins w:id="174" w:author="O'Meara, Brian C [2]" w:date="2019-07-29T16:14:00Z">
+      <w:ins w:id="207" w:author="O'Meara, Brian C [2]" w:date="2019-07-29T16:14:00Z">
         <w:r>
           <w:t xml:space="preserve"> the models for this extra information; one conclusion is that the empirical measurement errors we estimated were sufficiently far from what is actually generating variance at the tips that they tended to hurt rather than help the likelihood. </w:t>
         </w:r>
       </w:ins>
-      <w:ins w:id="175" w:author="O'Meara, Brian C [2]" w:date="2019-07-29T16:15:00Z">
+      <w:ins w:id="208" w:author="O'Meara, Brian C [2]" w:date="2019-07-29T16:15:00Z">
         <w:r>
           <w:t xml:space="preserve">The best model overall had estimates of </w:t>
         </w:r>
@@ -18349,13 +18712,9 @@
           <w:t xml:space="preserve">, </w:t>
         </w:r>
       </w:ins>
-      <w:ins w:id="176" w:author="O'Meara, Brian C [2]" w:date="2019-07-29T16:16:00Z">
-        <w:r>
-          <w:t xml:space="preserve">µ, and standard error but the </w:t>
-        </w:r>
-        <w:r>
-          <w:lastRenderedPageBreak/>
-          <w:t>next best model, only 0.04 ∆</w:t>
+      <w:ins w:id="209" w:author="O'Meara, Brian C [2]" w:date="2019-07-29T16:16:00Z">
+        <w:r>
+          <w:t>µ, and standard error but the next best model, only 0.04 ∆</w:t>
         </w:r>
         <w:proofErr w:type="spellStart"/>
         <w:r>
@@ -18366,12 +18725,12 @@
           <w:t xml:space="preserve"> units worse, fixed standard error at zero.</w:t>
         </w:r>
       </w:ins>
-      <w:ins w:id="177" w:author="O'Meara, Brian C [2]" w:date="2019-07-29T16:17:00Z">
+      <w:ins w:id="210" w:author="O'Meara, Brian C [2]" w:date="2019-07-29T16:17:00Z">
         <w:r>
           <w:t xml:space="preserve"> Overall, 44% of model weight was for models with estimated measurement error, </w:t>
         </w:r>
       </w:ins>
-      <w:ins w:id="178" w:author="O'Meara, Brian C [2]" w:date="2019-07-29T16:18:00Z">
+      <w:ins w:id="211" w:author="O'Meara, Brian C [2]" w:date="2019-07-29T16:18:00Z">
         <w:r>
           <w:t xml:space="preserve">36% for models with estimated </w:t>
         </w:r>
@@ -18418,17 +18777,17 @@
           <w:t>, s</w:t>
         </w:r>
       </w:ins>
-      <w:ins w:id="179" w:author="O'Meara, Brian C [2]" w:date="2019-07-29T16:19:00Z">
+      <w:ins w:id="212" w:author="O'Meara, Brian C [2]" w:date="2019-07-29T16:19:00Z">
         <w:r>
           <w:t>uggesting that a simpler model generally explained the data well enough.</w:t>
         </w:r>
       </w:ins>
-      <w:ins w:id="180" w:author="O'Meara, Brian C [2]" w:date="2019-07-29T16:24:00Z">
+      <w:ins w:id="213" w:author="O'Meara, Brian C [2]" w:date="2019-07-29T16:24:00Z">
         <w:r>
           <w:t xml:space="preserve"> </w:t>
         </w:r>
       </w:ins>
-      <w:ins w:id="181" w:author="O'Meara, Brian C [2]" w:date="2019-07-29T16:25:00Z">
+      <w:ins w:id="214" w:author="O'Meara, Brian C [2]" w:date="2019-07-29T16:25:00Z">
         <w:r>
           <w:t xml:space="preserve">Model averaging across all the models suggested an estimate of </w:t>
         </w:r>
@@ -18444,32 +18803,32 @@
           <w:t xml:space="preserve"> of 0.89 (with bounds of 0.43 to </w:t>
         </w:r>
       </w:ins>
-      <w:ins w:id="182" w:author="O'Meara, Brian C [2]" w:date="2019-07-29T16:26:00Z">
+      <w:ins w:id="215" w:author="O'Meara, Brian C [2]" w:date="2019-07-29T16:26:00Z">
         <w:r>
           <w:t>1.26</w:t>
         </w:r>
       </w:ins>
-      <w:ins w:id="183" w:author="O'Meara, Brian C [2]" w:date="2019-07-29T16:25:00Z">
+      <w:ins w:id="216" w:author="O'Meara, Brian C [2]" w:date="2019-07-29T16:25:00Z">
         <w:r>
           <w:t>)</w:t>
         </w:r>
       </w:ins>
-      <w:ins w:id="184" w:author="O'Meara, Brian C [2]" w:date="2019-07-29T16:27:00Z">
+      <w:ins w:id="217" w:author="O'Meara, Brian C [2]" w:date="2019-07-29T16:27:00Z">
         <w:r>
           <w:t>: weak evidence of size decrease with hybridization in cichlids, but not nearly certain enough to dra</w:t>
         </w:r>
       </w:ins>
-      <w:ins w:id="185" w:author="O'Meara, Brian C [2]" w:date="2019-07-29T16:28:00Z">
+      <w:ins w:id="218" w:author="O'Meara, Brian C [2]" w:date="2019-07-29T16:28:00Z">
         <w:r>
           <w:t>w a firm conclusion</w:t>
         </w:r>
       </w:ins>
-      <w:ins w:id="186" w:author="O'Meara, Brian C [2]" w:date="2019-07-29T16:25:00Z">
+      <w:ins w:id="219" w:author="O'Meara, Brian C [2]" w:date="2019-07-29T16:25:00Z">
         <w:r>
           <w:t xml:space="preserve">. </w:t>
         </w:r>
       </w:ins>
-      <w:ins w:id="187" w:author="O'Meara, Brian C [2]" w:date="2019-07-29T16:26:00Z">
+      <w:ins w:id="220" w:author="O'Meara, Brian C [2]" w:date="2019-07-29T16:26:00Z">
         <w:r>
           <w:t xml:space="preserve">The estimate of </w:t>
         </w:r>
@@ -18517,7 +18876,7 @@
           <w:t xml:space="preserve"> </w:t>
         </w:r>
       </w:ins>
-      <w:ins w:id="188" w:author="O'Meara, Brian C [2]" w:date="2019-07-29T16:29:00Z">
+      <w:ins w:id="221" w:author="O'Meara, Brian C [2]" w:date="2019-07-29T16:29:00Z">
         <w:r>
           <w:t>(log cm)</w:t>
         </w:r>
@@ -18528,7 +18887,7 @@
           <w:t>2</w:t>
         </w:r>
       </w:ins>
-      <w:ins w:id="189" w:author="O'Meara, Brian C [2]" w:date="2019-07-29T16:26:00Z">
+      <w:ins w:id="222" w:author="O'Meara, Brian C [2]" w:date="2019-07-29T16:26:00Z">
         <w:r>
           <w:t xml:space="preserve"> with bounds of </w:t>
         </w:r>
@@ -18539,7 +18898,7 @@
           <w:t xml:space="preserve"> to </w:t>
         </w:r>
       </w:ins>
-      <w:ins w:id="190" w:author="O'Meara, Brian C [2]" w:date="2019-07-29T16:27:00Z">
+      <w:ins w:id="223" w:author="O'Meara, Brian C [2]" w:date="2019-07-29T16:27:00Z">
         <w:r>
           <w:t>0.65</w:t>
         </w:r>
@@ -18547,29 +18906,33 @@
           <w:t xml:space="preserve">5 </w:t>
         </w:r>
       </w:ins>
-      <w:ins w:id="191" w:author="O'Meara, Brian C [2]" w:date="2019-07-29T16:26:00Z">
+      <w:ins w:id="224" w:author="O'Meara, Brian C [2]" w:date="2019-07-29T16:26:00Z">
         <w:r>
           <w:t>log cm</w:t>
         </w:r>
       </w:ins>
-      <w:ins w:id="192" w:author="O'Meara, Brian C [2]" w:date="2019-07-29T16:27:00Z">
+      <w:ins w:id="225" w:author="O'Meara, Brian C [2]" w:date="2019-07-29T16:27:00Z">
         <w:r>
           <w:t xml:space="preserve"> indicate</w:t>
         </w:r>
       </w:ins>
-      <w:ins w:id="193" w:author="O'Meara, Brian C [2]" w:date="2019-07-29T16:28:00Z">
+      <w:ins w:id="226" w:author="O'Meara, Brian C [2]" w:date="2019-07-29T16:28:00Z">
         <w:r>
           <w:t>s small effect of hybridization on increased variance</w:t>
         </w:r>
       </w:ins>
-      <w:ins w:id="194" w:author="O'Meara, Brian C [2]" w:date="2019-07-29T16:26:00Z">
+      <w:ins w:id="227" w:author="O'Meara, Brian C [2]" w:date="2019-07-29T16:26:00Z">
         <w:r>
           <w:t xml:space="preserve">. </w:t>
         </w:r>
       </w:ins>
-      <w:ins w:id="195" w:author="O'Meara, Brian C [2]" w:date="2019-07-29T16:24:00Z">
-        <w:r>
-          <w:t xml:space="preserve">The estimate of </w:t>
+      <w:ins w:id="228" w:author="O'Meara, Brian C [2]" w:date="2019-07-29T16:24:00Z">
+        <w:r>
+          <w:t xml:space="preserve">The </w:t>
+        </w:r>
+        <w:r>
+          <w:lastRenderedPageBreak/>
+          <w:t xml:space="preserve">estimate of </w:t>
         </w:r>
         <m:oMath>
           <m:sSup>
@@ -18603,22 +18966,22 @@
           <w:t xml:space="preserve"> was 0.050 (bounds of </w:t>
         </w:r>
       </w:ins>
-      <w:ins w:id="196" w:author="O'Meara, Brian C [2]" w:date="2019-07-29T16:25:00Z">
+      <w:ins w:id="229" w:author="O'Meara, Brian C [2]" w:date="2019-07-29T16:25:00Z">
         <w:r>
           <w:t>0.000</w:t>
         </w:r>
       </w:ins>
-      <w:ins w:id="197" w:author="O'Meara, Brian C [2]" w:date="2019-07-29T16:24:00Z">
+      <w:ins w:id="230" w:author="O'Meara, Brian C [2]" w:date="2019-07-29T16:24:00Z">
         <w:r>
           <w:t xml:space="preserve"> to </w:t>
         </w:r>
       </w:ins>
-      <w:ins w:id="198" w:author="O'Meara, Brian C [2]" w:date="2019-07-29T16:25:00Z">
+      <w:ins w:id="231" w:author="O'Meara, Brian C [2]" w:date="2019-07-29T16:25:00Z">
         <w:r>
           <w:t>0.161</w:t>
         </w:r>
       </w:ins>
-      <w:ins w:id="199" w:author="O'Meara, Brian C [2]" w:date="2019-07-29T16:24:00Z">
+      <w:ins w:id="232" w:author="O'Meara, Brian C [2]" w:date="2019-07-29T16:24:00Z">
         <w:r>
           <w:t>) (log cm)</w:t>
         </w:r>
@@ -18632,12 +18995,12 @@
           <w:t xml:space="preserve"> / MY</w:t>
         </w:r>
       </w:ins>
-      <w:ins w:id="200" w:author="O'Meara, Brian C [2]" w:date="2019-07-29T16:29:00Z">
+      <w:ins w:id="233" w:author="O'Meara, Brian C [2]" w:date="2019-07-29T16:29:00Z">
         <w:r>
           <w:t xml:space="preserve">, suggesting an expected variance at each tip due to </w:t>
         </w:r>
       </w:ins>
-      <w:ins w:id="201" w:author="O'Meara, Brian C [2]" w:date="2019-07-29T16:30:00Z">
+      <w:ins w:id="234" w:author="O'Meara, Brian C [2]" w:date="2019-07-29T16:30:00Z">
         <w:r>
           <w:t>Brownian motion of 0.05 (log cm)</w:t>
         </w:r>
@@ -18660,7 +19023,7 @@
           <w:t xml:space="preserve">, so the </w:t>
         </w:r>
       </w:ins>
-      <w:ins w:id="202" w:author="O'Meara, Brian C [2]" w:date="2019-07-29T16:31:00Z">
+      <w:ins w:id="235" w:author="O'Meara, Brian C [2]" w:date="2019-07-29T16:31:00Z">
         <w:r>
           <w:t xml:space="preserve">point estimate of additional variance from hybridization is less than 0.001% of what is expected from Brownian motion alone. </w:t>
         </w:r>
@@ -18671,7 +19034,7 @@
         <w:spacing w:line="480" w:lineRule="auto"/>
         <w:jc w:val="both"/>
         <w:rPr>
-          <w:ins w:id="203" w:author="O'Meara, Brian C [2]" w:date="2019-07-29T16:32:00Z"/>
+          <w:ins w:id="236" w:author="O'Meara, Brian C [2]" w:date="2019-07-29T16:32:00Z"/>
         </w:rPr>
       </w:pPr>
     </w:p>
@@ -18680,7 +19043,7 @@
         <w:spacing w:line="480" w:lineRule="auto"/>
         <w:jc w:val="both"/>
       </w:pPr>
-      <w:del w:id="204" w:author="O'Meara, Brian C [2]" w:date="2019-07-29T16:32:00Z">
+      <w:del w:id="237" w:author="O'Meara, Brian C [2]" w:date="2019-07-29T16:32:00Z">
         <w:r>
           <w:delText xml:space="preserve">Likelihood of models where measurement error was fixed at zero was worse than for equivalent models where a single measurement error across everything was estimated (which makes sense, given their extra degree of freedom). Under AICc the best models in every case had measurement error predicted from the museum specimen regression. The best model overall was model 3 with museum-predicted measurement error, which has both </w:delText>
         </w:r>
@@ -18894,12 +19257,12 @@
       <w:r>
         <w:t xml:space="preserve">, the best model (with </w:t>
       </w:r>
-      <w:del w:id="205" w:author="O'Meara, Brian C [2]" w:date="2019-07-29T16:38:00Z">
+      <w:del w:id="238" w:author="O'Meara, Brian C [2]" w:date="2019-07-29T16:38:00Z">
         <w:r>
           <w:delText>80</w:delText>
         </w:r>
       </w:del>
-      <w:ins w:id="206" w:author="O'Meara, Brian C [2]" w:date="2019-07-29T16:38:00Z">
+      <w:ins w:id="239" w:author="O'Meara, Brian C [2]" w:date="2019-07-29T16:38:00Z">
         <w:r>
           <w:t>46</w:t>
         </w:r>
@@ -18964,7 +19327,7 @@
       <w:r>
         <w:t>0</w:t>
       </w:r>
-      <w:ins w:id="207" w:author="O'Meara, Brian C [2]" w:date="2019-07-29T16:38:00Z">
+      <w:ins w:id="240" w:author="O'Meara, Brian C [2]" w:date="2019-07-29T16:38:00Z">
         <w:r>
           <w:t xml:space="preserve"> but SE allowed to vary</w:t>
         </w:r>
@@ -18989,12 +19352,12 @@
       <w:r>
         <w:t xml:space="preserve"> (with </w:t>
       </w:r>
-      <w:del w:id="208" w:author="O'Meara, Brian C [2]" w:date="2019-07-29T16:38:00Z">
+      <w:del w:id="241" w:author="O'Meara, Brian C [2]" w:date="2019-07-29T16:38:00Z">
         <w:r>
           <w:delText>20</w:delText>
         </w:r>
       </w:del>
-      <w:ins w:id="209" w:author="O'Meara, Brian C [2]" w:date="2019-07-29T16:38:00Z">
+      <w:ins w:id="242" w:author="O'Meara, Brian C [2]" w:date="2019-07-29T16:38:00Z">
         <w:r>
           <w:t>31</w:t>
         </w:r>
@@ -19016,7 +19379,7 @@
       <w:r>
         <w:t xml:space="preserve"> </w:t>
       </w:r>
-      <w:ins w:id="210" w:author="O'Meara, Brian C [2]" w:date="2019-07-29T16:39:00Z">
+      <w:ins w:id="243" w:author="O'Meara, Brian C [2]" w:date="2019-07-29T16:39:00Z">
         <w:r>
           <w:t xml:space="preserve">and SE </w:t>
         </w:r>
@@ -19024,7 +19387,7 @@
       <w:r>
         <w:t>as the free parameter</w:t>
       </w:r>
-      <w:ins w:id="211" w:author="O'Meara, Brian C [2]" w:date="2019-07-29T16:39:00Z">
+      <w:ins w:id="244" w:author="O'Meara, Brian C [2]" w:date="2019-07-29T16:39:00Z">
         <w:r>
           <w:t xml:space="preserve">s (in addition to </w:t>
         </w:r>
@@ -19097,27 +19460,27 @@
       <w:r>
         <w:t xml:space="preserve">fixed at 0. </w:t>
       </w:r>
-      <w:ins w:id="212" w:author="O'Meara, Brian C [2]" w:date="2019-07-29T16:40:00Z">
+      <w:ins w:id="245" w:author="O'Meara, Brian C [2]" w:date="2019-07-29T16:40:00Z">
         <w:r>
           <w:t xml:space="preserve">The weight of models that had SE fixed at zero was </w:t>
         </w:r>
       </w:ins>
-      <w:ins w:id="213" w:author="O'Meara, Brian C [2]" w:date="2019-07-29T16:41:00Z">
+      <w:ins w:id="246" w:author="O'Meara, Brian C [2]" w:date="2019-07-29T16:41:00Z">
         <w:r>
           <w:t xml:space="preserve">8.2e-10 %, indicating a strong preference by the data for having SE estimated. </w:t>
         </w:r>
       </w:ins>
-      <w:ins w:id="214" w:author="O'Meara, Brian C [2]" w:date="2019-07-29T16:39:00Z">
+      <w:ins w:id="247" w:author="O'Meara, Brian C [2]" w:date="2019-07-29T16:39:00Z">
         <w:r>
           <w:t>Averaging across</w:t>
         </w:r>
       </w:ins>
-      <w:ins w:id="215" w:author="O'Meara, Brian C [2]" w:date="2019-07-29T16:42:00Z">
+      <w:ins w:id="248" w:author="O'Meara, Brian C [2]" w:date="2019-07-29T16:42:00Z">
         <w:r>
           <w:t xml:space="preserve"> all the models, there is</w:t>
         </w:r>
       </w:ins>
-      <w:del w:id="216" w:author="O'Meara, Brian C [2]" w:date="2019-07-29T16:42:00Z">
+      <w:del w:id="249" w:author="O'Meara, Brian C [2]" w:date="2019-07-29T16:42:00Z">
         <w:r>
           <w:delText>There is</w:delText>
         </w:r>
@@ -19131,12 +19494,12 @@
       <w:r>
         <w:t xml:space="preserve"> evidence </w:t>
       </w:r>
-      <w:del w:id="217" w:author="O'Meara, Brian C [2]" w:date="2019-07-29T16:42:00Z">
+      <w:del w:id="250" w:author="O'Meara, Brian C [2]" w:date="2019-07-29T16:42:00Z">
         <w:r>
           <w:delText xml:space="preserve">from this </w:delText>
         </w:r>
       </w:del>
-      <w:del w:id="218" w:author="O'Meara, Brian C [2]" w:date="2019-07-29T16:45:00Z">
+      <w:del w:id="251" w:author="O'Meara, Brian C [2]" w:date="2019-07-29T16:45:00Z">
         <w:r>
           <w:delText xml:space="preserve">model </w:delText>
         </w:r>
@@ -19167,7 +19530,7 @@
       <w:r>
         <w:t xml:space="preserve"> model is </w:t>
       </w:r>
-      <w:del w:id="219" w:author="O'Meara, Brian C [2]" w:date="2019-07-29T16:42:00Z">
+      <w:del w:id="252" w:author="O'Meara, Brian C [2]" w:date="2019-07-29T16:42:00Z">
         <w:r>
           <w:delText>1</w:delText>
         </w:r>
@@ -19178,17 +19541,17 @@
           <w:delText xml:space="preserve"> </w:delText>
         </w:r>
       </w:del>
-      <w:ins w:id="220" w:author="O'Meara, Brian C [2]" w:date="2019-07-29T16:42:00Z">
+      <w:ins w:id="253" w:author="O'Meara, Brian C [2]" w:date="2019-07-29T16:42:00Z">
         <w:r>
           <w:t>1.2</w:t>
         </w:r>
       </w:ins>
-      <w:ins w:id="221" w:author="O'Meara, Brian C [2]" w:date="2019-07-29T16:43:00Z">
+      <w:ins w:id="254" w:author="O'Meara, Brian C [2]" w:date="2019-07-29T16:43:00Z">
         <w:r>
           <w:t>1</w:t>
         </w:r>
       </w:ins>
-      <w:ins w:id="222" w:author="O'Meara, Brian C [2]" w:date="2019-07-29T16:42:00Z">
+      <w:ins w:id="255" w:author="O'Meara, Brian C [2]" w:date="2019-07-29T16:42:00Z">
         <w:r>
           <w:t xml:space="preserve"> </w:t>
         </w:r>
@@ -19196,7 +19559,7 @@
       <w:r>
         <w:t>which show</w:t>
       </w:r>
-      <w:ins w:id="223" w:author="O'Meara, Brian C [2]" w:date="2019-07-29T16:42:00Z">
+      <w:ins w:id="256" w:author="O'Meara, Brian C [2]" w:date="2019-07-29T16:42:00Z">
         <w:r>
           <w:t>s</w:t>
         </w:r>
@@ -19204,7 +19567,7 @@
       <w:r>
         <w:t xml:space="preserve"> stronger hybrid vigor in hybrid</w:t>
       </w:r>
-      <w:ins w:id="224" w:author="O'Meara, Brian C [2]" w:date="2019-07-29T16:42:00Z">
+      <w:ins w:id="257" w:author="O'Meara, Brian C [2]" w:date="2019-07-29T16:42:00Z">
         <w:r>
           <w:t>s</w:t>
         </w:r>
@@ -19215,7 +19578,7 @@
       <w:r>
         <w:t>the</w:t>
       </w:r>
-      <w:del w:id="225" w:author="O'Meara, Brian C [2]" w:date="2019-07-29T16:42:00Z">
+      <w:del w:id="258" w:author="O'Meara, Brian C [2]" w:date="2019-07-29T16:42:00Z">
         <w:r>
           <w:delText xml:space="preserve"> 95</w:delText>
         </w:r>
@@ -19229,7 +19592,7 @@
       <w:r>
         <w:t xml:space="preserve"> confidence interval</w:t>
       </w:r>
-      <w:del w:id="226" w:author="O'Meara, Brian C [2]" w:date="2019-07-29T16:42:00Z">
+      <w:del w:id="259" w:author="O'Meara, Brian C [2]" w:date="2019-07-29T16:42:00Z">
         <w:r>
           <w:delText xml:space="preserve"> (</w:delText>
         </w:r>
@@ -19243,7 +19606,7 @@
       <w:r>
         <w:t xml:space="preserve"> is</w:t>
       </w:r>
-      <w:del w:id="227" w:author="O'Meara, Brian C [2]" w:date="2019-07-29T16:42:00Z">
+      <w:del w:id="260" w:author="O'Meara, Brian C [2]" w:date="2019-07-29T16:42:00Z">
         <w:r>
           <w:delText xml:space="preserve"> </w:delText>
         </w:r>
@@ -19263,27 +19626,27 @@
           <w:delText>3</w:delText>
         </w:r>
       </w:del>
-      <w:ins w:id="228" w:author="O'Meara, Brian C [2]" w:date="2019-07-29T16:42:00Z">
+      <w:ins w:id="261" w:author="O'Meara, Brian C [2]" w:date="2019-07-29T16:42:00Z">
         <w:r>
           <w:t xml:space="preserve"> </w:t>
         </w:r>
       </w:ins>
-      <w:ins w:id="229" w:author="O'Meara, Brian C [2]" w:date="2019-07-29T16:43:00Z">
+      <w:ins w:id="262" w:author="O'Meara, Brian C [2]" w:date="2019-07-29T16:43:00Z">
         <w:r>
           <w:t>0.78 to 3.49</w:t>
         </w:r>
       </w:ins>
-      <w:ins w:id="230" w:author="O'Meara, Brian C [2]" w:date="2019-07-29T16:45:00Z">
+      <w:ins w:id="263" w:author="O'Meara, Brian C [2]" w:date="2019-07-29T16:45:00Z">
         <w:r>
           <w:t>)</w:t>
         </w:r>
       </w:ins>
-      <w:del w:id="231" w:author="O'Meara, Brian C [2]" w:date="2019-07-29T16:42:00Z">
+      <w:del w:id="264" w:author="O'Meara, Brian C [2]" w:date="2019-07-29T16:42:00Z">
         <w:r>
           <w:delText>.7</w:delText>
         </w:r>
       </w:del>
-      <w:del w:id="232" w:author="O'Meara, Brian C [2]" w:date="2019-07-29T16:43:00Z">
+      <w:del w:id="265" w:author="O'Meara, Brian C [2]" w:date="2019-07-29T16:43:00Z">
         <w:r>
           <w:delText xml:space="preserve">; model averaged estimate is </w:delText>
         </w:r>
@@ -19300,12 +19663,12 @@
       <w:r>
         <w:t xml:space="preserve">may </w:t>
       </w:r>
-      <w:ins w:id="233" w:author="O'Meara, Brian C" w:date="2018-07-23T15:26:00Z">
+      <w:ins w:id="266" w:author="O'Meara, Brian C" w:date="2018-07-23T15:26:00Z">
         <w:r>
           <w:t xml:space="preserve">have </w:t>
         </w:r>
       </w:ins>
-      <w:del w:id="234" w:author="O'Meara, Brian C" w:date="2018-07-23T15:26:00Z">
+      <w:del w:id="267" w:author="O'Meara, Brian C" w:date="2018-07-23T15:26:00Z">
         <w:r>
           <w:delText xml:space="preserve">not </w:delText>
         </w:r>
@@ -19322,7 +19685,7 @@
       <w:r>
         <w:t>higher success rates as seedlings under drought conditions than do their parents</w:t>
       </w:r>
-      <w:ins w:id="235" w:author="O'Meara, Brian C" w:date="2018-07-23T15:26:00Z">
+      <w:ins w:id="268" w:author="O'Meara, Brian C" w:date="2018-07-23T15:26:00Z">
         <w:r>
           <w:t xml:space="preserve"> but this is far from statistical significance</w:t>
         </w:r>
@@ -19330,17 +19693,17 @@
       <w:r>
         <w:t xml:space="preserve">. </w:t>
       </w:r>
-      <w:del w:id="236" w:author="O'Meara, Brian C [2]" w:date="2019-07-29T16:47:00Z">
+      <w:del w:id="269" w:author="O'Meara, Brian C [2]" w:date="2019-07-29T16:47:00Z">
         <w:r>
           <w:delText>There is again little evidence for increased variance at hybridization events</w:delText>
         </w:r>
       </w:del>
-      <w:del w:id="237" w:author="O'Meara, Brian C [2]" w:date="2019-07-29T16:46:00Z">
+      <w:del w:id="270" w:author="O'Meara, Brian C [2]" w:date="2019-07-29T16:46:00Z">
         <w:r>
           <w:delText>.</w:delText>
         </w:r>
       </w:del>
-      <w:del w:id="238" w:author="O'Meara, Brian C [2]" w:date="2019-07-29T16:47:00Z">
+      <w:del w:id="271" w:author="O'Meara, Brian C [2]" w:date="2019-07-29T16:47:00Z">
         <w:r>
           <w:delText xml:space="preserve"> </w:delText>
         </w:r>
@@ -19348,7 +19711,7 @@
       <w:r>
         <w:t>Given the tree height</w:t>
       </w:r>
-      <w:ins w:id="239" w:author="O'Meara, Brian C" w:date="2018-07-23T15:24:00Z">
+      <w:ins w:id="272" w:author="O'Meara, Brian C" w:date="2018-07-23T15:24:00Z">
         <w:r>
           <w:t xml:space="preserve"> (distance from the root)</w:t>
         </w:r>
@@ -19387,12 +19750,12 @@
       <w:r>
         <w:t xml:space="preserve"> rate, we expect variance at </w:t>
       </w:r>
-      <w:del w:id="240" w:author="O'Meara, Brian C" w:date="2018-07-23T15:25:00Z">
+      <w:del w:id="273" w:author="O'Meara, Brian C" w:date="2018-07-23T15:25:00Z">
         <w:r>
           <w:delText xml:space="preserve">the </w:delText>
         </w:r>
       </w:del>
-      <w:ins w:id="241" w:author="O'Meara, Brian C" w:date="2018-07-23T15:25:00Z">
+      <w:ins w:id="274" w:author="O'Meara, Brian C" w:date="2018-07-23T15:25:00Z">
         <w:r>
           <w:t xml:space="preserve">a </w:t>
         </w:r>
@@ -19400,12 +19763,12 @@
       <w:r>
         <w:t>tip</w:t>
       </w:r>
-      <w:ins w:id="242" w:author="O'Meara, Brian C" w:date="2018-07-23T15:25:00Z">
+      <w:ins w:id="275" w:author="O'Meara, Brian C" w:date="2018-07-23T15:25:00Z">
         <w:r>
           <w:t xml:space="preserve"> with repeated evolution</w:t>
         </w:r>
       </w:ins>
-      <w:del w:id="243" w:author="O'Meara, Brian C" w:date="2018-07-23T15:25:00Z">
+      <w:del w:id="276" w:author="O'Meara, Brian C" w:date="2018-07-23T15:25:00Z">
         <w:r>
           <w:delText>s</w:delText>
         </w:r>
@@ -19413,7 +19776,7 @@
       <w:r>
         <w:t xml:space="preserve"> to be </w:t>
       </w:r>
-      <w:del w:id="244" w:author="O'Meara, Brian C [2]" w:date="2019-07-29T16:46:00Z">
+      <w:del w:id="277" w:author="O'Meara, Brian C [2]" w:date="2019-07-29T16:46:00Z">
         <w:r>
           <w:delText>1</w:delText>
         </w:r>
@@ -19424,7 +19787,7 @@
           <w:delText>1</w:delText>
         </w:r>
       </w:del>
-      <w:ins w:id="245" w:author="O'Meara, Brian C [2]" w:date="2019-07-29T16:46:00Z">
+      <w:ins w:id="278" w:author="O'Meara, Brian C [2]" w:date="2019-07-29T16:46:00Z">
         <w:r>
           <w:t>0.37</w:t>
         </w:r>
@@ -19432,7 +19795,7 @@
       <w:r>
         <w:t xml:space="preserve">; from measurement error, there is an additional </w:t>
       </w:r>
-      <w:del w:id="246" w:author="O'Meara, Brian C [2]" w:date="2019-07-29T16:46:00Z">
+      <w:del w:id="279" w:author="O'Meara, Brian C [2]" w:date="2019-07-29T16:46:00Z">
         <w:r>
           <w:delText>0.</w:delText>
         </w:r>
@@ -19440,12 +19803,12 @@
           <w:delText>2</w:delText>
         </w:r>
       </w:del>
-      <w:ins w:id="247" w:author="O'Meara, Brian C [2]" w:date="2019-07-29T16:46:00Z">
+      <w:ins w:id="280" w:author="O'Meara, Brian C [2]" w:date="2019-07-29T16:46:00Z">
         <w:r>
           <w:t>0.</w:t>
         </w:r>
       </w:ins>
-      <w:ins w:id="248" w:author="O'Meara, Brian C [2]" w:date="2019-07-29T16:47:00Z">
+      <w:ins w:id="281" w:author="O'Meara, Brian C [2]" w:date="2019-07-29T16:47:00Z">
         <w:r>
           <w:t>41</w:t>
         </w:r>
@@ -19453,7 +19816,7 @@
       <w:r>
         <w:t xml:space="preserve"> variance</w:t>
       </w:r>
-      <w:del w:id="249" w:author="O'Meara, Brian C [2]" w:date="2019-07-29T16:47:00Z">
+      <w:del w:id="282" w:author="O'Meara, Brian C [2]" w:date="2019-07-29T16:47:00Z">
         <w:r>
           <w:delText xml:space="preserve"> (both in units of log((seedling survival)</w:delText>
         </w:r>
@@ -19467,17 +19830,17 @@
           <w:delText>)</w:delText>
         </w:r>
       </w:del>
-      <w:ins w:id="250" w:author="O'Meara, Brian C [2]" w:date="2019-07-29T16:47:00Z">
+      <w:ins w:id="283" w:author="O'Meara, Brian C [2]" w:date="2019-07-29T16:47:00Z">
         <w:r>
           <w:t>,</w:t>
         </w:r>
       </w:ins>
-      <w:del w:id="251" w:author="O'Meara, Brian C [2]" w:date="2019-07-29T16:47:00Z">
+      <w:del w:id="284" w:author="O'Meara, Brian C [2]" w:date="2019-07-29T16:47:00Z">
         <w:r>
           <w:delText>),</w:delText>
         </w:r>
       </w:del>
-      <w:ins w:id="252" w:author="O'Meara, Brian C [2]" w:date="2019-07-29T16:47:00Z">
+      <w:ins w:id="285" w:author="O'Meara, Brian C [2]" w:date="2019-07-29T16:47:00Z">
         <w:r>
           <w:t xml:space="preserve"> and only 0.01 variance from hybridization (all in units of log((seedling survival)</w:t>
         </w:r>
@@ -19492,13 +19855,9 @@
         </w:r>
       </w:ins>
       <w:r>
-        <w:t xml:space="preserve"> </w:t>
-      </w:r>
-      <w:r>
-        <w:lastRenderedPageBreak/>
-        <w:t>suggesting meaningful Brownian motion on the tree but still quite important measurement variance</w:t>
-      </w:r>
-      <w:ins w:id="253" w:author="O'Meara, Brian C [2]" w:date="2019-07-29T16:48:00Z">
+        <w:t xml:space="preserve"> suggesting meaningful Brownian motion on the tree but still quite important measurement variance</w:t>
+      </w:r>
+      <w:ins w:id="286" w:author="O'Meara, Brian C [2]" w:date="2019-07-29T16:48:00Z">
         <w:r>
           <w:t xml:space="preserve"> and little influence of increased variance at hybridization events (</w:t>
         </w:r>
@@ -19506,17 +19865,17 @@
           <w:t xml:space="preserve">in terms of variance at a hybrid tip, </w:t>
         </w:r>
       </w:ins>
-      <w:ins w:id="254" w:author="O'Meara, Brian C [2]" w:date="2019-07-29T16:49:00Z">
+      <w:ins w:id="287" w:author="O'Meara, Brian C [2]" w:date="2019-07-29T16:49:00Z">
         <w:r>
           <w:t xml:space="preserve">47% of the variance should come from Brownian motion, 52% from measurement error, and </w:t>
         </w:r>
       </w:ins>
-      <w:ins w:id="255" w:author="O'Meara, Brian C [2]" w:date="2019-07-29T16:50:00Z">
+      <w:ins w:id="288" w:author="O'Meara, Brian C [2]" w:date="2019-07-29T16:50:00Z">
         <w:r>
           <w:t xml:space="preserve">2% from the hybridization process itself: and note the confidence interval for the last measure includes zero). </w:t>
         </w:r>
       </w:ins>
-      <w:del w:id="256" w:author="O'Meara, Brian C [2]" w:date="2019-07-29T16:48:00Z">
+      <w:del w:id="289" w:author="O'Meara, Brian C [2]" w:date="2019-07-29T16:48:00Z">
         <w:r>
           <w:delText xml:space="preserve">. </w:delText>
         </w:r>
@@ -19526,24 +19885,81 @@
       <w:pPr>
         <w:spacing w:line="480" w:lineRule="auto"/>
       </w:pPr>
+      <w:ins w:id="290" w:author="O'Meara, Brian C [2]" w:date="2019-07-30T12:46:00Z">
+        <w:r>
+          <w:rPr>
+            <w:noProof/>
+          </w:rPr>
+          <w:lastRenderedPageBreak/>
+          <w:drawing>
+            <wp:inline distT="0" distB="0" distL="0" distR="0" wp14:anchorId="4A89F3DB" wp14:editId="04B06B28">
+              <wp:extent cx="4924274" cy="3212983"/>
+              <wp:effectExtent l="0" t="0" r="3810" b="0"/>
+              <wp:docPr id="9" name="Picture 9"/>
+              <wp:cNvGraphicFramePr>
+                <a:graphicFrameLocks xmlns:a="http://schemas.openxmlformats.org/drawingml/2006/main" noChangeAspect="1"/>
+              </wp:cNvGraphicFramePr>
+              <a:graphic xmlns:a="http://schemas.openxmlformats.org/drawingml/2006/main">
+                <a:graphicData uri="http://schemas.openxmlformats.org/drawingml/2006/picture">
+                  <pic:pic xmlns:pic="http://schemas.openxmlformats.org/drawingml/2006/picture">
+                    <pic:nvPicPr>
+                      <pic:cNvPr id="9" name="EmpiricalResults.pdf"/>
+                      <pic:cNvPicPr/>
+                    </pic:nvPicPr>
+                    <pic:blipFill rotWithShape="1">
+                      <a:blip r:embed="rId13"/>
+                      <a:srcRect l="8187" t="8726" r="8962" b="49502"/>
+                      <a:stretch/>
+                    </pic:blipFill>
+                    <pic:spPr bwMode="auto">
+                      <a:xfrm>
+                        <a:off x="0" y="0"/>
+                        <a:ext cx="4924332" cy="3213021"/>
+                      </a:xfrm>
+                      <a:prstGeom prst="rect">
+                        <a:avLst/>
+                      </a:prstGeom>
+                      <a:ln>
+                        <a:noFill/>
+                      </a:ln>
+                      <a:extLst>
+                        <a:ext uri="{53640926-AAD7-44D8-BBD7-CCE9431645EC}">
+                          <a14:shadowObscured xmlns:a14="http://schemas.microsoft.com/office/drawing/2010/main"/>
+                        </a:ext>
+                      </a:extLst>
+                    </pic:spPr>
+                  </pic:pic>
+                </a:graphicData>
+              </a:graphic>
+            </wp:inline>
+          </w:drawing>
+        </w:r>
+      </w:ins>
     </w:p>
     <w:p>
       <w:pPr>
         <w:spacing w:line="480" w:lineRule="auto"/>
+        <w:rPr>
+          <w:del w:id="291" w:author="O'Meara, Brian C [2]" w:date="2019-07-30T12:43:00Z"/>
+        </w:rPr>
       </w:pPr>
     </w:p>
     <w:p>
       <w:pPr>
         <w:spacing w:line="480" w:lineRule="auto"/>
+        <w:rPr>
+          <w:del w:id="292" w:author="O'Meara, Brian C [2]" w:date="2019-07-30T12:43:00Z"/>
+        </w:rPr>
       </w:pPr>
     </w:p>
     <w:p>
       <w:pPr>
         <w:spacing w:line="480" w:lineRule="auto"/>
-      </w:pPr>
-      <w:bookmarkStart w:id="257" w:name="_GoBack"/>
-      <w:bookmarkEnd w:id="257"/>
-      <w:del w:id="258" w:author="O'Meara, Brian C [2]" w:date="2019-07-29T16:50:00Z">
+        <w:rPr>
+          <w:del w:id="293" w:author="O'Meara, Brian C [2]" w:date="2019-07-30T12:43:00Z"/>
+        </w:rPr>
+      </w:pPr>
+      <w:del w:id="294" w:author="O'Meara, Brian C [2]" w:date="2019-07-29T16:50:00Z">
         <w:r>
           <w:rPr>
             <w:noProof/>
@@ -19551,7 +19967,7 @@
             <w:szCs w:val="18"/>
             <w:highlight w:val="yellow"/>
             <w:lang w:eastAsia="zh-TW"/>
-            <w:rPrChange w:id="259" w:author="O'Meara, Brian C [2]" w:date="2019-07-29T16:50:00Z">
+            <w:rPrChange w:id="295" w:author="O'Meara, Brian C [2]" w:date="2019-07-29T16:50:00Z">
               <w:rPr>
                 <w:noProof/>
                 <w:sz w:val="18"/>
@@ -19576,7 +19992,7 @@
                       <pic:cNvPicPr/>
                     </pic:nvPicPr>
                     <pic:blipFill>
-                      <a:blip r:embed="rId11">
+                      <a:blip r:embed="rId14">
                         <a:extLst>
                           <a:ext uri="{28A0092B-C50C-407E-A947-70E740481C1C}">
                             <a14:useLocalDpi xmlns:a14="http://schemas.microsoft.com/office/drawing/2010/main" val="0"/>
@@ -19603,17 +20019,6 @@
           </w:drawing>
         </w:r>
       </w:del>
-      <w:ins w:id="260" w:author="O'Meara, Brian C [2]" w:date="2019-07-29T16:50:00Z">
-        <w:r>
-          <w:rPr>
-            <w:highlight w:val="yellow"/>
-            <w:rPrChange w:id="261" w:author="O'Meara, Brian C [2]" w:date="2019-07-29T16:50:00Z">
-              <w:rPr/>
-            </w:rPrChange>
-          </w:rPr>
-          <w:t>ADD TABLE</w:t>
-        </w:r>
-      </w:ins>
     </w:p>
     <w:p>
       <w:pPr>
@@ -19641,9 +20046,16 @@
       <w:r>
         <w:t xml:space="preserve"> </w:t>
       </w:r>
-      <w:r>
-        <w:t>1</w:t>
-      </w:r>
+      <w:ins w:id="296" w:author="O'Meara, Brian C [2]" w:date="2019-07-30T12:48:00Z">
+        <w:r>
+          <w:t>2</w:t>
+        </w:r>
+      </w:ins>
+      <w:del w:id="297" w:author="O'Meara, Brian C [2]" w:date="2019-07-30T12:48:00Z">
+        <w:r>
+          <w:delText>1</w:delText>
+        </w:r>
+      </w:del>
       <w:r>
         <w:t xml:space="preserve">: </w:t>
       </w:r>
@@ -19663,14 +20075,38 @@
         <w:rPr>
           <w:lang w:eastAsia="zh-TW"/>
         </w:rPr>
-        <w:t xml:space="preserve"> the cichlid </w:t>
-      </w:r>
-      <w:r>
-        <w:rPr>
-          <w:lang w:eastAsia="zh-TW"/>
-        </w:rPr>
-        <w:t xml:space="preserve">and tobacco </w:t>
-      </w:r>
+        <w:t xml:space="preserve"> the </w:t>
+      </w:r>
+      <w:ins w:id="298" w:author="O'Meara, Brian C [2]" w:date="2019-07-30T11:39:00Z">
+        <w:r>
+          <w:rPr>
+            <w:lang w:eastAsia="zh-TW"/>
+          </w:rPr>
+          <w:t xml:space="preserve">tobacco </w:t>
+        </w:r>
+      </w:ins>
+      <w:ins w:id="299" w:author="O'Meara, Brian C [2]" w:date="2019-07-30T12:42:00Z">
+        <w:r>
+          <w:rPr>
+            <w:lang w:eastAsia="zh-TW"/>
+          </w:rPr>
+          <w:t xml:space="preserve">and </w:t>
+        </w:r>
+      </w:ins>
+      <w:r>
+        <w:rPr>
+          <w:lang w:eastAsia="zh-TW"/>
+        </w:rPr>
+        <w:t xml:space="preserve">cichlid </w:t>
+      </w:r>
+      <w:del w:id="300" w:author="O'Meara, Brian C [2]" w:date="2019-07-30T11:39:00Z">
+        <w:r>
+          <w:rPr>
+            <w:lang w:eastAsia="zh-TW"/>
+          </w:rPr>
+          <w:delText xml:space="preserve">and tobacco </w:delText>
+        </w:r>
+      </w:del>
       <w:r>
         <w:rPr>
           <w:lang w:eastAsia="zh-TW"/>
@@ -19832,315 +20268,554 @@
         <w:rPr>
           <w:lang w:eastAsia="zh-TW"/>
         </w:rPr>
-        <w:t xml:space="preserve"> and then normalizing the weights. SE is the estimated standard error; variance over the tree is </w:t>
-      </w:r>
-      <w:r>
-        <w:rPr>
-          <w:lang w:eastAsia="zh-TW"/>
-        </w:rPr>
-        <w:t>σ</w:t>
-      </w:r>
-      <w:r>
-        <w:rPr>
-          <w:vertAlign w:val="superscript"/>
-          <w:lang w:eastAsia="zh-TW"/>
-        </w:rPr>
-        <w:t>2</w:t>
-      </w:r>
-      <w:r>
-        <w:rPr>
-          <w:lang w:eastAsia="zh-TW"/>
-        </w:rPr>
-        <w:t xml:space="preserve"> times tree height. The relative ratio of standard error and the variance coming from the evolutionary process gives an indication of the importance of each.</w:t>
-      </w:r>
-      <w:r>
-        <w:rPr>
-          <w:lang w:eastAsia="zh-TW"/>
-        </w:rPr>
-        <w:t xml:space="preserve"> </w:t>
-      </w:r>
-      <w:r>
-        <w:rPr>
-          <w:lang w:eastAsia="zh-TW"/>
-        </w:rPr>
-        <w:t xml:space="preserve">Parameter estimates </w:t>
-      </w:r>
-      <w:r>
-        <w:rPr>
-          <w:lang w:eastAsia="zh-TW"/>
-        </w:rPr>
-        <w:t xml:space="preserve">and </w:t>
-      </w:r>
-      <w:r>
-        <w:rPr>
-          <w:lang w:eastAsia="zh-TW"/>
-        </w:rPr>
-        <w:t>their</w:t>
-      </w:r>
-      <w:r>
-        <w:rPr>
-          <w:lang w:eastAsia="zh-TW"/>
-        </w:rPr>
-        <w:t xml:space="preserve"> </w:t>
-      </w:r>
-      <w:r>
-        <w:rPr>
-          <w:lang w:eastAsia="zh-TW"/>
-        </w:rPr>
-        <w:t xml:space="preserve">adaptive confidence intervals </w:t>
-      </w:r>
-      <w:r>
-        <w:rPr>
-          <w:lang w:eastAsia="zh-TW"/>
-        </w:rPr>
-        <w:t>are reported.</w:t>
-      </w:r>
-      <w:r>
-        <w:rPr>
-          <w:lang w:eastAsia="zh-TW"/>
-        </w:rPr>
-        <w:t xml:space="preserve"> </w:t>
-      </w:r>
-      <w:r>
-        <w:t>The model</w:t>
-      </w:r>
-      <w:r>
-        <w:t xml:space="preserve"> </w:t>
-      </w:r>
-      <w:r>
-        <w:t>averaged</w:t>
-      </w:r>
-      <w:r>
-        <w:t>-</w:t>
-      </w:r>
-      <w:r>
-        <w:t xml:space="preserve">parameter </w:t>
-      </w:r>
-      <w:r>
-        <w:t>estimate</w:t>
-      </w:r>
-      <w:r>
-        <w:t>s (</w:t>
-      </w:r>
-      <w:proofErr w:type="spellStart"/>
-      <w:r>
-        <w:t>Burham</w:t>
-      </w:r>
-      <w:proofErr w:type="spellEnd"/>
-      <w:r>
-        <w:t xml:space="preserve"> and Anderson 2004)</w:t>
-      </w:r>
-      <w:r>
-        <w:t xml:space="preserve"> </w:t>
-      </w:r>
-      <m:oMath>
-        <m:r>
-          <w:rPr>
-            <w:rFonts w:ascii="Cambria Math" w:hAnsi="Cambria Math"/>
-          </w:rPr>
-          <m:t xml:space="preserve"> </m:t>
-        </m:r>
-        <m:acc>
-          <m:accPr>
-            <m:ctrlPr>
-              <w:rPr>
-                <w:rFonts w:ascii="Cambria Math" w:hAnsi="Cambria Math"/>
-                <w:i/>
-              </w:rPr>
-            </m:ctrlPr>
-          </m:accPr>
-          <m:e>
-            <m:acc>
-              <m:accPr>
-                <m:chr m:val="̅"/>
-                <m:ctrlPr>
-                  <w:rPr>
-                    <w:rFonts w:ascii="Cambria Math" w:hAnsi="Cambria Math"/>
-                    <w:i/>
-                  </w:rPr>
-                </m:ctrlPr>
-              </m:accPr>
-              <m:e>
-                <m:r>
-                  <w:rPr>
-                    <w:rFonts w:ascii="Cambria Math" w:hAnsi="Cambria Math"/>
-                  </w:rPr>
-                  <m:t>θ</m:t>
-                </m:r>
-              </m:e>
-            </m:acc>
-          </m:e>
-        </m:acc>
-        <m:r>
-          <w:rPr>
-            <w:rFonts w:ascii="Cambria Math" w:hAnsi="Cambria Math"/>
-          </w:rPr>
-          <m:t>=</m:t>
-        </m:r>
-        <m:nary>
-          <m:naryPr>
-            <m:chr m:val="∑"/>
-            <m:limLoc m:val="undOvr"/>
-            <m:ctrlPr>
-              <w:rPr>
-                <w:rFonts w:ascii="Cambria Math" w:hAnsi="Cambria Math"/>
-                <w:i/>
-              </w:rPr>
-            </m:ctrlPr>
-          </m:naryPr>
-          <m:sub>
-            <m:r>
-              <w:rPr>
-                <w:rFonts w:ascii="Cambria Math" w:hAnsi="Cambria Math"/>
-              </w:rPr>
-              <m:t>i=1</m:t>
-            </m:r>
-          </m:sub>
-          <m:sup>
-            <m:r>
-              <w:rPr>
-                <w:rFonts w:ascii="Cambria Math" w:hAnsi="Cambria Math"/>
-              </w:rPr>
-              <m:t>4</m:t>
-            </m:r>
-          </m:sup>
-          <m:e>
-            <m:sSub>
-              <m:sSubPr>
-                <m:ctrlPr>
-                  <w:rPr>
-                    <w:rFonts w:ascii="Cambria Math" w:hAnsi="Cambria Math"/>
-                    <w:i/>
-                  </w:rPr>
-                </m:ctrlPr>
-              </m:sSubPr>
-              <m:e>
-                <m:r>
-                  <w:rPr>
-                    <w:rFonts w:ascii="Cambria Math" w:hAnsi="Cambria Math"/>
-                  </w:rPr>
-                  <m:t>w</m:t>
-                </m:r>
-              </m:e>
-              <m:sub>
-                <m:r>
-                  <w:rPr>
-                    <w:rFonts w:ascii="Cambria Math" w:hAnsi="Cambria Math"/>
-                  </w:rPr>
-                  <m:t>i</m:t>
-                </m:r>
-              </m:sub>
-            </m:sSub>
-            <m:sSub>
-              <m:sSubPr>
-                <m:ctrlPr>
-                  <w:rPr>
-                    <w:rFonts w:ascii="Cambria Math" w:hAnsi="Cambria Math"/>
-                    <w:i/>
-                  </w:rPr>
-                </m:ctrlPr>
-              </m:sSubPr>
-              <m:e>
-                <m:acc>
-                  <m:accPr>
-                    <m:ctrlPr>
-                      <w:rPr>
-                        <w:rFonts w:ascii="Cambria Math" w:hAnsi="Cambria Math"/>
-                        <w:i/>
-                      </w:rPr>
-                    </m:ctrlPr>
-                  </m:accPr>
-                  <m:e>
-                    <m:r>
-                      <w:rPr>
-                        <w:rFonts w:ascii="Cambria Math" w:hAnsi="Cambria Math"/>
-                      </w:rPr>
-                      <m:t>θ</m:t>
-                    </m:r>
-                  </m:e>
-                </m:acc>
-              </m:e>
-              <m:sub>
-                <m:r>
-                  <w:rPr>
-                    <w:rFonts w:ascii="Cambria Math" w:hAnsi="Cambria Math"/>
-                  </w:rPr>
-                  <m:t>i</m:t>
-                </m:r>
-              </m:sub>
-            </m:sSub>
-          </m:e>
-        </m:nary>
-      </m:oMath>
-      <w:r>
-        <w:t xml:space="preserve"> </w:t>
-      </w:r>
-      <w:r>
-        <w:rPr>
-          <w:lang w:eastAsia="zh-TW"/>
-        </w:rPr>
-        <w:t xml:space="preserve">are reported </w:t>
-      </w:r>
-      <w:r>
-        <w:t xml:space="preserve">where </w:t>
-      </w:r>
-      <m:oMath>
-        <m:sSub>
-          <m:sSubPr>
-            <m:ctrlPr>
-              <w:rPr>
-                <w:rFonts w:ascii="Cambria Math" w:hAnsi="Cambria Math"/>
-                <w:i/>
-              </w:rPr>
-            </m:ctrlPr>
-          </m:sSubPr>
-          <m:e>
-            <m:r>
-              <w:rPr>
-                <w:rFonts w:ascii="Cambria Math" w:hAnsi="Cambria Math"/>
-              </w:rPr>
-              <m:t>w</m:t>
-            </m:r>
-          </m:e>
-          <m:sub>
-            <m:r>
-              <w:rPr>
-                <w:rFonts w:ascii="Cambria Math" w:hAnsi="Cambria Math"/>
-              </w:rPr>
-              <m:t>i</m:t>
-            </m:r>
-          </m:sub>
-        </m:sSub>
-        <m:r>
-          <w:rPr>
-            <w:rFonts w:ascii="Cambria Math" w:hAnsi="Cambria Math"/>
-          </w:rPr>
-          <m:t xml:space="preserve"> </m:t>
-        </m:r>
-      </m:oMath>
-      <w:r>
-        <w:rPr>
-          <w:lang w:eastAsia="zh-TW"/>
-        </w:rPr>
-        <w:t xml:space="preserve">is the Akaike weight for the </w:t>
-      </w:r>
-      <w:proofErr w:type="spellStart"/>
-      <w:r>
-        <w:rPr>
-          <w:i/>
-        </w:rPr>
-        <w:t>i</w:t>
-      </w:r>
-      <w:r>
-        <w:t>th</w:t>
-      </w:r>
-      <w:proofErr w:type="spellEnd"/>
-      <w:r>
-        <w:rPr>
-          <w:lang w:eastAsia="zh-TW"/>
-        </w:rPr>
-        <w:t xml:space="preserve"> model.</w:t>
-      </w:r>
+        <w:t xml:space="preserve"> and then normalizing the weights. </w:t>
+      </w:r>
+      <w:ins w:id="301" w:author="O'Meara, Brian C [2]" w:date="2019-07-30T11:44:00Z">
+        <w:r>
+          <w:rPr>
+            <w:lang w:eastAsia="zh-TW"/>
+          </w:rPr>
+          <w:t>Some of the models have fixed parameter values: for example, the SM__E model</w:t>
+        </w:r>
+      </w:ins>
+      <w:ins w:id="302" w:author="O'Meara, Brian C [2]" w:date="2019-07-30T11:46:00Z">
+        <w:r>
+          <w:rPr>
+            <w:lang w:eastAsia="zh-TW"/>
+          </w:rPr>
+          <w:t xml:space="preserve"> in the first row</w:t>
+        </w:r>
+      </w:ins>
+      <w:ins w:id="303" w:author="O'Meara, Brian C [2]" w:date="2019-07-30T11:44:00Z">
+        <w:r>
+          <w:rPr>
+            <w:lang w:eastAsia="zh-TW"/>
+          </w:rPr>
+          <w:t xml:space="preserve"> estimates </w:t>
+        </w:r>
+        <m:oMath>
+          <m:sSup>
+            <m:sSupPr>
+              <m:ctrlPr>
+                <w:rPr>
+                  <w:rFonts w:ascii="Cambria Math" w:hAnsi="Cambria Math"/>
+                  <w:i/>
+                </w:rPr>
+              </m:ctrlPr>
+            </m:sSupPr>
+            <m:e>
+              <m:r>
+                <w:rPr>
+                  <w:rFonts w:ascii="Cambria Math" w:hAnsi="Cambria Math"/>
+                </w:rPr>
+                <m:t>σ</m:t>
+              </m:r>
+            </m:e>
+            <m:sup>
+              <m:r>
+                <w:rPr>
+                  <w:rFonts w:ascii="Cambria Math" w:hAnsi="Cambria Math"/>
+                </w:rPr>
+                <m:t>2</m:t>
+              </m:r>
+            </m:sup>
+          </m:sSup>
+        </m:oMath>
+        <w:r>
+          <w:t xml:space="preserve"> (S, for </w:t>
+        </w:r>
+        <w:r>
+          <w:rPr>
+            <w:b/>
+            <w:bCs/>
+          </w:rPr>
+          <w:t>s</w:t>
+        </w:r>
+        <w:r>
+          <w:t xml:space="preserve">igma-squared), µ (M, for </w:t>
+        </w:r>
+        <w:r>
+          <w:rPr>
+            <w:b/>
+            <w:bCs/>
+          </w:rPr>
+          <w:t>m</w:t>
+        </w:r>
+      </w:ins>
+      <w:ins w:id="304" w:author="O'Meara, Brian C [2]" w:date="2019-07-30T11:45:00Z">
+        <w:r>
+          <w:t>ean</w:t>
+        </w:r>
+      </w:ins>
+      <w:ins w:id="305" w:author="O'Meara, Brian C [2]" w:date="2019-07-30T11:44:00Z">
+        <w:r>
+          <w:t>)</w:t>
+        </w:r>
+      </w:ins>
+      <w:ins w:id="306" w:author="O'Meara, Brian C [2]" w:date="2019-07-30T11:45:00Z">
+        <w:r>
+          <w:t>, and SE (E for S</w:t>
+        </w:r>
+        <w:r>
+          <w:rPr>
+            <w:b/>
+            <w:bCs/>
+          </w:rPr>
+          <w:t>E</w:t>
+        </w:r>
+        <w:r>
+          <w:t>) but</w:t>
+        </w:r>
+      </w:ins>
+      <w:ins w:id="307" w:author="O'Meara, Brian C [2]" w:date="2019-07-30T11:46:00Z">
+        <w:r>
+          <w:t xml:space="preserve"> </w:t>
+        </w:r>
+        <m:oMath>
+          <m:sSub>
+            <m:sSubPr>
+              <m:ctrlPr>
+                <w:rPr>
+                  <w:rFonts w:ascii="Cambria Math" w:hAnsi="Cambria Math"/>
+                  <w:i/>
+                </w:rPr>
+              </m:ctrlPr>
+            </m:sSubPr>
+            <m:e>
+              <m:r>
+                <w:rPr>
+                  <w:rFonts w:ascii="Cambria Math" w:hAnsi="Cambria Math"/>
+                </w:rPr>
+                <m:t>v</m:t>
+              </m:r>
+            </m:e>
+            <m:sub>
+              <m:r>
+                <w:rPr>
+                  <w:rFonts w:ascii="Cambria Math" w:hAnsi="Cambria Math"/>
+                </w:rPr>
+                <m:t>H</m:t>
+              </m:r>
+            </m:sub>
+          </m:sSub>
+        </m:oMath>
+        <w:r>
+          <w:t xml:space="preserve"> (V for </w:t>
+        </w:r>
+        <m:oMath>
+          <m:sSub>
+            <m:sSubPr>
+              <m:ctrlPr>
+                <w:rPr>
+                  <w:rFonts w:ascii="Cambria Math" w:hAnsi="Cambria Math"/>
+                  <w:i/>
+                </w:rPr>
+              </m:ctrlPr>
+            </m:sSubPr>
+            <m:e>
+              <m:r>
+                <w:rPr>
+                  <w:rFonts w:ascii="Cambria Math" w:hAnsi="Cambria Math"/>
+                </w:rPr>
+                <m:t>v</m:t>
+              </m:r>
+            </m:e>
+            <m:sub>
+              <m:r>
+                <w:rPr>
+                  <w:rFonts w:ascii="Cambria Math" w:hAnsi="Cambria Math"/>
+                </w:rPr>
+                <m:t>H</m:t>
+              </m:r>
+            </m:sub>
+          </m:sSub>
+        </m:oMath>
+        <w:r>
+          <w:t>) and</w:t>
+        </w:r>
+      </w:ins>
+      <w:ins w:id="308" w:author="O'Meara, Brian C [2]" w:date="2019-07-30T11:45:00Z">
+        <w:r>
+          <w:t xml:space="preserve"> </w:t>
+        </w:r>
+        <m:oMath>
+          <m:r>
+            <w:rPr>
+              <w:rFonts w:ascii="Cambria Math" w:hAnsi="Cambria Math"/>
+            </w:rPr>
+            <m:t>β</m:t>
+          </m:r>
+        </m:oMath>
+        <w:r>
+          <w:rPr>
+            <w:lang w:eastAsia="zh-TW"/>
+          </w:rPr>
+          <w:t xml:space="preserve"> </w:t>
+        </w:r>
+        <w:r>
+          <w:rPr>
+            <w:lang w:eastAsia="zh-TW"/>
+          </w:rPr>
+          <w:t xml:space="preserve">(B for </w:t>
+        </w:r>
+        <w:r>
+          <w:rPr>
+            <w:b/>
+            <w:bCs/>
+            <w:lang w:eastAsia="zh-TW"/>
+          </w:rPr>
+          <w:t>b</w:t>
+        </w:r>
+        <w:r>
+          <w:rPr>
+            <w:lang w:eastAsia="zh-TW"/>
+          </w:rPr>
+          <w:t xml:space="preserve">eta) </w:t>
+        </w:r>
+      </w:ins>
+      <w:ins w:id="309" w:author="O'Meara, Brian C [2]" w:date="2019-07-30T11:46:00Z">
+        <w:r>
+          <w:rPr>
+            <w:lang w:eastAsia="zh-TW"/>
+          </w:rPr>
+          <w:t>are fixed at values of 0 and 1 (thus the no precision</w:t>
+        </w:r>
+      </w:ins>
+      <w:ins w:id="310" w:author="O'Meara, Brian C [2]" w:date="2019-07-30T11:45:00Z">
+        <w:r>
+          <w:rPr>
+            <w:lang w:eastAsia="zh-TW"/>
+          </w:rPr>
+          <w:t xml:space="preserve"> </w:t>
+        </w:r>
+      </w:ins>
+      <w:ins w:id="311" w:author="O'Meara, Brian C [2]" w:date="2019-07-30T11:46:00Z">
+        <w:r>
+          <w:rPr>
+            <w:lang w:eastAsia="zh-TW"/>
+          </w:rPr>
+          <w:t>o</w:t>
+        </w:r>
+      </w:ins>
+      <w:ins w:id="312" w:author="O'Meara, Brian C [2]" w:date="2019-07-30T11:47:00Z">
+        <w:r>
+          <w:rPr>
+            <w:lang w:eastAsia="zh-TW"/>
+          </w:rPr>
+          <w:t>n those values for that row).</w:t>
+        </w:r>
+        <w:r>
+          <w:rPr>
+            <w:lang w:eastAsia="zh-TW"/>
+          </w:rPr>
+          <w:t xml:space="preserve"> The SMVBE estimates all five parameters and so forth.</w:t>
+        </w:r>
+      </w:ins>
+      <w:del w:id="313" w:author="O'Meara, Brian C [2]" w:date="2019-07-30T11:43:00Z">
+        <w:r>
+          <w:rPr>
+            <w:lang w:eastAsia="zh-TW"/>
+          </w:rPr>
+          <w:delText xml:space="preserve">SE is the estimated standard error; variance over the tree is </w:delText>
+        </w:r>
+        <w:r>
+          <w:rPr>
+            <w:lang w:eastAsia="zh-TW"/>
+          </w:rPr>
+          <w:delText>σ</w:delText>
+        </w:r>
+        <w:r>
+          <w:rPr>
+            <w:vertAlign w:val="superscript"/>
+            <w:lang w:eastAsia="zh-TW"/>
+          </w:rPr>
+          <w:delText>2</w:delText>
+        </w:r>
+        <w:r>
+          <w:rPr>
+            <w:lang w:eastAsia="zh-TW"/>
+          </w:rPr>
+          <w:delText xml:space="preserve"> times tree height. The relative ratio of standard error and the variance coming from the evolutionary process gives an indication of the importance of each.</w:delText>
+        </w:r>
+        <w:r>
+          <w:rPr>
+            <w:lang w:eastAsia="zh-TW"/>
+          </w:rPr>
+          <w:delText xml:space="preserve"> </w:delText>
+        </w:r>
+        <w:r>
+          <w:rPr>
+            <w:lang w:eastAsia="zh-TW"/>
+          </w:rPr>
+          <w:delText xml:space="preserve">Parameter estimates </w:delText>
+        </w:r>
+        <w:r>
+          <w:rPr>
+            <w:lang w:eastAsia="zh-TW"/>
+          </w:rPr>
+          <w:delText xml:space="preserve">and </w:delText>
+        </w:r>
+        <w:r>
+          <w:rPr>
+            <w:lang w:eastAsia="zh-TW"/>
+          </w:rPr>
+          <w:delText>their</w:delText>
+        </w:r>
+        <w:r>
+          <w:rPr>
+            <w:lang w:eastAsia="zh-TW"/>
+          </w:rPr>
+          <w:delText xml:space="preserve"> </w:delText>
+        </w:r>
+        <w:r>
+          <w:rPr>
+            <w:lang w:eastAsia="zh-TW"/>
+          </w:rPr>
+          <w:delText xml:space="preserve">adaptive confidence intervals </w:delText>
+        </w:r>
+        <w:r>
+          <w:rPr>
+            <w:lang w:eastAsia="zh-TW"/>
+          </w:rPr>
+          <w:delText>are reported.</w:delText>
+        </w:r>
+        <w:r>
+          <w:rPr>
+            <w:lang w:eastAsia="zh-TW"/>
+          </w:rPr>
+          <w:delText xml:space="preserve"> </w:delText>
+        </w:r>
+        <w:r>
+          <w:delText>The model</w:delText>
+        </w:r>
+        <w:r>
+          <w:delText xml:space="preserve"> </w:delText>
+        </w:r>
+        <w:r>
+          <w:delText>averaged</w:delText>
+        </w:r>
+        <w:r>
+          <w:delText>-</w:delText>
+        </w:r>
+        <w:r>
+          <w:delText xml:space="preserve">parameter </w:delText>
+        </w:r>
+        <w:r>
+          <w:delText>estimate</w:delText>
+        </w:r>
+        <w:r>
+          <w:delText>s (Burham and Anderson 2004)</w:delText>
+        </w:r>
+        <w:r>
+          <w:delText xml:space="preserve"> </w:delText>
+        </w:r>
+        <m:oMath>
+          <m:r>
+            <w:rPr>
+              <w:rFonts w:ascii="Cambria Math" w:hAnsi="Cambria Math"/>
+            </w:rPr>
+            <m:t xml:space="preserve"> </m:t>
+          </m:r>
+          <m:acc>
+            <m:accPr>
+              <m:ctrlPr>
+                <w:rPr>
+                  <w:rFonts w:ascii="Cambria Math" w:hAnsi="Cambria Math"/>
+                  <w:i/>
+                </w:rPr>
+              </m:ctrlPr>
+            </m:accPr>
+            <m:e>
+              <m:acc>
+                <m:accPr>
+                  <m:chr m:val="̅"/>
+                  <m:ctrlPr>
+                    <w:rPr>
+                      <w:rFonts w:ascii="Cambria Math" w:hAnsi="Cambria Math"/>
+                      <w:i/>
+                    </w:rPr>
+                  </m:ctrlPr>
+                </m:accPr>
+                <m:e>
+                  <m:r>
+                    <w:rPr>
+                      <w:rFonts w:ascii="Cambria Math" w:hAnsi="Cambria Math"/>
+                    </w:rPr>
+                    <m:t>θ</m:t>
+                  </m:r>
+                </m:e>
+              </m:acc>
+            </m:e>
+          </m:acc>
+          <m:r>
+            <w:rPr>
+              <w:rFonts w:ascii="Cambria Math" w:hAnsi="Cambria Math"/>
+            </w:rPr>
+            <m:t>=</m:t>
+          </m:r>
+          <m:nary>
+            <m:naryPr>
+              <m:chr m:val="∑"/>
+              <m:limLoc m:val="undOvr"/>
+              <m:ctrlPr>
+                <w:rPr>
+                  <w:rFonts w:ascii="Cambria Math" w:hAnsi="Cambria Math"/>
+                  <w:i/>
+                </w:rPr>
+              </m:ctrlPr>
+            </m:naryPr>
+            <m:sub>
+              <m:r>
+                <w:rPr>
+                  <w:rFonts w:ascii="Cambria Math" w:hAnsi="Cambria Math"/>
+                </w:rPr>
+                <m:t>i=1</m:t>
+              </m:r>
+            </m:sub>
+            <m:sup>
+              <m:r>
+                <w:rPr>
+                  <w:rFonts w:ascii="Cambria Math" w:hAnsi="Cambria Math"/>
+                </w:rPr>
+                <m:t>4</m:t>
+              </m:r>
+            </m:sup>
+            <m:e>
+              <m:sSub>
+                <m:sSubPr>
+                  <m:ctrlPr>
+                    <w:rPr>
+                      <w:rFonts w:ascii="Cambria Math" w:hAnsi="Cambria Math"/>
+                      <w:i/>
+                    </w:rPr>
+                  </m:ctrlPr>
+                </m:sSubPr>
+                <m:e>
+                  <m:r>
+                    <w:rPr>
+                      <w:rFonts w:ascii="Cambria Math" w:hAnsi="Cambria Math"/>
+                    </w:rPr>
+                    <m:t>w</m:t>
+                  </m:r>
+                </m:e>
+                <m:sub>
+                  <m:r>
+                    <w:rPr>
+                      <w:rFonts w:ascii="Cambria Math" w:hAnsi="Cambria Math"/>
+                    </w:rPr>
+                    <m:t>i</m:t>
+                  </m:r>
+                </m:sub>
+              </m:sSub>
+              <m:sSub>
+                <m:sSubPr>
+                  <m:ctrlPr>
+                    <w:rPr>
+                      <w:rFonts w:ascii="Cambria Math" w:hAnsi="Cambria Math"/>
+                      <w:i/>
+                    </w:rPr>
+                  </m:ctrlPr>
+                </m:sSubPr>
+                <m:e>
+                  <m:acc>
+                    <m:accPr>
+                      <m:ctrlPr>
+                        <w:rPr>
+                          <w:rFonts w:ascii="Cambria Math" w:hAnsi="Cambria Math"/>
+                          <w:i/>
+                        </w:rPr>
+                      </m:ctrlPr>
+                    </m:accPr>
+                    <m:e>
+                      <m:r>
+                        <w:rPr>
+                          <w:rFonts w:ascii="Cambria Math" w:hAnsi="Cambria Math"/>
+                        </w:rPr>
+                        <m:t>θ</m:t>
+                      </m:r>
+                    </m:e>
+                  </m:acc>
+                </m:e>
+                <m:sub>
+                  <m:r>
+                    <w:rPr>
+                      <w:rFonts w:ascii="Cambria Math" w:hAnsi="Cambria Math"/>
+                    </w:rPr>
+                    <m:t>i</m:t>
+                  </m:r>
+                </m:sub>
+              </m:sSub>
+            </m:e>
+          </m:nary>
+        </m:oMath>
+        <w:r>
+          <w:delText xml:space="preserve"> </w:delText>
+        </w:r>
+        <w:r>
+          <w:rPr>
+            <w:lang w:eastAsia="zh-TW"/>
+          </w:rPr>
+          <w:delText xml:space="preserve">are reported </w:delText>
+        </w:r>
+        <w:r>
+          <w:delText xml:space="preserve">where </w:delText>
+        </w:r>
+        <m:oMath>
+          <m:sSub>
+            <m:sSubPr>
+              <m:ctrlPr>
+                <w:rPr>
+                  <w:rFonts w:ascii="Cambria Math" w:hAnsi="Cambria Math"/>
+                  <w:i/>
+                </w:rPr>
+              </m:ctrlPr>
+            </m:sSubPr>
+            <m:e>
+              <m:r>
+                <w:rPr>
+                  <w:rFonts w:ascii="Cambria Math" w:hAnsi="Cambria Math"/>
+                </w:rPr>
+                <m:t>w</m:t>
+              </m:r>
+            </m:e>
+            <m:sub>
+              <m:r>
+                <w:rPr>
+                  <w:rFonts w:ascii="Cambria Math" w:hAnsi="Cambria Math"/>
+                </w:rPr>
+                <m:t>i</m:t>
+              </m:r>
+            </m:sub>
+          </m:sSub>
+          <m:r>
+            <w:rPr>
+              <w:rFonts w:ascii="Cambria Math" w:hAnsi="Cambria Math"/>
+            </w:rPr>
+            <m:t xml:space="preserve"> </m:t>
+          </m:r>
+        </m:oMath>
+        <w:r>
+          <w:rPr>
+            <w:lang w:eastAsia="zh-TW"/>
+          </w:rPr>
+          <w:delText xml:space="preserve">is the Akaike weight for the </w:delText>
+        </w:r>
+        <w:r>
+          <w:rPr>
+            <w:i/>
+          </w:rPr>
+          <w:delText>i</w:delText>
+        </w:r>
+        <w:r>
+          <w:delText>th</w:delText>
+        </w:r>
+        <w:r>
+          <w:rPr>
+            <w:lang w:eastAsia="zh-TW"/>
+          </w:rPr>
+          <w:delText xml:space="preserve"> model.</w:delText>
+        </w:r>
+      </w:del>
     </w:p>
     <w:p>
       <w:pPr>
@@ -20157,59 +20832,117 @@
         <w:spacing w:line="480" w:lineRule="auto"/>
         <w:ind w:right="396"/>
         <w:rPr>
-          <w:rFonts w:eastAsia="DFKai-SB"/>
-          <w:lang w:eastAsia="zh-TW"/>
-        </w:rPr>
-      </w:pPr>
-      <w:r>
-        <w:rPr>
-          <w:rFonts w:eastAsia="DFKai-SB"/>
-          <w:noProof/>
-          <w:lang w:eastAsia="zh-TW"/>
-        </w:rPr>
-        <w:lastRenderedPageBreak/>
-        <w:drawing>
-          <wp:inline distT="0" distB="0" distL="0" distR="0" wp14:anchorId="0ECCD9C6" wp14:editId="08BFBEC4">
-            <wp:extent cx="5943600" cy="2971800"/>
-            <wp:effectExtent l="0" t="0" r="0" b="0"/>
-            <wp:docPr id="6" name="Picture 6"/>
-            <wp:cNvGraphicFramePr>
-              <a:graphicFrameLocks xmlns:a="http://schemas.openxmlformats.org/drawingml/2006/main" noChangeAspect="1"/>
-            </wp:cNvGraphicFramePr>
-            <a:graphic xmlns:a="http://schemas.openxmlformats.org/drawingml/2006/main">
-              <a:graphicData uri="http://schemas.openxmlformats.org/drawingml/2006/picture">
-                <pic:pic xmlns:pic="http://schemas.openxmlformats.org/drawingml/2006/picture">
-                  <pic:nvPicPr>
-                    <pic:cNvPr id="0" name="Fig5.png"/>
-                    <pic:cNvPicPr/>
-                  </pic:nvPicPr>
-                  <pic:blipFill>
-                    <a:blip r:embed="rId12">
-                      <a:extLst>
-                        <a:ext uri="{28A0092B-C50C-407E-A947-70E740481C1C}">
-                          <a14:useLocalDpi xmlns:a14="http://schemas.microsoft.com/office/drawing/2010/main" val="0"/>
-                        </a:ext>
-                      </a:extLst>
-                    </a:blip>
-                    <a:stretch>
-                      <a:fillRect/>
-                    </a:stretch>
-                  </pic:blipFill>
-                  <pic:spPr>
-                    <a:xfrm>
-                      <a:off x="0" y="0"/>
-                      <a:ext cx="5943600" cy="2971800"/>
-                    </a:xfrm>
-                    <a:prstGeom prst="rect">
-                      <a:avLst/>
-                    </a:prstGeom>
-                  </pic:spPr>
-                </pic:pic>
-              </a:graphicData>
-            </a:graphic>
-          </wp:inline>
-        </w:drawing>
-      </w:r>
+          <w:del w:id="314" w:author="O'Meara, Brian C [2]" w:date="2019-07-30T12:42:00Z"/>
+          <w:rFonts w:eastAsia="DFKai-SB"/>
+          <w:lang w:eastAsia="zh-TW"/>
+        </w:rPr>
+      </w:pPr>
+      <w:ins w:id="315" w:author="O'Meara, Brian C [2]" w:date="2019-07-30T12:42:00Z">
+        <w:r>
+          <w:rPr>
+            <w:rFonts w:eastAsia="DFKai-SB"/>
+            <w:noProof/>
+            <w:lang w:eastAsia="zh-TW"/>
+          </w:rPr>
+          <w:lastRenderedPageBreak/>
+          <w:drawing>
+            <wp:inline distT="0" distB="0" distL="0" distR="0" wp14:anchorId="55503EDE" wp14:editId="3976EBBD">
+              <wp:extent cx="5943600" cy="2971800"/>
+              <wp:effectExtent l="0" t="0" r="0" b="0"/>
+              <wp:docPr id="7" name="Picture 7"/>
+              <wp:cNvGraphicFramePr>
+                <a:graphicFrameLocks xmlns:a="http://schemas.openxmlformats.org/drawingml/2006/main" noChangeAspect="1"/>
+              </wp:cNvGraphicFramePr>
+              <a:graphic xmlns:a="http://schemas.openxmlformats.org/drawingml/2006/main">
+                <a:graphicData uri="http://schemas.openxmlformats.org/drawingml/2006/picture">
+                  <pic:pic xmlns:pic="http://schemas.openxmlformats.org/drawingml/2006/picture">
+                    <pic:nvPicPr>
+                      <pic:cNvPr id="7" name="CichlidUnivariateResults.pdf"/>
+                      <pic:cNvPicPr/>
+                    </pic:nvPicPr>
+                    <pic:blipFill>
+                      <a:blip r:embed="rId15"/>
+                      <a:stretch>
+                        <a:fillRect/>
+                      </a:stretch>
+                    </pic:blipFill>
+                    <pic:spPr>
+                      <a:xfrm>
+                        <a:off x="0" y="0"/>
+                        <a:ext cx="5943600" cy="2971800"/>
+                      </a:xfrm>
+                      <a:prstGeom prst="rect">
+                        <a:avLst/>
+                      </a:prstGeom>
+                    </pic:spPr>
+                  </pic:pic>
+                </a:graphicData>
+              </a:graphic>
+            </wp:inline>
+          </w:drawing>
+        </w:r>
+      </w:ins>
+      <w:del w:id="316" w:author="O'Meara, Brian C [2]" w:date="2019-07-30T12:30:00Z">
+        <w:r>
+          <w:rPr>
+            <w:rFonts w:eastAsia="DFKai-SB"/>
+            <w:noProof/>
+            <w:lang w:eastAsia="zh-TW"/>
+          </w:rPr>
+          <w:drawing>
+            <wp:inline distT="0" distB="0" distL="0" distR="0" wp14:anchorId="0ECCD9C6" wp14:editId="43D42ECF">
+              <wp:extent cx="5943600" cy="2971800"/>
+              <wp:effectExtent l="0" t="0" r="0" b="0"/>
+              <wp:docPr id="6" name="Picture 6"/>
+              <wp:cNvGraphicFramePr>
+                <a:graphicFrameLocks xmlns:a="http://schemas.openxmlformats.org/drawingml/2006/main" noChangeAspect="1"/>
+              </wp:cNvGraphicFramePr>
+              <a:graphic xmlns:a="http://schemas.openxmlformats.org/drawingml/2006/main">
+                <a:graphicData uri="http://schemas.openxmlformats.org/drawingml/2006/picture">
+                  <pic:pic xmlns:pic="http://schemas.openxmlformats.org/drawingml/2006/picture">
+                    <pic:nvPicPr>
+                      <pic:cNvPr id="0" name="Fig5.png"/>
+                      <pic:cNvPicPr/>
+                    </pic:nvPicPr>
+                    <pic:blipFill>
+                      <a:blip r:embed="rId16">
+                        <a:extLst>
+                          <a:ext uri="{28A0092B-C50C-407E-A947-70E740481C1C}">
+                            <a14:useLocalDpi xmlns:a14="http://schemas.microsoft.com/office/drawing/2010/main" val="0"/>
+                          </a:ext>
+                        </a:extLst>
+                      </a:blip>
+                      <a:stretch>
+                        <a:fillRect/>
+                      </a:stretch>
+                    </pic:blipFill>
+                    <pic:spPr>
+                      <a:xfrm>
+                        <a:off x="0" y="0"/>
+                        <a:ext cx="5943600" cy="2971800"/>
+                      </a:xfrm>
+                      <a:prstGeom prst="rect">
+                        <a:avLst/>
+                      </a:prstGeom>
+                    </pic:spPr>
+                  </pic:pic>
+                </a:graphicData>
+              </a:graphic>
+            </wp:inline>
+          </w:drawing>
+        </w:r>
+      </w:del>
+    </w:p>
+    <w:p>
+      <w:pPr>
+        <w:spacing w:line="480" w:lineRule="auto"/>
+        <w:ind w:right="396"/>
+        <w:rPr>
+          <w:ins w:id="317" w:author="O'Meara, Brian C [2]" w:date="2019-07-30T12:42:00Z"/>
+          <w:rFonts w:eastAsia="DFKai-SB"/>
+          <w:lang w:eastAsia="zh-TW"/>
+        </w:rPr>
+      </w:pPr>
     </w:p>
     <w:p>
       <w:pPr>
@@ -20599,7 +21332,7 @@
         </w:rPr>
         <w:t>2) quite extensive measurement uncertainty in the body length measurements. This latter could reflect real measurement uncertainty (fish have indeterminate growth (Dutta 1994)), so the notion of a true species mean for this trait is problematic) but errors in the tree topology or branch lengths would tend to result in this appearing as measurement error in this model, as well.</w:t>
       </w:r>
-      <w:ins w:id="262" w:author="O'Meara, Brian C" w:date="2018-07-23T15:46:00Z">
+      <w:ins w:id="318" w:author="O'Meara, Brian C" w:date="2018-07-23T15:46:00Z">
         <w:r>
           <w:rPr>
             <w:lang w:eastAsia="zh-TW"/>
@@ -20607,7 +21340,7 @@
           <w:t xml:space="preserve"> If the true </w:t>
         </w:r>
       </w:ins>
-      <w:ins w:id="263" w:author="O'Meara, Brian C" w:date="2018-07-23T15:47:00Z">
+      <w:ins w:id="319" w:author="O'Meara, Brian C" w:date="2018-07-23T15:47:00Z">
         <w:r>
           <w:rPr>
             <w:lang w:eastAsia="zh-TW"/>
@@ -20615,7 +21348,7 @@
           <w:t>process</w:t>
         </w:r>
       </w:ins>
-      <w:ins w:id="264" w:author="O'Meara, Brian C" w:date="2018-07-23T15:46:00Z">
+      <w:ins w:id="320" w:author="O'Meara, Brian C" w:date="2018-07-23T15:46:00Z">
         <w:r>
           <w:rPr>
             <w:lang w:eastAsia="zh-TW"/>
@@ -20637,7 +21370,7 @@
           <w:t xml:space="preserve"> model (but modeled as Bro</w:t>
         </w:r>
       </w:ins>
-      <w:ins w:id="265" w:author="O'Meara, Brian C" w:date="2018-07-23T15:47:00Z">
+      <w:ins w:id="321" w:author="O'Meara, Brian C" w:date="2018-07-23T15:47:00Z">
         <w:r>
           <w:rPr>
             <w:lang w:eastAsia="zh-TW"/>
@@ -20814,7 +21547,7 @@
         </w:rPr>
         <w:t xml:space="preserve"> could be embedded in the model. Developing a more complex model of this type could be very useful when analyzing fairly large data sets of hundreds of species or more, where heterogeneity is expected and there may be power to provide estimates for many parameters. </w:t>
       </w:r>
-      <w:ins w:id="266" w:author="O'Meara, Brian C" w:date="2018-07-23T15:44:00Z">
+      <w:ins w:id="322" w:author="O'Meara, Brian C" w:date="2018-07-23T15:44:00Z">
         <w:r>
           <w:rPr>
             <w:lang w:eastAsia="zh-TW"/>
@@ -20871,7 +21604,7 @@
         <w:lastRenderedPageBreak/>
         <w:t xml:space="preserve">relative(s)). Gene flow over continuous time periods is thus not modeled yet, though it would be a basic extension. </w:t>
       </w:r>
-      <w:ins w:id="267" w:author="O'Meara, Brian C" w:date="2018-07-23T15:43:00Z">
+      <w:ins w:id="323" w:author="O'Meara, Brian C" w:date="2018-07-23T15:43:00Z">
         <w:r>
           <w:rPr>
             <w:lang w:eastAsia="zh-TW"/>
@@ -20879,7 +21612,7 @@
           <w:t>Ongoing flow could slow the rate of divergence beyond what is modeled in this work.</w:t>
         </w:r>
       </w:ins>
-      <w:ins w:id="268" w:author="O'Meara, Brian C" w:date="2018-07-23T16:00:00Z">
+      <w:ins w:id="324" w:author="O'Meara, Brian C" w:date="2018-07-23T16:00:00Z">
         <w:r>
           <w:rPr>
             <w:lang w:eastAsia="zh-TW"/>
@@ -20887,7 +21620,7 @@
           <w:t xml:space="preserve"> We </w:t>
         </w:r>
       </w:ins>
-      <w:ins w:id="269" w:author="O'Meara, Brian C" w:date="2018-07-23T16:01:00Z">
+      <w:ins w:id="325" w:author="O'Meara, Brian C" w:date="2018-07-23T16:01:00Z">
         <w:r>
           <w:rPr>
             <w:lang w:eastAsia="zh-TW"/>
@@ -20923,7 +21656,7 @@
           <w:t xml:space="preserve"> is greater than zero or are just the weighted average of their parents</w:t>
         </w:r>
       </w:ins>
-      <w:ins w:id="270" w:author="O'Meara, Brian C" w:date="2018-07-23T16:02:00Z">
+      <w:ins w:id="326" w:author="O'Meara, Brian C" w:date="2018-07-23T16:02:00Z">
         <w:r>
           <w:rPr>
             <w:lang w:eastAsia="zh-TW"/>
@@ -20937,7 +21670,7 @@
           <w:t xml:space="preserve">it could be that for parents very different in phenotypes, their offspring tend to be intermediate (one parent homozygous for large body size </w:t>
         </w:r>
       </w:ins>
-      <w:ins w:id="271" w:author="O'Meara, Brian C" w:date="2018-07-23T16:03:00Z">
+      <w:ins w:id="327" w:author="O'Meara, Brian C" w:date="2018-07-23T16:03:00Z">
         <w:r>
           <w:rPr>
             <w:lang w:eastAsia="zh-TW"/>
@@ -20945,7 +21678,7 @@
           <w:t>genes</w:t>
         </w:r>
       </w:ins>
-      <w:ins w:id="272" w:author="O'Meara, Brian C" w:date="2018-07-23T16:02:00Z">
+      <w:ins w:id="328" w:author="O'Meara, Brian C" w:date="2018-07-23T16:02:00Z">
         <w:r>
           <w:rPr>
             <w:lang w:eastAsia="zh-TW"/>
@@ -20953,7 +21686,7 @@
           <w:t xml:space="preserve">, </w:t>
         </w:r>
       </w:ins>
-      <w:ins w:id="273" w:author="O'Meara, Brian C" w:date="2018-07-23T16:03:00Z">
+      <w:ins w:id="329" w:author="O'Meara, Brian C" w:date="2018-07-23T16:03:00Z">
         <w:r>
           <w:rPr>
             <w:lang w:eastAsia="zh-TW"/>
@@ -20961,7 +21694,7 @@
           <w:t>the other</w:t>
         </w:r>
       </w:ins>
-      <w:ins w:id="274" w:author="O'Meara, Brian C" w:date="2018-07-23T16:02:00Z">
+      <w:ins w:id="330" w:author="O'Meara, Brian C" w:date="2018-07-23T16:02:00Z">
         <w:r>
           <w:rPr>
             <w:lang w:eastAsia="zh-TW"/>
@@ -20969,7 +21702,7 @@
           <w:t xml:space="preserve"> </w:t>
         </w:r>
       </w:ins>
-      <w:ins w:id="275" w:author="O'Meara, Brian C" w:date="2018-07-23T16:03:00Z">
+      <w:ins w:id="331" w:author="O'Meara, Brian C" w:date="2018-07-23T16:03:00Z">
         <w:r>
           <w:rPr>
             <w:lang w:eastAsia="zh-TW"/>
@@ -20977,7 +21710,7 @@
           <w:t>for small body size genes, the offspring inherit an even mixture) whereas for intermediate parents, which could</w:t>
         </w:r>
       </w:ins>
-      <w:ins w:id="276" w:author="O'Meara, Brian C" w:date="2018-07-23T16:04:00Z">
+      <w:ins w:id="332" w:author="O'Meara, Brian C" w:date="2018-07-23T16:04:00Z">
         <w:r>
           <w:rPr>
             <w:lang w:eastAsia="zh-TW"/>
@@ -20985,7 +21718,7 @@
           <w:t xml:space="preserve"> each</w:t>
         </w:r>
       </w:ins>
-      <w:ins w:id="277" w:author="O'Meara, Brian C" w:date="2018-07-23T16:03:00Z">
+      <w:ins w:id="333" w:author="O'Meara, Brian C" w:date="2018-07-23T16:03:00Z">
         <w:r>
           <w:rPr>
             <w:lang w:eastAsia="zh-TW"/>
@@ -20993,7 +21726,7 @@
           <w:t xml:space="preserve"> have a mixture of large and sm</w:t>
         </w:r>
       </w:ins>
-      <w:ins w:id="278" w:author="O'Meara, Brian C" w:date="2018-07-23T16:04:00Z">
+      <w:ins w:id="334" w:author="O'Meara, Brian C" w:date="2018-07-23T16:04:00Z">
         <w:r>
           <w:rPr>
             <w:lang w:eastAsia="zh-TW"/>
@@ -21239,7 +21972,7 @@
       <w:pPr>
         <w:spacing w:line="480" w:lineRule="auto"/>
         <w:rPr>
-          <w:ins w:id="279" w:author="O'Meara, Brian C [2]" w:date="2019-07-29T12:25:00Z"/>
+          <w:ins w:id="335" w:author="O'Meara, Brian C [2]" w:date="2019-07-29T12:25:00Z"/>
         </w:rPr>
       </w:pPr>
       <w:r>
@@ -21410,14 +22143,14 @@
       <w:pPr>
         <w:spacing w:line="480" w:lineRule="auto"/>
         <w:rPr>
-          <w:ins w:id="280" w:author="O'Meara, Brian C [2]" w:date="2019-07-29T12:25:00Z"/>
+          <w:ins w:id="336" w:author="O'Meara, Brian C [2]" w:date="2019-07-29T12:25:00Z"/>
           <w:b/>
           <w:sz w:val="20"/>
           <w:szCs w:val="20"/>
           <w:lang w:eastAsia="zh-TW"/>
         </w:rPr>
       </w:pPr>
-      <w:ins w:id="281" w:author="O'Meara, Brian C [2]" w:date="2019-07-29T12:25:00Z">
+      <w:ins w:id="337" w:author="O'Meara, Brian C [2]" w:date="2019-07-29T12:25:00Z">
         <w:r>
           <w:rPr>
             <w:b/>
@@ -21431,7 +22164,7 @@
       <w:pPr>
         <w:spacing w:line="480" w:lineRule="auto"/>
         <w:rPr>
-          <w:ins w:id="282" w:author="O'Meara, Brian C [2]" w:date="2019-07-29T12:25:00Z"/>
+          <w:ins w:id="338" w:author="O'Meara, Brian C [2]" w:date="2019-07-29T12:25:00Z"/>
         </w:rPr>
       </w:pPr>
     </w:p>
@@ -21440,13 +22173,13 @@
         <w:spacing w:line="480" w:lineRule="auto"/>
         <w:ind w:right="396"/>
         <w:rPr>
-          <w:ins w:id="283" w:author="O'Meara, Brian C [2]" w:date="2019-07-29T12:25:00Z"/>
+          <w:ins w:id="339" w:author="O'Meara, Brian C [2]" w:date="2019-07-29T12:25:00Z"/>
           <w:rFonts w:eastAsia="DFKai-SB"/>
           <w:i/>
           <w:lang w:eastAsia="zh-TW"/>
         </w:rPr>
       </w:pPr>
-      <w:ins w:id="284" w:author="O'Meara, Brian C [2]" w:date="2019-07-29T12:25:00Z">
+      <w:ins w:id="340" w:author="O'Meara, Brian C [2]" w:date="2019-07-29T12:25:00Z">
         <w:r>
           <w:rPr>
             <w:rFonts w:eastAsia="DFKai-SB"/>
@@ -21470,10 +22203,10 @@
         <w:spacing w:line="480" w:lineRule="auto"/>
         <w:ind w:right="397"/>
         <w:rPr>
-          <w:ins w:id="285" w:author="O'Meara, Brian C [2]" w:date="2019-07-29T12:29:00Z"/>
-        </w:rPr>
-      </w:pPr>
-      <w:ins w:id="286" w:author="O'Meara, Brian C [2]" w:date="2019-07-29T12:25:00Z">
+          <w:ins w:id="341" w:author="O'Meara, Brian C [2]" w:date="2019-07-29T12:29:00Z"/>
+        </w:rPr>
+      </w:pPr>
+      <w:ins w:id="342" w:author="O'Meara, Brian C [2]" w:date="2019-07-29T12:25:00Z">
         <w:r>
           <w:t xml:space="preserve">It is known that the variance covariance matrix of </w:t>
         </w:r>
@@ -21501,17 +22234,17 @@
           <w:t xml:space="preserve"> gathering data and a tree could find her or his analysis stymied just due to the structure of the network. </w:t>
         </w:r>
       </w:ins>
-      <w:ins w:id="287" w:author="O'Meara, Brian C [2]" w:date="2019-07-29T12:26:00Z">
+      <w:ins w:id="343" w:author="O'Meara, Brian C [2]" w:date="2019-07-29T12:26:00Z">
         <w:r>
           <w:t>Initial versions of our software, starting from not ideal starting points (caused by using Geiger (____) to estimate standard error and sigma-squared at the same time)</w:t>
         </w:r>
       </w:ins>
-      <w:ins w:id="288" w:author="O'Meara, Brian C [2]" w:date="2019-07-29T12:27:00Z">
+      <w:ins w:id="344" w:author="O'Meara, Brian C [2]" w:date="2019-07-29T12:27:00Z">
         <w:r>
           <w:t>, led to poor matrix condition in many cases, so we have various approaches implemented to deal with this. In practice, it seems that with proper starting points for optimization matrices remain sufficien</w:t>
         </w:r>
       </w:ins>
-      <w:ins w:id="289" w:author="O'Meara, Brian C [2]" w:date="2019-07-29T12:28:00Z">
+      <w:ins w:id="345" w:author="O'Meara, Brian C [2]" w:date="2019-07-29T12:28:00Z">
         <w:r>
           <w:t xml:space="preserve">tly well-conditioned, but we retain the ability to add various approximations to handle badly conditioned matrices, though these are turned off by default. We also report matrix condition at the optimum for each model and </w:t>
         </w:r>
@@ -21524,7 +22257,7 @@
           <w:t xml:space="preserve"> heuristi</w:t>
         </w:r>
       </w:ins>
-      <w:ins w:id="290" w:author="O'Meara, Brian C [2]" w:date="2019-07-29T12:29:00Z">
+      <w:ins w:id="346" w:author="O'Meara, Brian C [2]" w:date="2019-07-29T12:29:00Z">
         <w:r>
           <w:t>c assessment of whether any models seem to have problems.</w:t>
         </w:r>
@@ -21535,7 +22268,7 @@
         <w:spacing w:line="480" w:lineRule="auto"/>
         <w:ind w:right="397"/>
         <w:rPr>
-          <w:ins w:id="291" w:author="O'Meara, Brian C [2]" w:date="2019-07-29T12:29:00Z"/>
+          <w:ins w:id="347" w:author="O'Meara, Brian C [2]" w:date="2019-07-29T12:29:00Z"/>
         </w:rPr>
       </w:pPr>
     </w:p>
@@ -21544,10 +22277,10 @@
         <w:spacing w:line="480" w:lineRule="auto"/>
         <w:ind w:right="397"/>
         <w:rPr>
-          <w:ins w:id="292" w:author="O'Meara, Brian C [2]" w:date="2019-07-29T12:25:00Z"/>
-        </w:rPr>
-      </w:pPr>
-      <w:ins w:id="293" w:author="O'Meara, Brian C [2]" w:date="2019-07-29T12:25:00Z">
+          <w:ins w:id="348" w:author="O'Meara, Brian C [2]" w:date="2019-07-29T12:25:00Z"/>
+        </w:rPr>
+      </w:pPr>
+      <w:ins w:id="349" w:author="O'Meara, Brian C [2]" w:date="2019-07-29T12:25:00Z">
         <w:r>
           <w:t>In other fields, there are approaches to deal with this by modifying the variance-covariance matrix (</w:t>
         </w:r>
@@ -21638,10 +22371,10 @@
         <w:spacing w:line="480" w:lineRule="auto"/>
         <w:ind w:right="397"/>
         <w:rPr>
-          <w:ins w:id="294" w:author="O'Meara, Brian C [2]" w:date="2019-07-29T12:25:00Z"/>
-        </w:rPr>
-      </w:pPr>
-      <w:ins w:id="295" w:author="O'Meara, Brian C [2]" w:date="2019-07-29T12:25:00Z">
+          <w:ins w:id="350" w:author="O'Meara, Brian C [2]" w:date="2019-07-29T12:25:00Z"/>
+        </w:rPr>
+      </w:pPr>
+      <w:ins w:id="351" w:author="O'Meara, Brian C [2]" w:date="2019-07-29T12:25:00Z">
         <w:r>
           <w:tab/>
           <w:t xml:space="preserve">It is worth noting that this problem, while common in our simulated networks and one empirical case (see below), is not limited to phylogenetic networks only. This can occur even </w:t>
@@ -22022,13 +22755,13 @@
         <w:spacing w:line="480" w:lineRule="auto"/>
         <w:ind w:left="360" w:hanging="360"/>
         <w:rPr>
-          <w:ins w:id="296" w:author="O'Meara, Brian C" w:date="2018-07-24T11:24:00Z"/>
+          <w:ins w:id="352" w:author="O'Meara, Brian C" w:date="2018-07-24T11:24:00Z"/>
         </w:rPr>
       </w:pPr>
       <w:r>
         <w:t xml:space="preserve">Beaulieu </w:t>
       </w:r>
-      <w:del w:id="297" w:author="O'Meara, Brian C" w:date="2018-07-24T11:25:00Z">
+      <w:del w:id="353" w:author="O'Meara, Brian C" w:date="2018-07-24T11:25:00Z">
         <w:r>
           <w:delText>M.</w:delText>
         </w:r>
@@ -22036,7 +22769,7 @@
       <w:r>
         <w:t>J.</w:t>
       </w:r>
-      <w:ins w:id="298" w:author="O'Meara, Brian C" w:date="2018-07-24T11:25:00Z">
+      <w:ins w:id="354" w:author="O'Meara, Brian C" w:date="2018-07-24T11:25:00Z">
         <w:r>
           <w:t>M.</w:t>
         </w:r>
@@ -22108,12 +22841,12 @@
         <w:spacing w:line="480" w:lineRule="auto"/>
         <w:ind w:left="360" w:hanging="360"/>
       </w:pPr>
-      <w:ins w:id="299" w:author="O'Meara, Brian C" w:date="2018-07-24T11:24:00Z">
+      <w:ins w:id="355" w:author="O'Meara, Brian C" w:date="2018-07-24T11:24:00Z">
         <w:r>
           <w:t>Beaulieu, J</w:t>
         </w:r>
       </w:ins>
-      <w:ins w:id="300" w:author="O'Meara, Brian C" w:date="2018-07-24T11:25:00Z">
+      <w:ins w:id="356" w:author="O'Meara, Brian C" w:date="2018-07-24T11:25:00Z">
         <w:r>
           <w:t>.M and O’Meara, B.C. 2016. Detecting Hidden Diversification Shifts in Models of Trait-Dependent Speciation and Extinction. Systematic Biology, 65:583-601.</w:t>
         </w:r>
@@ -22555,7 +23288,7 @@
       <w:r>
         <w:t xml:space="preserve">, Complex Systems 1695. 2006. </w:t>
       </w:r>
-      <w:hyperlink r:id="rId13" w:history="1">
+      <w:hyperlink r:id="rId17" w:history="1">
         <w:r>
           <w:rPr>
             <w:rStyle w:val="Hyperlink"/>
@@ -22778,7 +23511,7 @@
       <w:r>
         <w:t xml:space="preserve">. World Wide Web electronic publication. </w:t>
       </w:r>
-      <w:hyperlink r:id="rId14" w:history="1">
+      <w:hyperlink r:id="rId18" w:history="1">
         <w:r>
           <w:rPr>
             <w:rStyle w:val="Hyperlink"/>
@@ -23484,7 +24217,7 @@
         </w:rPr>
         <w:t xml:space="preserve">Maddison, W.P. and Maddison D.R. 2011. Mesquite: a modular system for evolutionary analysis. Version 2.75 </w:t>
       </w:r>
-      <w:hyperlink r:id="rId15" w:history="1">
+      <w:hyperlink r:id="rId19" w:history="1">
         <w:r>
           <w:rPr>
             <w:rStyle w:val="Hyperlink"/>
@@ -24350,7 +25083,7 @@
     <w:p/>
     <w:p/>
     <w:sectPr>
-      <w:footerReference w:type="default" r:id="rId16"/>
+      <w:footerReference w:type="default" r:id="rId20"/>
       <w:pgSz w:w="12240" w:h="15840"/>
       <w:pgMar w:top="1440" w:right="1440" w:bottom="1440" w:left="1440" w:header="720" w:footer="720" w:gutter="0"/>
       <w:lnNumType w:countBy="1" w:restart="continuous"/>
@@ -28286,6 +29019,7 @@
     <w:lsdException w:name="HTML Sample" w:semiHidden="1" w:unhideWhenUsed="1"/>
     <w:lsdException w:name="HTML Typewriter" w:semiHidden="1" w:unhideWhenUsed="1"/>
     <w:lsdException w:name="HTML Variable" w:semiHidden="1" w:unhideWhenUsed="1"/>
+    <w:lsdException w:name="Normal Table" w:semiHidden="1" w:unhideWhenUsed="1"/>
     <w:lsdException w:name="annotation subject" w:semiHidden="1" w:unhideWhenUsed="1"/>
     <w:lsdException w:name="No List" w:semiHidden="1" w:unhideWhenUsed="1"/>
     <w:lsdException w:name="Outline List 1" w:semiHidden="1" w:unhideWhenUsed="1"/>
@@ -28332,8 +29066,10 @@
     <w:lsdException w:name="Table Subtle 2" w:semiHidden="1" w:unhideWhenUsed="1"/>
     <w:lsdException w:name="Table Web 1" w:semiHidden="1" w:unhideWhenUsed="1"/>
     <w:lsdException w:name="Table Web 2" w:semiHidden="1" w:unhideWhenUsed="1"/>
+    <w:lsdException w:name="Table Web 3" w:semiHidden="1" w:unhideWhenUsed="1"/>
     <w:lsdException w:name="Balloon Text" w:semiHidden="1" w:uiPriority="0" w:unhideWhenUsed="1"/>
     <w:lsdException w:name="Table Grid" w:uiPriority="39"/>
+    <w:lsdException w:name="Table Theme" w:semiHidden="1" w:unhideWhenUsed="1"/>
     <w:lsdException w:name="Placeholder Text" w:semiHidden="1"/>
     <w:lsdException w:name="No Spacing" w:uiPriority="1" w:qFormat="1"/>
     <w:lsdException w:name="Light Shading" w:uiPriority="60"/>

</xml_diff>